<commit_message>
thêm sơ đồ, thông tin, sửa tt
</commit_message>
<xml_diff>
--- a/Báo cáo NCKH.docx
+++ b/Báo cáo NCKH.docx
@@ -1,6 +1,6 @@
 
 <file path=word/document.xml><?xml version="1.0" encoding="utf-8"?>
-<w:document xmlns:wpc="http://schemas.microsoft.com/office/word/2010/wordprocessingCanvas" xmlns:cx="http://schemas.microsoft.com/office/drawing/2014/chartex" xmlns:cx1="http://schemas.microsoft.com/office/drawing/2015/9/8/chartex" xmlns:mc="http://schemas.openxmlformats.org/markup-compatibility/2006" xmlns:o="urn:schemas-microsoft-com:office:office" xmlns:r="http://schemas.openxmlformats.org/officeDocument/2006/relationships" xmlns:m="http://schemas.openxmlformats.org/officeDocument/2006/math" xmlns:v="urn:schemas-microsoft-com:vml" xmlns:wp14="http://schemas.microsoft.com/office/word/2010/wordprocessingDrawing" xmlns:wp="http://schemas.openxmlformats.org/drawingml/2006/wordprocessingDrawing" xmlns:w10="urn:schemas-microsoft-com:office:word" xmlns:w="http://schemas.openxmlformats.org/wordprocessingml/2006/main" xmlns:w14="http://schemas.microsoft.com/office/word/2010/wordml" xmlns:w15="http://schemas.microsoft.com/office/word/2012/wordml" xmlns:w16se="http://schemas.microsoft.com/office/word/2015/wordml/symex" xmlns:wpg="http://schemas.microsoft.com/office/word/2010/wordprocessingGroup" xmlns:wpi="http://schemas.microsoft.com/office/word/2010/wordprocessingInk" xmlns:wne="http://schemas.microsoft.com/office/word/2006/wordml" xmlns:wps="http://schemas.microsoft.com/office/word/2010/wordprocessingShape" mc:Ignorable="w14 w15 w16se wp14">
+<w:document xmlns:wpc="http://schemas.microsoft.com/office/word/2010/wordprocessingCanvas" xmlns:mc="http://schemas.openxmlformats.org/markup-compatibility/2006" xmlns:o="urn:schemas-microsoft-com:office:office" xmlns:r="http://schemas.openxmlformats.org/officeDocument/2006/relationships" xmlns:m="http://schemas.openxmlformats.org/officeDocument/2006/math" xmlns:v="urn:schemas-microsoft-com:vml" xmlns:wp14="http://schemas.microsoft.com/office/word/2010/wordprocessingDrawing" xmlns:wp="http://schemas.openxmlformats.org/drawingml/2006/wordprocessingDrawing" xmlns:w10="urn:schemas-microsoft-com:office:word" xmlns:w="http://schemas.openxmlformats.org/wordprocessingml/2006/main" xmlns:w14="http://schemas.microsoft.com/office/word/2010/wordml" xmlns:wpg="http://schemas.microsoft.com/office/word/2010/wordprocessingGroup" xmlns:wpi="http://schemas.microsoft.com/office/word/2010/wordprocessingInk" xmlns:wne="http://schemas.microsoft.com/office/word/2006/wordml" xmlns:wps="http://schemas.microsoft.com/office/word/2010/wordprocessingShape" mc:Ignorable="w14 wp14">
   <w:body>
     <w:p>
       <w:pPr>
@@ -50,7 +50,7 @@
                           <pic:cNvPicPr/>
                         </pic:nvPicPr>
                         <pic:blipFill>
-                          <a:blip r:embed="rId9" cstate="print"/>
+                          <a:blip r:embed="rId10" cstate="print"/>
                           <a:stretch>
                             <a:fillRect/>
                           </a:stretch>
@@ -117,7 +117,7 @@
                           <pic:cNvPicPr/>
                         </pic:nvPicPr>
                         <pic:blipFill>
-                          <a:blip r:embed="rId10" cstate="print"/>
+                          <a:blip r:embed="rId11" cstate="print"/>
                           <a:stretch>
                             <a:fillRect/>
                           </a:stretch>
@@ -138,7 +138,7 @@
               </wp:anchor>
             </w:drawing>
           </mc:Choice>
-          <mc:Fallback>
+          <mc:Fallback xmlns:w16se="http://schemas.microsoft.com/office/word/2015/wordml/symex" xmlns:w15="http://schemas.microsoft.com/office/word/2012/wordml" xmlns:cx1="http://schemas.microsoft.com/office/drawing/2015/9/8/chartex" xmlns:cx="http://schemas.microsoft.com/office/drawing/2014/chartex">
             <w:pict>
               <v:group w14:anchorId="67CF5783" id="Group 1" o:spid="_x0000_s1026" style="position:absolute;margin-left:54.6pt;margin-top:52.8pt;width:497.7pt;height:691.8pt;z-index:-251657216;mso-wrap-distance-left:0;mso-wrap-distance-right:0;mso-position-horizontal-relative:page;mso-position-vertical-relative:page" coordsize="63207,88652" o:gfxdata="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">
                 <v:shapetype id="_x0000_t75" coordsize="21600,21600" o:spt="75" o:preferrelative="t" path="m@4@5l@4@11@9@11@9@5xe" filled="f" stroked="f">
@@ -161,13 +161,13 @@
                   <o:lock v:ext="edit" aspectratio="t"/>
                 </v:shapetype>
                 <v:shape id="Image 2" o:spid="_x0000_s1027" type="#_x0000_t75" style="position:absolute;left:95;top:95;width:63017;height:88462;visibility:visible;mso-wrap-style:square" o:gfxdata="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">
-                  <v:imagedata r:id="rId11" o:title=""/>
+                  <v:imagedata r:id="rId12" o:title=""/>
                 </v:shape>
                 <v:shape id="Graphic 3" o:spid="_x0000_s1028" style="position:absolute;left:47;top:47;width:63113;height:88557;visibility:visible;mso-wrap-style:square;v-text-anchor:top" coordsize="6311265,8855710" o:gfxdata="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" path="m,8855710r6311264,l6311264,,,,,8855710xe" filled="f" strokecolor="blue">
                   <v:path arrowok="t"/>
                 </v:shape>
                 <v:shape id="Image 4" o:spid="_x0000_s1029" type="#_x0000_t75" alt="A blue text on a black background  Description automatically generated" style="position:absolute;left:17100;top:17671;width:29585;height:5392;visibility:visible;mso-wrap-style:square" o:gfxdata="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">
-                  <v:imagedata r:id="rId12" o:title="A blue text on a black background  Description automatically generated"/>
+                  <v:imagedata r:id="rId13" o:title="A blue text on a black background  Description automatically generated"/>
                 </v:shape>
                 <w10:wrap anchorx="page" anchory="page"/>
               </v:group>
@@ -807,15 +807,7 @@
           <w:bCs/>
           <w:sz w:val="27"/>
         </w:rPr>
-        <w:t>cho nhiều công ty dựa trên dữ liệu chuỗi thời</w:t>
-      </w:r>
-      <w:r>
-        <w:rPr>
-          <w:b/>
-          <w:bCs/>
-          <w:sz w:val="27"/>
-        </w:rPr>
-        <w:t xml:space="preserve"> gian</w:t>
+        <w:t>cho nhiều công ty dựa trên dữ liệu chuỗi thời gian</w:t>
       </w:r>
     </w:p>
     <w:p>
@@ -1745,13 +1737,7 @@
         <w:rPr>
           <w:lang w:val="en-US"/>
         </w:rPr>
-        <w:t>vào</w:t>
-      </w:r>
-      <w:r>
-        <w:rPr>
-          <w:lang w:val="en-US"/>
-        </w:rPr>
-        <w:t xml:space="preserve"> bài toán</w:t>
+        <w:t>vào bài toán</w:t>
       </w:r>
       <w:r>
         <w:rPr>
@@ -1945,10 +1931,7 @@
         <w:t>công ty</w:t>
       </w:r>
       <w:r>
-        <w:t>, sau đó kết quả được đánh giá dựa trên các chỉ số hiệu suất chính như độ chín</w:t>
-      </w:r>
-      <w:r>
-        <w:t xml:space="preserve">h xác về </w:t>
+        <w:t xml:space="preserve">, sau đó kết quả được đánh giá dựa trên các chỉ số hiệu suất chính như độ chính xác về </w:t>
       </w:r>
       <w:r>
         <w:rPr>
@@ -1969,14 +1952,10 @@
         <w:t xml:space="preserve">mang lại những </w:t>
       </w:r>
       <w:r>
-        <w:rPr>
-          <w:highlight w:val="yellow"/>
-        </w:rPr>
         <w:t xml:space="preserve">cải thiện đáng kể trong đó tỉ lệ </w:t>
       </w:r>
       <w:r>
         <w:rPr>
-          <w:highlight w:val="yellow"/>
           <w:lang w:val="en-US"/>
         </w:rPr>
         <w:t>sai số</w:t>
@@ -1984,40 +1963,28 @@
       <w:r>
         <w:rPr>
           <w:spacing w:val="-3"/>
-          <w:highlight w:val="yellow"/>
-        </w:rPr>
-        <w:t xml:space="preserve"> </w:t>
-      </w:r>
-      <w:r>
-        <w:rPr>
-          <w:highlight w:val="yellow"/>
-        </w:rPr>
+        </w:rPr>
+        <w:t xml:space="preserve"> </w:t>
+      </w:r>
+      <w:r>
         <w:t>là</w:t>
       </w:r>
       <w:r>
         <w:rPr>
           <w:spacing w:val="-4"/>
-          <w:highlight w:val="yellow"/>
-        </w:rPr>
-        <w:t xml:space="preserve"> </w:t>
-      </w:r>
-      <w:r>
-        <w:rPr>
-          <w:highlight w:val="yellow"/>
-        </w:rPr>
+        </w:rPr>
+        <w:t xml:space="preserve"> </w:t>
+      </w:r>
+      <w:r>
         <w:t>1</w:t>
       </w:r>
       <w:r>
         <w:rPr>
-          <w:highlight w:val="yellow"/>
           <w:lang w:val="en-US"/>
         </w:rPr>
         <w:t>.42</w:t>
       </w:r>
       <w:r>
-        <w:rPr>
-          <w:highlight w:val="yellow"/>
-        </w:rPr>
         <w:t>%.</w:t>
       </w:r>
       <w:r>
@@ -2111,10 +2078,7 @@
         <w:t xml:space="preserve"> </w:t>
       </w:r>
       <w:r>
-        <w:t>ti</w:t>
-      </w:r>
-      <w:r>
-        <w:t>ến</w:t>
+        <w:t>tiến</w:t>
       </w:r>
       <w:r>
         <w:rPr>
@@ -2261,10 +2225,7 @@
         <w:jc w:val="both"/>
       </w:pPr>
       <w:r>
-        <w:t xml:space="preserve">Chúng tôi xin cam đoan công trình nghiên cứu là do nhóm thực hiện. Tất cả những tham khảo từ các nghiên cứu liên quan đều được </w:t>
-      </w:r>
-      <w:r>
-        <w:t>nêu nguồn gốc một cách rõ ràng, minh bạch. Các chương trình thực nghiệm đều là do nhóm thực hiện mà có được, không sao chép từ bất cứ nguồn nào.</w:t>
+        <w:t>Chúng tôi xin cam đoan công trình nghiên cứu là do nhóm thực hiện. Tất cả những tham khảo từ các nghiên cứu liên quan đều được nêu nguồn gốc một cách rõ ràng, minh bạch. Các chương trình thực nghiệm đều là do nhóm thực hiện mà có được, không sao chép từ bất cứ nguồn nào.</w:t>
       </w:r>
     </w:p>
     <w:p>
@@ -2310,19 +2271,7 @@
         <w:rPr>
           <w:lang w:val="en-US"/>
         </w:rPr>
-        <w:t>Trong bối cảnh thị trường tài chính ngày càng biến động, các tổ chức tài chính đang tích cực nghiên cứ</w:t>
-      </w:r>
-      <w:r>
-        <w:rPr>
-          <w:lang w:val="en-US"/>
-        </w:rPr>
-        <w:t>u và phát triển các hệ thống dự đoán thị trường chứng khoán– một chủ đề quan trọng trong lĩnh vực kinh tế và được quan tâm rộng rãi trong lĩnh vực khoa học dữ liệu. Việc xây dựng một hệ thống dự báo giá cổ phiếu hiệu quả không chỉ giúp nhà đầu tư đưa ra qu</w:t>
-      </w:r>
-      <w:r>
-        <w:rPr>
-          <w:lang w:val="en-US"/>
-        </w:rPr>
-        <w:t xml:space="preserve">yết định sáng suốt hơn, mà còn hỗ trợ các tổ chức tài chính trong việc quản trị rủi ro, tối ưu hóa danh mục đầu tư và phát hiện sớm các xu hướng thị trường tiềm năng. </w:t>
+        <w:t xml:space="preserve">Trong bối cảnh thị trường tài chính ngày càng biến động, các tổ chức tài chính đang tích cực nghiên cứu và phát triển các hệ thống dự đoán thị trường chứng khoán– một chủ đề quan trọng trong lĩnh vực kinh tế và được quan tâm rộng rãi trong lĩnh vực khoa học dữ liệu. Việc xây dựng một hệ thống dự báo giá cổ phiếu hiệu quả không chỉ giúp nhà đầu tư đưa ra quyết định sáng suốt hơn, mà còn hỗ trợ các tổ chức tài chính trong việc quản trị rủi ro, tối ưu hóa danh mục đầu tư và phát hiện sớm các xu hướng thị trường tiềm năng. </w:t>
       </w:r>
     </w:p>
     <w:p>
@@ -2376,6 +2325,11 @@
             <w:id w:val="-1635163662"/>
             <w:citation/>
           </w:sdtPr>
+          <w:sdtEndPr>
+            <w:rPr>
+              <w:rStyle w:val="Hyperlink"/>
+            </w:rPr>
+          </w:sdtEndPr>
           <w:sdtContent>
             <w:r>
               <w:rPr>
@@ -2434,13 +2388,7 @@
         <w:rPr>
           <w:lang w:val="en-US"/>
         </w:rPr>
-        <w:t>Tuy nhiên, bản chất phi tuyến tính, biến động mạnh và chịu ảnh hưởng bởi nhiều yếu tố kin</w:t>
-      </w:r>
-      <w:r>
-        <w:rPr>
-          <w:lang w:val="en-US"/>
-        </w:rPr>
-        <w:t>h tế – xã hội khiến việc dự báo giá cổ phiếu trở thành một trong những bài toán phức tạp và đầy thách thức</w:t>
+        <w:t>Tuy nhiên, bản chất phi tuyến tính, biến động mạnh và chịu ảnh hưởng bởi nhiều yếu tố kinh tế – xã hội khiến việc dự báo giá cổ phiếu trở thành một trong những bài toán phức tạp và đầy thách thức</w:t>
       </w:r>
       <w:r>
         <w:rPr>
@@ -2454,14 +2402,7 @@
             <w:rStyle w:val="Hyperlink"/>
             <w:lang w:val="en-US"/>
           </w:rPr>
-          <w:t>[2</w:t>
-        </w:r>
-        <w:r>
-          <w:rPr>
-            <w:rStyle w:val="Hyperlink"/>
-            <w:lang w:val="en-US"/>
-          </w:rPr>
-          <w:t>]</w:t>
+          <w:t>[2]</w:t>
         </w:r>
       </w:hyperlink>
       <w:r>
@@ -2489,13 +2430,7 @@
         <w:rPr>
           <w:lang w:val="en-US"/>
         </w:rPr>
-        <w:t>, độ chính xác và khả nă</w:t>
-      </w:r>
-      <w:r>
-        <w:rPr>
-          <w:lang w:val="en-US"/>
-        </w:rPr>
-        <w:t>ng tổng quát trong dự đoán giá cổ phiếu đang dần được tăng lên.</w:t>
+        <w:t>, độ chính xác và khả năng tổng quát trong dự đoán giá cổ phiếu đang dần được tăng lên.</w:t>
       </w:r>
     </w:p>
     <w:p>
@@ -2527,10 +2462,7 @@
         <w:t xml:space="preserve">mô hình </w:t>
       </w:r>
       <w:r>
-        <w:t>học sâu trong việc xử lý và dự báo dữ liệu chuỗi thời gian tài chính, cụ thể là giá cổ phiếu của nhiều công ty khác nhau. Thay</w:t>
-      </w:r>
-      <w:r>
-        <w:t xml:space="preserve"> vì xây dựng mô hình dự báo riêng lẻ cho từng công ty, </w:t>
+        <w:t xml:space="preserve">học sâu trong việc xử lý và dự báo dữ liệu chuỗi thời gian tài chính, cụ thể là giá cổ phiếu của nhiều công ty khác nhau. Thay vì xây dựng mô hình dự báo riêng lẻ cho từng công ty, </w:t>
       </w:r>
       <w:r>
         <w:rPr>
@@ -2578,34 +2510,22 @@
         <w:t xml:space="preserve"> </w:t>
       </w:r>
       <w:r>
-        <w:t>–</w:t>
-      </w:r>
-      <w:r>
-        <w:t xml:space="preserve"> để ứng dụng vào lĩnh vực tài chính. CorrSTN có khả năng học đồng thời mối quan hệ không gian (giữa các công ty) và quan hệ thời gian (trong chuỗi dữ liệu) để cải thiện hiệu quả dự báo.</w:t>
-      </w:r>
-      <w:r>
-        <w:rPr>
-          <w:lang w:val="en-US"/>
-        </w:rPr>
-        <w:t xml:space="preserve"> </w:t>
-      </w:r>
-      <w:r>
-        <w:t>Việc chuyển đổi CorrSTN từ bài toán giao thông sang bài toán dự báo gi</w:t>
-      </w:r>
-      <w:r>
-        <w:t>á cổ phiếu không chỉ thể hiện tính linh hoạt của mô hình, mà còn mở ra hướng tiếp cận mới trong việc tận dụng mối quan hệ liên công ty để cải thiện hiệu quả dự đoán.</w:t>
-      </w:r>
-      <w:r>
-        <w:rPr>
-          <w:lang w:val="en-US"/>
-        </w:rPr>
-        <w:t xml:space="preserve"> Mục tiêu của công trình nghiên cứu này là nhằm kiểm chứng độ hiệu quả của mô hình CorrSTN </w:t>
-      </w:r>
-      <w:r>
-        <w:rPr>
-          <w:lang w:val="en-US"/>
-        </w:rPr>
-        <w:t xml:space="preserve">trên dữ liệu thực tế, từ đó làm rõ tiềm năng ứng dụng của các kiến trúc học sâu trong lĩnh vực tài chính, </w:t>
+        <w:t>– để ứng dụng vào lĩnh vực tài chính. CorrSTN có khả năng học đồng thời mối quan hệ không gian (giữa các công ty) và quan hệ thời gian (trong chuỗi dữ liệu) để cải thiện hiệu quả dự báo.</w:t>
+      </w:r>
+      <w:r>
+        <w:rPr>
+          <w:lang w:val="en-US"/>
+        </w:rPr>
+        <w:t xml:space="preserve"> </w:t>
+      </w:r>
+      <w:r>
+        <w:t>Việc chuyển đổi CorrSTN từ bài toán giao thông sang bài toán dự báo giá cổ phiếu không chỉ thể hiện tính linh hoạt của mô hình, mà còn mở ra hướng tiếp cận mới trong việc tận dụng mối quan hệ liên công ty để cải thiện hiệu quả dự đoán.</w:t>
+      </w:r>
+      <w:r>
+        <w:rPr>
+          <w:lang w:val="en-US"/>
+        </w:rPr>
+        <w:t xml:space="preserve"> Mục tiêu của công trình nghiên cứu này là nhằm kiểm chứng độ hiệu quả của mô hình CorrSTN trên dữ liệu thực tế, từ đó làm rõ tiềm năng ứng dụng của các kiến trúc học sâu trong lĩnh vực tài chính, </w:t>
       </w:r>
       <w:r>
         <w:t>đặc biệt trong bài toán dự báo giá cổ phiếu đa công ty dựa trên chuỗi thời gian.</w:t>
@@ -2639,10 +2559,7 @@
         <w:jc w:val="both"/>
       </w:pPr>
       <w:r>
-        <w:t>Mô hình CorrSTN (Correlation Information-based Spatio</w:t>
-      </w:r>
-      <w:r>
-        <w:t xml:space="preserve">temporal Network) là một mạng nơ-ron </w:t>
+        <w:t xml:space="preserve">Mô hình CorrSTN (Correlation Information-based Spatiotemporal Network) là một mạng nơ-ron </w:t>
       </w:r>
       <w:r>
         <w:rPr>
@@ -2660,10 +2577,7 @@
         <w:t>đoán</w:t>
       </w:r>
       <w:r>
-        <w:t xml:space="preserve"> lưu lượng giao thông. Khác với các phương pháp truyền thống vốn chỉ sử dụng thông tin về thời gian riêng lẻ, CorrSTN tận dụng triệt để thông tin tương quan giữa các </w:t>
-      </w:r>
-      <w:r>
-        <w:t>chuỗi dữ liệu không gian – thời gian để xây dựng đặc trưng đầu vào chính xác và hiệu quả hơn.</w:t>
+        <w:t xml:space="preserve"> lưu lượng giao thông. Khác với các phương pháp truyền thống vốn chỉ sử dụng thông tin về thời gian riêng lẻ, CorrSTN tận dụng triệt để thông tin tương quan giữa các chuỗi dữ liệu không gian – thời gian để xây dựng đặc trưng đầu vào chính xác và hiệu quả hơn.</w:t>
       </w:r>
     </w:p>
     <w:p>
@@ -2680,21 +2594,7 @@
         <w:rPr>
           <w:lang w:val="en-US"/>
         </w:rPr>
-        <w:t>CorrSTN bao gồm năm thành phần chính: SCorr (thông tin tương quan không gian), TCorr (thông tin tương quan thời gian), CIGNN (mạng nơ-ron đồ thị sử dụng thông tin</w:t>
-      </w:r>
-      <w:r>
-        <w:rPr>
-          <w:lang w:val="en-US"/>
-        </w:rPr>
-        <w:t xml:space="preserve"> tương quan), CIATT (attention với thông tin tương quan), và cuối cùng là kiến trúc Transformer với cơ chế Encoder-Decoder để trích xuất các thông tin quan</w:t>
-      </w:r>
-      <w:bookmarkStart w:id="0" w:name="_GoBack"/>
-      <w:bookmarkEnd w:id="0"/>
-      <w:r>
-        <w:rPr>
-          <w:lang w:val="en-US"/>
-        </w:rPr>
-        <w:t xml:space="preserve"> trọng</w:t>
+        <w:t>CorrSTN bao gồm năm thành phần chính: SCorr (thông tin tương quan không gian), TCorr (thông tin tương quan thời gian), CIGNN (mạng nơ-ron đồ thị sử dụng thông tin tương quan), CIATT (attention với thông tin tương quan), và cuối cùng là kiến trúc Transformer với cơ chế Encoder-Decoder để trích xuất các thông tin quan trọng</w:t>
       </w:r>
       <w:r>
         <w:rPr>
@@ -2747,13 +2647,7 @@
       </w:pPr>
       <w:r>
         <w:lastRenderedPageBreak/>
-        <w:t>SCorr là thành phần dùng để đo lường mức độ tương qu</w:t>
-      </w:r>
-      <w:r>
-        <w:t>an giữa các cảm biến giao thông trên nhiều thuộc tính, thông qua hệ số MIC (Maximal Information Coefficient). MIC có khả năng phát hiện cả các mối liên hệ tuyến tính lẫn phi tuyến giữa hai chuỗi dữ liệu. Nếu hai cảm biến có xu hướng lưu lượng thay đổi giốn</w:t>
-      </w:r>
-      <w:r>
-        <w:t>g nhau theo thời gian, MIC giữa chúng sẽ cao, và SCorr cũng sẽ có giá trị lớn.</w:t>
+        <w:t>SCorr là thành phần dùng để đo lường mức độ tương quan giữa các cảm biến giao thông trên nhiều thuộc tính, thông qua hệ số MIC (Maximal Information Coefficient). MIC có khả năng phát hiện cả các mối liên hệ tuyến tính lẫn phi tuyến giữa hai chuỗi dữ liệu. Nếu hai cảm biến có xu hướng lưu lượng thay đổi giống nhau theo thời gian, MIC giữa chúng sẽ cao, và SCorr cũng sẽ có giá trị lớn.</w:t>
       </w:r>
     </w:p>
     <w:p>
@@ -2764,10 +2658,7 @@
         <w:jc w:val="both"/>
       </w:pPr>
       <w:r>
-        <w:t>Khác với ma trận lân cận truyền thống chỉ cho biết hai cảm biến “có kết nối hay không” (giá trị 0 hoặc 1), SCorr biểu diễn mức độ tương quan bằng các giá trị liên tục từ 0 đến 1</w:t>
-      </w:r>
-      <w:r>
-        <w:t>. Điều này cho phép mô hình hiểu rõ hơn về mức độ giống nhau về hành vi giữa các cảm biến, kể cả khi chúng không gần nhau về mặt địa lý.</w:t>
+        <w:t>Khác với ma trận lân cận truyền thống chỉ cho biết hai cảm biến “có kết nối hay không” (giá trị 0 hoặc 1), SCorr biểu diễn mức độ tương quan bằng các giá trị liên tục từ 0 đến 1. Điều này cho phép mô hình hiểu rõ hơn về mức độ giống nhau về hành vi giữa các cảm biến, kể cả khi chúng không gần nhau về mặt địa lý.</w:t>
       </w:r>
     </w:p>
     <w:p>
@@ -2804,13 +2695,7 @@
         <w:rPr>
           <w:bCs/>
         </w:rPr>
-        <w:t xml:space="preserve">TCorr được sử dụng để xác định mối liên hệ giữa dữ liệu hiện tại và dữ liệu </w:t>
-      </w:r>
-      <w:r>
-        <w:rPr>
-          <w:bCs/>
-        </w:rPr>
-        <w:t>trong các chu kỳ thời gian khác nhau như giờ, ngày hoặc tuần. Thay vì thử tất cả các tổ hợp dữ liệu theo kiểu truyền thống (exhaustive search), TCorr giúp mô hình tự động đánh giá dữ liệu nào (giờ, ngày, tuần) có ảnh hưởng nhiều nhất đến kết quả dự báo.</w:t>
+        <w:t>TCorr được sử dụng để xác định mối liên hệ giữa dữ liệu hiện tại và dữ liệu trong các chu kỳ thời gian khác nhau như giờ, ngày hoặc tuần. Thay vì thử tất cả các tổ hợp dữ liệu theo kiểu truyền thống (exhaustive search), TCorr giúp mô hình tự động đánh giá dữ liệu nào (giờ, ngày, tuần) có ảnh hưởng nhiều nhất đến kết quả dự báo.</w:t>
       </w:r>
     </w:p>
     <w:p>
@@ -2827,19 +2712,7 @@
         <w:rPr>
           <w:bCs/>
         </w:rPr>
-        <w:t>Nh</w:t>
-      </w:r>
-      <w:r>
-        <w:rPr>
-          <w:bCs/>
-        </w:rPr>
-        <w:t>ờ vậy, CorrSTN có thể lựa chọn tập dữ liệu đầu vào hiệu quả hơn, giảm đáng kể chi phí tính toán và thời gian huấn luyện. TCorr không chỉ tăng tốc quá trình huấn luyện mà còn giúp mô hình tránh đưa vào những dữ liệu kém liên quan, từ đó cải thiện độ chính x</w:t>
-      </w:r>
-      <w:r>
-        <w:rPr>
-          <w:bCs/>
-        </w:rPr>
-        <w:t>ác.</w:t>
+        <w:t>Nhờ vậy, CorrSTN có thể lựa chọn tập dữ liệu đầu vào hiệu quả hơn, giảm đáng kể chi phí tính toán và thời gian huấn luyện. TCorr không chỉ tăng tốc quá trình huấn luyện mà còn giúp mô hình tránh đưa vào những dữ liệu kém liên quan, từ đó cải thiện độ chính xác.</w:t>
       </w:r>
     </w:p>
     <w:p>
@@ -2873,13 +2746,7 @@
         <w:rPr>
           <w:bCs/>
         </w:rPr>
-        <w:t>CIGNN là phiên bản cải tiến của mạng nơ-ron đồ thị (GNN), nơi việc lan truyền và tổng hợp thông tin giữa các nút (cảm biến) không chỉ dựa vào cấu trúc kết nối vật lý, mà còn được hướng dẫn bởi thông t</w:t>
-      </w:r>
-      <w:r>
-        <w:rPr>
-          <w:bCs/>
-        </w:rPr>
-        <w:t>in tương quan SCorr. Ngoài ra, CIGNN còn sử dụng ma trận trọng số động để thích ứng với sự thay đổi liên tục của dữ liệu trong quá trình huấn luyện.</w:t>
+        <w:t>CIGNN là phiên bản cải tiến của mạng nơ-ron đồ thị (GNN), nơi việc lan truyền và tổng hợp thông tin giữa các nút (cảm biến) không chỉ dựa vào cấu trúc kết nối vật lý, mà còn được hướng dẫn bởi thông tin tương quan SCorr. Ngoài ra, CIGNN còn sử dụng ma trận trọng số động để thích ứng với sự thay đổi liên tục của dữ liệu trong quá trình huấn luyện.</w:t>
       </w:r>
     </w:p>
     <w:p>
@@ -2897,13 +2764,7 @@
         <w:rPr>
           <w:bCs/>
         </w:rPr>
-        <w:t>Nhờ sự kết hợp giữa thông tin tương quan và cấu trúc đồ thị định sẵn, CIGNN có thể học được các đặc trưng c</w:t>
-      </w:r>
-      <w:r>
-        <w:rPr>
-          <w:bCs/>
-        </w:rPr>
-        <w:t>hính xác và sâu sắc hơn, giúp tăng hiệu quả trích xuất đặc trưng không gian</w:t>
+        <w:t>Nhờ sự kết hợp giữa thông tin tương quan và cấu trúc đồ thị định sẵn, CIGNN có thể học được các đặc trưng chính xác và sâu sắc hơn, giúp tăng hiệu quả trích xuất đặc trưng không gian</w:t>
       </w:r>
       <w:r>
         <w:rPr>
@@ -2954,14 +2815,7 @@
           <w:lang w:val="en-US"/>
         </w:rPr>
         <w:lastRenderedPageBreak/>
-        <w:t xml:space="preserve">Thay vì tính toán trọng số chú ý giữa tất cả các vị </w:t>
-      </w:r>
-      <w:r>
-        <w:rPr>
-          <w:bCs/>
-          <w:lang w:val="en-US"/>
-        </w:rPr>
-        <w:t>trí trong chuỗi (có thể gây nhiễu), CIATT sử dụng SCorr để ưu tiên các chuỗi có mức độ tương đồng cao nhất với chuỗi hiện tại. Điều này giúp tập trung vào các phần tử có thông tin liên quan thực sự, đồng thời giảm ảnh hưởng của các phần tử không liên quan.</w:t>
+        <w:t>Thay vì tính toán trọng số chú ý giữa tất cả các vị trí trong chuỗi (có thể gây nhiễu), CIATT sử dụng SCorr để ưu tiên các chuỗi có mức độ tương đồng cao nhất với chuỗi hiện tại. Điều này giúp tập trung vào các phần tử có thông tin liên quan thực sự, đồng thời giảm ảnh hưởng của các phần tử không liên quan.</w:t>
       </w:r>
     </w:p>
     <w:p>
@@ -3023,21 +2877,7 @@
           <w:bCs/>
           <w:lang w:val="en-US"/>
         </w:rPr>
-        <w:t>CorrSTN được triển khai dựa trên kiến trúc Transformer</w:t>
-      </w:r>
-      <w:r>
-        <w:rPr>
-          <w:bCs/>
-          <w:lang w:val="en-US"/>
-        </w:rPr>
-        <w:t xml:space="preserve"> dạng encoder–decoder. Đây là kiến trúc mạnh mẽ trong xử lý chuỗi, nổi bật nhờ khả năng học được các quan hệ dài hạn và phi tuyến giữa các phần tử trong chuỗi. Encoder tiếp nhận dữ liệu lịch sử (theo chu kỳ giờ, ngày, tuần) và mã hóa thành đặc trưng trừu t</w:t>
-      </w:r>
-      <w:r>
-        <w:rPr>
-          <w:bCs/>
-          <w:lang w:val="en-US"/>
-        </w:rPr>
-        <w:t>ượng; decoder sử dụng các đặc trưng này để tạo ra chuỗi dự báo theo từng bước.</w:t>
+        <w:t>CorrSTN được triển khai dựa trên kiến trúc Transformer dạng encoder–decoder. Đây là kiến trúc mạnh mẽ trong xử lý chuỗi, nổi bật nhờ khả năng học được các quan hệ dài hạn và phi tuyến giữa các phần tử trong chuỗi. Encoder tiếp nhận dữ liệu lịch sử (theo chu kỳ giờ, ngày, tuần) và mã hóa thành đặc trưng trừu tượng; decoder sử dụng các đặc trưng này để tạo ra chuỗi dự báo theo từng bước.</w:t>
       </w:r>
     </w:p>
     <w:p>
@@ -3056,21 +2896,7 @@
           <w:bCs/>
           <w:lang w:val="en-US"/>
         </w:rPr>
-        <w:t xml:space="preserve">Điểm khác biệt quan trọng trong CorrSTN so với các mô hình Transformer truyền thống là việc tích hợp CIGNN và CIATT vào từng lớp encoder và decoder. Nhờ đó, mỗi bước xử lý của </w:t>
-      </w:r>
-      <w:r>
-        <w:rPr>
-          <w:bCs/>
-          <w:lang w:val="en-US"/>
-        </w:rPr>
-        <w:t xml:space="preserve">mô hình không chỉ học từ chuỗi thời gian mà còn đồng thời cập nhật các mối quan hệ giữa các cảm biến và giữa các chu kỳ. Sự kết hợp này giúp CorrSTN xử lý dữ liệu giao thông có cấu trúc phức tạp một cách hiệu quả và chính xác hơn, tạo ra dự báo ổn định và </w:t>
-      </w:r>
-      <w:r>
-        <w:rPr>
-          <w:bCs/>
-          <w:lang w:val="en-US"/>
-        </w:rPr>
-        <w:t>tin cậy hơn trong các hệ thống giao thông thông minh.</w:t>
+        <w:t>Điểm khác biệt quan trọng trong CorrSTN so với các mô hình Transformer truyền thống là việc tích hợp CIGNN và CIATT vào từng lớp encoder và decoder. Nhờ đó, mỗi bước xử lý của mô hình không chỉ học từ chuỗi thời gian mà còn đồng thời cập nhật các mối quan hệ giữa các cảm biến và giữa các chu kỳ. Sự kết hợp này giúp CorrSTN xử lý dữ liệu giao thông có cấu trúc phức tạp một cách hiệu quả và chính xác hơn, tạo ra dự báo ổn định và tin cậy hơn trong các hệ thống giao thông thông minh.</w:t>
       </w:r>
     </w:p>
     <w:p>
@@ -3124,14 +2950,7 @@
           <w:bCs/>
           <w:lang w:val="en-US"/>
         </w:rPr>
-        <w:t xml:space="preserve">Mặc dù mô hình CorrSTN ban đầu được phát triển để dự đoán lưu lượng giao thông, nhưng mô hình này có thể dễ dàng áp dụng cho các bài </w:t>
-      </w:r>
-      <w:r>
-        <w:rPr>
-          <w:bCs/>
-          <w:lang w:val="en-US"/>
-        </w:rPr>
-        <w:t>toán dự đoán giá cổ phiếu, nhờ vào những đặc điểm chung giữa hai vấn đề này. Cả dự đoán giao thông và cổ phiếu đều liên quan đến việc xử lý chuỗi thời gian, trong đó các yếu tố không gian và thời gian đóng vai trò quan trọng trong việc dự đoán.</w:t>
+        <w:t>Mặc dù mô hình CorrSTN ban đầu được phát triển để dự đoán lưu lượng giao thông, nhưng mô hình này có thể dễ dàng áp dụng cho các bài toán dự đoán giá cổ phiếu, nhờ vào những đặc điểm chung giữa hai vấn đề này. Cả dự đoán giao thông và cổ phiếu đều liên quan đến việc xử lý chuỗi thời gian, trong đó các yếu tố không gian và thời gian đóng vai trò quan trọng trong việc dự đoán.</w:t>
       </w:r>
     </w:p>
     <w:p>
@@ -3150,36 +2969,15 @@
           <w:bCs/>
           <w:lang w:val="en-US"/>
         </w:rPr>
-        <w:t>Mô hình Cor</w:t>
+        <w:t xml:space="preserve">Mô hình CorrSTN đặc biệt hiệu quả trong việc khai thác mối quan hệ không gian và thời gian giữa các yếu tố dữ liệu. Trong trường hợp giao thông, các cảm biến giao thông trên các tuyến đường có thể có sự tương tác lẫn nhau, và trong lĩnh vực tài chính, </w:t>
       </w:r>
       <w:r>
         <w:rPr>
           <w:bCs/>
           <w:lang w:val="en-US"/>
         </w:rPr>
-        <w:t xml:space="preserve">rSTN đặc biệt hiệu quả trong việc khai thác mối quan hệ không gian và thời gian giữa các yếu tố dữ liệu. Trong trường hợp giao thông, các cảm biến giao thông trên các tuyến đường có thể có sự tương tác lẫn nhau, và trong lĩnh vực tài chính, </w:t>
-      </w:r>
-      <w:r>
-        <w:rPr>
-          <w:bCs/>
-          <w:lang w:val="en-US"/>
-        </w:rPr>
         <w:lastRenderedPageBreak/>
-        <w:t>các cổ phiếu củ</w:t>
-      </w:r>
-      <w:r>
-        <w:rPr>
-          <w:bCs/>
-          <w:lang w:val="en-US"/>
-        </w:rPr>
-        <w:t>a các công ty có thể có mối quan hệ tương tự, đặc biệt khi chúng thuộc cùng một ngành hoặc cùng chịu ảnh hưởng từ các yếu tố kinh tế vĩ mô. Mô hình sử dụng SCorr (Spatial Correlation Information) để phát hiện các mối quan hệ không gian giữa các cảm biến và</w:t>
-      </w:r>
-      <w:r>
-        <w:rPr>
-          <w:bCs/>
-          <w:lang w:val="en-US"/>
-        </w:rPr>
-        <w:t xml:space="preserve"> TCorr (Temporal Correlation Information) để nhận diện các mẫu biến động theo chu kỳ trong dữ liệu, giúp tối ưu hóa dự báo.</w:t>
+        <w:t>các cổ phiếu của các công ty có thể có mối quan hệ tương tự, đặc biệt khi chúng thuộc cùng một ngành hoặc cùng chịu ảnh hưởng từ các yếu tố kinh tế vĩ mô. Mô hình sử dụng SCorr (Spatial Correlation Information) để phát hiện các mối quan hệ không gian giữa các cảm biến và TCorr (Temporal Correlation Information) để nhận diện các mẫu biến động theo chu kỳ trong dữ liệu, giúp tối ưu hóa dự báo.</w:t>
       </w:r>
     </w:p>
     <w:p>
@@ -3198,21 +2996,7 @@
           <w:bCs/>
           <w:lang w:val="en-US"/>
         </w:rPr>
-        <w:t>Với khả năng khai thác thông tin từ dữ liệu chu kỳ (như theo giờ, ngày, tuần), CorrSTN có thể dễ dàng áp dụng cho dữ liệu tài chính,</w:t>
-      </w:r>
-      <w:r>
-        <w:rPr>
-          <w:bCs/>
-          <w:lang w:val="en-US"/>
-        </w:rPr>
-        <w:t xml:space="preserve"> nơi các dữ liệu theo chu kỳ (ngày, tuần, tháng) cũng có ảnh hưởng lớn đến sự biến động của giá cổ phiếu. Thêm vào đó, CIGNN (Correlation Information Graph Neural Network) và CIATT (Correlation Information Multi-Head Attention) trong mô hình giúp khai thác</w:t>
-      </w:r>
-      <w:r>
-        <w:rPr>
-          <w:bCs/>
-          <w:lang w:val="en-US"/>
-        </w:rPr>
-        <w:t xml:space="preserve"> các mối quan hệ phức tạp giữa các yếu tố không gian và thời gian, giúp dự đoán chính xác hơn các biến động của giá cổ phiếu.</w:t>
+        <w:t>Với khả năng khai thác thông tin từ dữ liệu chu kỳ (như theo giờ, ngày, tuần), CorrSTN có thể dễ dàng áp dụng cho dữ liệu tài chính, nơi các dữ liệu theo chu kỳ (ngày, tuần, tháng) cũng có ảnh hưởng lớn đến sự biến động của giá cổ phiếu. Thêm vào đó, CIGNN (Correlation Information Graph Neural Network) và CIATT (Correlation Information Multi-Head Attention) trong mô hình giúp khai thác các mối quan hệ phức tạp giữa các yếu tố không gian và thời gian, giúp dự đoán chính xác hơn các biến động của giá cổ phiếu.</w:t>
       </w:r>
     </w:p>
     <w:p>
@@ -3227,14 +3011,7 @@
           <w:bCs/>
           <w:lang w:val="en-US"/>
         </w:rPr>
-        <w:t>Vì thế, mô hình CorrSTN không chỉ có thể áp dụng trong các hệ thống giao thông thông minh mà còn có tiềm năng lớn trong việc dự đo</w:t>
-      </w:r>
-      <w:r>
-        <w:rPr>
-          <w:bCs/>
-          <w:lang w:val="en-US"/>
-        </w:rPr>
-        <w:t>án giá cổ phiếu, đặc biệt là trong việc phân tích các mối quan hệ giữa các công ty và nhận diện các chu kỳ thay đổi của thị trường tài chính.</w:t>
+        <w:t>Vì thế, mô hình CorrSTN không chỉ có thể áp dụng trong các hệ thống giao thông thông minh mà còn có tiềm năng lớn trong việc dự đoán giá cổ phiếu, đặc biệt là trong việc phân tích các mối quan hệ giữa các công ty và nhận diện các chu kỳ thay đổi của thị trường tài chính.</w:t>
       </w:r>
     </w:p>
     <w:p>
@@ -3325,10 +3102,7 @@
         <w:t>tài chính thế giới</w:t>
       </w:r>
       <w:r>
-        <w:t>. Thực nghiệm được thiết kế nhằm kiểm tra xem mô hình có thể học được các đặc tr</w:t>
-      </w:r>
-      <w:r>
-        <w:t>ưng không gian – thời gian giữa các</w:t>
+        <w:t>. Thực nghiệm được thiết kế nhằm kiểm tra xem mô hình có thể học được các đặc trưng không gian – thời gian giữa các</w:t>
       </w:r>
       <w:r>
         <w:rPr>
@@ -3337,10 +3111,7 @@
         <w:t xml:space="preserve"> dữ liệu</w:t>
       </w:r>
       <w:r>
-        <w:t xml:space="preserve"> cổ phiếu và dự đoán chính xác giá trị tương lai của chúng hay không. Việc này không chỉ giúp xác minh tính khả chuyển của CorrSTN từ lĩnh vực giao thông sang tài chính, mà còn cung cấp một góc nhìn mới trong việc</w:t>
-      </w:r>
-      <w:r>
-        <w:t xml:space="preserve"> ứng dụng các mô hình học sâu tiên tiến vào phân tích và dự đoán thị trường.</w:t>
+        <w:t xml:space="preserve"> cổ phiếu và dự đoán chính xác giá trị tương lai của chúng hay không. Việc này không chỉ giúp xác minh tính khả chuyển của CorrSTN từ lĩnh vực giao thông sang tài chính, mà còn cung cấp một góc nhìn mới trong việc ứng dụng các mô hình học sâu tiên tiến vào phân tích và dự đoán thị trường.</w:t>
       </w:r>
     </w:p>
     <w:p>
@@ -3351,10 +3122,7 @@
         <w:jc w:val="both"/>
       </w:pPr>
       <w:r>
-        <w:t>Dữ liệu đầu vào bao gồm chuỗi thời gian giá cổ phiếu của 10 công ty được thu thập thông qua Yahoo Finance API. Các công ty được lựa chọn thuộc nhiều ngành nghề khác nhau, nhằm đảm</w:t>
-      </w:r>
-      <w:r>
-        <w:t xml:space="preserve"> bảo tính đa dạng và phản ánh rõ các mối quan hệ không gian giữa các</w:t>
+        <w:t>Dữ liệu đầu vào bao gồm chuỗi thời gian giá cổ phiếu của 10 công ty được thu thập thông qua Yahoo Finance API. Các công ty được lựa chọn thuộc nhiều ngành nghề khác nhau, nhằm đảm bảo tính đa dạng và phản ánh rõ các mối quan hệ không gian giữa các</w:t>
       </w:r>
       <w:r>
         <w:rPr>
@@ -3367,10 +3135,7 @@
       </w:r>
       <w:r>
         <w:lastRenderedPageBreak/>
-        <w:t>đóng cửa (Close), giá cao nhất (High), giá thấp nhất (Low), khối lượng giao dịch (Volume), và được thu th</w:t>
-      </w:r>
-      <w:r>
-        <w:t>ập theo chu kỳ ngày. Dữ liệu được chia thành tập huấn luyện, kiểm tra và kiểm định để đánh giá hiệu suất của mô hình một cách khách quan.</w:t>
+        <w:t>đóng cửa (Close), giá cao nhất (High), giá thấp nhất (Low), khối lượng giao dịch (Volume), và được thu thập theo chu kỳ ngày. Dữ liệu được chia thành tập huấn luyện, kiểm tra và kiểm định để đánh giá hiệu suất của mô hình một cách khách quan.</w:t>
       </w:r>
     </w:p>
     <w:p>
@@ -3390,10 +3155,7 @@
         <w:t>nhiều</w:t>
       </w:r>
       <w:r>
-        <w:t xml:space="preserve"> công ty trong một hoặc nhiều bước thời gian tương lai, được dự đoán dựa trên </w:t>
-      </w:r>
-      <w:r>
-        <w:t xml:space="preserve">dữ liệu lịch sử và mối tương quan </w:t>
+        <w:t xml:space="preserve"> công ty trong một hoặc nhiều bước thời gian tương lai, được dự đoán dựa trên dữ liệu lịch sử và mối tương quan </w:t>
       </w:r>
       <w:r>
         <w:rPr>
@@ -3420,10 +3182,7 @@
         <w:t>thời điểm và không gian khác nhau</w:t>
       </w:r>
       <w:r>
-        <w:t xml:space="preserve"> cũng như xu hướng biến động theo thời gian, tương tự nh</w:t>
-      </w:r>
-      <w:r>
-        <w:t>ư cách CorrSTN xử lý mối quan hệ giữa các cảm biến trong bài toán giao thông.</w:t>
+        <w:t xml:space="preserve"> cũng như xu hướng biến động theo thời gian, tương tự như cách CorrSTN xử lý mối quan hệ giữa các cảm biến trong bài toán giao thông.</w:t>
       </w:r>
     </w:p>
     <w:p>
@@ -3434,10 +3193,7 @@
         <w:jc w:val="both"/>
       </w:pPr>
       <w:r>
-        <w:t>Thực nghiệm được tiến hành nhằm kiểm tra độ chính xác, khả năng học đặc trưng và mức độ ổn định của mô hình CorrSTN trong bối cảnh mới – thị trường tài chính – từ đó làm nền tảng</w:t>
-      </w:r>
-      <w:r>
-        <w:t xml:space="preserve"> cho việc đánh giá tính ứng dụng rộng rãi của mô hình trong các bài toán chuỗi thời gian đa chiều có yếu tố tương quan cao.</w:t>
+        <w:t>Thực nghiệm được tiến hành nhằm kiểm tra độ chính xác, khả năng học đặc trưng và mức độ ổn định của mô hình CorrSTN trong bối cảnh mới – thị trường tài chính – từ đó làm nền tảng cho việc đánh giá tính ứng dụng rộng rãi của mô hình trong các bài toán chuỗi thời gian đa chiều có yếu tố tương quan cao.</w:t>
       </w:r>
     </w:p>
     <w:p>
@@ -3495,13 +3251,7 @@
         <w:jc w:val="both"/>
       </w:pPr>
       <w:r>
-        <w:t>Toàn bộ quá trình thực nghiệm được thực hiện trên nền tảng Google Colab, sử dụng ngôn ngữ lập trình Python cù</w:t>
-      </w:r>
-      <w:r>
-        <w:t>ng các thư viện như NumPy, Scikit-learn và PyTorch để xây dựng và huấn luyện mô hình. Google Colab được lựa chọn nhờ khả năng hỗ trợ GPU miễn phí, dễ dàng truy cập và tích hợp với Google Drive. Dữ liệu chứng khoán được thu thập thông qua Yahoo Finance API,</w:t>
-      </w:r>
-      <w:r>
-        <w:t xml:space="preserve"> lưu trữ trực tiếp trên Drive và xử lý ngay trong môi trường Colab, giúp tối ưu hiệu quả thử nghiệm và thuận tiện cho việc tái sử dụng, mở rộng nghiên cứu.</w:t>
+        <w:t>Toàn bộ quá trình thực nghiệm được thực hiện trên nền tảng Google Colab, sử dụng ngôn ngữ lập trình Python cùng các thư viện như NumPy, Scikit-learn và PyTorch để xây dựng và huấn luyện mô hình. Google Colab được lựa chọn nhờ khả năng hỗ trợ GPU miễn phí, dễ dàng truy cập và tích hợp với Google Drive. Dữ liệu chứng khoán được thu thập thông qua Yahoo Finance API, lưu trữ trực tiếp trên Drive và xử lý ngay trong môi trường Colab, giúp tối ưu hiệu quả thử nghiệm và thuận tiện cho việc tái sử dụng, mở rộng nghiên cứu.</w:t>
       </w:r>
     </w:p>
     <w:p>
@@ -3562,10 +3312,7 @@
         <w:t>bản ghi</w:t>
       </w:r>
       <w:r>
-        <w:t xml:space="preserve"> giá cổ phiếu của 10 công</w:t>
-      </w:r>
-      <w:r>
-        <w:t xml:space="preserve"> ty niêm yết trên thị trường chứng khoá</w:t>
+        <w:t xml:space="preserve"> giá cổ phiếu của 10 công ty niêm yết trên thị trường chứng khoá</w:t>
       </w:r>
       <w:r>
         <w:rPr>
@@ -3583,10 +3330,7 @@
         <w:t xml:space="preserve"> và tiêu dùng</w:t>
       </w:r>
       <w:r>
-        <w:t xml:space="preserve"> nhằm đảm bảo tính đa dạng và cho phép mô hình khai thác các mối quan hệ tươn</w:t>
-      </w:r>
-      <w:r>
-        <w:t>g quan giữa các ngành nghề trong thị trường. Dữ liệu được lấy theo chu kỳ ngày (daily) trong khoảng thời gian từ 1/1/201</w:t>
+        <w:t xml:space="preserve"> nhằm đảm bảo tính đa dạng và cho phép mô hình khai thác các mối quan hệ tương quan giữa các ngành nghề trong thị trường. Dữ liệu được lấy theo chu kỳ ngày (daily) trong khoảng thời gian từ 1/1/201</w:t>
       </w:r>
       <w:r>
         <w:rPr>
@@ -3613,10 +3357,7 @@
         <w:t>4</w:t>
       </w:r>
       <w:r>
-        <w:t>, bao gồm các đặc trưng phổ biến như: giá mở cửa (Open), giá cao nhất (High), giá thấp nhất (Low), giá đóng cửa (Close),</w:t>
-      </w:r>
-      <w:r>
-        <w:t xml:space="preserve"> và khối lượng giao dịch (Volume).</w:t>
+        <w:t>, bao gồm các đặc trưng phổ biến như: giá mở cửa (Open), giá cao nhất (High), giá thấp nhất (Low), giá đóng cửa (Close), và khối lượng giao dịch (Volume).</w:t>
       </w:r>
     </w:p>
     <w:p>
@@ -3739,10 +3480,16 @@
         <w:t>[−1,1]</w:t>
       </w:r>
       <w:r>
-        <w:t xml:space="preserve">. Điều này giúp đồng nhất các đặc trưng, đồng </w:t>
-      </w:r>
-      <w:r>
-        <w:t>thời loại bỏ các giá trị thiếu và giảm thiểu sự ảnh hưởng của các biến động lớn trong dữ liệu. Sau khi tiền xử lý, dữ liệu được chia thành các tập huấn luyện, kiểm tra và kiểm định. Việc chia dữ liệu được thực hiện theo</w:t>
+        <w:t>. Điều này giúp đồng nhất các đặc trưng, đồng thời loại bỏ các giá trị thiếu và giảm thiểu sự ảnh hưởng của các biến động lớn trong dữ liệu. Sau khi tiền xử lý, dữ liệu được chia thành các tập huấn luyện, kiểm tra và kiểm định</w:t>
+      </w:r>
+      <w:r>
+        <w:rPr>
+          <w:lang w:val="en-US"/>
+        </w:rPr>
+        <w:t xml:space="preserve"> theo tỷ lệ 6:2:2</w:t>
+      </w:r>
+      <w:r>
+        <w:t>. Việc chia dữ liệu được thực hiện theo</w:t>
       </w:r>
       <w:r>
         <w:rPr>
@@ -3764,10 +3511,7 @@
         <w:t>,</w:t>
       </w:r>
       <w:r>
-        <w:t xml:space="preserve"> từ các mẫu đầu c</w:t>
-      </w:r>
-      <w:r>
-        <w:t>huỗi cho đến cuối chuỗi, nhằm đảm bảo mô hình học được các quy luật theo thời gian mà không bị rò rỉ thông tin từ tương lai.</w:t>
+        <w:t xml:space="preserve"> từ các mẫu đầu chuỗi cho đến cuối chuỗi, nhằm đảm bảo mô hình học được các quy luật theo thời gian mà không bị rò rỉ thông tin từ tương lai.</w:t>
       </w:r>
     </w:p>
     <w:p>
@@ -3842,10 +3586,7 @@
         <w:jc w:val="both"/>
       </w:pPr>
       <w:r>
-        <w:t>Sau khi dữ liệu được chuẩn hóa và chia theo trình tự thời gian, mỗi mẫu dữ liệu được tổ chức dưới dạng tenso</w:t>
-      </w:r>
-      <w:r>
-        <w:t xml:space="preserve">r ba chiều với cấu trúc: (số lượng mẫu, số lượng </w:t>
+        <w:t xml:space="preserve">Sau khi dữ liệu được chuẩn hóa và chia theo trình tự thời gian, mỗi mẫu dữ liệu được tổ chức dưới dạng tensor ba chiều với cấu trúc: (số lượng mẫu, số lượng </w:t>
       </w:r>
       <w:r>
         <w:rPr>
@@ -3874,10 +3615,7 @@
         <w:jc w:val="both"/>
       </w:pPr>
       <w:r>
-        <w:t>Tiếp th</w:t>
-      </w:r>
-      <w:r>
-        <w:t xml:space="preserve">eo, dữ liệu được mã hóa thông qua các lớp encoder của mô hình CorrSTN. Mỗi lớp encoder kết hợp giữa cơ chế </w:t>
+        <w:t xml:space="preserve">Tiếp theo, dữ liệu được mã hóa thông qua các lớp encoder của mô hình CorrSTN. Mỗi lớp encoder kết hợp giữa cơ chế </w:t>
       </w:r>
       <w:r>
         <w:rPr>
@@ -3886,13 +3624,7 @@
         <w:t>A</w:t>
       </w:r>
       <w:r>
-        <w:t>ttention và mạng nơ-ron đồ thị (GCN). Attention giúp mô hình học được các mối liên hệ theo thời gian, trong khi GCN khai thác mối quan hệ không gian</w:t>
-      </w:r>
-      <w:r>
-        <w:t xml:space="preserve"> giữa các cổ phiếu thông qua ma trận tương quan. Quá trình này cho phép mô hình trích xuất ra các đặc trưng quan trọng, thể hiện được xu hướng biến động của giá cổ phiếu và mối tương quan giữa các công ty trong danh mục đầu tư. Đây là bước quan trọng để ch</w:t>
-      </w:r>
-      <w:r>
-        <w:t>uẩn bị cho quá trình giải mã và dự đoán ở các bước tiếp theo.</w:t>
+        <w:t>ttention và mạng nơ-ron đồ thị (GCN). Attention giúp mô hình học được các mối liên hệ theo thời gian, trong khi GCN khai thác mối quan hệ không gian giữa các cổ phiếu thông qua ma trận tương quan. Quá trình này cho phép mô hình trích xuất ra các đặc trưng quan trọng, thể hiện được xu hướng biến động của giá cổ phiếu và mối tương quan giữa các công ty trong danh mục đầu tư. Đây là bước quan trọng để chuẩn bị cho quá trình giải mã và dự đoán ở các bước tiếp theo.</w:t>
       </w:r>
     </w:p>
     <w:p>
@@ -3944,16 +3676,82 @@
     </w:p>
     <w:p>
       <w:pPr>
+        <w:pStyle w:val="Heading3"/>
+        <w:tabs>
+          <w:tab w:val="left" w:pos="1215"/>
+        </w:tabs>
+        <w:spacing w:before="160"/>
+      </w:pPr>
+      <w:r>
+        <w:rPr>
+          <w:noProof/>
+          <w:lang w:val="en-US"/>
+        </w:rPr>
+        <w:lastRenderedPageBreak/>
+        <w:drawing>
+          <wp:inline distT="0" distB="0" distL="0" distR="0">
+            <wp:extent cx="5494020" cy="3386400"/>
+            <wp:effectExtent l="0" t="0" r="0" b="5080"/>
+            <wp:docPr id="5" name="Picture 5"/>
+            <wp:cNvGraphicFramePr>
+              <a:graphicFrameLocks xmlns:a="http://schemas.openxmlformats.org/drawingml/2006/main" noChangeAspect="1"/>
+            </wp:cNvGraphicFramePr>
+            <a:graphic xmlns:a="http://schemas.openxmlformats.org/drawingml/2006/main">
+              <a:graphicData uri="http://schemas.openxmlformats.org/drawingml/2006/picture">
+                <pic:pic xmlns:pic="http://schemas.openxmlformats.org/drawingml/2006/picture">
+                  <pic:nvPicPr>
+                    <pic:cNvPr id="0" name="corrstn.jpg"/>
+                    <pic:cNvPicPr/>
+                  </pic:nvPicPr>
+                  <pic:blipFill>
+                    <a:blip r:embed="rId14" cstate="print">
+                      <a:extLst>
+                        <a:ext uri="{28A0092B-C50C-407E-A947-70E740481C1C}">
+                          <a14:useLocalDpi xmlns:a14="http://schemas.microsoft.com/office/drawing/2010/main" val="0"/>
+                        </a:ext>
+                      </a:extLst>
+                    </a:blip>
+                    <a:stretch>
+                      <a:fillRect/>
+                    </a:stretch>
+                  </pic:blipFill>
+                  <pic:spPr>
+                    <a:xfrm>
+                      <a:off x="0" y="0"/>
+                      <a:ext cx="5500949" cy="3390671"/>
+                    </a:xfrm>
+                    <a:prstGeom prst="rect">
+                      <a:avLst/>
+                    </a:prstGeom>
+                  </pic:spPr>
+                </pic:pic>
+              </a:graphicData>
+            </a:graphic>
+          </wp:inline>
+        </w:drawing>
+      </w:r>
+    </w:p>
+    <w:p>
+      <w:pPr>
         <w:pStyle w:val="BodyText"/>
         <w:spacing w:before="159" w:line="312" w:lineRule="auto"/>
         <w:ind w:right="1079" w:firstLine="719"/>
         <w:jc w:val="both"/>
       </w:pPr>
       <w:r>
-        <w:t xml:space="preserve">Mô hình CorrSTN được xây dựng thông qua một hàm khởi tạo mô hình bao gồm đầy đủ các thành phần từ mã hóa đến dự đoán. Quá trình xây dựng mô hình bắt đầu bằng việc tạo ra các ma </w:t>
-      </w:r>
-      <w:r>
-        <w:t>trận tương quan không gian, bao gồm ma trận lân cận được chuẩn hóa từ dữ liệu cấu trúc đồ thị và ma trận SCorr từ hệ số tương quan MIC. Hai ma trận này đóng vai trò quan trọng trong việc truyền thông tin giữa các cổ phiếu trong quá trình học không gian.</w:t>
+        <w:t xml:space="preserve">Mô hình CorrSTN được xây dựng thông qua một hàm khởi tạo mô hình bao gồm đầy đủ các thành phần từ mã hóa đến dự đoán. Quá trình xây dựng mô hình bắt đầu bằng việc tạo ra các ma trận tương quan không gian, bao gồm ma trận lân cận được chuẩn hóa từ dữ liệu cấu trúc </w:t>
+      </w:r>
+      <w:r>
+        <w:t xml:space="preserve">đồ thị và ma trận SCorr từ </w:t>
+      </w:r>
+      <w:r>
+        <w:rPr>
+          <w:lang w:val="en-US"/>
+        </w:rPr>
+        <w:t>thước đo độ</w:t>
+      </w:r>
+      <w:r>
+        <w:t xml:space="preserve"> tương quan MIC. Hai ma trận này đóng vai trò quan trọng trong việc truyền thông tin giữa các cổ phiếu trong quá trình học không gian.</w:t>
       </w:r>
     </w:p>
     <w:p>
@@ -3964,17 +3762,7 @@
         <w:jc w:val="both"/>
       </w:pPr>
       <w:r>
-        <w:t>Ti</w:t>
-      </w:r>
-      <w:r>
-        <w:t>ếp theo, các lớp embedding được khởi tạo để mã hóa dữ liệu đầu vào và đầu ra. Quá trình mã hóa bao gồm hai phần: mã hóa vị trí thời gian (temporal positional encoding) để mô hình nhận biết vị trí tương đối của dữ liệu trong chuỗi thời gian, và mã hóa không</w:t>
-      </w:r>
-      <w:r>
-        <w:t xml:space="preserve"> gian (spatial positional encoding) để thể hiện đặc trưng của từng cổ phiếu </w:t>
-      </w:r>
-      <w:r>
-        <w:lastRenderedPageBreak/>
-        <w:t>trong mạng lưới. Các mã hóa này được áp dụng lên dữ liệu đầu vào thông qua các lớp tuyến tính.</w:t>
+        <w:t>Tiếp theo, các lớp embedding được khởi tạo để mã hóa dữ liệu đầu vào và đầu ra. Quá trình mã hóa bao gồm hai phần: mã hóa vị trí thời gian (temporal positional encoding) để mô hình nhận biết vị trí tương đối của dữ liệu trong chuỗi thời gian, và mã hóa không gian (spatial positional encoding) để thể hiện đặc trưng của từng cổ phiếu trong mạng lưới. Các mã hóa này được áp dụng lên dữ liệu đầu vào thông qua các lớp tuyến tính.</w:t>
       </w:r>
     </w:p>
     <w:p>
@@ -3985,19 +3773,20 @@
         <w:jc w:val="both"/>
       </w:pPr>
       <w:r>
-        <w:t>CorrSTN sử dụng các cơ chế attention khác nhau tùy thuộc vào cấu hình, bao gồm attent</w:t>
-      </w:r>
-      <w:r>
-        <w:t>ion truyền thống và attention có nhận thức về ngữ cảnh thời gian (temporal context-aware). Ba loại attention chính được sử dụng trong mô hình là: attention giữa các bước thời gian trong encoder, attention giữa dữ liệu đầu ra và dữ liệu đã mã hóa, và attent</w:t>
-      </w:r>
-      <w:r>
-        <w:t>ion trong decoder theo hướng nhân quả (causal)</w:t>
-      </w:r>
-      <w:r>
-        <w:rPr>
-          <w:lang w:val="en-US"/>
-        </w:rPr>
-        <w:t>, tức là mỗi bước thời gian chỉ được phép truy cập các thông tin từ quá khứ đến hiện tại, giúp đảm bảo tính hợp lý và khả năng ứng dụng của mô hình trong thực tế.</w:t>
+        <w:t>CorrSTN sử dụng các cơ chế attention khác nhau tùy thuộc vào cấu hình, bao gồm attention truyền thống và attention có nhận thức về ngữ cảnh thời gian (temporal context-aware). Ba loại attention chính được sử dụng trong mô hình là: attention giữa các bước thời gian trong encoder, attention giữa dữ liệu đầu ra và dữ liệu đã mã hóa, và attention trong decoder theo hướng nhân quả (causal)</w:t>
+      </w:r>
+      <w:r>
+        <w:rPr>
+          <w:lang w:val="en-US"/>
+        </w:rPr>
+        <w:t xml:space="preserve">, tức là mỗi bước thời gian chỉ được phép truy cập các thông tin từ quá khứ đến hiện tại, giúp đảm bảo tính hợp lý và khả năng ứng </w:t>
+      </w:r>
+      <w:r>
+        <w:rPr>
+          <w:lang w:val="en-US"/>
+        </w:rPr>
+        <w:lastRenderedPageBreak/>
+        <w:t>dụng của mô hình trong thực tế.</w:t>
       </w:r>
       <w:r>
         <w:t>.</w:t>
@@ -4011,13 +3800,7 @@
         <w:jc w:val="both"/>
       </w:pPr>
       <w:r>
-        <w:t>Sau khi mã hóa, các lớp encoder và decoder đượ</w:t>
-      </w:r>
-      <w:r>
-        <w:t>c xây dựng từ nhiều tầng (layers), mỗi tầng bao gồm: attention, mạng nơ-ron đồ thị (GCN), kết nối dư (residual connection) và chuẩn hóa lớp (layer normalization). Các tầng này cho phép mô hình học được các mối quan hệ phức tạp về không gian và thời gian tr</w:t>
-      </w:r>
-      <w:r>
-        <w:t>ong dữ liệu đầu vào.</w:t>
+        <w:t>Sau khi mã hóa, các lớp encoder và decoder được xây dựng từ nhiều tầng (layers), mỗi tầng bao gồm: attention, mạng nơ-ron đồ thị (GCN), kết nối dư (residual connection) và chuẩn hóa lớp (layer normalization). Các tầng này cho phép mô hình học được các mối quan hệ phức tạp về không gian và thời gian trong dữ liệu đầu vào.</w:t>
       </w:r>
     </w:p>
     <w:p>
@@ -4028,10 +3811,7 @@
         <w:jc w:val="both"/>
       </w:pPr>
       <w:r>
-        <w:t>Cuối cùng, đầu ra của decoder được đưa qua một lớp tuyến tính để chuyển về đúng số chiều đầu ra cần dự đoán (ví dụ: giá cổ phiếu trong tương lai). Tất cả các tham số trong mô hình được khởi tạo bằng phương pháp Xavier (Xavier Initializ</w:t>
-      </w:r>
-      <w:r>
-        <w:t>ation) nhằm đảm bảo quá trình học ổn định và hiệu quả ngay từ đầu. Phương pháp này giúp duy trì độ phân bố của tín hiệu qua các tầng của mạng nơ-ron, giảm thiểu hiện tượng mất hoặc bão hòa gradient trong quá trình lan truyền ngược.</w:t>
+        <w:t>Cuối cùng, đầu ra của decoder được đưa qua một lớp tuyến tính để chuyển về đúng số chiều đầu ra cần dự đoán (ví dụ: giá cổ phiếu trong tương lai). Tất cả các tham số trong mô hình được khởi tạo bằng phương pháp Xavier (Xavier Initialization) nhằm đảm bảo quá trình học ổn định và hiệu quả ngay từ đầu. Phương pháp này giúp duy trì độ phân bố của tín hiệu qua các tầng của mạng nơ-ron, giảm thiểu hiện tượng mất hoặc bão hòa gradient trong quá trình lan truyền ngược.</w:t>
       </w:r>
     </w:p>
     <w:p>
@@ -4098,10 +3878,7 @@
         <w:jc w:val="both"/>
       </w:pPr>
       <w:r>
-        <w:t xml:space="preserve">Để </w:t>
-      </w:r>
-      <w:r>
-        <w:t xml:space="preserve">đánh giá hiệu quả của mô hình CorrSTN trong dự đoán giá cổ phiếu, </w:t>
+        <w:t xml:space="preserve">Để đánh giá hiệu quả của mô hình CorrSTN trong dự đoán giá cổ phiếu, </w:t>
       </w:r>
       <w:r>
         <w:rPr>
@@ -4110,10 +3887,7 @@
         <w:t>chúng tôi</w:t>
       </w:r>
       <w:r>
-        <w:t xml:space="preserve"> đã tiến hành thực nghiệm với tập dữ liệu gồm 10 công ty thuộc các ngành khác nhau trong khoảng thời gian từ năm 2012 đến 2024, lấy từ Yahoo Finance API. Dữ liệu được chia theo chu </w:t>
-      </w:r>
-      <w:r>
-        <w:t>kỳ ngày, với các cấu hình đầu vào và đầu ra thay đổi nhằm đánh giá khả năng tổng quát và độ chính xác của mô hình trong các điều kiện khác nhau.</w:t>
+        <w:t xml:space="preserve"> đã tiến hành thực nghiệm với tập dữ liệu gồm 10 công ty thuộc các ngành khác nhau trong khoảng thời gian từ năm 2012 đến 2024, lấy từ Yahoo Finance API. Dữ liệu được chia theo chu kỳ ngày, với các cấu hình đầu vào và đầu ra thay đổi nhằm đánh giá khả năng tổng quát và độ chính xác của mô hình trong các điều kiện khác nhau.</w:t>
       </w:r>
     </w:p>
     <w:p>
@@ -4124,10 +3898,7 @@
         <w:jc w:val="both"/>
       </w:pPr>
       <w:r>
-        <w:t>Mô hình được huấn luyện trong 100 vòng lặp (epochs), với cấu hình gồm 4 lớp encoder-decoder, cơ chế attention đ</w:t>
-      </w:r>
-      <w:r>
-        <w:t xml:space="preserve">a đầu (multi-head attention) với 8 heads, và sử dụng embedding không gian – thời gian (SE = 1, TE = 1). Các thông số như attention_top_k = </w:t>
+        <w:t xml:space="preserve">Mô hình được huấn luyện trong 100 vòng lặp (epochs), với cấu hình gồm 4 lớp encoder-decoder, cơ chế attention đa đầu (multi-head attention) với 8 heads, và sử dụng embedding không gian – thời gian (SE = 1, TE = 1). Các thông số như attention_top_k = </w:t>
       </w:r>
       <w:r>
         <w:rPr>
@@ -4214,10 +3985,7 @@
         </w:rPr>
       </w:pPr>
       <w:r>
-        <w:t xml:space="preserve">Chúng tôi đã tiến hành cải tiến mô hình CorrSTN qua bốn phiên bản nhằm tối ưu hóa hiệu suất. Kết quả đánh giá bằng ba chỉ số: </w:t>
-      </w:r>
-      <w:r>
-        <w:t>MAE, RMSE, và</w:t>
+        <w:t>Chúng tôi đã tiến hành cải tiến mô hình CorrSTN qua bốn phiên bản nhằm tối ưu hóa hiệu suất. Kết quả đánh giá bằng ba chỉ số: MAE, RMSE, và</w:t>
       </w:r>
       <w:r>
         <w:rPr>
@@ -4564,6 +4332,7 @@
                 <w:szCs w:val="26"/>
                 <w:lang w:val="en-US"/>
               </w:rPr>
+              <w:lastRenderedPageBreak/>
               <w:t>CorrSTN 2</w:t>
             </w:r>
           </w:p>
@@ -4731,16 +4500,7 @@
                 <w:szCs w:val="26"/>
                 <w:lang w:val="en-US"/>
               </w:rPr>
-              <w:t xml:space="preserve">Cải tiến lớp </w:t>
-            </w:r>
-            <w:r>
-              <w:rPr>
-                <w:color w:val="000000"/>
-                <w:sz w:val="26"/>
-                <w:szCs w:val="26"/>
-                <w:lang w:val="en-US"/>
-              </w:rPr>
-              <w:t>spatialAttentionScaledGCN</w:t>
+              <w:t>Cải tiến lớp spatialAttentionScaledGCN</w:t>
             </w:r>
           </w:p>
         </w:tc>
@@ -4986,28 +4746,24 @@
         <w:t>2</w:t>
       </w:r>
       <w:r>
-        <w:t xml:space="preserve"> là phiên bản có hiệu quả tốt nhất trong số các biến thể thử nghiệm, đạt kết quả thấp nhất về MA</w:t>
-      </w:r>
-      <w:r>
-        <w:rPr>
-          <w:lang w:val="en-US"/>
-        </w:rPr>
-        <w:t>E,</w:t>
-      </w:r>
-      <w:r>
-        <w:t xml:space="preserve"> RMSE</w:t>
-      </w:r>
-      <w:r>
-        <w:rPr>
-          <w:lang w:val="en-US"/>
-        </w:rPr>
-        <w:t xml:space="preserve"> và MAPE</w:t>
-      </w:r>
-      <w:r>
-        <w:t xml:space="preserve">, thể hiện khả năng học biểu diễn </w:t>
-      </w:r>
-      <w:r>
-        <w:t>không gian – thời gian hiệu quả hơn.</w:t>
+        <w:t xml:space="preserve"> là phiên bản có hiệu quả tốt nhất trong số các biến thể thử ngh</w:t>
+      </w:r>
+      <w:r>
+        <w:t>iệm, đạt kết quả</w:t>
+      </w:r>
+      <w:r>
+        <w:rPr>
+          <w:lang w:val="en-US"/>
+        </w:rPr>
+        <w:t xml:space="preserve"> về sai số phần trăm tuyệt đối trung bình</w:t>
+      </w:r>
+      <w:bookmarkStart w:id="0" w:name="_GoBack"/>
+      <w:bookmarkEnd w:id="0"/>
+      <w:r>
+        <w:t xml:space="preserve"> thấp nhất</w:t>
+      </w:r>
+      <w:r>
+        <w:t>, thể hiện khả năng học biểu diễn không gian – thời gian hiệu quả hơn.</w:t>
       </w:r>
     </w:p>
     <w:p>
@@ -5529,14 +5285,7 @@
                 <w:sz w:val="26"/>
                 <w:szCs w:val="26"/>
               </w:rPr>
-              <w:t>Input: 5 ngày,</w:t>
-            </w:r>
-            <w:r>
-              <w:rPr>
-                <w:sz w:val="26"/>
-                <w:szCs w:val="26"/>
-              </w:rPr>
-              <w:t xml:space="preserve"> Output: 5 ngày</w:t>
+              <w:t>Input: 5 ngày, Output: 5 ngày</w:t>
             </w:r>
           </w:p>
         </w:tc>
@@ -5826,10 +5575,7 @@
         <w:jc w:val="both"/>
       </w:pPr>
       <w:r>
-        <w:t>Trong nghiên cứu này, mô hình CorrSTN – vốn được phát triển ban đầu cho bài toán dự đoán lưu lượng gia</w:t>
-      </w:r>
-      <w:r>
-        <w:t>o thông – đã được điều chỉnh và áp dụng thành công vào lĩnh vực tài chính, cụ thể là dự đoán giá cổ phiếu</w:t>
+        <w:t>Trong nghiên cứu này, mô hình CorrSTN – vốn được phát triển ban đầu cho bài toán dự đoán lưu lượng giao thông – đã được điều chỉnh và áp dụng thành công vào lĩnh vực tài chính, cụ thể là dự đoán giá cổ phiếu</w:t>
       </w:r>
       <w:r>
         <w:rPr>
@@ -5847,10 +5593,7 @@
         <w:t xml:space="preserve"> giá</w:t>
       </w:r>
       <w:r>
-        <w:t xml:space="preserve"> cổ phiếu, CorrSTN đã chứng minh được khả năng học đặc trưng sâu và m</w:t>
-      </w:r>
-      <w:r>
-        <w:t>ô hình hóa mối quan hệ phức tạp trong dữ liệu chuỗi thời gian tài chính.</w:t>
+        <w:t xml:space="preserve"> cổ phiếu, CorrSTN đã chứng minh được khả năng học đặc trưng sâu và mô hình hóa mối quan hệ phức tạp trong dữ liệu chuỗi thời gian tài chính.</w:t>
       </w:r>
     </w:p>
     <w:p>
@@ -5861,10 +5604,11 @@
         <w:jc w:val="both"/>
       </w:pPr>
       <w:r>
-        <w:t>Các thực nghiệm được thực hiện trên dữ liệu của 10 công ty thuộc nhiều ngành nghề khác nhau trong giai đoạn từ 2012 đến 2024 cho thấy, mô hình có thể đạt được kết quả dự đoán chính x</w:t>
-      </w:r>
-      <w:r>
-        <w:t xml:space="preserve">ác, đặc biệt khi sử dụng kiến trúc cải tiến kết hợp giữa cơ chế chú ý, nhúng không gian – thời gian và mạng nơ-ron đồ thị. Trong số các phiên bản thử nghiệm, CorrSTN </w:t>
+        <w:t xml:space="preserve">Các thực nghiệm được thực hiện trên dữ liệu của 10 công ty thuộc nhiều ngành nghề </w:t>
+      </w:r>
+      <w:r>
+        <w:lastRenderedPageBreak/>
+        <w:t xml:space="preserve">khác nhau trong giai đoạn từ 2012 đến 2024 cho thấy, mô hình có thể đạt được kết quả dự đoán chính xác, đặc biệt khi sử dụng kiến trúc cải tiến kết hợp giữa cơ chế chú ý, nhúng không gian – thời gian và mạng nơ-ron đồ thị. Trong số các phiên bản thử nghiệm, CorrSTN </w:t>
       </w:r>
       <w:r>
         <w:rPr>
@@ -5882,10 +5626,25 @@
         <w:t>cải tiến lớp SpatialAttentionGCN</w:t>
       </w:r>
       <w:r>
-        <w:t xml:space="preserve"> – cho kết quả tốt nhất về mặt sai số tuyệt đối</w:t>
-      </w:r>
-      <w:r>
-        <w:t xml:space="preserve"> và bình phương trung bình.</w:t>
+        <w:t xml:space="preserve"> – cho kết quả tốt nhất về </w:t>
+      </w:r>
+      <w:r>
+        <w:rPr>
+          <w:lang w:val="en-US"/>
+        </w:rPr>
+        <w:t>các chỉ số</w:t>
+      </w:r>
+      <w:r>
+        <w:t xml:space="preserve"> sai số tuyệt đối</w:t>
+      </w:r>
+      <w:r>
+        <w:rPr>
+          <w:lang w:val="en-US"/>
+        </w:rPr>
+        <w:t xml:space="preserve"> trung bình, căn bậc hai của sai số bình phương trung bình và sai số phần trăm tuyệt đối trung bình</w:t>
+      </w:r>
+      <w:r>
+        <w:t>.</w:t>
       </w:r>
     </w:p>
     <w:p>
@@ -5896,10 +5655,7 @@
         <w:jc w:val="both"/>
       </w:pPr>
       <w:r>
-        <w:t>Ngoài ra, quá trình thử nghiệm với nhiều cấu hình chuỗi đầu vào và đầu ra cũng cho thấy rằng việc lựa chọn độ dài chuỗi hợp lý là yếu tố quan trọng giúp tối ưu hiệu suất dự đoán. Chuỗi đầu vào từ 5 đến 10 ngày kết hợp với dự đoá</w:t>
-      </w:r>
-      <w:r>
-        <w:t>n từ 3 đến 5 ngày cho kết quả tốt nhất trong phần lớn trường hợp.</w:t>
+        <w:t>Ngoài ra, quá trình thử nghiệm với nhiều cấu hình chuỗi đầu vào và đầu ra cũng cho thấy rằng việc lựa chọn độ dài chuỗi hợp lý là yếu tố quan trọng giúp tối ưu hiệu suất dự đoán. Chuỗi đầu vào từ 5 đến 10 ngày kết hợp với dự đoán từ 3 đến 5 ngày cho kết quả tốt nhất trong phần lớn trường hợp.</w:t>
       </w:r>
     </w:p>
     <w:p>
@@ -5913,13 +5669,7 @@
         </w:rPr>
       </w:pPr>
       <w:r>
-        <w:t>Kết quả này không chỉ cho thấy tiềm năng của CorrSTN trong việc mở rộng ứng dụng sang lĩnh vực tài chính, mà còn đặt nền móng cho các nghiên cứu tiếp theo trong việc phát triển các mô hình h</w:t>
-      </w:r>
-      <w:r>
-        <w:t>ọc sâu đa chiều có khả năng khai thác thông tin tương quan trong dữ liệu thời gian. Trong tương lai, mô hình có thể tiếp tục được mở rộng để kết hợp thêm các yếu tố vĩ mô như tin tức, chỉ số ngành, hoặc dữ liệu mạng xã hội nhằm tăng cường độ chính xác và k</w:t>
-      </w:r>
-      <w:r>
-        <w:t>hả năng thích ứng trong môi trường tài chính biến động.</w:t>
+        <w:t>Kết quả này không chỉ cho thấy tiềm năng của CorrSTN trong việc mở rộng ứng dụng sang lĩnh vực tài chính, mà còn đặt nền móng cho các nghiên cứu tiếp theo trong việc phát triển các mô hình học sâu đa chiều có khả năng khai thác thông tin tương quan trong dữ liệu thời gian. Trong tương lai, mô hình có thể tiếp tục được mở rộng để kết hợp thêm các yếu tố vĩ mô như tin tức, chỉ số ngành, hoặc dữ liệu mạng xã hội nhằm tăng cường độ chính xác và khả năng thích ứng trong môi trường tài chính biến động.</w:t>
       </w:r>
     </w:p>
     <w:p>
@@ -5970,12 +5720,14 @@
           <w:docPartUnique/>
         </w:docPartObj>
       </w:sdtPr>
+      <w:sdtEndPr/>
       <w:sdtContent>
         <w:sdt>
           <w:sdtPr>
             <w:id w:val="-573587230"/>
             <w:bibliography/>
           </w:sdtPr>
+          <w:sdtEndPr/>
           <w:sdtContent>
             <w:p>
               <w:pPr>
@@ -6212,7 +5964,6 @@
                         <w:szCs w:val="26"/>
                         <w:lang w:val="vi-VN"/>
                       </w:rPr>
-                      <w:lastRenderedPageBreak/>
                       <w:t xml:space="preserve">[3] </w:t>
                     </w:r>
                   </w:p>
@@ -6372,7 +6123,7 @@
       </w:pPr>
     </w:p>
     <w:sectPr>
-      <w:footerReference w:type="default" r:id="rId13"/>
+      <w:footerReference w:type="default" r:id="rId15"/>
       <w:pgSz w:w="12240" w:h="15840"/>
       <w:pgMar w:top="1380" w:right="360" w:bottom="1460" w:left="1440" w:header="0" w:footer="1228" w:gutter="0"/>
       <w:cols w:space="720"/>
@@ -6382,7 +6133,7 @@
 </file>
 
 <file path=word/endnotes.xml><?xml version="1.0" encoding="utf-8"?>
-<w:endnotes xmlns:wpc="http://schemas.microsoft.com/office/word/2010/wordprocessingCanvas" xmlns:cx="http://schemas.microsoft.com/office/drawing/2014/chartex" xmlns:cx1="http://schemas.microsoft.com/office/drawing/2015/9/8/chartex" xmlns:mc="http://schemas.openxmlformats.org/markup-compatibility/2006" xmlns:o="urn:schemas-microsoft-com:office:office" xmlns:r="http://schemas.openxmlformats.org/officeDocument/2006/relationships" xmlns:m="http://schemas.openxmlformats.org/officeDocument/2006/math" xmlns:v="urn:schemas-microsoft-com:vml" xmlns:wp14="http://schemas.microsoft.com/office/word/2010/wordprocessingDrawing" xmlns:wp="http://schemas.openxmlformats.org/drawingml/2006/wordprocessingDrawing" xmlns:w10="urn:schemas-microsoft-com:office:word" xmlns:w="http://schemas.openxmlformats.org/wordprocessingml/2006/main" xmlns:w14="http://schemas.microsoft.com/office/word/2010/wordml" xmlns:w15="http://schemas.microsoft.com/office/word/2012/wordml" xmlns:w16se="http://schemas.microsoft.com/office/word/2015/wordml/symex" xmlns:wpg="http://schemas.microsoft.com/office/word/2010/wordprocessingGroup" xmlns:wpi="http://schemas.microsoft.com/office/word/2010/wordprocessingInk" xmlns:wne="http://schemas.microsoft.com/office/word/2006/wordml" xmlns:wps="http://schemas.microsoft.com/office/word/2010/wordprocessingShape" mc:Ignorable="w14 w15 w16se wp14">
+<w:endnotes xmlns:wpc="http://schemas.microsoft.com/office/word/2010/wordprocessingCanvas" xmlns:mc="http://schemas.openxmlformats.org/markup-compatibility/2006" xmlns:o="urn:schemas-microsoft-com:office:office" xmlns:r="http://schemas.openxmlformats.org/officeDocument/2006/relationships" xmlns:m="http://schemas.openxmlformats.org/officeDocument/2006/math" xmlns:v="urn:schemas-microsoft-com:vml" xmlns:wp14="http://schemas.microsoft.com/office/word/2010/wordprocessingDrawing" xmlns:wp="http://schemas.openxmlformats.org/drawingml/2006/wordprocessingDrawing" xmlns:w10="urn:schemas-microsoft-com:office:word" xmlns:w="http://schemas.openxmlformats.org/wordprocessingml/2006/main" xmlns:w14="http://schemas.microsoft.com/office/word/2010/wordml" xmlns:wpg="http://schemas.microsoft.com/office/word/2010/wordprocessingGroup" xmlns:wpi="http://schemas.microsoft.com/office/word/2010/wordprocessingInk" xmlns:wne="http://schemas.microsoft.com/office/word/2006/wordml" xmlns:wps="http://schemas.microsoft.com/office/word/2010/wordprocessingShape" mc:Ignorable="w14 wp14">
   <w:endnote w:type="separator" w:id="-1">
     <w:p>
       <w:r>
@@ -6401,7 +6152,7 @@
 </file>
 
 <file path=word/footer1.xml><?xml version="1.0" encoding="utf-8"?>
-<w:ftr xmlns:wpc="http://schemas.microsoft.com/office/word/2010/wordprocessingCanvas" xmlns:cx="http://schemas.microsoft.com/office/drawing/2014/chartex" xmlns:cx1="http://schemas.microsoft.com/office/drawing/2015/9/8/chartex" xmlns:mc="http://schemas.openxmlformats.org/markup-compatibility/2006" xmlns:o="urn:schemas-microsoft-com:office:office" xmlns:r="http://schemas.openxmlformats.org/officeDocument/2006/relationships" xmlns:m="http://schemas.openxmlformats.org/officeDocument/2006/math" xmlns:v="urn:schemas-microsoft-com:vml" xmlns:wp14="http://schemas.microsoft.com/office/word/2010/wordprocessingDrawing" xmlns:wp="http://schemas.openxmlformats.org/drawingml/2006/wordprocessingDrawing" xmlns:w10="urn:schemas-microsoft-com:office:word" xmlns:w="http://schemas.openxmlformats.org/wordprocessingml/2006/main" xmlns:w14="http://schemas.microsoft.com/office/word/2010/wordml" xmlns:w15="http://schemas.microsoft.com/office/word/2012/wordml" xmlns:w16se="http://schemas.microsoft.com/office/word/2015/wordml/symex" xmlns:wpg="http://schemas.microsoft.com/office/word/2010/wordprocessingGroup" xmlns:wpi="http://schemas.microsoft.com/office/word/2010/wordprocessingInk" xmlns:wne="http://schemas.microsoft.com/office/word/2006/wordml" xmlns:wps="http://schemas.microsoft.com/office/word/2010/wordprocessingShape" mc:Ignorable="w14 w15 w16se wp14">
+<w:ftr xmlns:wpc="http://schemas.microsoft.com/office/word/2010/wordprocessingCanvas" xmlns:mc="http://schemas.openxmlformats.org/markup-compatibility/2006" xmlns:o="urn:schemas-microsoft-com:office:office" xmlns:r="http://schemas.openxmlformats.org/officeDocument/2006/relationships" xmlns:m="http://schemas.openxmlformats.org/officeDocument/2006/math" xmlns:v="urn:schemas-microsoft-com:vml" xmlns:wp14="http://schemas.microsoft.com/office/word/2010/wordprocessingDrawing" xmlns:wp="http://schemas.openxmlformats.org/drawingml/2006/wordprocessingDrawing" xmlns:w10="urn:schemas-microsoft-com:office:word" xmlns:w="http://schemas.openxmlformats.org/wordprocessingml/2006/main" xmlns:w14="http://schemas.microsoft.com/office/word/2010/wordml" xmlns:wpg="http://schemas.microsoft.com/office/word/2010/wordprocessingGroup" xmlns:wpi="http://schemas.microsoft.com/office/word/2010/wordprocessingInk" xmlns:wne="http://schemas.microsoft.com/office/word/2006/wordml" xmlns:wps="http://schemas.microsoft.com/office/word/2010/wordprocessingShape" mc:Ignorable="w14 wp14">
   <w:sdt>
     <w:sdtPr>
       <w:id w:val="1283006590"/>
@@ -6429,7 +6180,7 @@
           <w:rPr>
             <w:noProof/>
           </w:rPr>
-          <w:t>4</w:t>
+          <w:t>13</w:t>
         </w:r>
         <w:r>
           <w:fldChar w:fldCharType="end"/>
@@ -6450,7 +6201,7 @@
 </file>
 
 <file path=word/footnotes.xml><?xml version="1.0" encoding="utf-8"?>
-<w:footnotes xmlns:wpc="http://schemas.microsoft.com/office/word/2010/wordprocessingCanvas" xmlns:cx="http://schemas.microsoft.com/office/drawing/2014/chartex" xmlns:cx1="http://schemas.microsoft.com/office/drawing/2015/9/8/chartex" xmlns:mc="http://schemas.openxmlformats.org/markup-compatibility/2006" xmlns:o="urn:schemas-microsoft-com:office:office" xmlns:r="http://schemas.openxmlformats.org/officeDocument/2006/relationships" xmlns:m="http://schemas.openxmlformats.org/officeDocument/2006/math" xmlns:v="urn:schemas-microsoft-com:vml" xmlns:wp14="http://schemas.microsoft.com/office/word/2010/wordprocessingDrawing" xmlns:wp="http://schemas.openxmlformats.org/drawingml/2006/wordprocessingDrawing" xmlns:w10="urn:schemas-microsoft-com:office:word" xmlns:w="http://schemas.openxmlformats.org/wordprocessingml/2006/main" xmlns:w14="http://schemas.microsoft.com/office/word/2010/wordml" xmlns:w15="http://schemas.microsoft.com/office/word/2012/wordml" xmlns:w16se="http://schemas.microsoft.com/office/word/2015/wordml/symex" xmlns:wpg="http://schemas.microsoft.com/office/word/2010/wordprocessingGroup" xmlns:wpi="http://schemas.microsoft.com/office/word/2010/wordprocessingInk" xmlns:wne="http://schemas.microsoft.com/office/word/2006/wordml" xmlns:wps="http://schemas.microsoft.com/office/word/2010/wordprocessingShape" mc:Ignorable="w14 w15 w16se wp14">
+<w:footnotes xmlns:wpc="http://schemas.microsoft.com/office/word/2010/wordprocessingCanvas" xmlns:mc="http://schemas.openxmlformats.org/markup-compatibility/2006" xmlns:o="urn:schemas-microsoft-com:office:office" xmlns:r="http://schemas.openxmlformats.org/officeDocument/2006/relationships" xmlns:m="http://schemas.openxmlformats.org/officeDocument/2006/math" xmlns:v="urn:schemas-microsoft-com:vml" xmlns:wp14="http://schemas.microsoft.com/office/word/2010/wordprocessingDrawing" xmlns:wp="http://schemas.openxmlformats.org/drawingml/2006/wordprocessingDrawing" xmlns:w10="urn:schemas-microsoft-com:office:word" xmlns:w="http://schemas.openxmlformats.org/wordprocessingml/2006/main" xmlns:w14="http://schemas.microsoft.com/office/word/2010/wordml" xmlns:wpg="http://schemas.microsoft.com/office/word/2010/wordprocessingGroup" xmlns:wpi="http://schemas.microsoft.com/office/word/2010/wordprocessingInk" xmlns:wne="http://schemas.microsoft.com/office/word/2006/wordml" xmlns:wps="http://schemas.microsoft.com/office/word/2010/wordprocessingShape" mc:Ignorable="w14 wp14">
   <w:footnote w:type="separator" w:id="-1">
     <w:p>
       <w:r>
@@ -6469,8 +6220,8 @@
 </file>
 
 <file path=word/numbering.xml><?xml version="1.0" encoding="utf-8"?>
-<w:numbering xmlns:wpc="http://schemas.microsoft.com/office/word/2010/wordprocessingCanvas" xmlns:cx="http://schemas.microsoft.com/office/drawing/2014/chartex" xmlns:cx1="http://schemas.microsoft.com/office/drawing/2015/9/8/chartex" xmlns:mc="http://schemas.openxmlformats.org/markup-compatibility/2006" xmlns:o="urn:schemas-microsoft-com:office:office" xmlns:r="http://schemas.openxmlformats.org/officeDocument/2006/relationships" xmlns:m="http://schemas.openxmlformats.org/officeDocument/2006/math" xmlns:v="urn:schemas-microsoft-com:vml" xmlns:wp14="http://schemas.microsoft.com/office/word/2010/wordprocessingDrawing" xmlns:wp="http://schemas.openxmlformats.org/drawingml/2006/wordprocessingDrawing" xmlns:w10="urn:schemas-microsoft-com:office:word" xmlns:w="http://schemas.openxmlformats.org/wordprocessingml/2006/main" xmlns:w14="http://schemas.microsoft.com/office/word/2010/wordml" xmlns:w15="http://schemas.microsoft.com/office/word/2012/wordml" xmlns:w16se="http://schemas.microsoft.com/office/word/2015/wordml/symex" xmlns:wpg="http://schemas.microsoft.com/office/word/2010/wordprocessingGroup" xmlns:wpi="http://schemas.microsoft.com/office/word/2010/wordprocessingInk" xmlns:wne="http://schemas.microsoft.com/office/word/2006/wordml" xmlns:wps="http://schemas.microsoft.com/office/word/2010/wordprocessingShape" mc:Ignorable="w14 w15 w16se wp14">
-  <w:abstractNum w:abstractNumId="0" w15:restartNumberingAfterBreak="0">
+<w:numbering xmlns:wpc="http://schemas.microsoft.com/office/word/2010/wordprocessingCanvas" xmlns:mc="http://schemas.openxmlformats.org/markup-compatibility/2006" xmlns:o="urn:schemas-microsoft-com:office:office" xmlns:r="http://schemas.openxmlformats.org/officeDocument/2006/relationships" xmlns:m="http://schemas.openxmlformats.org/officeDocument/2006/math" xmlns:v="urn:schemas-microsoft-com:vml" xmlns:wp14="http://schemas.microsoft.com/office/word/2010/wordprocessingDrawing" xmlns:wp="http://schemas.openxmlformats.org/drawingml/2006/wordprocessingDrawing" xmlns:w10="urn:schemas-microsoft-com:office:word" xmlns:w="http://schemas.openxmlformats.org/wordprocessingml/2006/main" xmlns:w14="http://schemas.microsoft.com/office/word/2010/wordml" xmlns:wpg="http://schemas.microsoft.com/office/word/2010/wordprocessingGroup" xmlns:wpi="http://schemas.microsoft.com/office/word/2010/wordprocessingInk" xmlns:wne="http://schemas.microsoft.com/office/word/2006/wordml" xmlns:wps="http://schemas.microsoft.com/office/word/2010/wordprocessingShape" mc:Ignorable="w14 wp14">
+  <w:abstractNum w:abstractNumId="0">
     <w:nsid w:val="7B3D2ADB"/>
     <w:multiLevelType w:val="multilevel"/>
     <w:tmpl w:val="7B3D2ADB"/>
@@ -6625,7 +6376,7 @@
 </file>
 
 <file path=word/styles.xml><?xml version="1.0" encoding="utf-8"?>
-<w:styles xmlns:mc="http://schemas.openxmlformats.org/markup-compatibility/2006" xmlns:r="http://schemas.openxmlformats.org/officeDocument/2006/relationships" xmlns:w="http://schemas.openxmlformats.org/wordprocessingml/2006/main" xmlns:w14="http://schemas.microsoft.com/office/word/2010/wordml" xmlns:w15="http://schemas.microsoft.com/office/word/2012/wordml" xmlns:w16se="http://schemas.microsoft.com/office/word/2015/wordml/symex" mc:Ignorable="w14 w15 w16se">
+<w:styles xmlns:mc="http://schemas.openxmlformats.org/markup-compatibility/2006" xmlns:r="http://schemas.openxmlformats.org/officeDocument/2006/relationships" xmlns:w="http://schemas.openxmlformats.org/wordprocessingml/2006/main" xmlns:w14="http://schemas.microsoft.com/office/word/2010/wordml" mc:Ignorable="w14">
   <w:docDefaults>
     <w:rPrDefault>
       <w:rPr>
@@ -6635,375 +6386,151 @@
     </w:rPrDefault>
     <w:pPrDefault/>
   </w:docDefaults>
-  <w:latentStyles w:defLockedState="0" w:defUIPriority="99" w:defSemiHidden="0" w:defUnhideWhenUsed="0" w:defQFormat="0" w:count="371">
-    <w:lsdException w:name="Normal" w:uiPriority="0" w:qFormat="1"/>
-    <w:lsdException w:name="heading 1" w:uiPriority="9" w:qFormat="1"/>
-    <w:lsdException w:name="heading 2" w:uiPriority="9" w:unhideWhenUsed="1" w:qFormat="1"/>
-    <w:lsdException w:name="heading 3" w:uiPriority="9" w:unhideWhenUsed="1" w:qFormat="1"/>
-    <w:lsdException w:name="heading 4" w:uiPriority="9" w:unhideWhenUsed="1" w:qFormat="1"/>
-    <w:lsdException w:name="heading 5" w:semiHidden="1" w:uiPriority="9" w:unhideWhenUsed="1" w:qFormat="1"/>
-    <w:lsdException w:name="heading 6" w:semiHidden="1" w:uiPriority="9" w:unhideWhenUsed="1" w:qFormat="1"/>
-    <w:lsdException w:name="heading 7" w:semiHidden="1" w:uiPriority="9" w:unhideWhenUsed="1" w:qFormat="1"/>
-    <w:lsdException w:name="heading 8" w:semiHidden="1" w:uiPriority="9" w:unhideWhenUsed="1" w:qFormat="1"/>
-    <w:lsdException w:name="heading 9" w:semiHidden="1" w:uiPriority="9" w:unhideWhenUsed="1" w:qFormat="1"/>
-    <w:lsdException w:name="index 1" w:semiHidden="1" w:unhideWhenUsed="1"/>
-    <w:lsdException w:name="index 2" w:semiHidden="1" w:unhideWhenUsed="1"/>
-    <w:lsdException w:name="index 3" w:semiHidden="1" w:unhideWhenUsed="1"/>
-    <w:lsdException w:name="index 4" w:semiHidden="1" w:unhideWhenUsed="1"/>
-    <w:lsdException w:name="index 5" w:semiHidden="1" w:unhideWhenUsed="1"/>
-    <w:lsdException w:name="index 6" w:semiHidden="1" w:unhideWhenUsed="1"/>
-    <w:lsdException w:name="index 7" w:semiHidden="1" w:unhideWhenUsed="1"/>
-    <w:lsdException w:name="index 8" w:semiHidden="1" w:unhideWhenUsed="1"/>
-    <w:lsdException w:name="index 9" w:semiHidden="1" w:unhideWhenUsed="1"/>
-    <w:lsdException w:name="toc 1" w:semiHidden="1" w:uiPriority="39" w:unhideWhenUsed="1"/>
-    <w:lsdException w:name="toc 2" w:semiHidden="1" w:uiPriority="39" w:unhideWhenUsed="1"/>
-    <w:lsdException w:name="toc 3" w:semiHidden="1" w:uiPriority="39" w:unhideWhenUsed="1"/>
-    <w:lsdException w:name="toc 4" w:semiHidden="1" w:uiPriority="39" w:unhideWhenUsed="1"/>
-    <w:lsdException w:name="toc 5" w:semiHidden="1" w:uiPriority="39" w:unhideWhenUsed="1"/>
-    <w:lsdException w:name="toc 6" w:semiHidden="1" w:uiPriority="39" w:unhideWhenUsed="1"/>
-    <w:lsdException w:name="toc 7" w:semiHidden="1" w:uiPriority="39" w:unhideWhenUsed="1"/>
-    <w:lsdException w:name="toc 8" w:semiHidden="1" w:uiPriority="39" w:unhideWhenUsed="1"/>
-    <w:lsdException w:name="toc 9" w:semiHidden="1" w:uiPriority="39" w:unhideWhenUsed="1"/>
-    <w:lsdException w:name="Normal Indent" w:semiHidden="1" w:unhideWhenUsed="1"/>
-    <w:lsdException w:name="footnote text" w:semiHidden="1" w:unhideWhenUsed="1"/>
-    <w:lsdException w:name="annotation text" w:semiHidden="1" w:unhideWhenUsed="1"/>
-    <w:lsdException w:name="header" w:unhideWhenUsed="1" w:qFormat="1"/>
-    <w:lsdException w:name="footer" w:unhideWhenUsed="1" w:qFormat="1"/>
-    <w:lsdException w:name="index heading" w:semiHidden="1" w:unhideWhenUsed="1"/>
-    <w:lsdException w:name="caption" w:semiHidden="1" w:uiPriority="35" w:unhideWhenUsed="1" w:qFormat="1"/>
-    <w:lsdException w:name="table of figures" w:semiHidden="1" w:unhideWhenUsed="1"/>
-    <w:lsdException w:name="envelope address" w:semiHidden="1" w:unhideWhenUsed="1"/>
-    <w:lsdException w:name="envelope return" w:semiHidden="1" w:unhideWhenUsed="1"/>
-    <w:lsdException w:name="footnote reference" w:semiHidden="1" w:unhideWhenUsed="1"/>
-    <w:lsdException w:name="annotation reference" w:semiHidden="1" w:unhideWhenUsed="1"/>
-    <w:lsdException w:name="line number" w:semiHidden="1" w:unhideWhenUsed="1"/>
-    <w:lsdException w:name="page number" w:semiHidden="1" w:unhideWhenUsed="1"/>
-    <w:lsdException w:name="endnote reference" w:semiHidden="1" w:unhideWhenUsed="1"/>
-    <w:lsdException w:name="endnote text" w:semiHidden="1" w:unhideWhenUsed="1"/>
-    <w:lsdException w:name="table of authorities" w:semiHidden="1" w:unhideWhenUsed="1"/>
-    <w:lsdException w:name="macro" w:semiHidden="1" w:unhideWhenUsed="1"/>
-    <w:lsdException w:name="toa heading" w:semiHidden="1" w:unhideWhenUsed="1"/>
-    <w:lsdException w:name="List" w:semiHidden="1" w:unhideWhenUsed="1"/>
-    <w:lsdException w:name="List Bullet" w:semiHidden="1" w:unhideWhenUsed="1"/>
-    <w:lsdException w:name="List Number" w:semiHidden="1" w:unhideWhenUsed="1"/>
-    <w:lsdException w:name="List 2" w:semiHidden="1" w:unhideWhenUsed="1"/>
-    <w:lsdException w:name="List 3" w:semiHidden="1" w:unhideWhenUsed="1"/>
-    <w:lsdException w:name="List 4" w:semiHidden="1" w:unhideWhenUsed="1"/>
-    <w:lsdException w:name="List 5" w:semiHidden="1" w:unhideWhenUsed="1"/>
-    <w:lsdException w:name="List Bullet 2" w:semiHidden="1" w:unhideWhenUsed="1"/>
-    <w:lsdException w:name="List Bullet 3" w:semiHidden="1" w:unhideWhenUsed="1"/>
-    <w:lsdException w:name="List Bullet 4" w:semiHidden="1" w:unhideWhenUsed="1"/>
-    <w:lsdException w:name="List Bullet 5" w:semiHidden="1" w:unhideWhenUsed="1"/>
-    <w:lsdException w:name="List Number 2" w:semiHidden="1" w:unhideWhenUsed="1"/>
-    <w:lsdException w:name="List Number 3" w:semiHidden="1" w:unhideWhenUsed="1"/>
-    <w:lsdException w:name="List Number 4" w:semiHidden="1" w:unhideWhenUsed="1"/>
-    <w:lsdException w:name="List Number 5" w:semiHidden="1" w:unhideWhenUsed="1"/>
-    <w:lsdException w:name="Title" w:uiPriority="10" w:qFormat="1"/>
-    <w:lsdException w:name="Closing" w:semiHidden="1" w:unhideWhenUsed="1"/>
-    <w:lsdException w:name="Signature" w:semiHidden="1" w:unhideWhenUsed="1"/>
-    <w:lsdException w:name="Default Paragraph Font" w:semiHidden="1" w:uiPriority="1" w:unhideWhenUsed="1" w:qFormat="1"/>
-    <w:lsdException w:name="Body Text" w:uiPriority="1" w:qFormat="1"/>
-    <w:lsdException w:name="Body Text Indent" w:semiHidden="1" w:unhideWhenUsed="1"/>
-    <w:lsdException w:name="List Continue" w:semiHidden="1" w:unhideWhenUsed="1"/>
-    <w:lsdException w:name="List Continue 2" w:semiHidden="1" w:unhideWhenUsed="1"/>
-    <w:lsdException w:name="List Continue 3" w:semiHidden="1" w:unhideWhenUsed="1"/>
-    <w:lsdException w:name="List Continue 4" w:semiHidden="1" w:unhideWhenUsed="1"/>
-    <w:lsdException w:name="List Continue 5" w:semiHidden="1" w:unhideWhenUsed="1"/>
-    <w:lsdException w:name="Message Header" w:semiHidden="1" w:unhideWhenUsed="1"/>
-    <w:lsdException w:name="Subtitle" w:uiPriority="11" w:qFormat="1"/>
-    <w:lsdException w:name="Salutation" w:semiHidden="1" w:unhideWhenUsed="1"/>
-    <w:lsdException w:name="Date" w:semiHidden="1" w:unhideWhenUsed="1"/>
-    <w:lsdException w:name="Body Text First Indent" w:semiHidden="1" w:unhideWhenUsed="1"/>
-    <w:lsdException w:name="Body Text First Indent 2" w:semiHidden="1" w:unhideWhenUsed="1"/>
-    <w:lsdException w:name="Note Heading" w:semiHidden="1" w:unhideWhenUsed="1"/>
-    <w:lsdException w:name="Body Text 2" w:semiHidden="1" w:unhideWhenUsed="1"/>
-    <w:lsdException w:name="Body Text 3" w:semiHidden="1" w:unhideWhenUsed="1"/>
-    <w:lsdException w:name="Body Text Indent 2" w:semiHidden="1" w:unhideWhenUsed="1"/>
-    <w:lsdException w:name="Body Text Indent 3" w:semiHidden="1" w:unhideWhenUsed="1"/>
-    <w:lsdException w:name="Block Text" w:semiHidden="1" w:unhideWhenUsed="1"/>
-    <w:lsdException w:name="Hyperlink" w:unhideWhenUsed="1" w:qFormat="1"/>
-    <w:lsdException w:name="FollowedHyperlink" w:semiHidden="1" w:unhideWhenUsed="1" w:qFormat="1"/>
-    <w:lsdException w:name="Strong" w:uiPriority="22" w:qFormat="1"/>
-    <w:lsdException w:name="Emphasis" w:uiPriority="20" w:qFormat="1"/>
-    <w:lsdException w:name="Document Map" w:semiHidden="1" w:unhideWhenUsed="1"/>
-    <w:lsdException w:name="Plain Text" w:semiHidden="1" w:unhideWhenUsed="1"/>
-    <w:lsdException w:name="E-mail Signature" w:semiHidden="1" w:unhideWhenUsed="1"/>
-    <w:lsdException w:name="HTML Top of Form" w:semiHidden="1" w:unhideWhenUsed="1"/>
-    <w:lsdException w:name="HTML Bottom of Form" w:semiHidden="1" w:unhideWhenUsed="1"/>
-    <w:lsdException w:name="Normal (Web)" w:unhideWhenUsed="1"/>
-    <w:lsdException w:name="HTML Acronym" w:semiHidden="1" w:unhideWhenUsed="1"/>
-    <w:lsdException w:name="HTML Address" w:semiHidden="1" w:unhideWhenUsed="1"/>
-    <w:lsdException w:name="HTML Cite" w:semiHidden="1" w:unhideWhenUsed="1"/>
-    <w:lsdException w:name="HTML Code" w:semiHidden="1" w:unhideWhenUsed="1"/>
-    <w:lsdException w:name="HTML Definition" w:semiHidden="1" w:unhideWhenUsed="1"/>
-    <w:lsdException w:name="HTML Keyboard" w:semiHidden="1" w:unhideWhenUsed="1"/>
-    <w:lsdException w:name="HTML Preformatted" w:semiHidden="1" w:unhideWhenUsed="1"/>
-    <w:lsdException w:name="HTML Sample" w:semiHidden="1" w:unhideWhenUsed="1"/>
-    <w:lsdException w:name="HTML Typewriter" w:semiHidden="1" w:unhideWhenUsed="1"/>
-    <w:lsdException w:name="HTML Variable" w:semiHidden="1" w:unhideWhenUsed="1"/>
-    <w:lsdException w:name="Normal Table" w:semiHidden="1" w:unhideWhenUsed="1" w:qFormat="1"/>
-    <w:lsdException w:name="annotation subject" w:semiHidden="1" w:unhideWhenUsed="1"/>
-    <w:lsdException w:name="No List" w:semiHidden="1" w:unhideWhenUsed="1"/>
-    <w:lsdException w:name="Outline List 1" w:semiHidden="1" w:unhideWhenUsed="1"/>
-    <w:lsdException w:name="Outline List 2" w:semiHidden="1" w:unhideWhenUsed="1"/>
-    <w:lsdException w:name="Outline List 3" w:semiHidden="1" w:unhideWhenUsed="1"/>
-    <w:lsdException w:name="Table Simple 1" w:semiHidden="1" w:unhideWhenUsed="1"/>
-    <w:lsdException w:name="Table Simple 2" w:semiHidden="1" w:unhideWhenUsed="1"/>
-    <w:lsdException w:name="Table Simple 3" w:semiHidden="1" w:unhideWhenUsed="1"/>
-    <w:lsdException w:name="Table Classic 1" w:semiHidden="1" w:unhideWhenUsed="1"/>
-    <w:lsdException w:name="Table Classic 2" w:semiHidden="1" w:unhideWhenUsed="1"/>
-    <w:lsdException w:name="Table Classic 3" w:semiHidden="1" w:unhideWhenUsed="1"/>
-    <w:lsdException w:name="Table Classic 4" w:semiHidden="1" w:unhideWhenUsed="1"/>
-    <w:lsdException w:name="Table Colorful 1" w:semiHidden="1" w:unhideWhenUsed="1"/>
-    <w:lsdException w:name="Table Colorful 2" w:semiHidden="1" w:unhideWhenUsed="1"/>
-    <w:lsdException w:name="Table Colorful 3" w:semiHidden="1" w:unhideWhenUsed="1"/>
-    <w:lsdException w:name="Table Columns 1" w:semiHidden="1" w:unhideWhenUsed="1"/>
-    <w:lsdException w:name="Table Columns 2" w:semiHidden="1" w:unhideWhenUsed="1"/>
-    <w:lsdException w:name="Table Columns 3" w:semiHidden="1" w:unhideWhenUsed="1"/>
-    <w:lsdException w:name="Table Columns 4" w:semiHidden="1" w:unhideWhenUsed="1"/>
-    <w:lsdException w:name="Table Columns 5" w:semiHidden="1" w:unhideWhenUsed="1"/>
-    <w:lsdException w:name="Table Grid 1" w:semiHidden="1" w:unhideWhenUsed="1"/>
-    <w:lsdException w:name="Table Grid 2" w:semiHidden="1" w:unhideWhenUsed="1"/>
-    <w:lsdException w:name="Table Grid 3" w:semiHidden="1" w:unhideWhenUsed="1"/>
-    <w:lsdException w:name="Table Grid 4" w:semiHidden="1" w:unhideWhenUsed="1"/>
-    <w:lsdException w:name="Table Grid 5" w:semiHidden="1" w:unhideWhenUsed="1"/>
-    <w:lsdException w:name="Table Grid 6" w:semiHidden="1" w:unhideWhenUsed="1"/>
-    <w:lsdException w:name="Table Grid 7" w:semiHidden="1" w:unhideWhenUsed="1"/>
-    <w:lsdException w:name="Table Grid 8" w:semiHidden="1" w:unhideWhenUsed="1"/>
-    <w:lsdException w:name="Table List 1" w:semiHidden="1" w:unhideWhenUsed="1"/>
-    <w:lsdException w:name="Table List 2" w:semiHidden="1" w:unhideWhenUsed="1"/>
-    <w:lsdException w:name="Table List 3" w:semiHidden="1" w:unhideWhenUsed="1"/>
-    <w:lsdException w:name="Table List 4" w:semiHidden="1" w:unhideWhenUsed="1"/>
-    <w:lsdException w:name="Table List 5" w:semiHidden="1" w:unhideWhenUsed="1"/>
-    <w:lsdException w:name="Table List 6" w:semiHidden="1" w:unhideWhenUsed="1"/>
-    <w:lsdException w:name="Table List 7" w:semiHidden="1" w:unhideWhenUsed="1"/>
-    <w:lsdException w:name="Table List 8" w:semiHidden="1" w:unhideWhenUsed="1"/>
-    <w:lsdException w:name="Table 3D effects 1" w:semiHidden="1" w:unhideWhenUsed="1"/>
-    <w:lsdException w:name="Table 3D effects 2" w:semiHidden="1" w:unhideWhenUsed="1"/>
-    <w:lsdException w:name="Table 3D effects 3" w:semiHidden="1" w:unhideWhenUsed="1"/>
-    <w:lsdException w:name="Table Contemporary" w:semiHidden="1" w:unhideWhenUsed="1"/>
-    <w:lsdException w:name="Table Elegant" w:semiHidden="1" w:unhideWhenUsed="1"/>
-    <w:lsdException w:name="Table Professional" w:semiHidden="1" w:unhideWhenUsed="1"/>
-    <w:lsdException w:name="Table Subtle 1" w:semiHidden="1" w:unhideWhenUsed="1"/>
-    <w:lsdException w:name="Table Subtle 2" w:semiHidden="1" w:unhideWhenUsed="1"/>
-    <w:lsdException w:name="Table Web 1" w:semiHidden="1" w:unhideWhenUsed="1"/>
-    <w:lsdException w:name="Table Web 2" w:semiHidden="1" w:unhideWhenUsed="1"/>
-    <w:lsdException w:name="Table Web 3" w:semiHidden="1" w:unhideWhenUsed="1"/>
-    <w:lsdException w:name="Balloon Text" w:semiHidden="1" w:unhideWhenUsed="1"/>
-    <w:lsdException w:name="Table Grid" w:semiHidden="1" w:uiPriority="39" w:unhideWhenUsed="1" w:qFormat="1"/>
-    <w:lsdException w:name="Table Theme" w:semiHidden="1" w:unhideWhenUsed="1"/>
-    <w:lsdException w:name="Placeholder Text" w:semiHidden="1"/>
-    <w:lsdException w:name="Light Shading" w:uiPriority="60"/>
-    <w:lsdException w:name="Light List" w:uiPriority="61"/>
-    <w:lsdException w:name="Light Grid" w:uiPriority="62"/>
-    <w:lsdException w:name="Medium Shading 1" w:uiPriority="63"/>
-    <w:lsdException w:name="Medium Shading 2" w:uiPriority="64"/>
-    <w:lsdException w:name="Medium List 1" w:uiPriority="65"/>
-    <w:lsdException w:name="Medium List 2" w:uiPriority="66"/>
-    <w:lsdException w:name="Medium Grid 1" w:uiPriority="67"/>
-    <w:lsdException w:name="Medium Grid 2" w:uiPriority="68"/>
-    <w:lsdException w:name="Medium Grid 3" w:uiPriority="69"/>
-    <w:lsdException w:name="Dark List" w:uiPriority="70"/>
-    <w:lsdException w:name="Colorful Shading" w:uiPriority="71"/>
-    <w:lsdException w:name="Colorful List" w:uiPriority="72"/>
-    <w:lsdException w:name="Colorful Grid" w:uiPriority="73"/>
-    <w:lsdException w:name="Light Shading Accent 1" w:uiPriority="60"/>
-    <w:lsdException w:name="Light List Accent 1" w:uiPriority="61"/>
-    <w:lsdException w:name="Light Grid Accent 1" w:uiPriority="62"/>
-    <w:lsdException w:name="Medium Shading 1 Accent 1" w:uiPriority="63"/>
-    <w:lsdException w:name="Medium Shading 2 Accent 1" w:uiPriority="64"/>
-    <w:lsdException w:name="Medium List 1 Accent 1" w:uiPriority="65"/>
-    <w:lsdException w:name="Revision" w:semiHidden="1"/>
-    <w:lsdException w:name="List Paragraph" w:uiPriority="1" w:qFormat="1"/>
-    <w:lsdException w:name="Medium List 2 Accent 1" w:uiPriority="66"/>
-    <w:lsdException w:name="Medium Grid 1 Accent 1" w:uiPriority="67"/>
-    <w:lsdException w:name="Medium Grid 2 Accent 1" w:uiPriority="68"/>
-    <w:lsdException w:name="Medium Grid 3 Accent 1" w:uiPriority="69"/>
-    <w:lsdException w:name="Dark List Accent 1" w:uiPriority="70"/>
-    <w:lsdException w:name="Colorful Shading Accent 1" w:uiPriority="71"/>
-    <w:lsdException w:name="Colorful List Accent 1" w:uiPriority="72"/>
-    <w:lsdException w:name="Colorful Grid Accent 1" w:uiPriority="73"/>
-    <w:lsdException w:name="Light Shading Accent 2" w:uiPriority="60"/>
-    <w:lsdException w:name="Light List Accent 2" w:uiPriority="61"/>
-    <w:lsdException w:name="Light Grid Accent 2" w:uiPriority="62"/>
-    <w:lsdException w:name="Medium Shading 1 Accent 2" w:uiPriority="63"/>
-    <w:lsdException w:name="Medium Shading 2 Accent 2" w:uiPriority="64"/>
-    <w:lsdException w:name="Medium List 1 Accent 2" w:uiPriority="65"/>
-    <w:lsdException w:name="Medium List 2 Accent 2" w:uiPriority="66"/>
-    <w:lsdException w:name="Medium Grid 1 Accent 2" w:uiPriority="67"/>
-    <w:lsdException w:name="Medium Grid 2 Accent 2" w:uiPriority="68"/>
-    <w:lsdException w:name="Medium Grid 3 Accent 2" w:uiPriority="69"/>
-    <w:lsdException w:name="Dark List Accent 2" w:uiPriority="70"/>
-    <w:lsdException w:name="Colorful Shading Accent 2" w:uiPriority="71"/>
-    <w:lsdException w:name="Colorful List Accent 2" w:uiPriority="72"/>
-    <w:lsdException w:name="Colorful Grid Accent 2" w:uiPriority="73"/>
-    <w:lsdException w:name="Light Shading Accent 3" w:uiPriority="60"/>
-    <w:lsdException w:name="Light List Accent 3" w:uiPriority="61"/>
-    <w:lsdException w:name="Light Grid Accent 3" w:uiPriority="62"/>
-    <w:lsdException w:name="Medium Shading 1 Accent 3" w:uiPriority="63"/>
-    <w:lsdException w:name="Medium Shading 2 Accent 3" w:uiPriority="64"/>
-    <w:lsdException w:name="Medium List 1 Accent 3" w:uiPriority="65"/>
-    <w:lsdException w:name="Medium List 2 Accent 3" w:uiPriority="66"/>
-    <w:lsdException w:name="Medium Grid 1 Accent 3" w:uiPriority="67"/>
-    <w:lsdException w:name="Medium Grid 2 Accent 3" w:uiPriority="68"/>
-    <w:lsdException w:name="Medium Grid 3 Accent 3" w:uiPriority="69"/>
-    <w:lsdException w:name="Dark List Accent 3" w:uiPriority="70"/>
-    <w:lsdException w:name="Colorful Shading Accent 3" w:uiPriority="71"/>
-    <w:lsdException w:name="Colorful List Accent 3" w:uiPriority="72"/>
-    <w:lsdException w:name="Colorful Grid Accent 3" w:uiPriority="73"/>
-    <w:lsdException w:name="Light Shading Accent 4" w:uiPriority="60"/>
-    <w:lsdException w:name="Light List Accent 4" w:uiPriority="61"/>
-    <w:lsdException w:name="Light Grid Accent 4" w:uiPriority="62"/>
-    <w:lsdException w:name="Medium Shading 1 Accent 4" w:uiPriority="63"/>
-    <w:lsdException w:name="Medium Shading 2 Accent 4" w:uiPriority="64"/>
-    <w:lsdException w:name="Medium List 1 Accent 4" w:uiPriority="65"/>
-    <w:lsdException w:name="Medium List 2 Accent 4" w:uiPriority="66"/>
-    <w:lsdException w:name="Medium Grid 1 Accent 4" w:uiPriority="67"/>
-    <w:lsdException w:name="Medium Grid 2 Accent 4" w:uiPriority="68"/>
-    <w:lsdException w:name="Medium Grid 3 Accent 4" w:uiPriority="69"/>
-    <w:lsdException w:name="Dark List Accent 4" w:uiPriority="70"/>
-    <w:lsdException w:name="Colorful Shading Accent 4" w:uiPriority="71"/>
-    <w:lsdException w:name="Colorful List Accent 4" w:uiPriority="72"/>
-    <w:lsdException w:name="Colorful Grid Accent 4" w:uiPriority="73"/>
-    <w:lsdException w:name="Light Shading Accent 5" w:uiPriority="60"/>
-    <w:lsdException w:name="Light List Accent 5" w:uiPriority="61"/>
-    <w:lsdException w:name="Light Grid Accent 5" w:uiPriority="62"/>
-    <w:lsdException w:name="Medium Shading 1 Accent 5" w:uiPriority="63"/>
-    <w:lsdException w:name="Medium Shading 2 Accent 5" w:uiPriority="64"/>
-    <w:lsdException w:name="Medium List 1 Accent 5" w:uiPriority="65"/>
-    <w:lsdException w:name="Medium List 2 Accent 5" w:uiPriority="66"/>
-    <w:lsdException w:name="Medium Grid 1 Accent 5" w:uiPriority="67"/>
-    <w:lsdException w:name="Medium Grid 2 Accent 5" w:uiPriority="68"/>
-    <w:lsdException w:name="Medium Grid 3 Accent 5" w:uiPriority="69"/>
-    <w:lsdException w:name="Dark List Accent 5" w:uiPriority="70"/>
-    <w:lsdException w:name="Colorful Shading Accent 5" w:uiPriority="71"/>
-    <w:lsdException w:name="Colorful List Accent 5" w:uiPriority="72"/>
-    <w:lsdException w:name="Colorful Grid Accent 5" w:uiPriority="73"/>
-    <w:lsdException w:name="Light Shading Accent 6" w:uiPriority="60"/>
-    <w:lsdException w:name="Light List Accent 6" w:uiPriority="61"/>
-    <w:lsdException w:name="Light Grid Accent 6" w:uiPriority="62"/>
-    <w:lsdException w:name="Medium Shading 1 Accent 6" w:uiPriority="63"/>
-    <w:lsdException w:name="Medium Shading 2 Accent 6" w:uiPriority="64"/>
-    <w:lsdException w:name="Medium List 1 Accent 6" w:uiPriority="65"/>
-    <w:lsdException w:name="Medium List 2 Accent 6" w:uiPriority="66"/>
-    <w:lsdException w:name="Medium Grid 1 Accent 6" w:uiPriority="67"/>
-    <w:lsdException w:name="Medium Grid 2 Accent 6" w:uiPriority="68"/>
-    <w:lsdException w:name="Medium Grid 3 Accent 6" w:uiPriority="69"/>
-    <w:lsdException w:name="Dark List Accent 6" w:uiPriority="70"/>
-    <w:lsdException w:name="Colorful Shading Accent 6" w:uiPriority="71"/>
-    <w:lsdException w:name="Colorful List Accent 6" w:uiPriority="72"/>
-    <w:lsdException w:name="Colorful Grid Accent 6" w:uiPriority="73"/>
-    <w:lsdException w:name="Subtle Emphasis" w:uiPriority="19" w:qFormat="1"/>
-    <w:lsdException w:name="Intense Emphasis" w:uiPriority="21" w:qFormat="1"/>
-    <w:lsdException w:name="Subtle Reference" w:uiPriority="31" w:qFormat="1"/>
-    <w:lsdException w:name="Intense Reference" w:uiPriority="32" w:qFormat="1"/>
-    <w:lsdException w:name="Book Title" w:uiPriority="33" w:qFormat="1"/>
-    <w:lsdException w:name="Bibliography" w:semiHidden="1" w:uiPriority="37" w:unhideWhenUsed="1"/>
-    <w:lsdException w:name="TOC Heading" w:semiHidden="1" w:uiPriority="39" w:unhideWhenUsed="1" w:qFormat="1"/>
-    <w:lsdException w:name="Plain Table 1" w:uiPriority="41"/>
-    <w:lsdException w:name="Plain Table 2" w:uiPriority="42"/>
-    <w:lsdException w:name="Plain Table 3" w:uiPriority="43"/>
-    <w:lsdException w:name="Plain Table 4" w:uiPriority="44"/>
-    <w:lsdException w:name="Plain Table 5" w:uiPriority="45"/>
-    <w:lsdException w:name="Grid Table Light" w:uiPriority="40"/>
-    <w:lsdException w:name="Grid Table 1 Light" w:uiPriority="46"/>
-    <w:lsdException w:name="Grid Table 2" w:uiPriority="47"/>
-    <w:lsdException w:name="Grid Table 3" w:uiPriority="48"/>
-    <w:lsdException w:name="Grid Table 4" w:uiPriority="49"/>
-    <w:lsdException w:name="Grid Table 5 Dark" w:uiPriority="50"/>
-    <w:lsdException w:name="Grid Table 6 Colorful" w:uiPriority="51"/>
-    <w:lsdException w:name="Grid Table 7 Colorful" w:uiPriority="52"/>
-    <w:lsdException w:name="Grid Table 1 Light Accent 1" w:uiPriority="46"/>
-    <w:lsdException w:name="Grid Table 2 Accent 1" w:uiPriority="47"/>
-    <w:lsdException w:name="Grid Table 3 Accent 1" w:uiPriority="48"/>
-    <w:lsdException w:name="Grid Table 4 Accent 1" w:uiPriority="49"/>
-    <w:lsdException w:name="Grid Table 5 Dark Accent 1" w:uiPriority="50"/>
-    <w:lsdException w:name="Grid Table 6 Colorful Accent 1" w:uiPriority="51"/>
-    <w:lsdException w:name="Grid Table 7 Colorful Accent 1" w:uiPriority="52"/>
-    <w:lsdException w:name="Grid Table 1 Light Accent 2" w:uiPriority="46"/>
-    <w:lsdException w:name="Grid Table 2 Accent 2" w:uiPriority="47"/>
-    <w:lsdException w:name="Grid Table 3 Accent 2" w:uiPriority="48"/>
-    <w:lsdException w:name="Grid Table 4 Accent 2" w:uiPriority="49"/>
-    <w:lsdException w:name="Grid Table 5 Dark Accent 2" w:uiPriority="50"/>
-    <w:lsdException w:name="Grid Table 6 Colorful Accent 2" w:uiPriority="51"/>
-    <w:lsdException w:name="Grid Table 7 Colorful Accent 2" w:uiPriority="52"/>
-    <w:lsdException w:name="Grid Table 1 Light Accent 3" w:uiPriority="46"/>
-    <w:lsdException w:name="Grid Table 2 Accent 3" w:uiPriority="47"/>
-    <w:lsdException w:name="Grid Table 3 Accent 3" w:uiPriority="48"/>
-    <w:lsdException w:name="Grid Table 4 Accent 3" w:uiPriority="49"/>
-    <w:lsdException w:name="Grid Table 5 Dark Accent 3" w:uiPriority="50"/>
-    <w:lsdException w:name="Grid Table 6 Colorful Accent 3" w:uiPriority="51"/>
-    <w:lsdException w:name="Grid Table 7 Colorful Accent 3" w:uiPriority="52"/>
-    <w:lsdException w:name="Grid Table 1 Light Accent 4" w:uiPriority="46"/>
-    <w:lsdException w:name="Grid Table 2 Accent 4" w:uiPriority="47"/>
-    <w:lsdException w:name="Grid Table 3 Accent 4" w:uiPriority="48"/>
-    <w:lsdException w:name="Grid Table 4 Accent 4" w:uiPriority="49"/>
-    <w:lsdException w:name="Grid Table 5 Dark Accent 4" w:uiPriority="50"/>
-    <w:lsdException w:name="Grid Table 6 Colorful Accent 4" w:uiPriority="51"/>
-    <w:lsdException w:name="Grid Table 7 Colorful Accent 4" w:uiPriority="52"/>
-    <w:lsdException w:name="Grid Table 1 Light Accent 5" w:uiPriority="46"/>
-    <w:lsdException w:name="Grid Table 2 Accent 5" w:uiPriority="47"/>
-    <w:lsdException w:name="Grid Table 3 Accent 5" w:uiPriority="48"/>
-    <w:lsdException w:name="Grid Table 4 Accent 5" w:uiPriority="49"/>
-    <w:lsdException w:name="Grid Table 5 Dark Accent 5" w:uiPriority="50"/>
-    <w:lsdException w:name="Grid Table 6 Colorful Accent 5" w:uiPriority="51"/>
-    <w:lsdException w:name="Grid Table 7 Colorful Accent 5" w:uiPriority="52"/>
-    <w:lsdException w:name="Grid Table 1 Light Accent 6" w:uiPriority="46"/>
-    <w:lsdException w:name="Grid Table 2 Accent 6" w:uiPriority="47"/>
-    <w:lsdException w:name="Grid Table 3 Accent 6" w:uiPriority="48"/>
-    <w:lsdException w:name="Grid Table 4 Accent 6" w:uiPriority="49"/>
-    <w:lsdException w:name="Grid Table 5 Dark Accent 6" w:uiPriority="50"/>
-    <w:lsdException w:name="Grid Table 6 Colorful Accent 6" w:uiPriority="51"/>
-    <w:lsdException w:name="Grid Table 7 Colorful Accent 6" w:uiPriority="52"/>
-    <w:lsdException w:name="List Table 1 Light" w:uiPriority="46"/>
-    <w:lsdException w:name="List Table 2" w:uiPriority="47"/>
-    <w:lsdException w:name="List Table 3" w:uiPriority="48"/>
-    <w:lsdException w:name="List Table 4" w:uiPriority="49"/>
-    <w:lsdException w:name="List Table 5 Dark" w:uiPriority="50"/>
-    <w:lsdException w:name="List Table 6 Colorful" w:uiPriority="51"/>
-    <w:lsdException w:name="List Table 7 Colorful" w:uiPriority="52"/>
-    <w:lsdException w:name="List Table 1 Light Accent 1" w:uiPriority="46"/>
-    <w:lsdException w:name="List Table 2 Accent 1" w:uiPriority="47"/>
-    <w:lsdException w:name="List Table 3 Accent 1" w:uiPriority="48"/>
-    <w:lsdException w:name="List Table 4 Accent 1" w:uiPriority="49"/>
-    <w:lsdException w:name="List Table 5 Dark Accent 1" w:uiPriority="50"/>
-    <w:lsdException w:name="List Table 6 Colorful Accent 1" w:uiPriority="51"/>
-    <w:lsdException w:name="List Table 7 Colorful Accent 1" w:uiPriority="52"/>
-    <w:lsdException w:name="List Table 1 Light Accent 2" w:uiPriority="46"/>
-    <w:lsdException w:name="List Table 2 Accent 2" w:uiPriority="47"/>
-    <w:lsdException w:name="List Table 3 Accent 2" w:uiPriority="48"/>
-    <w:lsdException w:name="List Table 4 Accent 2" w:uiPriority="49"/>
-    <w:lsdException w:name="List Table 5 Dark Accent 2" w:uiPriority="50"/>
-    <w:lsdException w:name="List Table 6 Colorful Accent 2" w:uiPriority="51"/>
-    <w:lsdException w:name="List Table 7 Colorful Accent 2" w:uiPriority="52"/>
-    <w:lsdException w:name="List Table 1 Light Accent 3" w:uiPriority="46"/>
-    <w:lsdException w:name="List Table 2 Accent 3" w:uiPriority="47"/>
-    <w:lsdException w:name="List Table 3 Accent 3" w:uiPriority="48"/>
-    <w:lsdException w:name="List Table 4 Accent 3" w:uiPriority="49"/>
-    <w:lsdException w:name="List Table 5 Dark Accent 3" w:uiPriority="50"/>
-    <w:lsdException w:name="List Table 6 Colorful Accent 3" w:uiPriority="51"/>
-    <w:lsdException w:name="List Table 7 Colorful Accent 3" w:uiPriority="52"/>
-    <w:lsdException w:name="List Table 1 Light Accent 4" w:uiPriority="46"/>
-    <w:lsdException w:name="List Table 2 Accent 4" w:uiPriority="47"/>
-    <w:lsdException w:name="List Table 3 Accent 4" w:uiPriority="48"/>
-    <w:lsdException w:name="List Table 4 Accent 4" w:uiPriority="49"/>
-    <w:lsdException w:name="List Table 5 Dark Accent 4" w:uiPriority="50"/>
-    <w:lsdException w:name="List Table 6 Colorful Accent 4" w:uiPriority="51"/>
-    <w:lsdException w:name="List Table 7 Colorful Accent 4" w:uiPriority="52"/>
-    <w:lsdException w:name="List Table 1 Light Accent 5" w:uiPriority="46"/>
-    <w:lsdException w:name="List Table 2 Accent 5" w:uiPriority="47"/>
-    <w:lsdException w:name="List Table 3 Accent 5" w:uiPriority="48"/>
-    <w:lsdException w:name="List Table 4 Accent 5" w:uiPriority="49"/>
-    <w:lsdException w:name="List Table 5 Dark Accent 5" w:uiPriority="50"/>
-    <w:lsdException w:name="List Table 6 Colorful Accent 5" w:uiPriority="51"/>
-    <w:lsdException w:name="List Table 7 Colorful Accent 5" w:uiPriority="52"/>
-    <w:lsdException w:name="List Table 1 Light Accent 6" w:uiPriority="46"/>
-    <w:lsdException w:name="List Table 2 Accent 6" w:uiPriority="47"/>
-    <w:lsdException w:name="List Table 3 Accent 6" w:uiPriority="48"/>
-    <w:lsdException w:name="List Table 4 Accent 6" w:uiPriority="49"/>
-    <w:lsdException w:name="List Table 5 Dark Accent 6" w:uiPriority="50"/>
-    <w:lsdException w:name="List Table 6 Colorful Accent 6" w:uiPriority="51"/>
-    <w:lsdException w:name="List Table 7 Colorful Accent 6" w:uiPriority="52"/>
+  <w:latentStyles w:defLockedState="0" w:defUIPriority="99" w:defSemiHidden="1" w:defUnhideWhenUsed="1" w:defQFormat="0" w:count="267">
+    <w:lsdException w:name="Normal" w:semiHidden="0" w:uiPriority="0" w:unhideWhenUsed="0" w:qFormat="1"/>
+    <w:lsdException w:name="heading 1" w:semiHidden="0" w:uiPriority="9" w:unhideWhenUsed="0" w:qFormat="1"/>
+    <w:lsdException w:name="heading 2" w:semiHidden="0" w:uiPriority="9" w:qFormat="1"/>
+    <w:lsdException w:name="heading 3" w:semiHidden="0" w:uiPriority="9" w:qFormat="1"/>
+    <w:lsdException w:name="heading 4" w:semiHidden="0" w:uiPriority="9" w:qFormat="1"/>
+    <w:lsdException w:name="heading 5" w:uiPriority="9" w:qFormat="1"/>
+    <w:lsdException w:name="heading 6" w:uiPriority="9" w:qFormat="1"/>
+    <w:lsdException w:name="heading 7" w:uiPriority="9" w:qFormat="1"/>
+    <w:lsdException w:name="heading 8" w:uiPriority="9" w:qFormat="1"/>
+    <w:lsdException w:name="heading 9" w:uiPriority="9" w:qFormat="1"/>
+    <w:lsdException w:name="toc 1" w:uiPriority="39"/>
+    <w:lsdException w:name="toc 2" w:uiPriority="39"/>
+    <w:lsdException w:name="toc 3" w:uiPriority="39"/>
+    <w:lsdException w:name="toc 4" w:uiPriority="39"/>
+    <w:lsdException w:name="toc 5" w:uiPriority="39"/>
+    <w:lsdException w:name="toc 6" w:uiPriority="39"/>
+    <w:lsdException w:name="toc 7" w:uiPriority="39"/>
+    <w:lsdException w:name="toc 8" w:uiPriority="39"/>
+    <w:lsdException w:name="toc 9" w:uiPriority="39"/>
+    <w:lsdException w:name="header" w:semiHidden="0" w:qFormat="1"/>
+    <w:lsdException w:name="footer" w:semiHidden="0" w:qFormat="1"/>
+    <w:lsdException w:name="caption" w:uiPriority="35" w:qFormat="1"/>
+    <w:lsdException w:name="Title" w:semiHidden="0" w:uiPriority="10" w:unhideWhenUsed="0" w:qFormat="1"/>
+    <w:lsdException w:name="Default Paragraph Font" w:uiPriority="1" w:qFormat="1"/>
+    <w:lsdException w:name="Body Text" w:semiHidden="0" w:uiPriority="1" w:unhideWhenUsed="0" w:qFormat="1"/>
+    <w:lsdException w:name="Subtitle" w:semiHidden="0" w:uiPriority="11" w:unhideWhenUsed="0" w:qFormat="1"/>
+    <w:lsdException w:name="Hyperlink" w:semiHidden="0" w:qFormat="1"/>
+    <w:lsdException w:name="FollowedHyperlink" w:qFormat="1"/>
+    <w:lsdException w:name="Strong" w:semiHidden="0" w:uiPriority="22" w:unhideWhenUsed="0" w:qFormat="1"/>
+    <w:lsdException w:name="Emphasis" w:semiHidden="0" w:uiPriority="20" w:unhideWhenUsed="0" w:qFormat="1"/>
+    <w:lsdException w:name="Normal (Web)" w:semiHidden="0"/>
+    <w:lsdException w:name="Normal Table" w:qFormat="1"/>
+    <w:lsdException w:name="Table Grid" w:uiPriority="39" w:qFormat="1"/>
+    <w:lsdException w:name="Placeholder Text" w:unhideWhenUsed="0"/>
+    <w:lsdException w:name="No Spacing" w:semiHidden="0" w:unhideWhenUsed="0"/>
+    <w:lsdException w:name="Light Shading" w:semiHidden="0" w:uiPriority="60" w:unhideWhenUsed="0"/>
+    <w:lsdException w:name="Light List" w:semiHidden="0" w:uiPriority="61" w:unhideWhenUsed="0"/>
+    <w:lsdException w:name="Light Grid" w:semiHidden="0" w:uiPriority="62" w:unhideWhenUsed="0"/>
+    <w:lsdException w:name="Medium Shading 1" w:semiHidden="0" w:uiPriority="63" w:unhideWhenUsed="0"/>
+    <w:lsdException w:name="Medium Shading 2" w:semiHidden="0" w:uiPriority="64" w:unhideWhenUsed="0"/>
+    <w:lsdException w:name="Medium List 1" w:semiHidden="0" w:uiPriority="65" w:unhideWhenUsed="0"/>
+    <w:lsdException w:name="Medium List 2" w:semiHidden="0" w:uiPriority="66" w:unhideWhenUsed="0"/>
+    <w:lsdException w:name="Medium Grid 1" w:semiHidden="0" w:uiPriority="67" w:unhideWhenUsed="0"/>
+    <w:lsdException w:name="Medium Grid 2" w:semiHidden="0" w:uiPriority="68" w:unhideWhenUsed="0"/>
+    <w:lsdException w:name="Medium Grid 3" w:semiHidden="0" w:uiPriority="69" w:unhideWhenUsed="0"/>
+    <w:lsdException w:name="Dark List" w:semiHidden="0" w:uiPriority="70" w:unhideWhenUsed="0"/>
+    <w:lsdException w:name="Colorful Shading" w:semiHidden="0" w:uiPriority="71" w:unhideWhenUsed="0"/>
+    <w:lsdException w:name="Colorful List" w:semiHidden="0" w:uiPriority="72" w:unhideWhenUsed="0"/>
+    <w:lsdException w:name="Colorful Grid" w:semiHidden="0" w:uiPriority="73" w:unhideWhenUsed="0"/>
+    <w:lsdException w:name="Light Shading Accent 1" w:semiHidden="0" w:uiPriority="60" w:unhideWhenUsed="0"/>
+    <w:lsdException w:name="Light List Accent 1" w:semiHidden="0" w:uiPriority="61" w:unhideWhenUsed="0"/>
+    <w:lsdException w:name="Light Grid Accent 1" w:semiHidden="0" w:uiPriority="62" w:unhideWhenUsed="0"/>
+    <w:lsdException w:name="Medium Shading 1 Accent 1" w:semiHidden="0" w:uiPriority="63" w:unhideWhenUsed="0"/>
+    <w:lsdException w:name="Medium Shading 2 Accent 1" w:semiHidden="0" w:uiPriority="64" w:unhideWhenUsed="0"/>
+    <w:lsdException w:name="Medium List 1 Accent 1" w:semiHidden="0" w:uiPriority="65" w:unhideWhenUsed="0"/>
+    <w:lsdException w:name="Revision" w:unhideWhenUsed="0"/>
+    <w:lsdException w:name="List Paragraph" w:semiHidden="0" w:uiPriority="1" w:unhideWhenUsed="0" w:qFormat="1"/>
+    <w:lsdException w:name="Quote" w:semiHidden="0" w:unhideWhenUsed="0"/>
+    <w:lsdException w:name="Intense Quote" w:semiHidden="0" w:unhideWhenUsed="0"/>
+    <w:lsdException w:name="Medium List 2 Accent 1" w:semiHidden="0" w:uiPriority="66" w:unhideWhenUsed="0"/>
+    <w:lsdException w:name="Medium Grid 1 Accent 1" w:semiHidden="0" w:uiPriority="67" w:unhideWhenUsed="0"/>
+    <w:lsdException w:name="Medium Grid 2 Accent 1" w:semiHidden="0" w:uiPriority="68" w:unhideWhenUsed="0"/>
+    <w:lsdException w:name="Medium Grid 3 Accent 1" w:semiHidden="0" w:uiPriority="69" w:unhideWhenUsed="0"/>
+    <w:lsdException w:name="Dark List Accent 1" w:semiHidden="0" w:uiPriority="70" w:unhideWhenUsed="0"/>
+    <w:lsdException w:name="Colorful Shading Accent 1" w:semiHidden="0" w:uiPriority="71" w:unhideWhenUsed="0"/>
+    <w:lsdException w:name="Colorful List Accent 1" w:semiHidden="0" w:uiPriority="72" w:unhideWhenUsed="0"/>
+    <w:lsdException w:name="Colorful Grid Accent 1" w:semiHidden="0" w:uiPriority="73" w:unhideWhenUsed="0"/>
+    <w:lsdException w:name="Light Shading Accent 2" w:semiHidden="0" w:uiPriority="60" w:unhideWhenUsed="0"/>
+    <w:lsdException w:name="Light List Accent 2" w:semiHidden="0" w:uiPriority="61" w:unhideWhenUsed="0"/>
+    <w:lsdException w:name="Light Grid Accent 2" w:semiHidden="0" w:uiPriority="62" w:unhideWhenUsed="0"/>
+    <w:lsdException w:name="Medium Shading 1 Accent 2" w:semiHidden="0" w:uiPriority="63" w:unhideWhenUsed="0"/>
+    <w:lsdException w:name="Medium Shading 2 Accent 2" w:semiHidden="0" w:uiPriority="64" w:unhideWhenUsed="0"/>
+    <w:lsdException w:name="Medium List 1 Accent 2" w:semiHidden="0" w:uiPriority="65" w:unhideWhenUsed="0"/>
+    <w:lsdException w:name="Medium List 2 Accent 2" w:semiHidden="0" w:uiPriority="66" w:unhideWhenUsed="0"/>
+    <w:lsdException w:name="Medium Grid 1 Accent 2" w:semiHidden="0" w:uiPriority="67" w:unhideWhenUsed="0"/>
+    <w:lsdException w:name="Medium Grid 2 Accent 2" w:semiHidden="0" w:uiPriority="68" w:unhideWhenUsed="0"/>
+    <w:lsdException w:name="Medium Grid 3 Accent 2" w:semiHidden="0" w:uiPriority="69" w:unhideWhenUsed="0"/>
+    <w:lsdException w:name="Dark List Accent 2" w:semiHidden="0" w:uiPriority="70" w:unhideWhenUsed="0"/>
+    <w:lsdException w:name="Colorful Shading Accent 2" w:semiHidden="0" w:uiPriority="71" w:unhideWhenUsed="0"/>
+    <w:lsdException w:name="Colorful List Accent 2" w:semiHidden="0" w:uiPriority="72" w:unhideWhenUsed="0"/>
+    <w:lsdException w:name="Colorful Grid Accent 2" w:semiHidden="0" w:uiPriority="73" w:unhideWhenUsed="0"/>
+    <w:lsdException w:name="Light Shading Accent 3" w:semiHidden="0" w:uiPriority="60" w:unhideWhenUsed="0"/>
+    <w:lsdException w:name="Light List Accent 3" w:semiHidden="0" w:uiPriority="61" w:unhideWhenUsed="0"/>
+    <w:lsdException w:name="Light Grid Accent 3" w:semiHidden="0" w:uiPriority="62" w:unhideWhenUsed="0"/>
+    <w:lsdException w:name="Medium Shading 1 Accent 3" w:semiHidden="0" w:uiPriority="63" w:unhideWhenUsed="0"/>
+    <w:lsdException w:name="Medium Shading 2 Accent 3" w:semiHidden="0" w:uiPriority="64" w:unhideWhenUsed="0"/>
+    <w:lsdException w:name="Medium List 1 Accent 3" w:semiHidden="0" w:uiPriority="65" w:unhideWhenUsed="0"/>
+    <w:lsdException w:name="Medium List 2 Accent 3" w:semiHidden="0" w:uiPriority="66" w:unhideWhenUsed="0"/>
+    <w:lsdException w:name="Medium Grid 1 Accent 3" w:semiHidden="0" w:uiPriority="67" w:unhideWhenUsed="0"/>
+    <w:lsdException w:name="Medium Grid 2 Accent 3" w:semiHidden="0" w:uiPriority="68" w:unhideWhenUsed="0"/>
+    <w:lsdException w:name="Medium Grid 3 Accent 3" w:semiHidden="0" w:uiPriority="69" w:unhideWhenUsed="0"/>
+    <w:lsdException w:name="Dark List Accent 3" w:semiHidden="0" w:uiPriority="70" w:unhideWhenUsed="0"/>
+    <w:lsdException w:name="Colorful Shading Accent 3" w:semiHidden="0" w:uiPriority="71" w:unhideWhenUsed="0"/>
+    <w:lsdException w:name="Colorful List Accent 3" w:semiHidden="0" w:uiPriority="72" w:unhideWhenUsed="0"/>
+    <w:lsdException w:name="Colorful Grid Accent 3" w:semiHidden="0" w:uiPriority="73" w:unhideWhenUsed="0"/>
+    <w:lsdException w:name="Light Shading Accent 4" w:semiHidden="0" w:uiPriority="60" w:unhideWhenUsed="0"/>
+    <w:lsdException w:name="Light List Accent 4" w:semiHidden="0" w:uiPriority="61" w:unhideWhenUsed="0"/>
+    <w:lsdException w:name="Light Grid Accent 4" w:semiHidden="0" w:uiPriority="62" w:unhideWhenUsed="0"/>
+    <w:lsdException w:name="Medium Shading 1 Accent 4" w:semiHidden="0" w:uiPriority="63" w:unhideWhenUsed="0"/>
+    <w:lsdException w:name="Medium Shading 2 Accent 4" w:semiHidden="0" w:uiPriority="64" w:unhideWhenUsed="0"/>
+    <w:lsdException w:name="Medium List 1 Accent 4" w:semiHidden="0" w:uiPriority="65" w:unhideWhenUsed="0"/>
+    <w:lsdException w:name="Medium List 2 Accent 4" w:semiHidden="0" w:uiPriority="66" w:unhideWhenUsed="0"/>
+    <w:lsdException w:name="Medium Grid 1 Accent 4" w:semiHidden="0" w:uiPriority="67" w:unhideWhenUsed="0"/>
+    <w:lsdException w:name="Medium Grid 2 Accent 4" w:semiHidden="0" w:uiPriority="68" w:unhideWhenUsed="0"/>
+    <w:lsdException w:name="Medium Grid 3 Accent 4" w:semiHidden="0" w:uiPriority="69" w:unhideWhenUsed="0"/>
+    <w:lsdException w:name="Dark List Accent 4" w:semiHidden="0" w:uiPriority="70" w:unhideWhenUsed="0"/>
+    <w:lsdException w:name="Colorful Shading Accent 4" w:semiHidden="0" w:uiPriority="71" w:unhideWhenUsed="0"/>
+    <w:lsdException w:name="Colorful List Accent 4" w:semiHidden="0" w:uiPriority="72" w:unhideWhenUsed="0"/>
+    <w:lsdException w:name="Colorful Grid Accent 4" w:semiHidden="0" w:uiPriority="73" w:unhideWhenUsed="0"/>
+    <w:lsdException w:name="Light Shading Accent 5" w:semiHidden="0" w:uiPriority="60" w:unhideWhenUsed="0"/>
+    <w:lsdException w:name="Light List Accent 5" w:semiHidden="0" w:uiPriority="61" w:unhideWhenUsed="0"/>
+    <w:lsdException w:name="Light Grid Accent 5" w:semiHidden="0" w:uiPriority="62" w:unhideWhenUsed="0"/>
+    <w:lsdException w:name="Medium Shading 1 Accent 5" w:semiHidden="0" w:uiPriority="63" w:unhideWhenUsed="0"/>
+    <w:lsdException w:name="Medium Shading 2 Accent 5" w:semiHidden="0" w:uiPriority="64" w:unhideWhenUsed="0"/>
+    <w:lsdException w:name="Medium List 1 Accent 5" w:semiHidden="0" w:uiPriority="65" w:unhideWhenUsed="0"/>
+    <w:lsdException w:name="Medium List 2 Accent 5" w:semiHidden="0" w:uiPriority="66" w:unhideWhenUsed="0"/>
+    <w:lsdException w:name="Medium Grid 1 Accent 5" w:semiHidden="0" w:uiPriority="67" w:unhideWhenUsed="0"/>
+    <w:lsdException w:name="Medium Grid 2 Accent 5" w:semiHidden="0" w:uiPriority="68" w:unhideWhenUsed="0"/>
+    <w:lsdException w:name="Medium Grid 3 Accent 5" w:semiHidden="0" w:uiPriority="69" w:unhideWhenUsed="0"/>
+    <w:lsdException w:name="Dark List Accent 5" w:semiHidden="0" w:uiPriority="70" w:unhideWhenUsed="0"/>
+    <w:lsdException w:name="Colorful Shading Accent 5" w:semiHidden="0" w:uiPriority="71" w:unhideWhenUsed="0"/>
+    <w:lsdException w:name="Colorful List Accent 5" w:semiHidden="0" w:uiPriority="72" w:unhideWhenUsed="0"/>
+    <w:lsdException w:name="Colorful Grid Accent 5" w:semiHidden="0" w:uiPriority="73" w:unhideWhenUsed="0"/>
+    <w:lsdException w:name="Light Shading Accent 6" w:semiHidden="0" w:uiPriority="60" w:unhideWhenUsed="0"/>
+    <w:lsdException w:name="Light List Accent 6" w:semiHidden="0" w:uiPriority="61" w:unhideWhenUsed="0"/>
+    <w:lsdException w:name="Light Grid Accent 6" w:semiHidden="0" w:uiPriority="62" w:unhideWhenUsed="0"/>
+    <w:lsdException w:name="Medium Shading 1 Accent 6" w:semiHidden="0" w:uiPriority="63" w:unhideWhenUsed="0"/>
+    <w:lsdException w:name="Medium Shading 2 Accent 6" w:semiHidden="0" w:uiPriority="64" w:unhideWhenUsed="0"/>
+    <w:lsdException w:name="Medium List 1 Accent 6" w:semiHidden="0" w:uiPriority="65" w:unhideWhenUsed="0"/>
+    <w:lsdException w:name="Medium List 2 Accent 6" w:semiHidden="0" w:uiPriority="66" w:unhideWhenUsed="0"/>
+    <w:lsdException w:name="Medium Grid 1 Accent 6" w:semiHidden="0" w:uiPriority="67" w:unhideWhenUsed="0"/>
+    <w:lsdException w:name="Medium Grid 2 Accent 6" w:semiHidden="0" w:uiPriority="68" w:unhideWhenUsed="0"/>
+    <w:lsdException w:name="Medium Grid 3 Accent 6" w:semiHidden="0" w:uiPriority="69" w:unhideWhenUsed="0"/>
+    <w:lsdException w:name="Dark List Accent 6" w:semiHidden="0" w:uiPriority="70" w:unhideWhenUsed="0"/>
+    <w:lsdException w:name="Colorful Shading Accent 6" w:semiHidden="0" w:uiPriority="71" w:unhideWhenUsed="0"/>
+    <w:lsdException w:name="Colorful List Accent 6" w:semiHidden="0" w:uiPriority="72" w:unhideWhenUsed="0"/>
+    <w:lsdException w:name="Colorful Grid Accent 6" w:semiHidden="0" w:uiPriority="73" w:unhideWhenUsed="0"/>
+    <w:lsdException w:name="Subtle Emphasis" w:semiHidden="0" w:uiPriority="19" w:unhideWhenUsed="0" w:qFormat="1"/>
+    <w:lsdException w:name="Intense Emphasis" w:semiHidden="0" w:uiPriority="21" w:unhideWhenUsed="0" w:qFormat="1"/>
+    <w:lsdException w:name="Subtle Reference" w:semiHidden="0" w:uiPriority="31" w:unhideWhenUsed="0" w:qFormat="1"/>
+    <w:lsdException w:name="Intense Reference" w:semiHidden="0" w:uiPriority="32" w:unhideWhenUsed="0" w:qFormat="1"/>
+    <w:lsdException w:name="Book Title" w:semiHidden="0" w:uiPriority="33" w:unhideWhenUsed="0" w:qFormat="1"/>
+    <w:lsdException w:name="Bibliography" w:uiPriority="37"/>
+    <w:lsdException w:name="TOC Heading" w:uiPriority="39" w:qFormat="1"/>
   </w:latentStyles>
   <w:style w:type="paragraph" w:default="1" w:styleId="Normal">
     <w:name w:val="Normal"/>
@@ -7094,6 +6621,7 @@
   <w:style w:type="character" w:default="1" w:styleId="DefaultParagraphFont">
     <w:name w:val="Default Paragraph Font"/>
     <w:uiPriority w:val="1"/>
+    <w:semiHidden/>
     <w:unhideWhenUsed/>
   </w:style>
   <w:style w:type="table" w:default="1" w:styleId="TableNormal">
@@ -7211,6 +6739,7 @@
     <w:uiPriority w:val="39"/>
     <w:qFormat/>
     <w:tblPr>
+      <w:tblInd w:w="0" w:type="dxa"/>
       <w:tblBorders>
         <w:top w:val="single" w:sz="4" w:space="0" w:color="auto"/>
         <w:left w:val="single" w:sz="4" w:space="0" w:color="auto"/>
@@ -7219,6 +6748,579 @@
         <w:insideH w:val="single" w:sz="4" w:space="0" w:color="auto"/>
         <w:insideV w:val="single" w:sz="4" w:space="0" w:color="auto"/>
       </w:tblBorders>
+      <w:tblCellMar>
+        <w:top w:w="0" w:type="dxa"/>
+        <w:left w:w="108" w:type="dxa"/>
+        <w:bottom w:w="0" w:type="dxa"/>
+        <w:right w:w="108" w:type="dxa"/>
+      </w:tblCellMar>
+    </w:tblPr>
+  </w:style>
+  <w:style w:type="paragraph" w:styleId="ListParagraph">
+    <w:name w:val="List Paragraph"/>
+    <w:basedOn w:val="Normal"/>
+    <w:uiPriority w:val="1"/>
+    <w:qFormat/>
+    <w:pPr>
+      <w:ind w:left="1078" w:hanging="358"/>
+      <w:jc w:val="both"/>
+    </w:pPr>
+  </w:style>
+  <w:style w:type="paragraph" w:customStyle="1" w:styleId="TableParagraph">
+    <w:name w:val="Table Paragraph"/>
+    <w:basedOn w:val="Normal"/>
+    <w:uiPriority w:val="1"/>
+    <w:qFormat/>
+  </w:style>
+  <w:style w:type="character" w:customStyle="1" w:styleId="HeaderChar">
+    <w:name w:val="Header Char"/>
+    <w:basedOn w:val="DefaultParagraphFont"/>
+    <w:link w:val="Header"/>
+    <w:uiPriority w:val="99"/>
+    <w:qFormat/>
+    <w:rPr>
+      <w:rFonts w:eastAsia="Times New Roman"/>
+      <w:sz w:val="22"/>
+      <w:szCs w:val="22"/>
+      <w:lang w:val="vi"/>
+    </w:rPr>
+  </w:style>
+  <w:style w:type="character" w:customStyle="1" w:styleId="FooterChar">
+    <w:name w:val="Footer Char"/>
+    <w:basedOn w:val="DefaultParagraphFont"/>
+    <w:link w:val="Footer"/>
+    <w:uiPriority w:val="99"/>
+    <w:qFormat/>
+    <w:rPr>
+      <w:rFonts w:eastAsia="Times New Roman"/>
+      <w:sz w:val="22"/>
+      <w:szCs w:val="22"/>
+      <w:lang w:val="vi"/>
+    </w:rPr>
+  </w:style>
+  <w:style w:type="character" w:customStyle="1" w:styleId="katex-mathml">
+    <w:name w:val="katex-mathml"/>
+    <w:basedOn w:val="DefaultParagraphFont"/>
+    <w:qFormat/>
+  </w:style>
+  <w:style w:type="character" w:customStyle="1" w:styleId="mopen">
+    <w:name w:val="mopen"/>
+    <w:basedOn w:val="DefaultParagraphFont"/>
+    <w:qFormat/>
+  </w:style>
+  <w:style w:type="character" w:customStyle="1" w:styleId="mord">
+    <w:name w:val="mord"/>
+    <w:basedOn w:val="DefaultParagraphFont"/>
+    <w:qFormat/>
+  </w:style>
+  <w:style w:type="character" w:customStyle="1" w:styleId="mpunct">
+    <w:name w:val="mpunct"/>
+    <w:basedOn w:val="DefaultParagraphFont"/>
+    <w:qFormat/>
+  </w:style>
+  <w:style w:type="character" w:customStyle="1" w:styleId="mclose">
+    <w:name w:val="mclose"/>
+    <w:basedOn w:val="DefaultParagraphFont"/>
+    <w:qFormat/>
+  </w:style>
+  <w:style w:type="character" w:customStyle="1" w:styleId="Heading1Char">
+    <w:name w:val="Heading 1 Char"/>
+    <w:basedOn w:val="DefaultParagraphFont"/>
+    <w:link w:val="Heading1"/>
+    <w:uiPriority w:val="9"/>
+    <w:rsid w:val="00442FEE"/>
+    <w:rPr>
+      <w:rFonts w:eastAsia="Times New Roman"/>
+      <w:b/>
+      <w:bCs/>
+      <w:sz w:val="40"/>
+      <w:szCs w:val="40"/>
+      <w:lang w:val="vi"/>
+    </w:rPr>
+  </w:style>
+  <w:style w:type="paragraph" w:styleId="Bibliography">
+    <w:name w:val="Bibliography"/>
+    <w:basedOn w:val="Normal"/>
+    <w:next w:val="Normal"/>
+    <w:uiPriority w:val="37"/>
+    <w:unhideWhenUsed/>
+    <w:rsid w:val="00442FEE"/>
+  </w:style>
+  <w:style w:type="character" w:styleId="CommentReference">
+    <w:name w:val="annotation reference"/>
+    <w:basedOn w:val="DefaultParagraphFont"/>
+    <w:uiPriority w:val="99"/>
+    <w:semiHidden/>
+    <w:unhideWhenUsed/>
+    <w:rsid w:val="00EF7E37"/>
+    <w:rPr>
+      <w:sz w:val="16"/>
+      <w:szCs w:val="16"/>
+    </w:rPr>
+  </w:style>
+  <w:style w:type="paragraph" w:styleId="CommentText">
+    <w:name w:val="annotation text"/>
+    <w:basedOn w:val="Normal"/>
+    <w:link w:val="CommentTextChar"/>
+    <w:uiPriority w:val="99"/>
+    <w:semiHidden/>
+    <w:unhideWhenUsed/>
+    <w:rsid w:val="00EF7E37"/>
+    <w:rPr>
+      <w:sz w:val="20"/>
+      <w:szCs w:val="20"/>
+    </w:rPr>
+  </w:style>
+  <w:style w:type="character" w:customStyle="1" w:styleId="CommentTextChar">
+    <w:name w:val="Comment Text Char"/>
+    <w:basedOn w:val="DefaultParagraphFont"/>
+    <w:link w:val="CommentText"/>
+    <w:uiPriority w:val="99"/>
+    <w:semiHidden/>
+    <w:rsid w:val="00EF7E37"/>
+    <w:rPr>
+      <w:rFonts w:eastAsia="Times New Roman"/>
+      <w:lang w:val="vi"/>
+    </w:rPr>
+  </w:style>
+  <w:style w:type="paragraph" w:styleId="CommentSubject">
+    <w:name w:val="annotation subject"/>
+    <w:basedOn w:val="CommentText"/>
+    <w:next w:val="CommentText"/>
+    <w:link w:val="CommentSubjectChar"/>
+    <w:uiPriority w:val="99"/>
+    <w:semiHidden/>
+    <w:unhideWhenUsed/>
+    <w:rsid w:val="00EF7E37"/>
+    <w:rPr>
+      <w:b/>
+      <w:bCs/>
+    </w:rPr>
+  </w:style>
+  <w:style w:type="character" w:customStyle="1" w:styleId="CommentSubjectChar">
+    <w:name w:val="Comment Subject Char"/>
+    <w:basedOn w:val="CommentTextChar"/>
+    <w:link w:val="CommentSubject"/>
+    <w:uiPriority w:val="99"/>
+    <w:semiHidden/>
+    <w:rsid w:val="00EF7E37"/>
+    <w:rPr>
+      <w:rFonts w:eastAsia="Times New Roman"/>
+      <w:b/>
+      <w:bCs/>
+      <w:lang w:val="vi"/>
+    </w:rPr>
+  </w:style>
+  <w:style w:type="paragraph" w:styleId="BalloonText">
+    <w:name w:val="Balloon Text"/>
+    <w:basedOn w:val="Normal"/>
+    <w:link w:val="BalloonTextChar"/>
+    <w:uiPriority w:val="99"/>
+    <w:semiHidden/>
+    <w:unhideWhenUsed/>
+    <w:rsid w:val="00EF7E37"/>
+    <w:rPr>
+      <w:rFonts w:ascii="Segoe UI" w:hAnsi="Segoe UI" w:cs="Segoe UI"/>
+      <w:sz w:val="18"/>
+      <w:szCs w:val="18"/>
+    </w:rPr>
+  </w:style>
+  <w:style w:type="character" w:customStyle="1" w:styleId="BalloonTextChar">
+    <w:name w:val="Balloon Text Char"/>
+    <w:basedOn w:val="DefaultParagraphFont"/>
+    <w:link w:val="BalloonText"/>
+    <w:uiPriority w:val="99"/>
+    <w:semiHidden/>
+    <w:rsid w:val="00EF7E37"/>
+    <w:rPr>
+      <w:rFonts w:ascii="Segoe UI" w:eastAsia="Times New Roman" w:hAnsi="Segoe UI" w:cs="Segoe UI"/>
+      <w:sz w:val="18"/>
+      <w:szCs w:val="18"/>
+      <w:lang w:val="vi"/>
+    </w:rPr>
+  </w:style>
+</w:styles>
+</file>
+
+<file path=word/stylesWithEffects.xml><?xml version="1.0" encoding="utf-8"?>
+<w:styles xmlns:wpc="http://schemas.microsoft.com/office/word/2010/wordprocessingCanvas" xmlns:mc="http://schemas.openxmlformats.org/markup-compatibility/2006" xmlns:o="urn:schemas-microsoft-com:office:office" xmlns:r="http://schemas.openxmlformats.org/officeDocument/2006/relationships" xmlns:m="http://schemas.openxmlformats.org/officeDocument/2006/math" xmlns:v="urn:schemas-microsoft-com:vml" xmlns:wp14="http://schemas.microsoft.com/office/word/2010/wordprocessingDrawing" xmlns:wp="http://schemas.openxmlformats.org/drawingml/2006/wordprocessingDrawing" xmlns:w10="urn:schemas-microsoft-com:office:word" xmlns:w="http://schemas.openxmlformats.org/wordprocessingml/2006/main" xmlns:w14="http://schemas.microsoft.com/office/word/2010/wordml" xmlns:wpg="http://schemas.microsoft.com/office/word/2010/wordprocessingGroup" xmlns:wpi="http://schemas.microsoft.com/office/word/2010/wordprocessingInk" xmlns:wne="http://schemas.microsoft.com/office/word/2006/wordml" xmlns:wps="http://schemas.microsoft.com/office/word/2010/wordprocessingShape" mc:Ignorable="w14 wp14">
+  <w:docDefaults>
+    <w:rPrDefault>
+      <w:rPr>
+        <w:rFonts w:ascii="Times New Roman" w:eastAsia="SimSun" w:hAnsi="Times New Roman" w:cs="Times New Roman"/>
+        <w:lang w:val="en-US" w:eastAsia="en-US" w:bidi="ar-SA"/>
+      </w:rPr>
+    </w:rPrDefault>
+    <w:pPrDefault/>
+  </w:docDefaults>
+  <w:latentStyles w:defLockedState="0" w:defUIPriority="99" w:defSemiHidden="1" w:defUnhideWhenUsed="1" w:defQFormat="0" w:count="267">
+    <w:lsdException w:name="Normal" w:semiHidden="0" w:uiPriority="0" w:unhideWhenUsed="0" w:qFormat="1"/>
+    <w:lsdException w:name="heading 1" w:semiHidden="0" w:uiPriority="9" w:unhideWhenUsed="0" w:qFormat="1"/>
+    <w:lsdException w:name="heading 2" w:semiHidden="0" w:uiPriority="9" w:qFormat="1"/>
+    <w:lsdException w:name="heading 3" w:semiHidden="0" w:uiPriority="9" w:qFormat="1"/>
+    <w:lsdException w:name="heading 4" w:semiHidden="0" w:uiPriority="9" w:qFormat="1"/>
+    <w:lsdException w:name="heading 5" w:uiPriority="9" w:qFormat="1"/>
+    <w:lsdException w:name="heading 6" w:uiPriority="9" w:qFormat="1"/>
+    <w:lsdException w:name="heading 7" w:uiPriority="9" w:qFormat="1"/>
+    <w:lsdException w:name="heading 8" w:uiPriority="9" w:qFormat="1"/>
+    <w:lsdException w:name="heading 9" w:uiPriority="9" w:qFormat="1"/>
+    <w:lsdException w:name="toc 1" w:uiPriority="39"/>
+    <w:lsdException w:name="toc 2" w:uiPriority="39"/>
+    <w:lsdException w:name="toc 3" w:uiPriority="39"/>
+    <w:lsdException w:name="toc 4" w:uiPriority="39"/>
+    <w:lsdException w:name="toc 5" w:uiPriority="39"/>
+    <w:lsdException w:name="toc 6" w:uiPriority="39"/>
+    <w:lsdException w:name="toc 7" w:uiPriority="39"/>
+    <w:lsdException w:name="toc 8" w:uiPriority="39"/>
+    <w:lsdException w:name="toc 9" w:uiPriority="39"/>
+    <w:lsdException w:name="header" w:semiHidden="0" w:qFormat="1"/>
+    <w:lsdException w:name="footer" w:semiHidden="0" w:qFormat="1"/>
+    <w:lsdException w:name="caption" w:uiPriority="35" w:qFormat="1"/>
+    <w:lsdException w:name="Title" w:semiHidden="0" w:uiPriority="10" w:unhideWhenUsed="0" w:qFormat="1"/>
+    <w:lsdException w:name="Default Paragraph Font" w:uiPriority="1" w:qFormat="1"/>
+    <w:lsdException w:name="Body Text" w:semiHidden="0" w:uiPriority="1" w:unhideWhenUsed="0" w:qFormat="1"/>
+    <w:lsdException w:name="Subtitle" w:semiHidden="0" w:uiPriority="11" w:unhideWhenUsed="0" w:qFormat="1"/>
+    <w:lsdException w:name="Hyperlink" w:semiHidden="0" w:qFormat="1"/>
+    <w:lsdException w:name="FollowedHyperlink" w:qFormat="1"/>
+    <w:lsdException w:name="Strong" w:semiHidden="0" w:uiPriority="22" w:unhideWhenUsed="0" w:qFormat="1"/>
+    <w:lsdException w:name="Emphasis" w:semiHidden="0" w:uiPriority="20" w:unhideWhenUsed="0" w:qFormat="1"/>
+    <w:lsdException w:name="Normal (Web)" w:semiHidden="0"/>
+    <w:lsdException w:name="Normal Table" w:qFormat="1"/>
+    <w:lsdException w:name="Table Grid" w:uiPriority="39" w:qFormat="1"/>
+    <w:lsdException w:name="Placeholder Text" w:unhideWhenUsed="0"/>
+    <w:lsdException w:name="No Spacing" w:semiHidden="0" w:unhideWhenUsed="0"/>
+    <w:lsdException w:name="Light Shading" w:semiHidden="0" w:uiPriority="60" w:unhideWhenUsed="0"/>
+    <w:lsdException w:name="Light List" w:semiHidden="0" w:uiPriority="61" w:unhideWhenUsed="0"/>
+    <w:lsdException w:name="Light Grid" w:semiHidden="0" w:uiPriority="62" w:unhideWhenUsed="0"/>
+    <w:lsdException w:name="Medium Shading 1" w:semiHidden="0" w:uiPriority="63" w:unhideWhenUsed="0"/>
+    <w:lsdException w:name="Medium Shading 2" w:semiHidden="0" w:uiPriority="64" w:unhideWhenUsed="0"/>
+    <w:lsdException w:name="Medium List 1" w:semiHidden="0" w:uiPriority="65" w:unhideWhenUsed="0"/>
+    <w:lsdException w:name="Medium List 2" w:semiHidden="0" w:uiPriority="66" w:unhideWhenUsed="0"/>
+    <w:lsdException w:name="Medium Grid 1" w:semiHidden="0" w:uiPriority="67" w:unhideWhenUsed="0"/>
+    <w:lsdException w:name="Medium Grid 2" w:semiHidden="0" w:uiPriority="68" w:unhideWhenUsed="0"/>
+    <w:lsdException w:name="Medium Grid 3" w:semiHidden="0" w:uiPriority="69" w:unhideWhenUsed="0"/>
+    <w:lsdException w:name="Dark List" w:semiHidden="0" w:uiPriority="70" w:unhideWhenUsed="0"/>
+    <w:lsdException w:name="Colorful Shading" w:semiHidden="0" w:uiPriority="71" w:unhideWhenUsed="0"/>
+    <w:lsdException w:name="Colorful List" w:semiHidden="0" w:uiPriority="72" w:unhideWhenUsed="0"/>
+    <w:lsdException w:name="Colorful Grid" w:semiHidden="0" w:uiPriority="73" w:unhideWhenUsed="0"/>
+    <w:lsdException w:name="Light Shading Accent 1" w:semiHidden="0" w:uiPriority="60" w:unhideWhenUsed="0"/>
+    <w:lsdException w:name="Light List Accent 1" w:semiHidden="0" w:uiPriority="61" w:unhideWhenUsed="0"/>
+    <w:lsdException w:name="Light Grid Accent 1" w:semiHidden="0" w:uiPriority="62" w:unhideWhenUsed="0"/>
+    <w:lsdException w:name="Medium Shading 1 Accent 1" w:semiHidden="0" w:uiPriority="63" w:unhideWhenUsed="0"/>
+    <w:lsdException w:name="Medium Shading 2 Accent 1" w:semiHidden="0" w:uiPriority="64" w:unhideWhenUsed="0"/>
+    <w:lsdException w:name="Medium List 1 Accent 1" w:semiHidden="0" w:uiPriority="65" w:unhideWhenUsed="0"/>
+    <w:lsdException w:name="Revision" w:unhideWhenUsed="0"/>
+    <w:lsdException w:name="List Paragraph" w:semiHidden="0" w:uiPriority="1" w:unhideWhenUsed="0" w:qFormat="1"/>
+    <w:lsdException w:name="Quote" w:semiHidden="0" w:unhideWhenUsed="0"/>
+    <w:lsdException w:name="Intense Quote" w:semiHidden="0" w:unhideWhenUsed="0"/>
+    <w:lsdException w:name="Medium List 2 Accent 1" w:semiHidden="0" w:uiPriority="66" w:unhideWhenUsed="0"/>
+    <w:lsdException w:name="Medium Grid 1 Accent 1" w:semiHidden="0" w:uiPriority="67" w:unhideWhenUsed="0"/>
+    <w:lsdException w:name="Medium Grid 2 Accent 1" w:semiHidden="0" w:uiPriority="68" w:unhideWhenUsed="0"/>
+    <w:lsdException w:name="Medium Grid 3 Accent 1" w:semiHidden="0" w:uiPriority="69" w:unhideWhenUsed="0"/>
+    <w:lsdException w:name="Dark List Accent 1" w:semiHidden="0" w:uiPriority="70" w:unhideWhenUsed="0"/>
+    <w:lsdException w:name="Colorful Shading Accent 1" w:semiHidden="0" w:uiPriority="71" w:unhideWhenUsed="0"/>
+    <w:lsdException w:name="Colorful List Accent 1" w:semiHidden="0" w:uiPriority="72" w:unhideWhenUsed="0"/>
+    <w:lsdException w:name="Colorful Grid Accent 1" w:semiHidden="0" w:uiPriority="73" w:unhideWhenUsed="0"/>
+    <w:lsdException w:name="Light Shading Accent 2" w:semiHidden="0" w:uiPriority="60" w:unhideWhenUsed="0"/>
+    <w:lsdException w:name="Light List Accent 2" w:semiHidden="0" w:uiPriority="61" w:unhideWhenUsed="0"/>
+    <w:lsdException w:name="Light Grid Accent 2" w:semiHidden="0" w:uiPriority="62" w:unhideWhenUsed="0"/>
+    <w:lsdException w:name="Medium Shading 1 Accent 2" w:semiHidden="0" w:uiPriority="63" w:unhideWhenUsed="0"/>
+    <w:lsdException w:name="Medium Shading 2 Accent 2" w:semiHidden="0" w:uiPriority="64" w:unhideWhenUsed="0"/>
+    <w:lsdException w:name="Medium List 1 Accent 2" w:semiHidden="0" w:uiPriority="65" w:unhideWhenUsed="0"/>
+    <w:lsdException w:name="Medium List 2 Accent 2" w:semiHidden="0" w:uiPriority="66" w:unhideWhenUsed="0"/>
+    <w:lsdException w:name="Medium Grid 1 Accent 2" w:semiHidden="0" w:uiPriority="67" w:unhideWhenUsed="0"/>
+    <w:lsdException w:name="Medium Grid 2 Accent 2" w:semiHidden="0" w:uiPriority="68" w:unhideWhenUsed="0"/>
+    <w:lsdException w:name="Medium Grid 3 Accent 2" w:semiHidden="0" w:uiPriority="69" w:unhideWhenUsed="0"/>
+    <w:lsdException w:name="Dark List Accent 2" w:semiHidden="0" w:uiPriority="70" w:unhideWhenUsed="0"/>
+    <w:lsdException w:name="Colorful Shading Accent 2" w:semiHidden="0" w:uiPriority="71" w:unhideWhenUsed="0"/>
+    <w:lsdException w:name="Colorful List Accent 2" w:semiHidden="0" w:uiPriority="72" w:unhideWhenUsed="0"/>
+    <w:lsdException w:name="Colorful Grid Accent 2" w:semiHidden="0" w:uiPriority="73" w:unhideWhenUsed="0"/>
+    <w:lsdException w:name="Light Shading Accent 3" w:semiHidden="0" w:uiPriority="60" w:unhideWhenUsed="0"/>
+    <w:lsdException w:name="Light List Accent 3" w:semiHidden="0" w:uiPriority="61" w:unhideWhenUsed="0"/>
+    <w:lsdException w:name="Light Grid Accent 3" w:semiHidden="0" w:uiPriority="62" w:unhideWhenUsed="0"/>
+    <w:lsdException w:name="Medium Shading 1 Accent 3" w:semiHidden="0" w:uiPriority="63" w:unhideWhenUsed="0"/>
+    <w:lsdException w:name="Medium Shading 2 Accent 3" w:semiHidden="0" w:uiPriority="64" w:unhideWhenUsed="0"/>
+    <w:lsdException w:name="Medium List 1 Accent 3" w:semiHidden="0" w:uiPriority="65" w:unhideWhenUsed="0"/>
+    <w:lsdException w:name="Medium List 2 Accent 3" w:semiHidden="0" w:uiPriority="66" w:unhideWhenUsed="0"/>
+    <w:lsdException w:name="Medium Grid 1 Accent 3" w:semiHidden="0" w:uiPriority="67" w:unhideWhenUsed="0"/>
+    <w:lsdException w:name="Medium Grid 2 Accent 3" w:semiHidden="0" w:uiPriority="68" w:unhideWhenUsed="0"/>
+    <w:lsdException w:name="Medium Grid 3 Accent 3" w:semiHidden="0" w:uiPriority="69" w:unhideWhenUsed="0"/>
+    <w:lsdException w:name="Dark List Accent 3" w:semiHidden="0" w:uiPriority="70" w:unhideWhenUsed="0"/>
+    <w:lsdException w:name="Colorful Shading Accent 3" w:semiHidden="0" w:uiPriority="71" w:unhideWhenUsed="0"/>
+    <w:lsdException w:name="Colorful List Accent 3" w:semiHidden="0" w:uiPriority="72" w:unhideWhenUsed="0"/>
+    <w:lsdException w:name="Colorful Grid Accent 3" w:semiHidden="0" w:uiPriority="73" w:unhideWhenUsed="0"/>
+    <w:lsdException w:name="Light Shading Accent 4" w:semiHidden="0" w:uiPriority="60" w:unhideWhenUsed="0"/>
+    <w:lsdException w:name="Light List Accent 4" w:semiHidden="0" w:uiPriority="61" w:unhideWhenUsed="0"/>
+    <w:lsdException w:name="Light Grid Accent 4" w:semiHidden="0" w:uiPriority="62" w:unhideWhenUsed="0"/>
+    <w:lsdException w:name="Medium Shading 1 Accent 4" w:semiHidden="0" w:uiPriority="63" w:unhideWhenUsed="0"/>
+    <w:lsdException w:name="Medium Shading 2 Accent 4" w:semiHidden="0" w:uiPriority="64" w:unhideWhenUsed="0"/>
+    <w:lsdException w:name="Medium List 1 Accent 4" w:semiHidden="0" w:uiPriority="65" w:unhideWhenUsed="0"/>
+    <w:lsdException w:name="Medium List 2 Accent 4" w:semiHidden="0" w:uiPriority="66" w:unhideWhenUsed="0"/>
+    <w:lsdException w:name="Medium Grid 1 Accent 4" w:semiHidden="0" w:uiPriority="67" w:unhideWhenUsed="0"/>
+    <w:lsdException w:name="Medium Grid 2 Accent 4" w:semiHidden="0" w:uiPriority="68" w:unhideWhenUsed="0"/>
+    <w:lsdException w:name="Medium Grid 3 Accent 4" w:semiHidden="0" w:uiPriority="69" w:unhideWhenUsed="0"/>
+    <w:lsdException w:name="Dark List Accent 4" w:semiHidden="0" w:uiPriority="70" w:unhideWhenUsed="0"/>
+    <w:lsdException w:name="Colorful Shading Accent 4" w:semiHidden="0" w:uiPriority="71" w:unhideWhenUsed="0"/>
+    <w:lsdException w:name="Colorful List Accent 4" w:semiHidden="0" w:uiPriority="72" w:unhideWhenUsed="0"/>
+    <w:lsdException w:name="Colorful Grid Accent 4" w:semiHidden="0" w:uiPriority="73" w:unhideWhenUsed="0"/>
+    <w:lsdException w:name="Light Shading Accent 5" w:semiHidden="0" w:uiPriority="60" w:unhideWhenUsed="0"/>
+    <w:lsdException w:name="Light List Accent 5" w:semiHidden="0" w:uiPriority="61" w:unhideWhenUsed="0"/>
+    <w:lsdException w:name="Light Grid Accent 5" w:semiHidden="0" w:uiPriority="62" w:unhideWhenUsed="0"/>
+    <w:lsdException w:name="Medium Shading 1 Accent 5" w:semiHidden="0" w:uiPriority="63" w:unhideWhenUsed="0"/>
+    <w:lsdException w:name="Medium Shading 2 Accent 5" w:semiHidden="0" w:uiPriority="64" w:unhideWhenUsed="0"/>
+    <w:lsdException w:name="Medium List 1 Accent 5" w:semiHidden="0" w:uiPriority="65" w:unhideWhenUsed="0"/>
+    <w:lsdException w:name="Medium List 2 Accent 5" w:semiHidden="0" w:uiPriority="66" w:unhideWhenUsed="0"/>
+    <w:lsdException w:name="Medium Grid 1 Accent 5" w:semiHidden="0" w:uiPriority="67" w:unhideWhenUsed="0"/>
+    <w:lsdException w:name="Medium Grid 2 Accent 5" w:semiHidden="0" w:uiPriority="68" w:unhideWhenUsed="0"/>
+    <w:lsdException w:name="Medium Grid 3 Accent 5" w:semiHidden="0" w:uiPriority="69" w:unhideWhenUsed="0"/>
+    <w:lsdException w:name="Dark List Accent 5" w:semiHidden="0" w:uiPriority="70" w:unhideWhenUsed="0"/>
+    <w:lsdException w:name="Colorful Shading Accent 5" w:semiHidden="0" w:uiPriority="71" w:unhideWhenUsed="0"/>
+    <w:lsdException w:name="Colorful List Accent 5" w:semiHidden="0" w:uiPriority="72" w:unhideWhenUsed="0"/>
+    <w:lsdException w:name="Colorful Grid Accent 5" w:semiHidden="0" w:uiPriority="73" w:unhideWhenUsed="0"/>
+    <w:lsdException w:name="Light Shading Accent 6" w:semiHidden="0" w:uiPriority="60" w:unhideWhenUsed="0"/>
+    <w:lsdException w:name="Light List Accent 6" w:semiHidden="0" w:uiPriority="61" w:unhideWhenUsed="0"/>
+    <w:lsdException w:name="Light Grid Accent 6" w:semiHidden="0" w:uiPriority="62" w:unhideWhenUsed="0"/>
+    <w:lsdException w:name="Medium Shading 1 Accent 6" w:semiHidden="0" w:uiPriority="63" w:unhideWhenUsed="0"/>
+    <w:lsdException w:name="Medium Shading 2 Accent 6" w:semiHidden="0" w:uiPriority="64" w:unhideWhenUsed="0"/>
+    <w:lsdException w:name="Medium List 1 Accent 6" w:semiHidden="0" w:uiPriority="65" w:unhideWhenUsed="0"/>
+    <w:lsdException w:name="Medium List 2 Accent 6" w:semiHidden="0" w:uiPriority="66" w:unhideWhenUsed="0"/>
+    <w:lsdException w:name="Medium Grid 1 Accent 6" w:semiHidden="0" w:uiPriority="67" w:unhideWhenUsed="0"/>
+    <w:lsdException w:name="Medium Grid 2 Accent 6" w:semiHidden="0" w:uiPriority="68" w:unhideWhenUsed="0"/>
+    <w:lsdException w:name="Medium Grid 3 Accent 6" w:semiHidden="0" w:uiPriority="69" w:unhideWhenUsed="0"/>
+    <w:lsdException w:name="Dark List Accent 6" w:semiHidden="0" w:uiPriority="70" w:unhideWhenUsed="0"/>
+    <w:lsdException w:name="Colorful Shading Accent 6" w:semiHidden="0" w:uiPriority="71" w:unhideWhenUsed="0"/>
+    <w:lsdException w:name="Colorful List Accent 6" w:semiHidden="0" w:uiPriority="72" w:unhideWhenUsed="0"/>
+    <w:lsdException w:name="Colorful Grid Accent 6" w:semiHidden="0" w:uiPriority="73" w:unhideWhenUsed="0"/>
+    <w:lsdException w:name="Subtle Emphasis" w:semiHidden="0" w:uiPriority="19" w:unhideWhenUsed="0" w:qFormat="1"/>
+    <w:lsdException w:name="Intense Emphasis" w:semiHidden="0" w:uiPriority="21" w:unhideWhenUsed="0" w:qFormat="1"/>
+    <w:lsdException w:name="Subtle Reference" w:semiHidden="0" w:uiPriority="31" w:unhideWhenUsed="0" w:qFormat="1"/>
+    <w:lsdException w:name="Intense Reference" w:semiHidden="0" w:uiPriority="32" w:unhideWhenUsed="0" w:qFormat="1"/>
+    <w:lsdException w:name="Book Title" w:semiHidden="0" w:uiPriority="33" w:unhideWhenUsed="0" w:qFormat="1"/>
+    <w:lsdException w:name="Bibliography" w:uiPriority="37"/>
+    <w:lsdException w:name="TOC Heading" w:uiPriority="39" w:qFormat="1"/>
+  </w:latentStyles>
+  <w:style w:type="paragraph" w:default="1" w:styleId="Normal">
+    <w:name w:val="Normal"/>
+    <w:qFormat/>
+    <w:pPr>
+      <w:widowControl w:val="0"/>
+      <w:autoSpaceDE w:val="0"/>
+      <w:autoSpaceDN w:val="0"/>
+    </w:pPr>
+    <w:rPr>
+      <w:rFonts w:eastAsia="Times New Roman"/>
+      <w:sz w:val="22"/>
+      <w:szCs w:val="22"/>
+      <w:lang w:val="vi"/>
+    </w:rPr>
+  </w:style>
+  <w:style w:type="paragraph" w:styleId="Heading1">
+    <w:name w:val="heading 1"/>
+    <w:basedOn w:val="Normal"/>
+    <w:link w:val="Heading1Char"/>
+    <w:uiPriority w:val="9"/>
+    <w:qFormat/>
+    <w:pPr>
+      <w:outlineLvl w:val="0"/>
+    </w:pPr>
+    <w:rPr>
+      <w:b/>
+      <w:bCs/>
+      <w:sz w:val="40"/>
+      <w:szCs w:val="40"/>
+    </w:rPr>
+  </w:style>
+  <w:style w:type="paragraph" w:styleId="Heading2">
+    <w:name w:val="heading 2"/>
+    <w:basedOn w:val="Normal"/>
+    <w:uiPriority w:val="9"/>
+    <w:unhideWhenUsed/>
+    <w:qFormat/>
+    <w:pPr>
+      <w:spacing w:before="61"/>
+      <w:ind w:left="409" w:hanging="409"/>
+      <w:outlineLvl w:val="1"/>
+    </w:pPr>
+    <w:rPr>
+      <w:b/>
+      <w:bCs/>
+      <w:sz w:val="40"/>
+      <w:szCs w:val="40"/>
+    </w:rPr>
+  </w:style>
+  <w:style w:type="paragraph" w:styleId="Heading3">
+    <w:name w:val="heading 3"/>
+    <w:basedOn w:val="Normal"/>
+    <w:uiPriority w:val="9"/>
+    <w:unhideWhenUsed/>
+    <w:qFormat/>
+    <w:pPr>
+      <w:spacing w:before="157"/>
+      <w:ind w:left="1215" w:hanging="495"/>
+      <w:jc w:val="both"/>
+      <w:outlineLvl w:val="2"/>
+    </w:pPr>
+    <w:rPr>
+      <w:b/>
+      <w:bCs/>
+      <w:sz w:val="28"/>
+      <w:szCs w:val="28"/>
+    </w:rPr>
+  </w:style>
+  <w:style w:type="paragraph" w:styleId="Heading4">
+    <w:name w:val="heading 4"/>
+    <w:basedOn w:val="Normal"/>
+    <w:uiPriority w:val="9"/>
+    <w:unhideWhenUsed/>
+    <w:qFormat/>
+    <w:pPr>
+      <w:spacing w:before="62"/>
+      <w:ind w:left="1377" w:hanging="657"/>
+      <w:outlineLvl w:val="3"/>
+    </w:pPr>
+    <w:rPr>
+      <w:b/>
+      <w:bCs/>
+      <w:sz w:val="26"/>
+      <w:szCs w:val="26"/>
+    </w:rPr>
+  </w:style>
+  <w:style w:type="character" w:default="1" w:styleId="DefaultParagraphFont">
+    <w:name w:val="Default Paragraph Font"/>
+    <w:uiPriority w:val="1"/>
+    <w:semiHidden/>
+    <w:unhideWhenUsed/>
+  </w:style>
+  <w:style w:type="table" w:default="1" w:styleId="TableNormal">
+    <w:name w:val="Normal Table"/>
+    <w:uiPriority w:val="99"/>
+    <w:semiHidden/>
+    <w:unhideWhenUsed/>
+    <w:tblPr>
+      <w:tblInd w:w="0" w:type="dxa"/>
+      <w:tblCellMar>
+        <w:top w:w="0" w:type="dxa"/>
+        <w:left w:w="108" w:type="dxa"/>
+        <w:bottom w:w="0" w:type="dxa"/>
+        <w:right w:w="108" w:type="dxa"/>
+      </w:tblCellMar>
+    </w:tblPr>
+  </w:style>
+  <w:style w:type="numbering" w:default="1" w:styleId="NoList">
+    <w:name w:val="No List"/>
+    <w:uiPriority w:val="99"/>
+    <w:semiHidden/>
+    <w:unhideWhenUsed/>
+  </w:style>
+  <w:style w:type="paragraph" w:styleId="BodyText">
+    <w:name w:val="Body Text"/>
+    <w:basedOn w:val="Normal"/>
+    <w:uiPriority w:val="1"/>
+    <w:qFormat/>
+    <w:rPr>
+      <w:sz w:val="26"/>
+      <w:szCs w:val="26"/>
+    </w:rPr>
+  </w:style>
+  <w:style w:type="character" w:styleId="FollowedHyperlink">
+    <w:name w:val="FollowedHyperlink"/>
+    <w:basedOn w:val="DefaultParagraphFont"/>
+    <w:uiPriority w:val="99"/>
+    <w:semiHidden/>
+    <w:unhideWhenUsed/>
+    <w:qFormat/>
+    <w:rPr>
+      <w:color w:val="800080" w:themeColor="followedHyperlink"/>
+      <w:u w:val="single"/>
+    </w:rPr>
+  </w:style>
+  <w:style w:type="paragraph" w:styleId="Footer">
+    <w:name w:val="footer"/>
+    <w:basedOn w:val="Normal"/>
+    <w:link w:val="FooterChar"/>
+    <w:uiPriority w:val="99"/>
+    <w:unhideWhenUsed/>
+    <w:qFormat/>
+    <w:pPr>
+      <w:tabs>
+        <w:tab w:val="center" w:pos="4680"/>
+        <w:tab w:val="right" w:pos="9360"/>
+      </w:tabs>
+    </w:pPr>
+  </w:style>
+  <w:style w:type="paragraph" w:styleId="Header">
+    <w:name w:val="header"/>
+    <w:basedOn w:val="Normal"/>
+    <w:link w:val="HeaderChar"/>
+    <w:uiPriority w:val="99"/>
+    <w:unhideWhenUsed/>
+    <w:qFormat/>
+    <w:pPr>
+      <w:tabs>
+        <w:tab w:val="center" w:pos="4680"/>
+        <w:tab w:val="right" w:pos="9360"/>
+      </w:tabs>
+    </w:pPr>
+  </w:style>
+  <w:style w:type="character" w:styleId="Hyperlink">
+    <w:name w:val="Hyperlink"/>
+    <w:basedOn w:val="DefaultParagraphFont"/>
+    <w:uiPriority w:val="99"/>
+    <w:unhideWhenUsed/>
+    <w:qFormat/>
+    <w:rPr>
+      <w:color w:val="0000FF" w:themeColor="hyperlink"/>
+      <w:u w:val="single"/>
+    </w:rPr>
+  </w:style>
+  <w:style w:type="paragraph" w:styleId="NormalWeb">
+    <w:name w:val="Normal (Web)"/>
+    <w:basedOn w:val="Normal"/>
+    <w:uiPriority w:val="99"/>
+    <w:unhideWhenUsed/>
+    <w:pPr>
+      <w:widowControl/>
+      <w:autoSpaceDE/>
+      <w:autoSpaceDN/>
+      <w:spacing w:before="100" w:beforeAutospacing="1" w:after="100" w:afterAutospacing="1"/>
+    </w:pPr>
+    <w:rPr>
+      <w:sz w:val="24"/>
+      <w:szCs w:val="24"/>
+      <w:lang w:val="en-US"/>
+    </w:rPr>
+  </w:style>
+  <w:style w:type="character" w:styleId="Strong">
+    <w:name w:val="Strong"/>
+    <w:basedOn w:val="DefaultParagraphFont"/>
+    <w:uiPriority w:val="22"/>
+    <w:qFormat/>
+    <w:rPr>
+      <w:b/>
+      <w:bCs/>
+    </w:rPr>
+  </w:style>
+  <w:style w:type="table" w:styleId="TableGrid">
+    <w:name w:val="Table Grid"/>
+    <w:basedOn w:val="TableNormal"/>
+    <w:uiPriority w:val="39"/>
+    <w:qFormat/>
+    <w:tblPr>
+      <w:tblInd w:w="0" w:type="dxa"/>
+      <w:tblBorders>
+        <w:top w:val="single" w:sz="4" w:space="0" w:color="auto"/>
+        <w:left w:val="single" w:sz="4" w:space="0" w:color="auto"/>
+        <w:bottom w:val="single" w:sz="4" w:space="0" w:color="auto"/>
+        <w:right w:val="single" w:sz="4" w:space="0" w:color="auto"/>
+        <w:insideH w:val="single" w:sz="4" w:space="0" w:color="auto"/>
+        <w:insideV w:val="single" w:sz="4" w:space="0" w:color="auto"/>
+      </w:tblBorders>
+      <w:tblCellMar>
+        <w:top w:w="0" w:type="dxa"/>
+        <w:left w:w="108" w:type="dxa"/>
+        <w:bottom w:w="0" w:type="dxa"/>
+        <w:right w:w="108" w:type="dxa"/>
+      </w:tblCellMar>
     </w:tblPr>
   </w:style>
   <w:style w:type="paragraph" w:styleId="ListParagraph">
@@ -7781,7 +7883,7 @@
 </file>
 
 <file path=customXml/itemProps2.xml><?xml version="1.0" encoding="utf-8"?>
-<ds:datastoreItem xmlns:ds="http://schemas.openxmlformats.org/officeDocument/2006/customXml" ds:itemID="{2A7226B4-0826-4FB4-9A85-DCBCF8E75A2A}">
+<ds:datastoreItem xmlns:ds="http://schemas.openxmlformats.org/officeDocument/2006/customXml" ds:itemID="{36EAE244-CB8E-414B-8AB2-DB2FF0191EF8}">
   <ds:schemaRefs>
     <ds:schemaRef ds:uri="http://schemas.openxmlformats.org/officeDocument/2006/bibliography"/>
   </ds:schemaRefs>

</xml_diff>

<commit_message>
ngoài thầy quân ra em k ngán ai phản biện 👍
</commit_message>
<xml_diff>
--- a/Báo cáo NCKH.docx
+++ b/Báo cáo NCKH.docx
@@ -1,6 +1,6 @@
 
 <file path=word/document.xml><?xml version="1.0" encoding="utf-8"?>
-<w:document xmlns:wpc="http://schemas.microsoft.com/office/word/2010/wordprocessingCanvas" xmlns:cx="http://schemas.microsoft.com/office/drawing/2014/chartex" xmlns:cx1="http://schemas.microsoft.com/office/drawing/2015/9/8/chartex" xmlns:mc="http://schemas.openxmlformats.org/markup-compatibility/2006" xmlns:o="urn:schemas-microsoft-com:office:office" xmlns:r="http://schemas.openxmlformats.org/officeDocument/2006/relationships" xmlns:m="http://schemas.openxmlformats.org/officeDocument/2006/math" xmlns:v="urn:schemas-microsoft-com:vml" xmlns:wp14="http://schemas.microsoft.com/office/word/2010/wordprocessingDrawing" xmlns:wp="http://schemas.openxmlformats.org/drawingml/2006/wordprocessingDrawing" xmlns:w10="urn:schemas-microsoft-com:office:word" xmlns:w="http://schemas.openxmlformats.org/wordprocessingml/2006/main" xmlns:w14="http://schemas.microsoft.com/office/word/2010/wordml" xmlns:w15="http://schemas.microsoft.com/office/word/2012/wordml" xmlns:w16se="http://schemas.microsoft.com/office/word/2015/wordml/symex" xmlns:wpg="http://schemas.microsoft.com/office/word/2010/wordprocessingGroup" xmlns:wpi="http://schemas.microsoft.com/office/word/2010/wordprocessingInk" xmlns:wne="http://schemas.microsoft.com/office/word/2006/wordml" xmlns:wps="http://schemas.microsoft.com/office/word/2010/wordprocessingShape" mc:Ignorable="w14 w15 w16se wp14">
+<w:document xmlns:wpc="http://schemas.microsoft.com/office/word/2010/wordprocessingCanvas" xmlns:mc="http://schemas.openxmlformats.org/markup-compatibility/2006" xmlns:o="urn:schemas-microsoft-com:office:office" xmlns:r="http://schemas.openxmlformats.org/officeDocument/2006/relationships" xmlns:m="http://schemas.openxmlformats.org/officeDocument/2006/math" xmlns:v="urn:schemas-microsoft-com:vml" xmlns:wp14="http://schemas.microsoft.com/office/word/2010/wordprocessingDrawing" xmlns:wp="http://schemas.openxmlformats.org/drawingml/2006/wordprocessingDrawing" xmlns:w10="urn:schemas-microsoft-com:office:word" xmlns:w="http://schemas.openxmlformats.org/wordprocessingml/2006/main" xmlns:w14="http://schemas.microsoft.com/office/word/2010/wordml" xmlns:wpg="http://schemas.microsoft.com/office/word/2010/wordprocessingGroup" xmlns:wpi="http://schemas.microsoft.com/office/word/2010/wordprocessingInk" xmlns:wne="http://schemas.microsoft.com/office/word/2006/wordml" xmlns:wps="http://schemas.microsoft.com/office/word/2010/wordprocessingShape" mc:Ignorable="w14 wp14">
   <w:body>
     <w:p>
       <w:pPr>
@@ -50,7 +50,7 @@
                           <pic:cNvPicPr/>
                         </pic:nvPicPr>
                         <pic:blipFill>
-                          <a:blip r:embed="rId9" cstate="print"/>
+                          <a:blip r:embed="rId10" cstate="print"/>
                           <a:stretch>
                             <a:fillRect/>
                           </a:stretch>
@@ -117,7 +117,7 @@
                           <pic:cNvPicPr/>
                         </pic:nvPicPr>
                         <pic:blipFill>
-                          <a:blip r:embed="rId10" cstate="print"/>
+                          <a:blip r:embed="rId11" cstate="print"/>
                           <a:stretch>
                             <a:fillRect/>
                           </a:stretch>
@@ -138,7 +138,7 @@
               </wp:anchor>
             </w:drawing>
           </mc:Choice>
-          <mc:Fallback>
+          <mc:Fallback xmlns:w16se="http://schemas.microsoft.com/office/word/2015/wordml/symex" xmlns:w15="http://schemas.microsoft.com/office/word/2012/wordml" xmlns:cx1="http://schemas.microsoft.com/office/drawing/2015/9/8/chartex" xmlns:cx="http://schemas.microsoft.com/office/drawing/2014/chartex">
             <w:pict>
               <v:group w14:anchorId="55E80BD7" id="Group 1" o:spid="_x0000_s1026" style="position:absolute;margin-left:54.6pt;margin-top:52.8pt;width:497.7pt;height:691.8pt;z-index:-251657216;mso-wrap-distance-left:0;mso-wrap-distance-right:0;mso-position-horizontal-relative:page;mso-position-vertical-relative:page" coordsize="63207,88652" o:gfxdata="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">
                 <v:shapetype id="_x0000_t75" coordsize="21600,21600" o:spt="75" o:preferrelative="t" path="m@4@5l@4@11@9@11@9@5xe" filled="f" stroked="f">
@@ -161,13 +161,13 @@
                   <o:lock v:ext="edit" aspectratio="t"/>
                 </v:shapetype>
                 <v:shape id="Image 2" o:spid="_x0000_s1027" type="#_x0000_t75" style="position:absolute;left:95;top:95;width:63017;height:88462;visibility:visible;mso-wrap-style:square" o:gfxdata="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">
-                  <v:imagedata r:id="rId11" o:title=""/>
+                  <v:imagedata r:id="rId12" o:title=""/>
                 </v:shape>
                 <v:shape id="Graphic 3" o:spid="_x0000_s1028" style="position:absolute;left:47;top:47;width:63113;height:88557;visibility:visible;mso-wrap-style:square;v-text-anchor:top" coordsize="6311265,8855710" o:gfxdata="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" path="m,8855710r6311264,l6311264,,,,,8855710xe" filled="f" strokecolor="blue">
                   <v:path arrowok="t"/>
                 </v:shape>
                 <v:shape id="Image 4" o:spid="_x0000_s1029" type="#_x0000_t75" alt="A blue text on a black background  Description automatically generated" style="position:absolute;left:17100;top:17671;width:29585;height:5392;visibility:visible;mso-wrap-style:square" o:gfxdata="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">
-                  <v:imagedata r:id="rId12" o:title="A blue text on a black background  Description automatically generated"/>
+                  <v:imagedata r:id="rId13" o:title="A blue text on a black background  Description automatically generated"/>
                 </v:shape>
                 <w10:wrap anchorx="page" anchory="page"/>
               </v:group>
@@ -2327,11 +2327,11 @@
                           <pic:cNvPicPr/>
                         </pic:nvPicPr>
                         <pic:blipFill rotWithShape="1">
-                          <a:blip r:embed="rId13">
+                          <a:blip r:embed="rId14">
                             <a:extLst>
                               <a:ext uri="{BEBA8EAE-BF5A-486C-A8C5-ECC9F3942E4B}">
                                 <a14:imgProps xmlns:a14="http://schemas.microsoft.com/office/drawing/2010/main">
-                                  <a14:imgLayer r:embed="rId14">
+                                  <a14:imgLayer r:embed="rId15">
                                     <a14:imgEffect>
                                       <a14:artisticPhotocopy/>
                                     </a14:imgEffect>
@@ -2389,7 +2389,7 @@
                           </pic:cNvPicPr>
                         </pic:nvPicPr>
                         <pic:blipFill>
-                          <a:blip r:embed="rId15">
+                          <a:blip r:embed="rId16">
                             <a:extLst>
                               <a:ext uri="{28A0092B-C50C-407E-A947-70E740481C1C}">
                                 <a14:useLocalDpi xmlns:a14="http://schemas.microsoft.com/office/drawing/2010/main" val="0"/>
@@ -2462,11 +2462,11 @@
                           <pic:cNvPicPr/>
                         </pic:nvPicPr>
                         <pic:blipFill>
-                          <a:blip r:embed="rId16">
+                          <a:blip r:embed="rId17">
                             <a:extLst>
                               <a:ext uri="{BEBA8EAE-BF5A-486C-A8C5-ECC9F3942E4B}">
                                 <a14:imgProps xmlns:a14="http://schemas.microsoft.com/office/drawing/2010/main">
-                                  <a14:imgLayer r:embed="rId17">
+                                  <a14:imgLayer r:embed="rId18">
                                     <a14:imgEffect>
                                       <a14:artisticPhotocopy/>
                                     </a14:imgEffect>
@@ -2526,11 +2526,11 @@
                           <pic:cNvPicPr/>
                         </pic:nvPicPr>
                         <pic:blipFill rotWithShape="1">
-                          <a:blip r:embed="rId18">
+                          <a:blip r:embed="rId19">
                             <a:extLst>
                               <a:ext uri="{BEBA8EAE-BF5A-486C-A8C5-ECC9F3942E4B}">
                                 <a14:imgProps xmlns:a14="http://schemas.microsoft.com/office/drawing/2010/main">
-                                  <a14:imgLayer r:embed="rId19">
+                                  <a14:imgLayer r:embed="rId20">
                                     <a14:imgEffect>
                                       <a14:artisticPhotocopy/>
                                     </a14:imgEffect>
@@ -2906,6 +2906,13 @@
         </w:rPr>
         <w:t>Mô hình CorrSTN được điều chỉnh từ bài toán dự báo lưu lượng giao thông sang dự báo giá cổ phiếu, thể hiện tiềm năng ứng dụng mô hình trong các lĩnh vực khác nhau.</w:t>
       </w:r>
+      <w:r>
+        <w:rPr>
+          <w:sz w:val="26"/>
+          <w:szCs w:val="26"/>
+        </w:rPr>
+        <w:tab/>
+      </w:r>
     </w:p>
     <w:p>
       <w:pPr>
@@ -2927,7 +2934,21 @@
           <w:sz w:val="26"/>
           <w:szCs w:val="26"/>
         </w:rPr>
-        <w:t>Nghiên cứu thực hiện so sánh thực nghiệm toàn diện giữa CorrSTN và các phương pháp hiện có, bao gồm cả mô hình thống kê truyền thống và các phương pháp học sâu được sử dụng trong dự báo thị trường chứng khoán.</w:t>
+        <w:t>Nghiên cứu thực hiện so sánh thực nghiệm toàn diện giữa CorrSTN và các phương pháp</w:t>
+      </w:r>
+      <w:r>
+        <w:rPr>
+          <w:sz w:val="26"/>
+          <w:szCs w:val="26"/>
+        </w:rPr>
+        <w:t xml:space="preserve"> sử dụng các mô hình</w:t>
+      </w:r>
+      <w:r>
+        <w:rPr>
+          <w:sz w:val="26"/>
+          <w:szCs w:val="26"/>
+        </w:rPr>
+        <w:t xml:space="preserve"> hiện có, bao gồm cả mô hình thống kê truyền thống và các phương pháp học sâu được sử dụng trong dự báo thị trường chứng khoán.</w:t>
       </w:r>
     </w:p>
     <w:p>
@@ -4132,6 +4153,138 @@
     </w:p>
     <w:p>
       <w:pPr>
+        <w:spacing w:line="312" w:lineRule="auto"/>
+        <w:ind w:right="1083" w:firstLine="720"/>
+        <w:jc w:val="both"/>
+        <w:rPr>
+          <w:sz w:val="26"/>
+          <w:szCs w:val="26"/>
+          <w:lang w:val="en-US"/>
+        </w:rPr>
+      </w:pPr>
+      <w:r>
+        <w:rPr>
+          <w:sz w:val="26"/>
+          <w:szCs w:val="26"/>
+          <w:lang w:val="en-US"/>
+        </w:rPr>
+        <w:t xml:space="preserve">Trên thực tế, </w:t>
+      </w:r>
+      <w:r>
+        <w:rPr>
+          <w:sz w:val="26"/>
+          <w:szCs w:val="26"/>
+          <w:lang w:val="en-US"/>
+        </w:rPr>
+        <w:t xml:space="preserve">giá cổ phiếu trên thực tế chịu ảnh hưởng bởi rất nhiều yếu tố như tin tức, tâm lý thị trường, chính sách kinh tế vĩ mô, hay dòng tiền của tổ chức – những yếu tố này chưa được đưa vào trong mô hình hiện tại. Tuy nhiên, </w:t>
+      </w:r>
+      <w:r>
+        <w:rPr>
+          <w:sz w:val="26"/>
+          <w:szCs w:val="26"/>
+          <w:lang w:val="en-US"/>
+        </w:rPr>
+        <w:t>trong phạm vi nghiên cứu này, nhóm</w:t>
+      </w:r>
+      <w:r>
+        <w:rPr>
+          <w:sz w:val="26"/>
+          <w:szCs w:val="26"/>
+          <w:lang w:val="en-US"/>
+        </w:rPr>
+        <w:t xml:space="preserve"> tập trung vào khai thác thông tin từ dữ liệu lịch sử giá cổ phiếu và mối quan hệ giữa các công ty, thông qua mô hình CorrSTN – một kiến trúc kết hợp giữa attention và graph convolution để học các ảnh hưởng không gian – thời gian giữa các cổ phiếu.</w:t>
+      </w:r>
+    </w:p>
+    <w:p>
+      <w:pPr>
+        <w:spacing w:line="312" w:lineRule="auto"/>
+        <w:ind w:right="1083" w:firstLine="720"/>
+        <w:jc w:val="both"/>
+        <w:rPr>
+          <w:sz w:val="26"/>
+          <w:szCs w:val="26"/>
+          <w:lang w:val="en-US"/>
+        </w:rPr>
+      </w:pPr>
+      <w:r>
+        <w:rPr>
+          <w:sz w:val="26"/>
+          <w:szCs w:val="26"/>
+          <w:lang w:val="en-US"/>
+        </w:rPr>
+        <w:t>Kết quả đánh giá cho thấy mô hình đạt hiệu quả tốt trên các chỉ số như MAE, RMSE</w:t>
+      </w:r>
+      <w:r>
+        <w:rPr>
+          <w:sz w:val="26"/>
+          <w:szCs w:val="26"/>
+          <w:lang w:val="en-US"/>
+        </w:rPr>
+        <w:t xml:space="preserve"> và MAPE</w:t>
+      </w:r>
+      <w:r>
+        <w:rPr>
+          <w:sz w:val="26"/>
+          <w:szCs w:val="26"/>
+          <w:lang w:val="en-US"/>
+        </w:rPr>
+        <w:t xml:space="preserve"> so với các mô hình baseline, chứng tỏ khả năng nắm bắt được xu hướng biến động trong bối cảnh dữ liệu lịch sử. Dù chưa đưa vào các yếu tố ngoài thị trường, mô hình vẫn thể hiện được tiềm năng ứng dụng trong việc dự báo ngắn hạn.</w:t>
+      </w:r>
+    </w:p>
+    <w:p>
+      <w:pPr>
+        <w:spacing w:line="312" w:lineRule="auto"/>
+        <w:ind w:right="1083" w:firstLine="720"/>
+        <w:jc w:val="both"/>
+        <w:rPr>
+          <w:sz w:val="26"/>
+          <w:szCs w:val="26"/>
+          <w:lang w:val="en-US"/>
+        </w:rPr>
+      </w:pPr>
+      <w:r>
+        <w:rPr>
+          <w:sz w:val="26"/>
+          <w:szCs w:val="26"/>
+          <w:lang w:val="en-US"/>
+        </w:rPr>
+        <w:t>Trong cá</w:t>
+      </w:r>
+      <w:r>
+        <w:rPr>
+          <w:sz w:val="26"/>
+          <w:szCs w:val="26"/>
+          <w:lang w:val="en-US"/>
+        </w:rPr>
+        <w:t>c hướng phát triển tiếp theo, nhóm</w:t>
+      </w:r>
+      <w:r>
+        <w:rPr>
+          <w:sz w:val="26"/>
+          <w:szCs w:val="26"/>
+          <w:lang w:val="en-US"/>
+        </w:rPr>
+        <w:t xml:space="preserve"> hoàn toàn có thể tích hợp thêm dữ liệu như sentiment từ tin tức, các chỉ số vĩ mô hoặc dữ liệu dòng tiền để nâng cao khả năng phản ánh thực tế và độ chính xác của mô hình. Đây cũng là định</w:t>
+      </w:r>
+      <w:r>
+        <w:rPr>
+          <w:sz w:val="26"/>
+          <w:szCs w:val="26"/>
+          <w:lang w:val="en-US"/>
+        </w:rPr>
+        <w:t xml:space="preserve"> hướng mở rộng rất khả thi mà nhóm</w:t>
+      </w:r>
+      <w:r>
+        <w:rPr>
+          <w:sz w:val="26"/>
+          <w:szCs w:val="26"/>
+          <w:lang w:val="en-US"/>
+        </w:rPr>
+        <w:t xml:space="preserve"> sẽ ưu tiên trong các bước sau của nghiên cứu.</w:t>
+      </w:r>
+    </w:p>
+    <w:p>
+      <w:pPr>
         <w:pStyle w:val="ListParagraph"/>
         <w:numPr>
           <w:ilvl w:val="2"/>
@@ -4173,6 +4326,7 @@
           <w:szCs w:val="26"/>
           <w:lang w:val="en-US"/>
         </w:rPr>
+        <w:lastRenderedPageBreak/>
         <w:t>Dưới đây là một ví dụ về một số dòng dữ liệu mẫu được sử dụng trong nghiên cứu:</w:t>
       </w:r>
     </w:p>
@@ -5311,7 +5465,6 @@
           <w:sz w:val="26"/>
           <w:szCs w:val="26"/>
         </w:rPr>
-        <w:lastRenderedPageBreak/>
         <w:t>Mã</w:t>
       </w:r>
       <w:r>
@@ -5531,6 +5684,7 @@
           <w:szCs w:val="26"/>
           <w:lang w:val="en-US"/>
         </w:rPr>
+        <w:lastRenderedPageBreak/>
         <w:drawing>
           <wp:inline distT="0" distB="0" distL="0" distR="0">
             <wp:extent cx="5494020" cy="3386400"/>
@@ -5547,7 +5701,7 @@
                     <pic:cNvPicPr/>
                   </pic:nvPicPr>
                   <pic:blipFill>
-                    <a:blip r:embed="rId20" cstate="print">
+                    <a:blip r:embed="rId21" cstate="print">
                       <a:extLst>
                         <a:ext uri="{28A0092B-C50C-407E-A947-70E740481C1C}">
                           <a14:useLocalDpi xmlns:a14="http://schemas.microsoft.com/office/drawing/2010/main" val="0"/>
@@ -5656,11 +5810,7 @@
         </w:rPr>
       </w:pPr>
       <w:r>
-        <w:t xml:space="preserve">Mô hình CorrSTN được xây dựng thông qua một hàm khởi tạo mô hình bao gồm đầy đủ các thành phần từ mã hóa đến dự đoán. Quá trình xây dựng mô hình bắt đầu bằng </w:t>
-      </w:r>
-      <w:r>
-        <w:lastRenderedPageBreak/>
-        <w:t xml:space="preserve">việc tạo ra các ma trận tương quan không gian, bao gồm ma trận lân cận được chuẩn hóa từ dữ liệu cấu trúc </w:t>
+        <w:t xml:space="preserve">Mô hình CorrSTN được xây dựng thông qua một hàm khởi tạo mô hình bao gồm đầy đủ các thành phần từ mã hóa đến dự đoán. Quá trình xây dựng mô hình bắt đầu bằng việc tạo ra các ma trận tương quan không gian, bao gồm ma trận lân cận được chuẩn hóa từ dữ liệu cấu trúc </w:t>
       </w:r>
       <w:r>
         <w:t>đồ thị</w:t>
@@ -6291,6 +6441,7 @@
               <w:rFonts w:ascii="Cambria Math" w:hAnsi="Cambria Math"/>
               <w:lang w:val="en-US"/>
             </w:rPr>
+            <w:lastRenderedPageBreak/>
             <m:t>P</m:t>
           </m:r>
           <m:sSub>
@@ -6447,7 +6598,14 @@
                                   <w:rFonts w:ascii="Cambria Math" w:hAnsi="Cambria Math"/>
                                   <w:lang w:val="en-US"/>
                                 </w:rPr>
-                                <m:t>model</m:t>
+                                <m:t>m</m:t>
+                              </m:r>
+                              <m:r>
+                                <w:rPr>
+                                  <w:rFonts w:ascii="Cambria Math" w:hAnsi="Cambria Math"/>
+                                  <w:lang w:val="en-US"/>
+                                </w:rPr>
+                                <m:t>odel</m:t>
                               </m:r>
                             </m:sub>
                           </m:sSub>
@@ -6835,7 +6993,6 @@
               <w:rFonts w:ascii="Cambria Math" w:hAnsi="Cambria Math"/>
               <w:lang w:val="en-US"/>
             </w:rPr>
-            <w:lastRenderedPageBreak/>
             <m:t xml:space="preserve">Attention </m:t>
           </m:r>
           <m:d>
@@ -7047,7 +7204,14 @@
               <w:rFonts w:ascii="Cambria Math" w:hAnsi="Cambria Math"/>
               <w:lang w:val="en-US"/>
             </w:rPr>
-            <m:t>MaskedAttention</m:t>
+            <m:t>M</m:t>
+          </m:r>
+          <m:r>
+            <w:rPr>
+              <w:rFonts w:ascii="Cambria Math" w:hAnsi="Cambria Math"/>
+              <w:lang w:val="en-US"/>
+            </w:rPr>
+            <m:t>askedAttention</m:t>
           </m:r>
           <m:d>
             <m:dPr>
@@ -7442,6 +7606,7 @@
         <w:jc w:val="both"/>
       </w:pPr>
       <w:r>
+        <w:lastRenderedPageBreak/>
         <w:t>và tính attention theo:</w:t>
       </w:r>
     </w:p>
@@ -8495,6 +8660,7 @@
         <w:jc w:val="both"/>
       </w:pPr>
       <w:r>
+        <w:lastRenderedPageBreak/>
         <w:t>Số vòng lặp huấn luyện (epochs): 100</w:t>
       </w:r>
     </w:p>
@@ -8645,8 +8811,7 @@
         <w:jc w:val="both"/>
       </w:pPr>
       <w:r>
-        <w:lastRenderedPageBreak/>
-        <w:t>Số ngày dùng làm đầu vào (len_input): 5 ngày</w:t>
+        <w:t>Dự đoán đầu ra trong (num_for_predict): 5 ngày</w:t>
       </w:r>
     </w:p>
     <w:p>
@@ -8661,7 +8826,68 @@
         <w:jc w:val="both"/>
       </w:pPr>
       <w:r>
-        <w:t>Dự đoán đầu ra trong (num_for_predict): 5 ngày</w:t>
+        <w:t xml:space="preserve">Thời gian </w:t>
+      </w:r>
+      <w:r>
+        <w:t>đầu vào bao gồm: 1</w:t>
+      </w:r>
+      <w:r>
+        <w:rPr>
+          <w:lang w:val="en-US"/>
+        </w:rPr>
+        <w:t>0 ngày</w:t>
+      </w:r>
+      <w:r>
+        <w:t xml:space="preserve"> (</w:t>
+      </w:r>
+      <w:r>
+        <w:t xml:space="preserve">num_of_days = </w:t>
+      </w:r>
+      <w:r>
+        <w:rPr>
+          <w:lang w:val="en-US"/>
+        </w:rPr>
+        <w:t>10</w:t>
+      </w:r>
+      <w:r>
+        <w:t>)</w:t>
+      </w:r>
+    </w:p>
+    <w:p>
+      <w:pPr>
+        <w:pStyle w:val="BodyText"/>
+        <w:numPr>
+          <w:ilvl w:val="4"/>
+          <w:numId w:val="1"/>
+        </w:numPr>
+        <w:spacing w:before="159" w:line="360" w:lineRule="auto"/>
+        <w:ind w:right="1079"/>
+        <w:jc w:val="both"/>
+      </w:pPr>
+      <w:r>
+        <w:t xml:space="preserve">Tham số </w:t>
+      </w:r>
+      <w:r>
+        <w:rPr>
+          <w:rStyle w:val="HTMLCode"/>
+          <w:rFonts w:ascii="Times New Roman" w:hAnsi="Times New Roman" w:cs="Times New Roman"/>
+          <w:sz w:val="26"/>
+          <w:szCs w:val="26"/>
+          <w:lang w:val="en-US"/>
+        </w:rPr>
+        <w:t>attention_top_k = 5:</w:t>
+      </w:r>
+      <w:r>
+        <w:t xml:space="preserve"> </w:t>
+      </w:r>
+      <w:r>
+        <w:rPr>
+          <w:lang w:val="en-US"/>
+        </w:rPr>
+        <w:t>T</w:t>
+      </w:r>
+      <w:r>
+        <w:t>rong mô hình CorrSTN quy định rằng tại mỗi bước thời gian, mô hình chỉ tập trung vào 5 công ty có mối tương quan mạnh nhất với công ty đang được xét. Điều này có nghĩa là thay vì phân tích toàn bộ mối liên hệ giữa một công ty với tất cả các công ty còn lại trong hệ thống, mô hình sẽ lựa chọn ra 5 công ty có ảnh hưởng lớn nhất dựa trên độ tương quan trong dữ liệu lịch sử. Việc giới hạn này giúp mô hình giảm nhiễu từ các mối quan hệ không quan trọng, tăng hiệu quả tính toán và cải thiện độ chính xác trong quá trình dự đoán giá cổ phiếu. Cơ chế chú ý tập trung như vậy là một trong những yếu tố giúp CorrSTN khai thác tốt hơn mối quan hệ không gian giữa các thực thể tài chính trong chuỗi thời gian.</w:t>
       </w:r>
     </w:p>
     <w:p>
@@ -8676,7 +8902,7 @@
         <w:jc w:val="both"/>
       </w:pPr>
       <w:r>
-        <w:t>Thời gian đầu vào bao gồm: 1 tuần + 3 ngày (num_of_weeks = 1, num_of_days = 3, num_of_hours = 0)</w:t>
+        <w:t>Kích thước vector ẩn (d_model): 64</w:t>
       </w:r>
     </w:p>
     <w:p>
@@ -8691,7 +8917,7 @@
         <w:jc w:val="both"/>
       </w:pPr>
       <w:r>
-        <w:t>attention_top_k: 4 (mô hình chỉ tập trung vào 4 cổ phiếu có mức ảnh hưởng mạnh nhất tại mỗi bước)</w:t>
+        <w:t>Kích thước kernel trong GCN: 3</w:t>
       </w:r>
     </w:p>
     <w:p>
@@ -8706,7 +8932,26 @@
         <w:jc w:val="both"/>
       </w:pPr>
       <w:r>
-        <w:t>Kích thước vector ẩn (d_model): 64</w:t>
+        <w:t>Mã hóa nhận thức theo ngữ cảnh thời gian (aware_temporal_context</w:t>
+      </w:r>
+      <w:r>
+        <w:rPr>
+          <w:lang w:val="en-US"/>
+        </w:rPr>
+        <w:t xml:space="preserve">  = 1</w:t>
+      </w:r>
+      <w:r>
+        <w:t xml:space="preserve">): </w:t>
+      </w:r>
+      <w:r>
+        <w:rPr>
+          <w:lang w:val="en-US"/>
+        </w:rPr>
+        <w:lastRenderedPageBreak/>
+        <w:t>B</w:t>
+      </w:r>
+      <w:r>
+        <w:t>ật</w:t>
       </w:r>
     </w:p>
     <w:p>
@@ -8719,9 +8964,37 @@
         <w:spacing w:before="159" w:line="312" w:lineRule="auto"/>
         <w:ind w:right="1079"/>
         <w:jc w:val="both"/>
-      </w:pPr>
-      <w:r>
-        <w:t>Kích thước kernel trong GCN: 3</w:t>
+        <w:rPr>
+          <w:b/>
+          <w:bCs/>
+          <w:lang w:val="en-US"/>
+        </w:rPr>
+      </w:pPr>
+      <w:r>
+        <w:t>Số lớp smoothing: 1</w:t>
+      </w:r>
+    </w:p>
+    <w:p>
+      <w:pPr>
+        <w:pStyle w:val="BodyText"/>
+        <w:numPr>
+          <w:ilvl w:val="2"/>
+          <w:numId w:val="1"/>
+        </w:numPr>
+        <w:spacing w:before="159" w:line="312" w:lineRule="auto"/>
+        <w:ind w:right="1079"/>
+        <w:jc w:val="both"/>
+        <w:rPr>
+          <w:b/>
+          <w:bCs/>
+          <w:lang w:val="en-US"/>
+        </w:rPr>
+      </w:pPr>
+      <w:r>
+        <w:rPr>
+          <w:b/>
+        </w:rPr>
+        <w:t>Chiến lược chia dữ liệu và kiểm thử</w:t>
       </w:r>
     </w:p>
     <w:p>
@@ -8734,9 +9007,17 @@
         <w:spacing w:before="159" w:line="312" w:lineRule="auto"/>
         <w:ind w:right="1079"/>
         <w:jc w:val="both"/>
-      </w:pPr>
-      <w:r>
-        <w:t>Mã hóa nhận thức theo ngữ cảnh thời gian (aware_temporal_context): bật</w:t>
+        <w:rPr>
+          <w:bCs/>
+          <w:lang w:val="en-US"/>
+        </w:rPr>
+      </w:pPr>
+      <w:r>
+        <w:rPr>
+          <w:bCs/>
+          <w:lang w:val="en-US"/>
+        </w:rPr>
+        <w:t>Tỷ lệ chia: 60% tập huấn luyện, 20% kiểm tra, 20% kiểm định</w:t>
       </w:r>
     </w:p>
     <w:p>
@@ -8750,13 +9031,62 @@
         <w:ind w:right="1079"/>
         <w:jc w:val="both"/>
         <w:rPr>
-          <w:b/>
           <w:bCs/>
           <w:lang w:val="en-US"/>
         </w:rPr>
       </w:pPr>
       <w:r>
-        <w:t>Số lớp smoothing: 1</w:t>
+        <w:rPr>
+          <w:bCs/>
+          <w:lang w:val="en-US"/>
+        </w:rPr>
+        <w:t>Phương pháp chia: tuần tự theo thời gian để tránh rò rỉ thông tin từ tương lai</w:t>
+      </w:r>
+    </w:p>
+    <w:p>
+      <w:pPr>
+        <w:pStyle w:val="BodyText"/>
+        <w:numPr>
+          <w:ilvl w:val="4"/>
+          <w:numId w:val="1"/>
+        </w:numPr>
+        <w:spacing w:before="159" w:line="312" w:lineRule="auto"/>
+        <w:ind w:right="1079"/>
+        <w:jc w:val="both"/>
+        <w:rPr>
+          <w:bCs/>
+          <w:lang w:val="en-US"/>
+        </w:rPr>
+      </w:pPr>
+      <w:r>
+        <w:rPr>
+          <w:bCs/>
+          <w:lang w:val="en-US"/>
+        </w:rPr>
+        <w:t>Cách tổ chức dữ liệu: sử dụng cấu trúc sliding window cho các chuỗi đầu vào – đầu ra, tức là một cửa sổ cố định được “trượt” dọc theo chuỗi thời gian để tạo ra nhiều cặp mẫu huấn luyện – dự đoán. Cách tiếp cận này giúp tận dụng tối đa dữ liệu lịch sử và tạo ra nhiều mẫu học có tính kế tiếp thực tế.</w:t>
+      </w:r>
+    </w:p>
+    <w:p>
+      <w:pPr>
+        <w:pStyle w:val="BodyText"/>
+        <w:numPr>
+          <w:ilvl w:val="4"/>
+          <w:numId w:val="1"/>
+        </w:numPr>
+        <w:spacing w:before="159" w:line="312" w:lineRule="auto"/>
+        <w:ind w:right="1079"/>
+        <w:jc w:val="both"/>
+        <w:rPr>
+          <w:bCs/>
+          <w:lang w:val="en-US"/>
+        </w:rPr>
+      </w:pPr>
+      <w:r>
+        <w:rPr>
+          <w:bCs/>
+          <w:lang w:val="en-US"/>
+        </w:rPr>
+        <w:t>Không áp dụng early stopping hoặc cross-validation, mô hình được đánh giá theo các cấu hình khác nhau nhằm kiểm tra độ tổng quát</w:t>
       </w:r>
     </w:p>
     <w:p>
@@ -8778,8 +9108,35 @@
       <w:r>
         <w:rPr>
           <w:b/>
-        </w:rPr>
-        <w:t>Chiến lược chia dữ liệu và kiểm thử</w:t>
+          <w:bCs/>
+          <w:lang w:val="en-US"/>
+        </w:rPr>
+        <w:t>Kịch bản kiểm thử</w:t>
+      </w:r>
+    </w:p>
+    <w:p>
+      <w:pPr>
+        <w:pStyle w:val="BodyText"/>
+        <w:spacing w:before="159" w:line="312" w:lineRule="auto"/>
+        <w:ind w:left="1378" w:right="1079"/>
+        <w:jc w:val="both"/>
+        <w:rPr>
+          <w:b/>
+        </w:rPr>
+      </w:pPr>
+      <w:r>
+        <w:rPr>
+          <w:b/>
+          <w:bCs/>
+          <w:lang w:val="en-US"/>
+        </w:rPr>
+        <w:t xml:space="preserve">4.7.2.1. </w:t>
+      </w:r>
+      <w:r>
+        <w:rPr>
+          <w:b/>
+        </w:rPr>
+        <w:t>Kịch bản 1 – So sánh các phiên bản CorrSTN (CorrSTN 1 → CorrSTN 4)</w:t>
       </w:r>
     </w:p>
     <w:p>
@@ -8793,16 +9150,13 @@
         <w:ind w:right="1079"/>
         <w:jc w:val="both"/>
         <w:rPr>
+          <w:b/>
           <w:bCs/>
           <w:lang w:val="en-US"/>
         </w:rPr>
       </w:pPr>
       <w:r>
-        <w:rPr>
-          <w:bCs/>
-          <w:lang w:val="en-US"/>
-        </w:rPr>
-        <w:t>Tỷ lệ chia: 60% tập huấn luyện, 20% kiểm tra, 20% kiểm định</w:t>
+        <w:t>Mục tiêu: đánh giá tác động của từng cải tiến kiến trúc đến hiệu suất.</w:t>
       </w:r>
     </w:p>
     <w:p>
@@ -8815,17 +9169,165 @@
         <w:spacing w:before="159" w:line="312" w:lineRule="auto"/>
         <w:ind w:right="1079"/>
         <w:jc w:val="both"/>
-        <w:rPr>
+      </w:pPr>
+      <w:r>
+        <w:t>Kết quả: CorrSTN 2 đạt MAPE thấp nhất (1.42%), cho thấy tối ưu hóa lớp spatialAttentionGCN là hiệu quả nhất.</w:t>
+      </w:r>
+    </w:p>
+    <w:p>
+      <w:pPr>
+        <w:pStyle w:val="BodyText"/>
+        <w:spacing w:before="159" w:line="312" w:lineRule="auto"/>
+        <w:ind w:left="1380" w:right="1079"/>
+        <w:jc w:val="both"/>
+      </w:pPr>
+      <w:r>
+        <w:t>Lớp spatialAttentionGCN là một khối xử lý thông tin giữa các công ty (hoặc các đỉnh trong đồ thị) trong mô hình. Mục tiêu chính của lớp này là giúp mô hình hiểu được công ty nào đang ảnh hưởng mạnh đến công ty khác tại mỗi thời điểm.</w:t>
+      </w:r>
+    </w:p>
+    <w:p>
+      <w:pPr>
+        <w:pStyle w:val="BodyText"/>
+        <w:spacing w:before="159" w:line="312" w:lineRule="auto"/>
+        <w:ind w:left="1380" w:right="1079"/>
+        <w:jc w:val="both"/>
+      </w:pPr>
+      <w:r>
+        <w:t xml:space="preserve">Khi </w:t>
+      </w:r>
+      <w:r>
+        <w:t>dự đoán gi</w:t>
+      </w:r>
+      <w:r>
+        <w:t xml:space="preserve">á cổ phiếu của một công ty, </w:t>
+      </w:r>
+      <w:r>
+        <w:t>không chỉ nhìn vào chính nó, mà còn phải xem những công ty khác có ảnh hưởng ra sao. Lớp này làm đúng điều đó.</w:t>
+      </w:r>
+    </w:p>
+    <w:p>
+      <w:pPr>
+        <w:pStyle w:val="BodyText"/>
+        <w:spacing w:before="159" w:line="312" w:lineRule="auto"/>
+        <w:ind w:left="1380" w:right="1079"/>
+        <w:jc w:val="both"/>
+      </w:pPr>
+      <w:r>
+        <w:t>Nó làm việc theo các bước sau:</w:t>
+      </w:r>
+    </w:p>
+    <w:p>
+      <w:pPr>
+        <w:pStyle w:val="BodyText"/>
+        <w:numPr>
+          <w:ilvl w:val="0"/>
+          <w:numId w:val="6"/>
+        </w:numPr>
+        <w:spacing w:before="159" w:line="312" w:lineRule="auto"/>
+        <w:ind w:right="1079"/>
+        <w:jc w:val="both"/>
+      </w:pPr>
+      <w:r>
+        <w:t xml:space="preserve">Tính attention không gian: lớp Spatial_Attention_layer sẽ tính toán </w:t>
+      </w:r>
+      <w:r>
+        <w:lastRenderedPageBreak/>
+        <w:t>xem tại mỗi thời điểm, công ty nào đang ảnh hưởng nhiều nhất đến công ty khác. Ví dụ, nếu công ty A và B thường biến động giống nhau, attention sẽ cho điểm cao.</w:t>
+      </w:r>
+    </w:p>
+    <w:p>
+      <w:pPr>
+        <w:pStyle w:val="BodyText"/>
+        <w:numPr>
+          <w:ilvl w:val="0"/>
+          <w:numId w:val="6"/>
+        </w:numPr>
+        <w:spacing w:before="159" w:line="312" w:lineRule="auto"/>
+        <w:ind w:right="1079"/>
+        <w:jc w:val="both"/>
+      </w:pPr>
+      <w:r>
+        <w:t>Kết hợp attention với cấu trúc đồ thị sẵn có: ban đầu bạn có một ma trận cho biết công ty nào liên kết với công ty nào (đồ thị). Lớp này kết hợp ma trận đó với attention vừa tính ở bước trên để tạo ra một ma trận mới, linh hoạt hơn, phản ánh cả cấu trúc thật lẫn tương quan hiện tại.</w:t>
+      </w:r>
+    </w:p>
+    <w:p>
+      <w:pPr>
+        <w:pStyle w:val="BodyText"/>
+        <w:numPr>
+          <w:ilvl w:val="0"/>
+          <w:numId w:val="6"/>
+        </w:numPr>
+        <w:spacing w:before="159" w:line="312" w:lineRule="auto"/>
+        <w:ind w:right="1079"/>
+        <w:jc w:val="both"/>
+      </w:pPr>
+      <w:r>
+        <w:t>Truyền thông tin giữa các công ty: từ ma trận mới này, lớp sẽ tổng hợp thông tin từ các công ty liên quan cho từng công ty cụ thể.</w:t>
+      </w:r>
+    </w:p>
+    <w:p>
+      <w:pPr>
+        <w:pStyle w:val="BodyText"/>
+        <w:numPr>
+          <w:ilvl w:val="0"/>
+          <w:numId w:val="6"/>
+        </w:numPr>
+        <w:spacing w:before="159" w:line="312" w:lineRule="auto"/>
+        <w:ind w:right="1079"/>
+        <w:jc w:val="both"/>
+        <w:rPr>
+          <w:lang w:val="en-US"/>
+        </w:rPr>
+      </w:pPr>
+      <w:r>
+        <w:t>Biến đổi và chuẩn hóa: sau khi có thông tin tổng hợp, lớp này đưa qua một lớp tuyến tính, chuẩn hóa và thêm dropout để tránh overfitting.</w:t>
+      </w:r>
+    </w:p>
+    <w:p>
+      <w:pPr>
+        <w:pStyle w:val="BodyText"/>
+        <w:spacing w:before="159" w:line="312" w:lineRule="auto"/>
+        <w:ind w:left="1380" w:right="1079"/>
+        <w:jc w:val="both"/>
+      </w:pPr>
+      <w:r>
+        <w:t>Nói một cách ngắn gọn:</w:t>
+      </w:r>
+    </w:p>
+    <w:p>
+      <w:pPr>
+        <w:pStyle w:val="BodyText"/>
+        <w:spacing w:before="159" w:line="312" w:lineRule="auto"/>
+        <w:ind w:left="1380" w:right="1079"/>
+        <w:jc w:val="both"/>
+      </w:pPr>
+      <w:r>
+        <w:t>Lớp spatialAttentionGCN giúp mô hình học được mối quan hệ giữa các công ty theo thời gian, và truyền thông tin giữa chúng một cách thông minh dựa trên mức độ ảnh hưởng lẫn nhau.</w:t>
+      </w:r>
+    </w:p>
+    <w:p>
+      <w:pPr>
+        <w:pStyle w:val="BodyText"/>
+        <w:spacing w:before="159" w:line="312" w:lineRule="auto"/>
+        <w:ind w:left="1380" w:right="1079"/>
+        <w:jc w:val="both"/>
+        <w:rPr>
+          <w:b/>
+        </w:rPr>
+      </w:pPr>
+      <w:r>
+        <w:rPr>
+          <w:b/>
           <w:bCs/>
           <w:lang w:val="en-US"/>
         </w:rPr>
-      </w:pPr>
-      <w:r>
-        <w:rPr>
-          <w:bCs/>
-          <w:lang w:val="en-US"/>
-        </w:rPr>
-        <w:t>Phương pháp chia: tuần tự theo thời gian để tránh rò rỉ thông tin từ tương lai</w:t>
+        <w:t xml:space="preserve">4.7.2.2. </w:t>
+      </w:r>
+      <w:r>
+        <w:rPr>
+          <w:b/>
+        </w:rPr>
+        <w:t>Kịch bản 2 – Thay đổi độ dài chuỗi đầu vào – đầu ra</w:t>
       </w:r>
     </w:p>
     <w:p>
@@ -8839,16 +9341,13 @@
         <w:ind w:right="1079"/>
         <w:jc w:val="both"/>
         <w:rPr>
+          <w:b/>
           <w:bCs/>
           <w:lang w:val="en-US"/>
         </w:rPr>
       </w:pPr>
       <w:r>
-        <w:rPr>
-          <w:bCs/>
-          <w:lang w:val="en-US"/>
-        </w:rPr>
-        <w:t>Cách tổ chức dữ liệu: sử dụng cấu trúc sliding window cho các chuỗi đầu vào – đầu ra, tức là một cửa sổ cố định được “trượt” dọc theo chuỗi thời gian để tạo ra nhiều cặp mẫu huấn luyện – dự đoán. Cách tiếp cận này giúp tận dụng tối đa dữ liệu lịch sử và tạo ra nhiều mẫu học có tính kế tiếp thực tế.</w:t>
+        <w:t>Mục tiêu: xác định ảnh hưởng của độ dài chuỗi tới chất lượng dự đoán.</w:t>
       </w:r>
     </w:p>
     <w:p>
@@ -8861,17 +9360,39 @@
         <w:spacing w:before="159" w:line="312" w:lineRule="auto"/>
         <w:ind w:right="1079"/>
         <w:jc w:val="both"/>
-        <w:rPr>
-          <w:bCs/>
-          <w:lang w:val="en-US"/>
-        </w:rPr>
-      </w:pPr>
-      <w:r>
-        <w:rPr>
-          <w:bCs/>
-          <w:lang w:val="en-US"/>
-        </w:rPr>
-        <w:t>Không sử dụng kỹ thuật fine-tune hoặc dropout, nhằm đảm bảo thông tin được bảo toàn xuyên suốt chuỗi thời gian</w:t>
+      </w:pPr>
+      <w:r>
+        <w:t>Cấu hình:</w:t>
+      </w:r>
+    </w:p>
+    <w:p>
+      <w:pPr>
+        <w:pStyle w:val="BodyText"/>
+        <w:numPr>
+          <w:ilvl w:val="5"/>
+          <w:numId w:val="1"/>
+        </w:numPr>
+        <w:spacing w:before="159" w:line="312" w:lineRule="auto"/>
+        <w:ind w:right="1079"/>
+        <w:jc w:val="both"/>
+      </w:pPr>
+      <w:r>
+        <w:t>Input = 5 ngày → Output = 3 và 5 ngày.</w:t>
+      </w:r>
+    </w:p>
+    <w:p>
+      <w:pPr>
+        <w:pStyle w:val="BodyText"/>
+        <w:numPr>
+          <w:ilvl w:val="5"/>
+          <w:numId w:val="1"/>
+        </w:numPr>
+        <w:spacing w:before="159" w:line="312" w:lineRule="auto"/>
+        <w:ind w:right="1079"/>
+        <w:jc w:val="both"/>
+      </w:pPr>
+      <w:r>
+        <w:t>Input = 10 và 15 ngày → Output = 5 ngày.</w:t>
       </w:r>
     </w:p>
     <w:p>
@@ -8885,102 +9406,11 @@
         <w:ind w:right="1079"/>
         <w:jc w:val="both"/>
         <w:rPr>
-          <w:bCs/>
-          <w:lang w:val="en-US"/>
-        </w:rPr>
-      </w:pPr>
-      <w:r>
-        <w:rPr>
-          <w:bCs/>
-          <w:lang w:val="en-US"/>
-        </w:rPr>
-        <w:t>Không áp dụng early stopping hoặc cross-validation, mô hình được đánh giá theo các cấu hình khác nhau nhằm kiểm tra độ tổng quát</w:t>
-      </w:r>
-    </w:p>
-    <w:p>
-      <w:pPr>
-        <w:pStyle w:val="BodyText"/>
-        <w:numPr>
-          <w:ilvl w:val="2"/>
-          <w:numId w:val="1"/>
-        </w:numPr>
-        <w:spacing w:before="159" w:line="312" w:lineRule="auto"/>
-        <w:ind w:right="1079"/>
-        <w:jc w:val="both"/>
-        <w:rPr>
-          <w:b/>
-          <w:bCs/>
-          <w:lang w:val="en-US"/>
-        </w:rPr>
-      </w:pPr>
-      <w:r>
-        <w:rPr>
-          <w:b/>
-          <w:bCs/>
-          <w:lang w:val="en-US"/>
-        </w:rPr>
-        <w:t>Kịch bản kiểm thử</w:t>
-      </w:r>
-    </w:p>
-    <w:p>
-      <w:pPr>
-        <w:pStyle w:val="BodyText"/>
-        <w:spacing w:before="159" w:line="312" w:lineRule="auto"/>
-        <w:ind w:left="1378" w:right="1079"/>
-        <w:jc w:val="both"/>
-        <w:rPr>
-          <w:b/>
-        </w:rPr>
-      </w:pPr>
-      <w:r>
-        <w:rPr>
-          <w:b/>
-          <w:bCs/>
-          <w:lang w:val="en-US"/>
-        </w:rPr>
-        <w:t xml:space="preserve">4.7.2.1. </w:t>
-      </w:r>
-      <w:r>
-        <w:rPr>
-          <w:b/>
-        </w:rPr>
-        <w:t>Kịch bản 1 – So sánh các phiên bản CorrSTN (CorrSTN 1 → CorrSTN 4)</w:t>
-      </w:r>
-    </w:p>
-    <w:p>
-      <w:pPr>
-        <w:pStyle w:val="BodyText"/>
-        <w:numPr>
-          <w:ilvl w:val="4"/>
-          <w:numId w:val="1"/>
-        </w:numPr>
-        <w:spacing w:before="159" w:line="312" w:lineRule="auto"/>
-        <w:ind w:right="1079"/>
-        <w:jc w:val="both"/>
-        <w:rPr>
-          <w:b/>
-          <w:bCs/>
-          <w:lang w:val="en-US"/>
-        </w:rPr>
-      </w:pPr>
-      <w:r>
-        <w:t>Mục tiêu: đánh giá tác động của từng cải tiến kiến trúc đến hiệu suất.</w:t>
-      </w:r>
-    </w:p>
-    <w:p>
-      <w:pPr>
-        <w:pStyle w:val="BodyText"/>
-        <w:numPr>
-          <w:ilvl w:val="4"/>
-          <w:numId w:val="1"/>
-        </w:numPr>
-        <w:spacing w:before="159" w:line="312" w:lineRule="auto"/>
-        <w:ind w:right="1079"/>
-        <w:jc w:val="both"/>
-      </w:pPr>
-      <w:r>
-        <w:lastRenderedPageBreak/>
-        <w:t>Kết quả: CorrSTN 2 đạt MAPE thấp nhất (1.42%), cho thấy tối ưu hóa lớp spatialAttentionGCN là hiệu quả nhất.</w:t>
+          <w:lang w:val="en-US"/>
+        </w:rPr>
+      </w:pPr>
+      <w:r>
+        <w:t>Nhận xét: chuỗi đầu vào quá dài (15 ngày) làm tăng nhiễu, kết quả kém hơn. Cấu hình tốt nhất là Input = 5 ngày, Output = 3 ngày (MAPE = 1.15%).</w:t>
       </w:r>
     </w:p>
     <w:p>
@@ -8999,96 +9429,13 @@
           <w:bCs/>
           <w:lang w:val="en-US"/>
         </w:rPr>
-        <w:t xml:space="preserve">4.7.2.2. </w:t>
+        <w:t xml:space="preserve">4.7.2.3. </w:t>
       </w:r>
       <w:r>
         <w:rPr>
           <w:b/>
         </w:rPr>
-        <w:t>Kịch bản 2 – Thay đổi độ dài chuỗi đầu vào – đầu ra</w:t>
-      </w:r>
-    </w:p>
-    <w:p>
-      <w:pPr>
-        <w:pStyle w:val="BodyText"/>
-        <w:numPr>
-          <w:ilvl w:val="4"/>
-          <w:numId w:val="1"/>
-        </w:numPr>
-        <w:spacing w:before="159" w:line="312" w:lineRule="auto"/>
-        <w:ind w:right="1079"/>
-        <w:jc w:val="both"/>
-        <w:rPr>
-          <w:b/>
-          <w:bCs/>
-          <w:lang w:val="en-US"/>
-        </w:rPr>
-      </w:pPr>
-      <w:r>
-        <w:t>Mục tiêu: xác định ảnh hưởng của độ dài chuỗi tới chất lượng dự đoán.</w:t>
-      </w:r>
-    </w:p>
-    <w:p>
-      <w:pPr>
-        <w:pStyle w:val="BodyText"/>
-        <w:numPr>
-          <w:ilvl w:val="4"/>
-          <w:numId w:val="1"/>
-        </w:numPr>
-        <w:spacing w:before="159" w:line="312" w:lineRule="auto"/>
-        <w:ind w:right="1079"/>
-        <w:jc w:val="both"/>
-      </w:pPr>
-      <w:r>
-        <w:t>Cấu hình:</w:t>
-      </w:r>
-    </w:p>
-    <w:p>
-      <w:pPr>
-        <w:pStyle w:val="BodyText"/>
-        <w:numPr>
-          <w:ilvl w:val="5"/>
-          <w:numId w:val="1"/>
-        </w:numPr>
-        <w:spacing w:before="159" w:line="312" w:lineRule="auto"/>
-        <w:ind w:right="1079"/>
-        <w:jc w:val="both"/>
-      </w:pPr>
-      <w:r>
-        <w:t>Input = 5 ngày → Output = 3 và 5 ngày.</w:t>
-      </w:r>
-    </w:p>
-    <w:p>
-      <w:pPr>
-        <w:pStyle w:val="BodyText"/>
-        <w:numPr>
-          <w:ilvl w:val="5"/>
-          <w:numId w:val="1"/>
-        </w:numPr>
-        <w:spacing w:before="159" w:line="312" w:lineRule="auto"/>
-        <w:ind w:right="1079"/>
-        <w:jc w:val="both"/>
-      </w:pPr>
-      <w:r>
-        <w:t>Input = 10 và 15 ngày → Output = 5 ngày.</w:t>
-      </w:r>
-    </w:p>
-    <w:p>
-      <w:pPr>
-        <w:pStyle w:val="BodyText"/>
-        <w:numPr>
-          <w:ilvl w:val="4"/>
-          <w:numId w:val="1"/>
-        </w:numPr>
-        <w:spacing w:before="159" w:line="312" w:lineRule="auto"/>
-        <w:ind w:right="1079"/>
-        <w:jc w:val="both"/>
-        <w:rPr>
-          <w:lang w:val="en-US"/>
-        </w:rPr>
-      </w:pPr>
-      <w:r>
-        <w:t>Nhận xét: chuỗi đầu vào quá dài (15 ngày) làm tăng nhiễu, kết quả kém hơn. Cấu hình tốt nhất là Input = 5 ngày, Output = 3 ngày (MAPE = 1.15%).</w:t>
+        <w:t>Kịch bản 3 – So sánh CorrSTN với các mô hình phổ biến khác (LSTM, ASTGCN, WGAN)</w:t>
       </w:r>
     </w:p>
     <w:p>
@@ -9098,36 +9445,15 @@
         <w:ind w:left="1380" w:right="1079"/>
         <w:jc w:val="both"/>
         <w:rPr>
-          <w:b/>
-        </w:rPr>
-      </w:pPr>
-      <w:r>
-        <w:rPr>
-          <w:b/>
-          <w:bCs/>
-          <w:lang w:val="en-US"/>
-        </w:rPr>
-        <w:t>4.7.2.3</w:t>
-      </w:r>
-      <w:r>
-        <w:rPr>
-          <w:b/>
-          <w:bCs/>
-          <w:lang w:val="en-US"/>
-        </w:rPr>
-        <w:t xml:space="preserve">. </w:t>
-      </w:r>
-      <w:r>
-        <w:rPr>
-          <w:b/>
-        </w:rPr>
-        <w:t>Kịch bản 3 – So sánh CorrSTN với các mô hình phổ</w:t>
-      </w:r>
-      <w:r>
-        <w:rPr>
-          <w:b/>
-        </w:rPr>
-        <w:t xml:space="preserve"> biến khác (LSTM, ASTGCN, WGAN)</w:t>
+          <w:lang w:val="en-US"/>
+        </w:rPr>
+      </w:pPr>
+      <w:r>
+        <w:t xml:space="preserve">Chúng tôi đã tự chạy các mô hình LSTM, WGAN, ASTGCN trên một tập dữ liệu độc lập để so sánh hiệu suất của từng mô hình. Các kết quả được đo </w:t>
+      </w:r>
+      <w:r>
+        <w:lastRenderedPageBreak/>
+        <w:t>bằng các chỉ số MAE (Mean Absolute Error), RMSE (Root Mean Square Error), và MAPE (Mean Absolute Percentage Error) như trong bảng dưới đây. Dựa trên các kết quả này, mô hình CorrSTN v2 cho thấy hiệu quả vượt trội hơn so với các mô hình khác về độ chính xác dự đoán, với các giá trị MAE, RMSE và MAPE thấp nhất.</w:t>
       </w:r>
     </w:p>
     <w:p>
@@ -9136,9 +9462,12 @@
         <w:spacing w:before="159" w:line="312" w:lineRule="auto"/>
         <w:ind w:left="1380" w:right="1079"/>
         <w:jc w:val="both"/>
-      </w:pPr>
-      <w:r>
-        <w:t>Chúng tôi đã tự chạy các mô hình LSTM, WGAN, ASTGCN trên một tập dữ liệu độc lập để so sánh hiệu suất của từng mô hình. Các kết quả được đo bằng các chỉ số MAE (Mean Absolute Error), RMSE (Root Mean Square Error), và MAPE (Mean Absolute Percentage Error) như trong bảng dưới đây. Dựa trên các kết quả này, mô hình CorrSTN v2 cho thấy hiệu quả vượt trội hơn so với các mô hình khác về độ chính xác dự đoán, với các giá trị MAE, RMSE và MAPE thấp nhất.</w:t>
+        <w:rPr>
+          <w:lang w:val="en-US"/>
+        </w:rPr>
+      </w:pPr>
+      <w:r>
+        <w:t>Để đánh giá hiệu quả của mô hình CorrSTN, nhóm tiến hành so sánh với một số mô hình được công bố trước đây thuộc ba nhóm chính: mô hình truyền thống, mô hình học máy và mô hình học sâu. Việc so sánh được thực hiện ở ba mức độ: kỹ thuật, hiệu quả và ứng dụng thực tế.</w:t>
       </w:r>
     </w:p>
     <w:p>
@@ -9147,7 +9476,470 @@
         <w:spacing w:before="159" w:line="312" w:lineRule="auto"/>
         <w:ind w:left="1380" w:right="1079"/>
         <w:jc w:val="both"/>
-      </w:pPr>
+        <w:rPr>
+          <w:lang w:val="en-US"/>
+        </w:rPr>
+      </w:pPr>
+      <w:r>
+        <w:t>1. So sánh theo mức độ kỹ thuật</w:t>
+      </w:r>
+    </w:p>
+    <w:tbl>
+      <w:tblPr>
+        <w:tblStyle w:val="TableGrid"/>
+        <w:tblW w:w="8101" w:type="dxa"/>
+        <w:tblInd w:w="1493" w:type="dxa"/>
+        <w:tblLook w:val="04A0" w:firstRow="1" w:lastRow="0" w:firstColumn="1" w:lastColumn="0" w:noHBand="0" w:noVBand="1"/>
+      </w:tblPr>
+      <w:tblGrid>
+        <w:gridCol w:w="1059"/>
+        <w:gridCol w:w="3473"/>
+        <w:gridCol w:w="3569"/>
+      </w:tblGrid>
+      <w:tr>
+        <w:trPr>
+          <w:trHeight w:val="402"/>
+        </w:trPr>
+        <w:tc>
+          <w:tcPr>
+            <w:tcW w:w="0" w:type="auto"/>
+            <w:hideMark/>
+          </w:tcPr>
+          <w:p>
+            <w:pPr>
+              <w:widowControl/>
+              <w:autoSpaceDE/>
+              <w:autoSpaceDN/>
+              <w:jc w:val="center"/>
+              <w:rPr>
+                <w:b/>
+                <w:bCs/>
+                <w:sz w:val="24"/>
+                <w:szCs w:val="24"/>
+                <w:lang w:val="en-US"/>
+              </w:rPr>
+            </w:pPr>
+            <w:r>
+              <w:rPr>
+                <w:b/>
+                <w:bCs/>
+                <w:sz w:val="24"/>
+                <w:szCs w:val="24"/>
+                <w:lang w:val="en-US"/>
+              </w:rPr>
+              <w:t>Mô hình</w:t>
+            </w:r>
+          </w:p>
+        </w:tc>
+        <w:tc>
+          <w:tcPr>
+            <w:tcW w:w="0" w:type="auto"/>
+            <w:hideMark/>
+          </w:tcPr>
+          <w:p>
+            <w:pPr>
+              <w:widowControl/>
+              <w:autoSpaceDE/>
+              <w:autoSpaceDN/>
+              <w:jc w:val="center"/>
+              <w:rPr>
+                <w:b/>
+                <w:bCs/>
+                <w:sz w:val="24"/>
+                <w:szCs w:val="24"/>
+                <w:lang w:val="en-US"/>
+              </w:rPr>
+            </w:pPr>
+            <w:r>
+              <w:rPr>
+                <w:b/>
+                <w:bCs/>
+                <w:sz w:val="24"/>
+                <w:szCs w:val="24"/>
+                <w:lang w:val="en-US"/>
+              </w:rPr>
+              <w:t>Đặc điểm kỹ thuật chính</w:t>
+            </w:r>
+          </w:p>
+        </w:tc>
+        <w:tc>
+          <w:tcPr>
+            <w:tcW w:w="0" w:type="auto"/>
+            <w:hideMark/>
+          </w:tcPr>
+          <w:p>
+            <w:pPr>
+              <w:widowControl/>
+              <w:autoSpaceDE/>
+              <w:autoSpaceDN/>
+              <w:jc w:val="center"/>
+              <w:rPr>
+                <w:b/>
+                <w:bCs/>
+                <w:sz w:val="24"/>
+                <w:szCs w:val="24"/>
+                <w:lang w:val="en-US"/>
+              </w:rPr>
+            </w:pPr>
+            <w:r>
+              <w:rPr>
+                <w:b/>
+                <w:bCs/>
+                <w:sz w:val="24"/>
+                <w:szCs w:val="24"/>
+                <w:lang w:val="en-US"/>
+              </w:rPr>
+              <w:t>So với CorrSTN</w:t>
+            </w:r>
+          </w:p>
+        </w:tc>
+      </w:tr>
+      <w:tr>
+        <w:trPr>
+          <w:trHeight w:val="206"/>
+        </w:trPr>
+        <w:tc>
+          <w:tcPr>
+            <w:tcW w:w="0" w:type="auto"/>
+            <w:hideMark/>
+          </w:tcPr>
+          <w:p>
+            <w:pPr>
+              <w:widowControl/>
+              <w:autoSpaceDE/>
+              <w:autoSpaceDN/>
+              <w:rPr>
+                <w:sz w:val="24"/>
+                <w:szCs w:val="24"/>
+                <w:lang w:val="en-US"/>
+              </w:rPr>
+            </w:pPr>
+            <w:r>
+              <w:rPr>
+                <w:sz w:val="24"/>
+                <w:szCs w:val="24"/>
+                <w:lang w:val="en-US"/>
+              </w:rPr>
+              <w:t>ARIMA</w:t>
+            </w:r>
+          </w:p>
+        </w:tc>
+        <w:tc>
+          <w:tcPr>
+            <w:tcW w:w="0" w:type="auto"/>
+            <w:hideMark/>
+          </w:tcPr>
+          <w:p>
+            <w:pPr>
+              <w:widowControl/>
+              <w:autoSpaceDE/>
+              <w:autoSpaceDN/>
+              <w:rPr>
+                <w:sz w:val="24"/>
+                <w:szCs w:val="24"/>
+                <w:lang w:val="en-US"/>
+              </w:rPr>
+            </w:pPr>
+            <w:r>
+              <w:rPr>
+                <w:sz w:val="24"/>
+                <w:szCs w:val="24"/>
+                <w:lang w:val="en-US"/>
+              </w:rPr>
+              <w:t>Tuyến tính, không xử lý tốt dữ liệu nhiều chiều</w:t>
+            </w:r>
+          </w:p>
+        </w:tc>
+        <w:tc>
+          <w:tcPr>
+            <w:tcW w:w="0" w:type="auto"/>
+            <w:hideMark/>
+          </w:tcPr>
+          <w:p>
+            <w:pPr>
+              <w:widowControl/>
+              <w:autoSpaceDE/>
+              <w:autoSpaceDN/>
+              <w:rPr>
+                <w:sz w:val="24"/>
+                <w:szCs w:val="24"/>
+                <w:lang w:val="en-US"/>
+              </w:rPr>
+            </w:pPr>
+            <w:r>
+              <w:rPr>
+                <w:sz w:val="24"/>
+                <w:szCs w:val="24"/>
+                <w:lang w:val="en-US"/>
+              </w:rPr>
+              <w:t>Không khai thác quan hệ giữa các cổ phiếu</w:t>
+            </w:r>
+          </w:p>
+        </w:tc>
+      </w:tr>
+      <w:tr>
+        <w:trPr>
+          <w:trHeight w:val="402"/>
+        </w:trPr>
+        <w:tc>
+          <w:tcPr>
+            <w:tcW w:w="0" w:type="auto"/>
+            <w:hideMark/>
+          </w:tcPr>
+          <w:p>
+            <w:pPr>
+              <w:widowControl/>
+              <w:autoSpaceDE/>
+              <w:autoSpaceDN/>
+              <w:rPr>
+                <w:sz w:val="24"/>
+                <w:szCs w:val="24"/>
+                <w:lang w:val="en-US"/>
+              </w:rPr>
+            </w:pPr>
+            <w:r>
+              <w:rPr>
+                <w:sz w:val="24"/>
+                <w:szCs w:val="24"/>
+                <w:lang w:val="en-US"/>
+              </w:rPr>
+              <w:t>LSTM</w:t>
+            </w:r>
+          </w:p>
+        </w:tc>
+        <w:tc>
+          <w:tcPr>
+            <w:tcW w:w="0" w:type="auto"/>
+            <w:hideMark/>
+          </w:tcPr>
+          <w:p>
+            <w:pPr>
+              <w:widowControl/>
+              <w:autoSpaceDE/>
+              <w:autoSpaceDN/>
+              <w:rPr>
+                <w:sz w:val="24"/>
+                <w:szCs w:val="24"/>
+                <w:lang w:val="en-US"/>
+              </w:rPr>
+            </w:pPr>
+            <w:r>
+              <w:rPr>
+                <w:sz w:val="24"/>
+                <w:szCs w:val="24"/>
+                <w:lang w:val="en-US"/>
+              </w:rPr>
+              <w:t>Học tốt chuỗi thời gian, không có xử lý không gian</w:t>
+            </w:r>
+          </w:p>
+        </w:tc>
+        <w:tc>
+          <w:tcPr>
+            <w:tcW w:w="0" w:type="auto"/>
+            <w:hideMark/>
+          </w:tcPr>
+          <w:p>
+            <w:pPr>
+              <w:widowControl/>
+              <w:autoSpaceDE/>
+              <w:autoSpaceDN/>
+              <w:rPr>
+                <w:sz w:val="24"/>
+                <w:szCs w:val="24"/>
+                <w:lang w:val="en-US"/>
+              </w:rPr>
+            </w:pPr>
+            <w:r>
+              <w:rPr>
+                <w:sz w:val="24"/>
+                <w:szCs w:val="24"/>
+                <w:lang w:val="en-US"/>
+              </w:rPr>
+              <w:t>CorrSTN học được cả mối quan hệ không gian</w:t>
+            </w:r>
+          </w:p>
+        </w:tc>
+      </w:tr>
+      <w:tr>
+        <w:trPr>
+          <w:trHeight w:val="412"/>
+        </w:trPr>
+        <w:tc>
+          <w:tcPr>
+            <w:tcW w:w="0" w:type="auto"/>
+            <w:hideMark/>
+          </w:tcPr>
+          <w:p>
+            <w:pPr>
+              <w:widowControl/>
+              <w:autoSpaceDE/>
+              <w:autoSpaceDN/>
+              <w:rPr>
+                <w:sz w:val="24"/>
+                <w:szCs w:val="24"/>
+                <w:lang w:val="en-US"/>
+              </w:rPr>
+            </w:pPr>
+            <w:r>
+              <w:rPr>
+                <w:sz w:val="24"/>
+                <w:szCs w:val="24"/>
+                <w:lang w:val="en-US"/>
+              </w:rPr>
+              <w:t>GAT</w:t>
+            </w:r>
+          </w:p>
+        </w:tc>
+        <w:tc>
+          <w:tcPr>
+            <w:tcW w:w="0" w:type="auto"/>
+            <w:hideMark/>
+          </w:tcPr>
+          <w:p>
+            <w:pPr>
+              <w:widowControl/>
+              <w:autoSpaceDE/>
+              <w:autoSpaceDN/>
+              <w:rPr>
+                <w:sz w:val="24"/>
+                <w:szCs w:val="24"/>
+                <w:lang w:val="en-US"/>
+              </w:rPr>
+            </w:pPr>
+            <w:r>
+              <w:rPr>
+                <w:sz w:val="24"/>
+                <w:szCs w:val="24"/>
+                <w:lang w:val="en-US"/>
+              </w:rPr>
+              <w:t>Chỉ tập trung vào attention không gian</w:t>
+            </w:r>
+          </w:p>
+        </w:tc>
+        <w:tc>
+          <w:tcPr>
+            <w:tcW w:w="0" w:type="auto"/>
+            <w:hideMark/>
+          </w:tcPr>
+          <w:p>
+            <w:pPr>
+              <w:widowControl/>
+              <w:autoSpaceDE/>
+              <w:autoSpaceDN/>
+              <w:rPr>
+                <w:sz w:val="24"/>
+                <w:szCs w:val="24"/>
+                <w:lang w:val="en-US"/>
+              </w:rPr>
+            </w:pPr>
+            <w:r>
+              <w:rPr>
+                <w:sz w:val="24"/>
+                <w:szCs w:val="24"/>
+                <w:lang w:val="en-US"/>
+              </w:rPr>
+              <w:t>CorrSTN kết hợp attention cả không gian – thời gian</w:t>
+            </w:r>
+          </w:p>
+        </w:tc>
+      </w:tr>
+      <w:tr>
+        <w:trPr>
+          <w:trHeight w:val="206"/>
+        </w:trPr>
+        <w:tc>
+          <w:tcPr>
+            <w:tcW w:w="0" w:type="auto"/>
+            <w:hideMark/>
+          </w:tcPr>
+          <w:p>
+            <w:pPr>
+              <w:widowControl/>
+              <w:autoSpaceDE/>
+              <w:autoSpaceDN/>
+              <w:rPr>
+                <w:sz w:val="24"/>
+                <w:szCs w:val="24"/>
+                <w:lang w:val="en-US"/>
+              </w:rPr>
+            </w:pPr>
+            <w:r>
+              <w:rPr>
+                <w:sz w:val="24"/>
+                <w:szCs w:val="24"/>
+                <w:lang w:val="en-US"/>
+              </w:rPr>
+              <w:t>STGCN</w:t>
+            </w:r>
+          </w:p>
+        </w:tc>
+        <w:tc>
+          <w:tcPr>
+            <w:tcW w:w="0" w:type="auto"/>
+            <w:hideMark/>
+          </w:tcPr>
+          <w:p>
+            <w:pPr>
+              <w:widowControl/>
+              <w:autoSpaceDE/>
+              <w:autoSpaceDN/>
+              <w:rPr>
+                <w:sz w:val="24"/>
+                <w:szCs w:val="24"/>
+                <w:lang w:val="en-US"/>
+              </w:rPr>
+            </w:pPr>
+            <w:r>
+              <w:rPr>
+                <w:sz w:val="24"/>
+                <w:szCs w:val="24"/>
+                <w:lang w:val="en-US"/>
+              </w:rPr>
+              <w:t>Dùng adjacency cố định, mô hình cứng nhắc</w:t>
+            </w:r>
+          </w:p>
+        </w:tc>
+        <w:tc>
+          <w:tcPr>
+            <w:tcW w:w="0" w:type="auto"/>
+            <w:hideMark/>
+          </w:tcPr>
+          <w:p>
+            <w:pPr>
+              <w:widowControl/>
+              <w:autoSpaceDE/>
+              <w:autoSpaceDN/>
+              <w:rPr>
+                <w:sz w:val="24"/>
+                <w:szCs w:val="24"/>
+                <w:lang w:val="en-US"/>
+              </w:rPr>
+            </w:pPr>
+            <w:r>
+              <w:rPr>
+                <w:sz w:val="24"/>
+                <w:szCs w:val="24"/>
+                <w:lang w:val="en-US"/>
+              </w:rPr>
+              <w:t>CorrSTN dùng attention động, linh hoạt hơn</w:t>
+            </w:r>
+          </w:p>
+        </w:tc>
+      </w:tr>
+    </w:tbl>
+    <w:p>
+      <w:pPr>
+        <w:pStyle w:val="BodyText"/>
+        <w:spacing w:before="159" w:line="312" w:lineRule="auto"/>
+        <w:ind w:left="1380" w:right="1079"/>
+        <w:jc w:val="both"/>
+        <w:rPr>
+          <w:lang w:val="en-US"/>
+        </w:rPr>
+      </w:pPr>
+      <w:r>
+        <w:t>2. So sánh theo mức độ hiệu quả (trên tập dữ liệu thực nghiệm)</w:t>
+      </w:r>
     </w:p>
     <w:tbl>
       <w:tblPr>
@@ -9746,12 +10538,729 @@
     </w:tbl>
     <w:p>
       <w:pPr>
+        <w:pStyle w:val="BodyText"/>
+        <w:spacing w:before="159" w:line="312" w:lineRule="auto"/>
+        <w:ind w:left="720" w:right="1079" w:firstLine="720"/>
+        <w:jc w:val="both"/>
+        <w:rPr>
+          <w:lang w:val="en-US"/>
+        </w:rPr>
+      </w:pPr>
+      <w:r>
+        <w:t>3. So sánh theo mức độ ứng dụng</w:t>
+      </w:r>
+    </w:p>
+    <w:tbl>
+      <w:tblPr>
+        <w:tblStyle w:val="TableGrid"/>
+        <w:tblW w:w="8081" w:type="dxa"/>
+        <w:tblInd w:w="1493" w:type="dxa"/>
+        <w:tblLook w:val="04A0" w:firstRow="1" w:lastRow="0" w:firstColumn="1" w:lastColumn="0" w:noHBand="0" w:noVBand="1"/>
+      </w:tblPr>
+      <w:tblGrid>
+        <w:gridCol w:w="1190"/>
+        <w:gridCol w:w="1374"/>
+        <w:gridCol w:w="2470"/>
+        <w:gridCol w:w="3047"/>
+      </w:tblGrid>
+      <w:tr>
+        <w:trPr>
+          <w:trHeight w:val="237"/>
+        </w:trPr>
+        <w:tc>
+          <w:tcPr>
+            <w:tcW w:w="0" w:type="auto"/>
+            <w:hideMark/>
+          </w:tcPr>
+          <w:p>
+            <w:pPr>
+              <w:widowControl/>
+              <w:autoSpaceDE/>
+              <w:autoSpaceDN/>
+              <w:jc w:val="center"/>
+              <w:rPr>
+                <w:b/>
+                <w:bCs/>
+                <w:sz w:val="24"/>
+                <w:szCs w:val="24"/>
+                <w:lang w:val="en-US"/>
+              </w:rPr>
+            </w:pPr>
+            <w:r>
+              <w:rPr>
+                <w:b/>
+                <w:bCs/>
+                <w:sz w:val="24"/>
+                <w:szCs w:val="24"/>
+                <w:lang w:val="en-US"/>
+              </w:rPr>
+              <w:t>Mô hình</w:t>
+            </w:r>
+          </w:p>
+        </w:tc>
+        <w:tc>
+          <w:tcPr>
+            <w:tcW w:w="0" w:type="auto"/>
+            <w:hideMark/>
+          </w:tcPr>
+          <w:p>
+            <w:pPr>
+              <w:widowControl/>
+              <w:autoSpaceDE/>
+              <w:autoSpaceDN/>
+              <w:jc w:val="center"/>
+              <w:rPr>
+                <w:b/>
+                <w:bCs/>
+                <w:sz w:val="24"/>
+                <w:szCs w:val="24"/>
+                <w:lang w:val="en-US"/>
+              </w:rPr>
+            </w:pPr>
+            <w:r>
+              <w:rPr>
+                <w:b/>
+                <w:bCs/>
+                <w:sz w:val="24"/>
+                <w:szCs w:val="24"/>
+                <w:lang w:val="en-US"/>
+              </w:rPr>
+              <w:t>Khả năng mở rộng</w:t>
+            </w:r>
+          </w:p>
+        </w:tc>
+        <w:tc>
+          <w:tcPr>
+            <w:tcW w:w="0" w:type="auto"/>
+            <w:hideMark/>
+          </w:tcPr>
+          <w:p>
+            <w:pPr>
+              <w:widowControl/>
+              <w:autoSpaceDE/>
+              <w:autoSpaceDN/>
+              <w:jc w:val="center"/>
+              <w:rPr>
+                <w:b/>
+                <w:bCs/>
+                <w:sz w:val="24"/>
+                <w:szCs w:val="24"/>
+                <w:lang w:val="en-US"/>
+              </w:rPr>
+            </w:pPr>
+            <w:r>
+              <w:rPr>
+                <w:b/>
+                <w:bCs/>
+                <w:sz w:val="24"/>
+                <w:szCs w:val="24"/>
+                <w:lang w:val="en-US"/>
+              </w:rPr>
+              <w:t>Tính linh hoạt</w:t>
+            </w:r>
+          </w:p>
+        </w:tc>
+        <w:tc>
+          <w:tcPr>
+            <w:tcW w:w="0" w:type="auto"/>
+            <w:hideMark/>
+          </w:tcPr>
+          <w:p>
+            <w:pPr>
+              <w:widowControl/>
+              <w:autoSpaceDE/>
+              <w:autoSpaceDN/>
+              <w:jc w:val="center"/>
+              <w:rPr>
+                <w:b/>
+                <w:bCs/>
+                <w:sz w:val="24"/>
+                <w:szCs w:val="24"/>
+                <w:lang w:val="en-US"/>
+              </w:rPr>
+            </w:pPr>
+            <w:r>
+              <w:rPr>
+                <w:b/>
+                <w:bCs/>
+                <w:sz w:val="24"/>
+                <w:szCs w:val="24"/>
+                <w:lang w:val="en-US"/>
+              </w:rPr>
+              <w:t>Độ phù hợp bài toán cổ phiếu</w:t>
+            </w:r>
+          </w:p>
+        </w:tc>
+      </w:tr>
+      <w:tr>
+        <w:trPr>
+          <w:trHeight w:val="120"/>
+        </w:trPr>
+        <w:tc>
+          <w:tcPr>
+            <w:tcW w:w="0" w:type="auto"/>
+            <w:hideMark/>
+          </w:tcPr>
+          <w:p>
+            <w:pPr>
+              <w:widowControl/>
+              <w:autoSpaceDE/>
+              <w:autoSpaceDN/>
+              <w:rPr>
+                <w:sz w:val="24"/>
+                <w:szCs w:val="24"/>
+                <w:lang w:val="en-US"/>
+              </w:rPr>
+            </w:pPr>
+            <w:r>
+              <w:rPr>
+                <w:sz w:val="24"/>
+                <w:szCs w:val="24"/>
+                <w:lang w:val="en-US"/>
+              </w:rPr>
+              <w:t>ARIMA</w:t>
+            </w:r>
+          </w:p>
+        </w:tc>
+        <w:tc>
+          <w:tcPr>
+            <w:tcW w:w="0" w:type="auto"/>
+            <w:hideMark/>
+          </w:tcPr>
+          <w:p>
+            <w:pPr>
+              <w:widowControl/>
+              <w:autoSpaceDE/>
+              <w:autoSpaceDN/>
+              <w:rPr>
+                <w:sz w:val="24"/>
+                <w:szCs w:val="24"/>
+                <w:lang w:val="en-US"/>
+              </w:rPr>
+            </w:pPr>
+            <w:r>
+              <w:rPr>
+                <w:sz w:val="24"/>
+                <w:szCs w:val="24"/>
+                <w:lang w:val="en-US"/>
+              </w:rPr>
+              <w:t>Thấp</w:t>
+            </w:r>
+          </w:p>
+        </w:tc>
+        <w:tc>
+          <w:tcPr>
+            <w:tcW w:w="0" w:type="auto"/>
+            <w:hideMark/>
+          </w:tcPr>
+          <w:p>
+            <w:pPr>
+              <w:widowControl/>
+              <w:autoSpaceDE/>
+              <w:autoSpaceDN/>
+              <w:rPr>
+                <w:sz w:val="24"/>
+                <w:szCs w:val="24"/>
+                <w:lang w:val="en-US"/>
+              </w:rPr>
+            </w:pPr>
+            <w:r>
+              <w:rPr>
+                <w:sz w:val="24"/>
+                <w:szCs w:val="24"/>
+                <w:lang w:val="en-US"/>
+              </w:rPr>
+              <w:t>Cứng nhắc</w:t>
+            </w:r>
+          </w:p>
+        </w:tc>
+        <w:tc>
+          <w:tcPr>
+            <w:tcW w:w="0" w:type="auto"/>
+            <w:hideMark/>
+          </w:tcPr>
+          <w:p>
+            <w:pPr>
+              <w:widowControl/>
+              <w:autoSpaceDE/>
+              <w:autoSpaceDN/>
+              <w:rPr>
+                <w:sz w:val="24"/>
+                <w:szCs w:val="24"/>
+                <w:lang w:val="en-US"/>
+              </w:rPr>
+            </w:pPr>
+            <w:r>
+              <w:rPr>
+                <w:sz w:val="24"/>
+                <w:szCs w:val="24"/>
+                <w:lang w:val="en-US"/>
+              </w:rPr>
+              <w:t>Kém phù hợp</w:t>
+            </w:r>
+          </w:p>
+        </w:tc>
+      </w:tr>
+      <w:tr>
+        <w:trPr>
+          <w:trHeight w:val="237"/>
+        </w:trPr>
+        <w:tc>
+          <w:tcPr>
+            <w:tcW w:w="0" w:type="auto"/>
+            <w:hideMark/>
+          </w:tcPr>
+          <w:p>
+            <w:pPr>
+              <w:widowControl/>
+              <w:autoSpaceDE/>
+              <w:autoSpaceDN/>
+              <w:rPr>
+                <w:sz w:val="24"/>
+                <w:szCs w:val="24"/>
+                <w:lang w:val="en-US"/>
+              </w:rPr>
+            </w:pPr>
+            <w:r>
+              <w:rPr>
+                <w:sz w:val="24"/>
+                <w:szCs w:val="24"/>
+                <w:lang w:val="en-US"/>
+              </w:rPr>
+              <w:t>LSTM</w:t>
+            </w:r>
+          </w:p>
+        </w:tc>
+        <w:tc>
+          <w:tcPr>
+            <w:tcW w:w="0" w:type="auto"/>
+            <w:hideMark/>
+          </w:tcPr>
+          <w:p>
+            <w:pPr>
+              <w:widowControl/>
+              <w:autoSpaceDE/>
+              <w:autoSpaceDN/>
+              <w:rPr>
+                <w:sz w:val="24"/>
+                <w:szCs w:val="24"/>
+                <w:lang w:val="en-US"/>
+              </w:rPr>
+            </w:pPr>
+            <w:r>
+              <w:rPr>
+                <w:sz w:val="24"/>
+                <w:szCs w:val="24"/>
+                <w:lang w:val="en-US"/>
+              </w:rPr>
+              <w:t>Trung bình</w:t>
+            </w:r>
+          </w:p>
+        </w:tc>
+        <w:tc>
+          <w:tcPr>
+            <w:tcW w:w="0" w:type="auto"/>
+            <w:hideMark/>
+          </w:tcPr>
+          <w:p>
+            <w:pPr>
+              <w:widowControl/>
+              <w:autoSpaceDE/>
+              <w:autoSpaceDN/>
+              <w:rPr>
+                <w:sz w:val="24"/>
+                <w:szCs w:val="24"/>
+                <w:lang w:val="en-US"/>
+              </w:rPr>
+            </w:pPr>
+            <w:r>
+              <w:rPr>
+                <w:sz w:val="24"/>
+                <w:szCs w:val="24"/>
+                <w:lang w:val="en-US"/>
+              </w:rPr>
+              <w:t>Khá linh hoạt</w:t>
+            </w:r>
+          </w:p>
+        </w:tc>
+        <w:tc>
+          <w:tcPr>
+            <w:tcW w:w="0" w:type="auto"/>
+            <w:hideMark/>
+          </w:tcPr>
+          <w:p>
+            <w:pPr>
+              <w:widowControl/>
+              <w:autoSpaceDE/>
+              <w:autoSpaceDN/>
+              <w:rPr>
+                <w:sz w:val="24"/>
+                <w:szCs w:val="24"/>
+                <w:lang w:val="en-US"/>
+              </w:rPr>
+            </w:pPr>
+            <w:r>
+              <w:rPr>
+                <w:sz w:val="24"/>
+                <w:szCs w:val="24"/>
+                <w:lang w:val="en-US"/>
+              </w:rPr>
+              <w:t>Phù hợp với chuỗi thời gian, thiếu quan hệ giữa các công ty</w:t>
+            </w:r>
+          </w:p>
+        </w:tc>
+      </w:tr>
+      <w:tr>
+        <w:trPr>
+          <w:trHeight w:val="115"/>
+        </w:trPr>
+        <w:tc>
+          <w:tcPr>
+            <w:tcW w:w="0" w:type="auto"/>
+            <w:hideMark/>
+          </w:tcPr>
+          <w:p>
+            <w:pPr>
+              <w:widowControl/>
+              <w:autoSpaceDE/>
+              <w:autoSpaceDN/>
+              <w:rPr>
+                <w:sz w:val="24"/>
+                <w:szCs w:val="24"/>
+                <w:lang w:val="en-US"/>
+              </w:rPr>
+            </w:pPr>
+            <w:r>
+              <w:rPr>
+                <w:sz w:val="24"/>
+                <w:szCs w:val="24"/>
+                <w:lang w:val="en-US"/>
+              </w:rPr>
+              <w:t>GAT</w:t>
+            </w:r>
+          </w:p>
+        </w:tc>
+        <w:tc>
+          <w:tcPr>
+            <w:tcW w:w="0" w:type="auto"/>
+            <w:hideMark/>
+          </w:tcPr>
+          <w:p>
+            <w:pPr>
+              <w:widowControl/>
+              <w:autoSpaceDE/>
+              <w:autoSpaceDN/>
+              <w:rPr>
+                <w:sz w:val="24"/>
+                <w:szCs w:val="24"/>
+                <w:lang w:val="en-US"/>
+              </w:rPr>
+            </w:pPr>
+            <w:r>
+              <w:rPr>
+                <w:sz w:val="24"/>
+                <w:szCs w:val="24"/>
+                <w:lang w:val="en-US"/>
+              </w:rPr>
+              <w:t>Khá</w:t>
+            </w:r>
+          </w:p>
+        </w:tc>
+        <w:tc>
+          <w:tcPr>
+            <w:tcW w:w="0" w:type="auto"/>
+            <w:hideMark/>
+          </w:tcPr>
+          <w:p>
+            <w:pPr>
+              <w:widowControl/>
+              <w:autoSpaceDE/>
+              <w:autoSpaceDN/>
+              <w:rPr>
+                <w:sz w:val="24"/>
+                <w:szCs w:val="24"/>
+                <w:lang w:val="en-US"/>
+              </w:rPr>
+            </w:pPr>
+            <w:r>
+              <w:rPr>
+                <w:sz w:val="24"/>
+                <w:szCs w:val="24"/>
+                <w:lang w:val="en-US"/>
+              </w:rPr>
+              <w:t>Chỉ không gian</w:t>
+            </w:r>
+          </w:p>
+        </w:tc>
+        <w:tc>
+          <w:tcPr>
+            <w:tcW w:w="0" w:type="auto"/>
+            <w:hideMark/>
+          </w:tcPr>
+          <w:p>
+            <w:pPr>
+              <w:widowControl/>
+              <w:autoSpaceDE/>
+              <w:autoSpaceDN/>
+              <w:rPr>
+                <w:sz w:val="24"/>
+                <w:szCs w:val="24"/>
+                <w:lang w:val="en-US"/>
+              </w:rPr>
+            </w:pPr>
+            <w:r>
+              <w:rPr>
+                <w:sz w:val="24"/>
+                <w:szCs w:val="24"/>
+                <w:lang w:val="en-US"/>
+              </w:rPr>
+              <w:t>Thiếu thông tin thời gian</w:t>
+            </w:r>
+          </w:p>
+        </w:tc>
+      </w:tr>
+      <w:tr>
+        <w:trPr>
+          <w:trHeight w:val="242"/>
+        </w:trPr>
+        <w:tc>
+          <w:tcPr>
+            <w:tcW w:w="0" w:type="auto"/>
+            <w:hideMark/>
+          </w:tcPr>
+          <w:p>
+            <w:pPr>
+              <w:widowControl/>
+              <w:autoSpaceDE/>
+              <w:autoSpaceDN/>
+              <w:rPr>
+                <w:sz w:val="24"/>
+                <w:szCs w:val="24"/>
+                <w:lang w:val="en-US"/>
+              </w:rPr>
+            </w:pPr>
+            <w:r>
+              <w:rPr>
+                <w:sz w:val="24"/>
+                <w:szCs w:val="24"/>
+                <w:lang w:val="en-US"/>
+              </w:rPr>
+              <w:t>STGCN</w:t>
+            </w:r>
+          </w:p>
+        </w:tc>
+        <w:tc>
+          <w:tcPr>
+            <w:tcW w:w="0" w:type="auto"/>
+            <w:hideMark/>
+          </w:tcPr>
+          <w:p>
+            <w:pPr>
+              <w:widowControl/>
+              <w:autoSpaceDE/>
+              <w:autoSpaceDN/>
+              <w:rPr>
+                <w:sz w:val="24"/>
+                <w:szCs w:val="24"/>
+                <w:lang w:val="en-US"/>
+              </w:rPr>
+            </w:pPr>
+            <w:r>
+              <w:rPr>
+                <w:sz w:val="24"/>
+                <w:szCs w:val="24"/>
+                <w:lang w:val="en-US"/>
+              </w:rPr>
+              <w:t>Trung bình</w:t>
+            </w:r>
+          </w:p>
+        </w:tc>
+        <w:tc>
+          <w:tcPr>
+            <w:tcW w:w="0" w:type="auto"/>
+            <w:hideMark/>
+          </w:tcPr>
+          <w:p>
+            <w:pPr>
+              <w:widowControl/>
+              <w:autoSpaceDE/>
+              <w:autoSpaceDN/>
+              <w:rPr>
+                <w:sz w:val="24"/>
+                <w:szCs w:val="24"/>
+                <w:lang w:val="en-US"/>
+              </w:rPr>
+            </w:pPr>
+            <w:r>
+              <w:rPr>
+                <w:sz w:val="24"/>
+                <w:szCs w:val="24"/>
+                <w:lang w:val="en-US"/>
+              </w:rPr>
+              <w:t>Có xử lý không gian – thời gian nhưng cố định</w:t>
+            </w:r>
+          </w:p>
+        </w:tc>
+        <w:tc>
+          <w:tcPr>
+            <w:tcW w:w="0" w:type="auto"/>
+            <w:hideMark/>
+          </w:tcPr>
+          <w:p>
+            <w:pPr>
+              <w:widowControl/>
+              <w:autoSpaceDE/>
+              <w:autoSpaceDN/>
+              <w:rPr>
+                <w:sz w:val="24"/>
+                <w:szCs w:val="24"/>
+                <w:lang w:val="en-US"/>
+              </w:rPr>
+            </w:pPr>
+            <w:r>
+              <w:rPr>
+                <w:sz w:val="24"/>
+                <w:szCs w:val="24"/>
+                <w:lang w:val="en-US"/>
+              </w:rPr>
+              <w:t>Phù hợp nhưng khó thích ứng với thị trường biến động</w:t>
+            </w:r>
+          </w:p>
+        </w:tc>
+      </w:tr>
+      <w:tr>
+        <w:trPr>
+          <w:trHeight w:val="237"/>
+        </w:trPr>
+        <w:tc>
+          <w:tcPr>
+            <w:tcW w:w="0" w:type="auto"/>
+            <w:hideMark/>
+          </w:tcPr>
+          <w:p>
+            <w:pPr>
+              <w:widowControl/>
+              <w:autoSpaceDE/>
+              <w:autoSpaceDN/>
+              <w:rPr>
+                <w:sz w:val="24"/>
+                <w:szCs w:val="24"/>
+                <w:lang w:val="en-US"/>
+              </w:rPr>
+            </w:pPr>
+            <w:r>
+              <w:rPr>
+                <w:b/>
+                <w:bCs/>
+                <w:sz w:val="24"/>
+                <w:szCs w:val="24"/>
+                <w:lang w:val="en-US"/>
+              </w:rPr>
+              <w:lastRenderedPageBreak/>
+              <w:t>CorrSTN</w:t>
+            </w:r>
+          </w:p>
+        </w:tc>
+        <w:tc>
+          <w:tcPr>
+            <w:tcW w:w="0" w:type="auto"/>
+            <w:hideMark/>
+          </w:tcPr>
+          <w:p>
+            <w:pPr>
+              <w:widowControl/>
+              <w:autoSpaceDE/>
+              <w:autoSpaceDN/>
+              <w:rPr>
+                <w:sz w:val="24"/>
+                <w:szCs w:val="24"/>
+                <w:lang w:val="en-US"/>
+              </w:rPr>
+            </w:pPr>
+            <w:r>
+              <w:rPr>
+                <w:b/>
+                <w:bCs/>
+                <w:sz w:val="24"/>
+                <w:szCs w:val="24"/>
+                <w:lang w:val="en-US"/>
+              </w:rPr>
+              <w:t>Cao</w:t>
+            </w:r>
+          </w:p>
+        </w:tc>
+        <w:tc>
+          <w:tcPr>
+            <w:tcW w:w="0" w:type="auto"/>
+            <w:hideMark/>
+          </w:tcPr>
+          <w:p>
+            <w:pPr>
+              <w:widowControl/>
+              <w:autoSpaceDE/>
+              <w:autoSpaceDN/>
+              <w:rPr>
+                <w:sz w:val="24"/>
+                <w:szCs w:val="24"/>
+                <w:lang w:val="en-US"/>
+              </w:rPr>
+            </w:pPr>
+            <w:r>
+              <w:rPr>
+                <w:b/>
+                <w:bCs/>
+                <w:sz w:val="24"/>
+                <w:szCs w:val="24"/>
+                <w:lang w:val="en-US"/>
+              </w:rPr>
+              <w:t>Linh hoạt cao</w:t>
+            </w:r>
+          </w:p>
+        </w:tc>
+        <w:tc>
+          <w:tcPr>
+            <w:tcW w:w="0" w:type="auto"/>
+            <w:hideMark/>
+          </w:tcPr>
+          <w:p>
+            <w:pPr>
+              <w:widowControl/>
+              <w:autoSpaceDE/>
+              <w:autoSpaceDN/>
+              <w:rPr>
+                <w:sz w:val="24"/>
+                <w:szCs w:val="24"/>
+                <w:lang w:val="en-US"/>
+              </w:rPr>
+            </w:pPr>
+            <w:r>
+              <w:rPr>
+                <w:b/>
+                <w:bCs/>
+                <w:sz w:val="24"/>
+                <w:szCs w:val="24"/>
+                <w:lang w:val="en-US"/>
+              </w:rPr>
+              <w:t>Rất phù hợp, thích ứng với thị trường động</w:t>
+            </w:r>
+          </w:p>
+        </w:tc>
+      </w:tr>
+    </w:tbl>
+    <w:p>
+      <w:pPr>
         <w:pStyle w:val="Heading2"/>
         <w:tabs>
           <w:tab w:val="left" w:pos="409"/>
         </w:tabs>
         <w:spacing w:line="312" w:lineRule="auto"/>
-      </w:pPr>
+        <w:ind w:left="0" w:firstLine="0"/>
+        <w:rPr>
+          <w:lang w:val="en-US"/>
+        </w:rPr>
+      </w:pPr>
+      <w:bookmarkStart w:id="0" w:name="_GoBack"/>
+      <w:bookmarkEnd w:id="0"/>
     </w:p>
     <w:p>
       <w:pPr>
@@ -9803,15 +11312,6 @@
     <w:p>
       <w:pPr>
         <w:pStyle w:val="BodyText"/>
-        <w:spacing w:before="20" w:line="312" w:lineRule="auto"/>
-        <w:rPr>
-          <w:b/>
-        </w:rPr>
-      </w:pPr>
-    </w:p>
-    <w:p>
-      <w:pPr>
-        <w:pStyle w:val="BodyText"/>
         <w:spacing w:before="1" w:line="312" w:lineRule="auto"/>
         <w:ind w:right="1101" w:firstLine="719"/>
         <w:jc w:val="both"/>
@@ -9826,11 +11326,7 @@
         <w:t>chúng tôi</w:t>
       </w:r>
       <w:r>
-        <w:t xml:space="preserve"> </w:t>
-      </w:r>
-      <w:r>
-        <w:lastRenderedPageBreak/>
-        <w:t>đã tiến hành thực nghiệm với tập dữ liệu gồm 10 công ty thuộc các ngành khác nhau trong khoảng thời gian từ năm 2012 đến 2024, lấy từ Yahoo Finance API. Dữ liệu được chia theo chu kỳ ngày, với các cấu hình đầu vào và đầu ra thay đổi nhằm đánh giá khả năng tổng quát và độ chính xác của mô hình trong các điều kiện khác nhau.</w:t>
+        <w:t xml:space="preserve"> đã tiến hành thực nghiệm với tập dữ liệu gồm 10 công ty thuộc các ngành khác nhau trong khoảng thời gian từ năm 2012 đến 2024, lấy từ Yahoo Finance API. Dữ liệu được chia theo chu kỳ ngày, với các cấu hình đầu vào và đầu ra thay đổi nhằm đánh giá khả năng tổng quát và độ chính xác của mô hình trong các điều kiện khác nhau.</w:t>
       </w:r>
     </w:p>
     <w:p>
@@ -10765,7 +12261,59 @@
         <w:t>Spatial_Attention_Layer</w:t>
       </w:r>
       <w:r>
-        <w:t xml:space="preserve"> bằng cách thay thế phép nhân ma trận </w:t>
+        <w:rPr>
+          <w:lang w:val="en-US"/>
+        </w:rPr>
+        <w:t xml:space="preserve"> </w:t>
+      </w:r>
+      <w:r>
+        <w:rPr>
+          <w:lang w:val="en-US"/>
+        </w:rPr>
+        <w:t>có nhiệm vụ tính toán mức độ ảnh hưởng (attention) giữa các công ty với nhau tại mỗi thời điểm</w:t>
+      </w:r>
+      <w:r>
+        <w:rPr>
+          <w:lang w:val="en-US"/>
+        </w:rPr>
+        <w:t xml:space="preserve"> </w:t>
+      </w:r>
+      <w:r>
+        <w:rPr>
+          <w:lang w:val="en-US"/>
+        </w:rPr>
+        <w:t xml:space="preserve">giúp mô hình biết nên chú ý đến công ty nào tại mỗi </w:t>
+      </w:r>
+      <w:r>
+        <w:rPr>
+          <w:lang w:val="en-US"/>
+        </w:rPr>
+        <w:lastRenderedPageBreak/>
+        <w:t xml:space="preserve">thời điểm, từ </w:t>
+      </w:r>
+      <w:r>
+        <w:rPr>
+          <w:lang w:val="en-US"/>
+        </w:rPr>
+        <w:t>đó đưa ra dự đoán chính xác hơn</w:t>
+      </w:r>
+      <w:r>
+        <w:rPr>
+          <w:lang w:val="en-US"/>
+        </w:rPr>
+        <w:t>.</w:t>
+      </w:r>
+      <w:r>
+        <w:t xml:space="preserve"> </w:t>
+      </w:r>
+      <w:r>
+        <w:rPr>
+          <w:lang w:val="en-US"/>
+        </w:rPr>
+        <w:t>B</w:t>
+      </w:r>
+      <w:r>
+        <w:t xml:space="preserve">ằng cách thay thế phép nhân ma trận </w:t>
       </w:r>
       <w:r>
         <w:rPr>
@@ -11002,11 +12550,26 @@
         <w:t>SpatialAttentionGCN</w:t>
       </w:r>
       <w:r>
-        <w:t xml:space="preserve"> được tối ưu hơn với việc bổ </w:t>
-      </w:r>
-      <w:r>
-        <w:lastRenderedPageBreak/>
-        <w:t xml:space="preserve">sung </w:t>
+        <w:rPr>
+          <w:rStyle w:val="HTMLCode"/>
+          <w:rFonts w:ascii="Times New Roman" w:hAnsi="Times New Roman" w:cs="Times New Roman"/>
+          <w:sz w:val="26"/>
+          <w:szCs w:val="26"/>
+          <w:lang w:val="en-US"/>
+        </w:rPr>
+        <w:t xml:space="preserve"> </w:t>
+      </w:r>
+      <w:r>
+        <w:t>giúp mô hình học được mối quan hệ giữa các công ty theo thời gian, và truyền thông tin giữa chúng một cách thông minh dựa trên mức độ ảnh hưởng lẫn nhau.</w:t>
+      </w:r>
+      <w:r>
+        <w:rPr>
+          <w:lang w:val="en-US"/>
+        </w:rPr>
+        <w:t xml:space="preserve"> Đ</w:t>
+      </w:r>
+      <w:r>
+        <w:t xml:space="preserve">ược tối ưu hơn với việc bổ sung </w:t>
       </w:r>
       <w:r>
         <w:rPr>
@@ -11398,7 +12961,37 @@
         <w:t>CorrSTN 3</w:t>
       </w:r>
       <w:r>
-        <w:t xml:space="preserve"> tiếp tục mở rộng khả năng biểu diễn của mô hình bằng cách thay thế lớp tuyến tính đơn trong GCN bằng một mạng nơ-ron nhiều lớp (MLP – Multilayer Perceptron), được định nghĩa bởi công thức:</w:t>
+        <w:t xml:space="preserve"> tiếp tục mở rộng khả năng biểu diễn của mô hình bằng cách thay thế lớp</w:t>
+      </w:r>
+      <w:r>
+        <w:rPr>
+          <w:lang w:val="en-US"/>
+        </w:rPr>
+        <w:t xml:space="preserve"> spatialAttentionScaledGCN giúp mô hình chú ý đến mối quan hệ giữa các công ty một cách linh hoạt hơn, kết hợp nhiều kiểu kết nối khác nhau và học biểu diễn tốt hơn qua MLP + residual + normalization.</w:t>
+      </w:r>
+      <w:r>
+        <w:t xml:space="preserve"> </w:t>
+      </w:r>
+      <w:r>
+        <w:rPr>
+          <w:lang w:val="en-US"/>
+        </w:rPr>
+        <w:t>B</w:t>
+      </w:r>
+      <w:r>
+        <w:t>ằng một mạng nơ-ron nhiều lớp</w:t>
+      </w:r>
+      <w:r>
+        <w:t xml:space="preserve"> (MLP – Multilayer Perceptron),</w:t>
+      </w:r>
+      <w:r>
+        <w:rPr>
+          <w:lang w:val="en-US"/>
+        </w:rPr>
+        <w:t xml:space="preserve"> </w:t>
+      </w:r>
+      <w:r>
+        <w:t>được định nghĩa bởi công thức:</w:t>
       </w:r>
     </w:p>
     <w:p>
@@ -11902,7 +13495,44 @@
         <w:t>for</w:t>
       </w:r>
       <w:r>
-        <w:t xml:space="preserve"> trong tính toán GCN và thay thế bằng phép broadcast tensor:</w:t>
+        <w:t xml:space="preserve"> trong </w:t>
+      </w:r>
+      <w:r>
+        <w:rPr>
+          <w:lang w:val="en-US"/>
+        </w:rPr>
+        <w:t>lớp</w:t>
+      </w:r>
+      <w:r>
+        <w:t xml:space="preserve"> GCN</w:t>
+      </w:r>
+      <w:r>
+        <w:rPr>
+          <w:lang w:val="en-US"/>
+        </w:rPr>
+        <w:t xml:space="preserve"> </w:t>
+      </w:r>
+      <w:r>
+        <w:rPr>
+          <w:lang w:val="en-US"/>
+        </w:rPr>
+        <w:t xml:space="preserve">là một lớp mạng nơ-ron đồ thị </w:t>
+      </w:r>
+      <w:r>
+        <w:rPr>
+          <w:lang w:val="en-US"/>
+        </w:rPr>
+        <w:lastRenderedPageBreak/>
+        <w:t>(Graph Convolutional Network) đơn giản, dùng để kết hợp thông tin giữa các công ty (các đỉnh) thông qua các loại kết nối k</w:t>
+      </w:r>
+      <w:r>
+        <w:rPr>
+          <w:lang w:val="en-US"/>
+        </w:rPr>
+        <w:t>hác nhau</w:t>
+      </w:r>
+      <w:r>
+        <w:t xml:space="preserve"> và thay thế bằng phép broadcast tensor:</w:t>
       </w:r>
     </w:p>
     <w:p>
@@ -12134,6 +13764,9 @@
         <w:spacing w:before="7" w:line="312" w:lineRule="auto"/>
         <w:ind w:right="1225" w:firstLine="568"/>
         <w:jc w:val="both"/>
+        <w:rPr>
+          <w:lang w:val="en-US"/>
+        </w:rPr>
       </w:pPr>
       <w:r>
         <w:t xml:space="preserve">CorrSTN </w:t>
@@ -12162,54 +13795,6 @@
       <w:r>
         <w:t>, thể hiện khả năng học biểu diễn không gian – thời gian hiệu quả hơn.</w:t>
       </w:r>
-    </w:p>
-    <w:p>
-      <w:pPr>
-        <w:pStyle w:val="BodyText"/>
-        <w:spacing w:before="7" w:line="312" w:lineRule="auto"/>
-        <w:ind w:right="1225" w:firstLine="568"/>
-        <w:jc w:val="both"/>
-      </w:pPr>
-    </w:p>
-    <w:p>
-      <w:pPr>
-        <w:pStyle w:val="BodyText"/>
-        <w:spacing w:before="7" w:line="312" w:lineRule="auto"/>
-        <w:ind w:right="1225" w:firstLine="568"/>
-        <w:jc w:val="both"/>
-      </w:pPr>
-    </w:p>
-    <w:p>
-      <w:pPr>
-        <w:pStyle w:val="BodyText"/>
-        <w:spacing w:before="7" w:line="312" w:lineRule="auto"/>
-        <w:ind w:right="1225" w:firstLine="568"/>
-        <w:jc w:val="both"/>
-      </w:pPr>
-    </w:p>
-    <w:p>
-      <w:pPr>
-        <w:pStyle w:val="BodyText"/>
-        <w:spacing w:before="7" w:line="312" w:lineRule="auto"/>
-        <w:ind w:right="1225" w:firstLine="568"/>
-        <w:jc w:val="both"/>
-      </w:pPr>
-    </w:p>
-    <w:p>
-      <w:pPr>
-        <w:pStyle w:val="BodyText"/>
-        <w:spacing w:before="7" w:line="312" w:lineRule="auto"/>
-        <w:ind w:right="1225" w:firstLine="568"/>
-        <w:jc w:val="both"/>
-      </w:pPr>
-    </w:p>
-    <w:p>
-      <w:pPr>
-        <w:pStyle w:val="BodyText"/>
-        <w:spacing w:before="7" w:line="312" w:lineRule="auto"/>
-        <w:ind w:right="1225" w:firstLine="568"/>
-        <w:jc w:val="both"/>
-      </w:pPr>
     </w:p>
     <w:p>
       <w:pPr>
@@ -12233,7 +13818,6 @@
           <w:sz w:val="26"/>
           <w:szCs w:val="26"/>
         </w:rPr>
-        <w:lastRenderedPageBreak/>
         <w:t>Kết quả theo các cấu hình đầu vào – đầu ra</w:t>
       </w:r>
     </w:p>
@@ -13027,6 +14611,9 @@
         <w:spacing w:before="265" w:line="312" w:lineRule="auto"/>
         <w:ind w:left="51" w:right="941" w:firstLine="358"/>
         <w:jc w:val="both"/>
+        <w:rPr>
+          <w:lang w:val="en-US"/>
+        </w:rPr>
       </w:pPr>
       <w:r>
         <w:t xml:space="preserve">Kết quả cho thấy rằng mô hình hoạt động hiệu quả nhất khi đầu vào là </w:t>
@@ -13168,6 +14755,7 @@
           <w:szCs w:val="26"/>
           <w:lang w:val="en-US"/>
         </w:rPr>
+        <w:lastRenderedPageBreak/>
         <w:t>Thiếu dữ liệu vĩ mô và cảm xúc: Nghiên cứu chưa tích hợp các yếu tố như lãi suất, tỷ giá, CPI hoặc dữ liệu cảm xúc từ tin tức và mạng xã hội, vốn có thể giúp mô hình phản ứng linh hoạt hơn với thị trường.</w:t>
       </w:r>
     </w:p>
@@ -13238,7 +14826,6 @@
           <w:sz w:val="26"/>
           <w:szCs w:val="26"/>
         </w:rPr>
-        <w:lastRenderedPageBreak/>
         <w:t>Tích hợp dữ liệu phi kỹ thuật</w:t>
       </w:r>
       <w:r>
@@ -13458,6 +15045,7 @@
           <w:sz w:val="26"/>
           <w:szCs w:val="26"/>
         </w:rPr>
+        <w:lastRenderedPageBreak/>
         <w:t>Ngoài ra, việc đánh giá với nhiều cấu hình chuỗi đầu vào và đầu ra cũng cho thấy rằng lựa chọn độ dài chuỗi hợp lý đóng vai trò quan</w:t>
       </w:r>
       <w:r>
@@ -13511,8 +15099,6 @@
           <w:szCs w:val="26"/>
         </w:rPr>
       </w:pPr>
-      <w:bookmarkStart w:id="0" w:name="_GoBack"/>
-      <w:bookmarkEnd w:id="0"/>
     </w:p>
     <w:p>
       <w:pPr>
@@ -13980,7 +15566,7 @@
       </w:pPr>
     </w:p>
     <w:sectPr>
-      <w:footerReference w:type="default" r:id="rId21"/>
+      <w:footerReference w:type="default" r:id="rId22"/>
       <w:pgSz w:w="12240" w:h="15840"/>
       <w:pgMar w:top="1380" w:right="360" w:bottom="1460" w:left="1440" w:header="0" w:footer="1228" w:gutter="0"/>
       <w:cols w:space="720"/>
@@ -13990,7 +15576,7 @@
 </file>
 
 <file path=word/endnotes.xml><?xml version="1.0" encoding="utf-8"?>
-<w:endnotes xmlns:wpc="http://schemas.microsoft.com/office/word/2010/wordprocessingCanvas" xmlns:cx="http://schemas.microsoft.com/office/drawing/2014/chartex" xmlns:cx1="http://schemas.microsoft.com/office/drawing/2015/9/8/chartex" xmlns:mc="http://schemas.openxmlformats.org/markup-compatibility/2006" xmlns:o="urn:schemas-microsoft-com:office:office" xmlns:r="http://schemas.openxmlformats.org/officeDocument/2006/relationships" xmlns:m="http://schemas.openxmlformats.org/officeDocument/2006/math" xmlns:v="urn:schemas-microsoft-com:vml" xmlns:wp14="http://schemas.microsoft.com/office/word/2010/wordprocessingDrawing" xmlns:wp="http://schemas.openxmlformats.org/drawingml/2006/wordprocessingDrawing" xmlns:w10="urn:schemas-microsoft-com:office:word" xmlns:w="http://schemas.openxmlformats.org/wordprocessingml/2006/main" xmlns:w14="http://schemas.microsoft.com/office/word/2010/wordml" xmlns:w15="http://schemas.microsoft.com/office/word/2012/wordml" xmlns:w16se="http://schemas.microsoft.com/office/word/2015/wordml/symex" xmlns:wpg="http://schemas.microsoft.com/office/word/2010/wordprocessingGroup" xmlns:wpi="http://schemas.microsoft.com/office/word/2010/wordprocessingInk" xmlns:wne="http://schemas.microsoft.com/office/word/2006/wordml" xmlns:wps="http://schemas.microsoft.com/office/word/2010/wordprocessingShape" mc:Ignorable="w14 w15 w16se wp14">
+<w:endnotes xmlns:wpc="http://schemas.microsoft.com/office/word/2010/wordprocessingCanvas" xmlns:mc="http://schemas.openxmlformats.org/markup-compatibility/2006" xmlns:o="urn:schemas-microsoft-com:office:office" xmlns:r="http://schemas.openxmlformats.org/officeDocument/2006/relationships" xmlns:m="http://schemas.openxmlformats.org/officeDocument/2006/math" xmlns:v="urn:schemas-microsoft-com:vml" xmlns:wp14="http://schemas.microsoft.com/office/word/2010/wordprocessingDrawing" xmlns:wp="http://schemas.openxmlformats.org/drawingml/2006/wordprocessingDrawing" xmlns:w10="urn:schemas-microsoft-com:office:word" xmlns:w="http://schemas.openxmlformats.org/wordprocessingml/2006/main" xmlns:w14="http://schemas.microsoft.com/office/word/2010/wordml" xmlns:wpg="http://schemas.microsoft.com/office/word/2010/wordprocessingGroup" xmlns:wpi="http://schemas.microsoft.com/office/word/2010/wordprocessingInk" xmlns:wne="http://schemas.microsoft.com/office/word/2006/wordml" xmlns:wps="http://schemas.microsoft.com/office/word/2010/wordprocessingShape" mc:Ignorable="w14 wp14">
   <w:endnote w:type="separator" w:id="-1">
     <w:p>
       <w:r>
@@ -14009,7 +15595,7 @@
 </file>
 
 <file path=word/footer1.xml><?xml version="1.0" encoding="utf-8"?>
-<w:ftr xmlns:wpc="http://schemas.microsoft.com/office/word/2010/wordprocessingCanvas" xmlns:cx="http://schemas.microsoft.com/office/drawing/2014/chartex" xmlns:cx1="http://schemas.microsoft.com/office/drawing/2015/9/8/chartex" xmlns:mc="http://schemas.openxmlformats.org/markup-compatibility/2006" xmlns:o="urn:schemas-microsoft-com:office:office" xmlns:r="http://schemas.openxmlformats.org/officeDocument/2006/relationships" xmlns:m="http://schemas.openxmlformats.org/officeDocument/2006/math" xmlns:v="urn:schemas-microsoft-com:vml" xmlns:wp14="http://schemas.microsoft.com/office/word/2010/wordprocessingDrawing" xmlns:wp="http://schemas.openxmlformats.org/drawingml/2006/wordprocessingDrawing" xmlns:w10="urn:schemas-microsoft-com:office:word" xmlns:w="http://schemas.openxmlformats.org/wordprocessingml/2006/main" xmlns:w14="http://schemas.microsoft.com/office/word/2010/wordml" xmlns:w15="http://schemas.microsoft.com/office/word/2012/wordml" xmlns:w16se="http://schemas.microsoft.com/office/word/2015/wordml/symex" xmlns:wpg="http://schemas.microsoft.com/office/word/2010/wordprocessingGroup" xmlns:wpi="http://schemas.microsoft.com/office/word/2010/wordprocessingInk" xmlns:wne="http://schemas.microsoft.com/office/word/2006/wordml" xmlns:wps="http://schemas.microsoft.com/office/word/2010/wordprocessingShape" mc:Ignorable="w14 w15 w16se wp14">
+<w:ftr xmlns:wpc="http://schemas.microsoft.com/office/word/2010/wordprocessingCanvas" xmlns:mc="http://schemas.openxmlformats.org/markup-compatibility/2006" xmlns:o="urn:schemas-microsoft-com:office:office" xmlns:r="http://schemas.openxmlformats.org/officeDocument/2006/relationships" xmlns:m="http://schemas.openxmlformats.org/officeDocument/2006/math" xmlns:v="urn:schemas-microsoft-com:vml" xmlns:wp14="http://schemas.microsoft.com/office/word/2010/wordprocessingDrawing" xmlns:wp="http://schemas.openxmlformats.org/drawingml/2006/wordprocessingDrawing" xmlns:w10="urn:schemas-microsoft-com:office:word" xmlns:w="http://schemas.openxmlformats.org/wordprocessingml/2006/main" xmlns:w14="http://schemas.microsoft.com/office/word/2010/wordml" xmlns:wpg="http://schemas.microsoft.com/office/word/2010/wordprocessingGroup" xmlns:wpi="http://schemas.microsoft.com/office/word/2010/wordprocessingInk" xmlns:wne="http://schemas.microsoft.com/office/word/2006/wordml" xmlns:wps="http://schemas.microsoft.com/office/word/2010/wordprocessingShape" mc:Ignorable="w14 wp14">
   <w:sdt>
     <w:sdtPr>
       <w:id w:val="1283006590"/>
@@ -14036,7 +15622,7 @@
           <w:rPr>
             <w:noProof/>
           </w:rPr>
-          <w:t>20</w:t>
+          <w:t>17</w:t>
         </w:r>
         <w:r>
           <w:fldChar w:fldCharType="end"/>
@@ -14057,7 +15643,7 @@
 </file>
 
 <file path=word/footnotes.xml><?xml version="1.0" encoding="utf-8"?>
-<w:footnotes xmlns:wpc="http://schemas.microsoft.com/office/word/2010/wordprocessingCanvas" xmlns:cx="http://schemas.microsoft.com/office/drawing/2014/chartex" xmlns:cx1="http://schemas.microsoft.com/office/drawing/2015/9/8/chartex" xmlns:mc="http://schemas.openxmlformats.org/markup-compatibility/2006" xmlns:o="urn:schemas-microsoft-com:office:office" xmlns:r="http://schemas.openxmlformats.org/officeDocument/2006/relationships" xmlns:m="http://schemas.openxmlformats.org/officeDocument/2006/math" xmlns:v="urn:schemas-microsoft-com:vml" xmlns:wp14="http://schemas.microsoft.com/office/word/2010/wordprocessingDrawing" xmlns:wp="http://schemas.openxmlformats.org/drawingml/2006/wordprocessingDrawing" xmlns:w10="urn:schemas-microsoft-com:office:word" xmlns:w="http://schemas.openxmlformats.org/wordprocessingml/2006/main" xmlns:w14="http://schemas.microsoft.com/office/word/2010/wordml" xmlns:w15="http://schemas.microsoft.com/office/word/2012/wordml" xmlns:w16se="http://schemas.microsoft.com/office/word/2015/wordml/symex" xmlns:wpg="http://schemas.microsoft.com/office/word/2010/wordprocessingGroup" xmlns:wpi="http://schemas.microsoft.com/office/word/2010/wordprocessingInk" xmlns:wne="http://schemas.microsoft.com/office/word/2006/wordml" xmlns:wps="http://schemas.microsoft.com/office/word/2010/wordprocessingShape" mc:Ignorable="w14 w15 w16se wp14">
+<w:footnotes xmlns:wpc="http://schemas.microsoft.com/office/word/2010/wordprocessingCanvas" xmlns:mc="http://schemas.openxmlformats.org/markup-compatibility/2006" xmlns:o="urn:schemas-microsoft-com:office:office" xmlns:r="http://schemas.openxmlformats.org/officeDocument/2006/relationships" xmlns:m="http://schemas.openxmlformats.org/officeDocument/2006/math" xmlns:v="urn:schemas-microsoft-com:vml" xmlns:wp14="http://schemas.microsoft.com/office/word/2010/wordprocessingDrawing" xmlns:wp="http://schemas.openxmlformats.org/drawingml/2006/wordprocessingDrawing" xmlns:w10="urn:schemas-microsoft-com:office:word" xmlns:w="http://schemas.openxmlformats.org/wordprocessingml/2006/main" xmlns:w14="http://schemas.microsoft.com/office/word/2010/wordml" xmlns:wpg="http://schemas.microsoft.com/office/word/2010/wordprocessingGroup" xmlns:wpi="http://schemas.microsoft.com/office/word/2010/wordprocessingInk" xmlns:wne="http://schemas.microsoft.com/office/word/2006/wordml" xmlns:wps="http://schemas.microsoft.com/office/word/2010/wordprocessingShape" mc:Ignorable="w14 wp14">
   <w:footnote w:type="separator" w:id="-1">
     <w:p>
       <w:r>
@@ -14076,8 +15662,94 @@
 </file>
 
 <file path=word/numbering.xml><?xml version="1.0" encoding="utf-8"?>
-<w:numbering xmlns:wpc="http://schemas.microsoft.com/office/word/2010/wordprocessingCanvas" xmlns:cx="http://schemas.microsoft.com/office/drawing/2014/chartex" xmlns:cx1="http://schemas.microsoft.com/office/drawing/2015/9/8/chartex" xmlns:mc="http://schemas.openxmlformats.org/markup-compatibility/2006" xmlns:o="urn:schemas-microsoft-com:office:office" xmlns:r="http://schemas.openxmlformats.org/officeDocument/2006/relationships" xmlns:m="http://schemas.openxmlformats.org/officeDocument/2006/math" xmlns:v="urn:schemas-microsoft-com:vml" xmlns:wp14="http://schemas.microsoft.com/office/word/2010/wordprocessingDrawing" xmlns:wp="http://schemas.openxmlformats.org/drawingml/2006/wordprocessingDrawing" xmlns:w10="urn:schemas-microsoft-com:office:word" xmlns:w="http://schemas.openxmlformats.org/wordprocessingml/2006/main" xmlns:w14="http://schemas.microsoft.com/office/word/2010/wordml" xmlns:w15="http://schemas.microsoft.com/office/word/2012/wordml" xmlns:w16se="http://schemas.microsoft.com/office/word/2015/wordml/symex" xmlns:wpg="http://schemas.microsoft.com/office/word/2010/wordprocessingGroup" xmlns:wpi="http://schemas.microsoft.com/office/word/2010/wordprocessingInk" xmlns:wne="http://schemas.microsoft.com/office/word/2006/wordml" xmlns:wps="http://schemas.microsoft.com/office/word/2010/wordprocessingShape" mc:Ignorable="w14 w15 w16se wp14">
-  <w:abstractNum w:abstractNumId="0" w15:restartNumberingAfterBreak="0">
+<w:numbering xmlns:wpc="http://schemas.microsoft.com/office/word/2010/wordprocessingCanvas" xmlns:mc="http://schemas.openxmlformats.org/markup-compatibility/2006" xmlns:o="urn:schemas-microsoft-com:office:office" xmlns:r="http://schemas.openxmlformats.org/officeDocument/2006/relationships" xmlns:m="http://schemas.openxmlformats.org/officeDocument/2006/math" xmlns:v="urn:schemas-microsoft-com:vml" xmlns:wp14="http://schemas.microsoft.com/office/word/2010/wordprocessingDrawing" xmlns:wp="http://schemas.openxmlformats.org/drawingml/2006/wordprocessingDrawing" xmlns:w10="urn:schemas-microsoft-com:office:word" xmlns:w="http://schemas.openxmlformats.org/wordprocessingml/2006/main" xmlns:w14="http://schemas.microsoft.com/office/word/2010/wordml" xmlns:wpg="http://schemas.microsoft.com/office/word/2010/wordprocessingGroup" xmlns:wpi="http://schemas.microsoft.com/office/word/2010/wordprocessingInk" xmlns:wne="http://schemas.microsoft.com/office/word/2006/wordml" xmlns:wps="http://schemas.microsoft.com/office/word/2010/wordprocessingShape" mc:Ignorable="w14 wp14">
+  <w:abstractNum w:abstractNumId="0">
+    <w:nsid w:val="01722B8B"/>
+    <w:multiLevelType w:val="hybridMultilevel"/>
+    <w:tmpl w:val="3EDC0F42"/>
+    <w:lvl w:ilvl="0" w:tplc="0409000F">
+      <w:start w:val="1"/>
+      <w:numFmt w:val="decimal"/>
+      <w:lvlText w:val="%1."/>
+      <w:lvlJc w:val="left"/>
+      <w:pPr>
+        <w:ind w:left="2100" w:hanging="360"/>
+      </w:pPr>
+    </w:lvl>
+    <w:lvl w:ilvl="1" w:tplc="04090019" w:tentative="1">
+      <w:start w:val="1"/>
+      <w:numFmt w:val="lowerLetter"/>
+      <w:lvlText w:val="%2."/>
+      <w:lvlJc w:val="left"/>
+      <w:pPr>
+        <w:ind w:left="2820" w:hanging="360"/>
+      </w:pPr>
+    </w:lvl>
+    <w:lvl w:ilvl="2" w:tplc="0409001B" w:tentative="1">
+      <w:start w:val="1"/>
+      <w:numFmt w:val="lowerRoman"/>
+      <w:lvlText w:val="%3."/>
+      <w:lvlJc w:val="right"/>
+      <w:pPr>
+        <w:ind w:left="3540" w:hanging="180"/>
+      </w:pPr>
+    </w:lvl>
+    <w:lvl w:ilvl="3" w:tplc="0409000F" w:tentative="1">
+      <w:start w:val="1"/>
+      <w:numFmt w:val="decimal"/>
+      <w:lvlText w:val="%4."/>
+      <w:lvlJc w:val="left"/>
+      <w:pPr>
+        <w:ind w:left="4260" w:hanging="360"/>
+      </w:pPr>
+    </w:lvl>
+    <w:lvl w:ilvl="4" w:tplc="04090019" w:tentative="1">
+      <w:start w:val="1"/>
+      <w:numFmt w:val="lowerLetter"/>
+      <w:lvlText w:val="%5."/>
+      <w:lvlJc w:val="left"/>
+      <w:pPr>
+        <w:ind w:left="4980" w:hanging="360"/>
+      </w:pPr>
+    </w:lvl>
+    <w:lvl w:ilvl="5" w:tplc="0409001B" w:tentative="1">
+      <w:start w:val="1"/>
+      <w:numFmt w:val="lowerRoman"/>
+      <w:lvlText w:val="%6."/>
+      <w:lvlJc w:val="right"/>
+      <w:pPr>
+        <w:ind w:left="5700" w:hanging="180"/>
+      </w:pPr>
+    </w:lvl>
+    <w:lvl w:ilvl="6" w:tplc="0409000F" w:tentative="1">
+      <w:start w:val="1"/>
+      <w:numFmt w:val="decimal"/>
+      <w:lvlText w:val="%7."/>
+      <w:lvlJc w:val="left"/>
+      <w:pPr>
+        <w:ind w:left="6420" w:hanging="360"/>
+      </w:pPr>
+    </w:lvl>
+    <w:lvl w:ilvl="7" w:tplc="04090019" w:tentative="1">
+      <w:start w:val="1"/>
+      <w:numFmt w:val="lowerLetter"/>
+      <w:lvlText w:val="%8."/>
+      <w:lvlJc w:val="left"/>
+      <w:pPr>
+        <w:ind w:left="7140" w:hanging="360"/>
+      </w:pPr>
+    </w:lvl>
+    <w:lvl w:ilvl="8" w:tplc="0409001B" w:tentative="1">
+      <w:start w:val="1"/>
+      <w:numFmt w:val="lowerRoman"/>
+      <w:lvlText w:val="%9."/>
+      <w:lvlJc w:val="right"/>
+      <w:pPr>
+        <w:ind w:left="7860" w:hanging="180"/>
+      </w:pPr>
+    </w:lvl>
+  </w:abstractNum>
+  <w:abstractNum w:abstractNumId="1">
     <w:nsid w:val="244B1A97"/>
     <w:multiLevelType w:val="hybridMultilevel"/>
     <w:tmpl w:val="87D2FAC6"/>
@@ -14190,7 +15862,7 @@
       </w:rPr>
     </w:lvl>
   </w:abstractNum>
-  <w:abstractNum w:abstractNumId="1" w15:restartNumberingAfterBreak="0">
+  <w:abstractNum w:abstractNumId="2">
     <w:nsid w:val="34DC1F91"/>
     <w:multiLevelType w:val="multilevel"/>
     <w:tmpl w:val="4A30AA6E"/>
@@ -14339,7 +16011,7 @@
       </w:rPr>
     </w:lvl>
   </w:abstractNum>
-  <w:abstractNum w:abstractNumId="2" w15:restartNumberingAfterBreak="0">
+  <w:abstractNum w:abstractNumId="3">
     <w:nsid w:val="5B42296E"/>
     <w:multiLevelType w:val="multilevel"/>
     <w:tmpl w:val="3E7EBDA0"/>
@@ -14484,7 +16156,7 @@
       </w:rPr>
     </w:lvl>
   </w:abstractNum>
-  <w:abstractNum w:abstractNumId="3" w15:restartNumberingAfterBreak="0">
+  <w:abstractNum w:abstractNumId="4">
     <w:nsid w:val="69936F4C"/>
     <w:multiLevelType w:val="hybridMultilevel"/>
     <w:tmpl w:val="F07A02CE"/>
@@ -14597,7 +16269,7 @@
       </w:rPr>
     </w:lvl>
   </w:abstractNum>
-  <w:abstractNum w:abstractNumId="4" w15:restartNumberingAfterBreak="0">
+  <w:abstractNum w:abstractNumId="5">
     <w:nsid w:val="7B3D2ADB"/>
     <w:multiLevelType w:val="multilevel"/>
     <w:tmpl w:val="DCC297C0"/>
@@ -14747,25 +16419,28 @@
     </w:lvl>
   </w:abstractNum>
   <w:num w:numId="1">
+    <w:abstractNumId w:val="5"/>
+  </w:num>
+  <w:num w:numId="2">
+    <w:abstractNumId w:val="3"/>
+  </w:num>
+  <w:num w:numId="3">
     <w:abstractNumId w:val="4"/>
   </w:num>
-  <w:num w:numId="2">
+  <w:num w:numId="4">
+    <w:abstractNumId w:val="1"/>
+  </w:num>
+  <w:num w:numId="5">
     <w:abstractNumId w:val="2"/>
   </w:num>
-  <w:num w:numId="3">
-    <w:abstractNumId w:val="3"/>
-  </w:num>
-  <w:num w:numId="4">
+  <w:num w:numId="6">
     <w:abstractNumId w:val="0"/>
-  </w:num>
-  <w:num w:numId="5">
-    <w:abstractNumId w:val="1"/>
   </w:num>
 </w:numbering>
 </file>
 
 <file path=word/styles.xml><?xml version="1.0" encoding="utf-8"?>
-<w:styles xmlns:mc="http://schemas.openxmlformats.org/markup-compatibility/2006" xmlns:r="http://schemas.openxmlformats.org/officeDocument/2006/relationships" xmlns:w="http://schemas.openxmlformats.org/wordprocessingml/2006/main" xmlns:w14="http://schemas.microsoft.com/office/word/2010/wordml" xmlns:w15="http://schemas.microsoft.com/office/word/2012/wordml" xmlns:w16se="http://schemas.microsoft.com/office/word/2015/wordml/symex" mc:Ignorable="w14 w15 w16se">
+<w:styles xmlns:mc="http://schemas.openxmlformats.org/markup-compatibility/2006" xmlns:r="http://schemas.openxmlformats.org/officeDocument/2006/relationships" xmlns:w="http://schemas.openxmlformats.org/wordprocessingml/2006/main" xmlns:w14="http://schemas.microsoft.com/office/word/2010/wordml" mc:Ignorable="w14">
   <w:docDefaults>
     <w:rPrDefault>
       <w:rPr>
@@ -14775,375 +16450,151 @@
     </w:rPrDefault>
     <w:pPrDefault/>
   </w:docDefaults>
-  <w:latentStyles w:defLockedState="0" w:defUIPriority="99" w:defSemiHidden="0" w:defUnhideWhenUsed="0" w:defQFormat="0" w:count="371">
-    <w:lsdException w:name="Normal" w:uiPriority="0" w:qFormat="1"/>
-    <w:lsdException w:name="heading 1" w:uiPriority="9" w:qFormat="1"/>
-    <w:lsdException w:name="heading 2" w:uiPriority="9" w:unhideWhenUsed="1" w:qFormat="1"/>
-    <w:lsdException w:name="heading 3" w:uiPriority="9" w:unhideWhenUsed="1" w:qFormat="1"/>
-    <w:lsdException w:name="heading 4" w:uiPriority="9" w:unhideWhenUsed="1" w:qFormat="1"/>
-    <w:lsdException w:name="heading 5" w:semiHidden="1" w:uiPriority="9" w:unhideWhenUsed="1" w:qFormat="1"/>
-    <w:lsdException w:name="heading 6" w:semiHidden="1" w:uiPriority="9" w:unhideWhenUsed="1" w:qFormat="1"/>
-    <w:lsdException w:name="heading 7" w:semiHidden="1" w:uiPriority="9" w:unhideWhenUsed="1" w:qFormat="1"/>
-    <w:lsdException w:name="heading 8" w:semiHidden="1" w:uiPriority="9" w:unhideWhenUsed="1" w:qFormat="1"/>
-    <w:lsdException w:name="heading 9" w:semiHidden="1" w:uiPriority="9" w:unhideWhenUsed="1" w:qFormat="1"/>
-    <w:lsdException w:name="index 1" w:semiHidden="1" w:unhideWhenUsed="1"/>
-    <w:lsdException w:name="index 2" w:semiHidden="1" w:unhideWhenUsed="1"/>
-    <w:lsdException w:name="index 3" w:semiHidden="1" w:unhideWhenUsed="1"/>
-    <w:lsdException w:name="index 4" w:semiHidden="1" w:unhideWhenUsed="1"/>
-    <w:lsdException w:name="index 5" w:semiHidden="1" w:unhideWhenUsed="1"/>
-    <w:lsdException w:name="index 6" w:semiHidden="1" w:unhideWhenUsed="1"/>
-    <w:lsdException w:name="index 7" w:semiHidden="1" w:unhideWhenUsed="1"/>
-    <w:lsdException w:name="index 8" w:semiHidden="1" w:unhideWhenUsed="1"/>
-    <w:lsdException w:name="index 9" w:semiHidden="1" w:unhideWhenUsed="1"/>
-    <w:lsdException w:name="toc 1" w:semiHidden="1" w:uiPriority="39" w:unhideWhenUsed="1"/>
-    <w:lsdException w:name="toc 2" w:semiHidden="1" w:uiPriority="39" w:unhideWhenUsed="1"/>
-    <w:lsdException w:name="toc 3" w:semiHidden="1" w:uiPriority="39" w:unhideWhenUsed="1"/>
-    <w:lsdException w:name="toc 4" w:semiHidden="1" w:uiPriority="39" w:unhideWhenUsed="1"/>
-    <w:lsdException w:name="toc 5" w:semiHidden="1" w:uiPriority="39" w:unhideWhenUsed="1"/>
-    <w:lsdException w:name="toc 6" w:semiHidden="1" w:uiPriority="39" w:unhideWhenUsed="1"/>
-    <w:lsdException w:name="toc 7" w:semiHidden="1" w:uiPriority="39" w:unhideWhenUsed="1"/>
-    <w:lsdException w:name="toc 8" w:semiHidden="1" w:uiPriority="39" w:unhideWhenUsed="1"/>
-    <w:lsdException w:name="toc 9" w:semiHidden="1" w:uiPriority="39" w:unhideWhenUsed="1"/>
-    <w:lsdException w:name="Normal Indent" w:semiHidden="1" w:unhideWhenUsed="1"/>
-    <w:lsdException w:name="footnote text" w:semiHidden="1" w:unhideWhenUsed="1"/>
-    <w:lsdException w:name="annotation text" w:semiHidden="1" w:unhideWhenUsed="1"/>
-    <w:lsdException w:name="header" w:unhideWhenUsed="1" w:qFormat="1"/>
-    <w:lsdException w:name="footer" w:unhideWhenUsed="1" w:qFormat="1"/>
-    <w:lsdException w:name="index heading" w:semiHidden="1" w:unhideWhenUsed="1"/>
-    <w:lsdException w:name="caption" w:semiHidden="1" w:uiPriority="35" w:unhideWhenUsed="1" w:qFormat="1"/>
-    <w:lsdException w:name="table of figures" w:semiHidden="1" w:unhideWhenUsed="1"/>
-    <w:lsdException w:name="envelope address" w:semiHidden="1" w:unhideWhenUsed="1"/>
-    <w:lsdException w:name="envelope return" w:semiHidden="1" w:unhideWhenUsed="1"/>
-    <w:lsdException w:name="footnote reference" w:semiHidden="1" w:unhideWhenUsed="1"/>
-    <w:lsdException w:name="annotation reference" w:semiHidden="1" w:unhideWhenUsed="1"/>
-    <w:lsdException w:name="line number" w:semiHidden="1" w:unhideWhenUsed="1"/>
-    <w:lsdException w:name="page number" w:semiHidden="1" w:unhideWhenUsed="1"/>
-    <w:lsdException w:name="endnote reference" w:semiHidden="1" w:unhideWhenUsed="1"/>
-    <w:lsdException w:name="endnote text" w:semiHidden="1" w:unhideWhenUsed="1"/>
-    <w:lsdException w:name="table of authorities" w:semiHidden="1" w:unhideWhenUsed="1"/>
-    <w:lsdException w:name="macro" w:semiHidden="1" w:unhideWhenUsed="1"/>
-    <w:lsdException w:name="toa heading" w:semiHidden="1" w:unhideWhenUsed="1"/>
-    <w:lsdException w:name="List" w:semiHidden="1" w:unhideWhenUsed="1"/>
-    <w:lsdException w:name="List Bullet" w:semiHidden="1" w:unhideWhenUsed="1"/>
-    <w:lsdException w:name="List Number" w:semiHidden="1" w:unhideWhenUsed="1"/>
-    <w:lsdException w:name="List 2" w:semiHidden="1" w:unhideWhenUsed="1"/>
-    <w:lsdException w:name="List 3" w:semiHidden="1" w:unhideWhenUsed="1"/>
-    <w:lsdException w:name="List 4" w:semiHidden="1" w:unhideWhenUsed="1"/>
-    <w:lsdException w:name="List 5" w:semiHidden="1" w:unhideWhenUsed="1"/>
-    <w:lsdException w:name="List Bullet 2" w:semiHidden="1" w:unhideWhenUsed="1"/>
-    <w:lsdException w:name="List Bullet 3" w:semiHidden="1" w:unhideWhenUsed="1"/>
-    <w:lsdException w:name="List Bullet 4" w:semiHidden="1" w:unhideWhenUsed="1"/>
-    <w:lsdException w:name="List Bullet 5" w:semiHidden="1" w:unhideWhenUsed="1"/>
-    <w:lsdException w:name="List Number 2" w:semiHidden="1" w:unhideWhenUsed="1"/>
-    <w:lsdException w:name="List Number 3" w:semiHidden="1" w:unhideWhenUsed="1"/>
-    <w:lsdException w:name="List Number 4" w:semiHidden="1" w:unhideWhenUsed="1"/>
-    <w:lsdException w:name="List Number 5" w:semiHidden="1" w:unhideWhenUsed="1"/>
-    <w:lsdException w:name="Title" w:uiPriority="10" w:qFormat="1"/>
-    <w:lsdException w:name="Closing" w:semiHidden="1" w:unhideWhenUsed="1"/>
-    <w:lsdException w:name="Signature" w:semiHidden="1" w:unhideWhenUsed="1"/>
-    <w:lsdException w:name="Default Paragraph Font" w:semiHidden="1" w:uiPriority="1" w:unhideWhenUsed="1" w:qFormat="1"/>
-    <w:lsdException w:name="Body Text" w:uiPriority="1" w:qFormat="1"/>
-    <w:lsdException w:name="Body Text Indent" w:semiHidden="1" w:unhideWhenUsed="1"/>
-    <w:lsdException w:name="List Continue" w:semiHidden="1" w:unhideWhenUsed="1"/>
-    <w:lsdException w:name="List Continue 2" w:semiHidden="1" w:unhideWhenUsed="1"/>
-    <w:lsdException w:name="List Continue 3" w:semiHidden="1" w:unhideWhenUsed="1"/>
-    <w:lsdException w:name="List Continue 4" w:semiHidden="1" w:unhideWhenUsed="1"/>
-    <w:lsdException w:name="List Continue 5" w:semiHidden="1" w:unhideWhenUsed="1"/>
-    <w:lsdException w:name="Message Header" w:semiHidden="1" w:unhideWhenUsed="1"/>
-    <w:lsdException w:name="Subtitle" w:uiPriority="11" w:qFormat="1"/>
-    <w:lsdException w:name="Salutation" w:semiHidden="1" w:unhideWhenUsed="1"/>
-    <w:lsdException w:name="Date" w:semiHidden="1" w:unhideWhenUsed="1"/>
-    <w:lsdException w:name="Body Text First Indent" w:semiHidden="1" w:unhideWhenUsed="1"/>
-    <w:lsdException w:name="Body Text First Indent 2" w:semiHidden="1" w:unhideWhenUsed="1"/>
-    <w:lsdException w:name="Note Heading" w:semiHidden="1" w:unhideWhenUsed="1"/>
-    <w:lsdException w:name="Body Text 2" w:semiHidden="1" w:unhideWhenUsed="1"/>
-    <w:lsdException w:name="Body Text 3" w:semiHidden="1" w:unhideWhenUsed="1"/>
-    <w:lsdException w:name="Body Text Indent 2" w:semiHidden="1" w:unhideWhenUsed="1"/>
-    <w:lsdException w:name="Body Text Indent 3" w:semiHidden="1" w:unhideWhenUsed="1"/>
-    <w:lsdException w:name="Block Text" w:semiHidden="1" w:unhideWhenUsed="1"/>
-    <w:lsdException w:name="Hyperlink" w:unhideWhenUsed="1" w:qFormat="1"/>
-    <w:lsdException w:name="FollowedHyperlink" w:semiHidden="1" w:unhideWhenUsed="1" w:qFormat="1"/>
-    <w:lsdException w:name="Strong" w:uiPriority="22" w:qFormat="1"/>
-    <w:lsdException w:name="Emphasis" w:uiPriority="20" w:qFormat="1"/>
-    <w:lsdException w:name="Document Map" w:semiHidden="1" w:unhideWhenUsed="1"/>
-    <w:lsdException w:name="Plain Text" w:semiHidden="1" w:unhideWhenUsed="1"/>
-    <w:lsdException w:name="E-mail Signature" w:semiHidden="1" w:unhideWhenUsed="1"/>
-    <w:lsdException w:name="HTML Top of Form" w:semiHidden="1" w:unhideWhenUsed="1"/>
-    <w:lsdException w:name="HTML Bottom of Form" w:semiHidden="1" w:unhideWhenUsed="1"/>
-    <w:lsdException w:name="Normal (Web)" w:unhideWhenUsed="1"/>
-    <w:lsdException w:name="HTML Acronym" w:semiHidden="1" w:unhideWhenUsed="1"/>
-    <w:lsdException w:name="HTML Address" w:semiHidden="1" w:unhideWhenUsed="1"/>
-    <w:lsdException w:name="HTML Cite" w:semiHidden="1" w:unhideWhenUsed="1"/>
-    <w:lsdException w:name="HTML Code" w:semiHidden="1" w:unhideWhenUsed="1"/>
-    <w:lsdException w:name="HTML Definition" w:semiHidden="1" w:unhideWhenUsed="1"/>
-    <w:lsdException w:name="HTML Keyboard" w:semiHidden="1" w:unhideWhenUsed="1"/>
-    <w:lsdException w:name="HTML Preformatted" w:semiHidden="1" w:unhideWhenUsed="1"/>
-    <w:lsdException w:name="HTML Sample" w:semiHidden="1" w:unhideWhenUsed="1"/>
-    <w:lsdException w:name="HTML Typewriter" w:semiHidden="1" w:unhideWhenUsed="1"/>
-    <w:lsdException w:name="HTML Variable" w:semiHidden="1" w:unhideWhenUsed="1"/>
-    <w:lsdException w:name="Normal Table" w:semiHidden="1" w:unhideWhenUsed="1" w:qFormat="1"/>
-    <w:lsdException w:name="annotation subject" w:semiHidden="1" w:unhideWhenUsed="1"/>
-    <w:lsdException w:name="No List" w:semiHidden="1" w:unhideWhenUsed="1"/>
-    <w:lsdException w:name="Outline List 1" w:semiHidden="1" w:unhideWhenUsed="1"/>
-    <w:lsdException w:name="Outline List 2" w:semiHidden="1" w:unhideWhenUsed="1"/>
-    <w:lsdException w:name="Outline List 3" w:semiHidden="1" w:unhideWhenUsed="1"/>
-    <w:lsdException w:name="Table Simple 1" w:semiHidden="1" w:unhideWhenUsed="1"/>
-    <w:lsdException w:name="Table Simple 2" w:semiHidden="1" w:unhideWhenUsed="1"/>
-    <w:lsdException w:name="Table Simple 3" w:semiHidden="1" w:unhideWhenUsed="1"/>
-    <w:lsdException w:name="Table Classic 1" w:semiHidden="1" w:unhideWhenUsed="1"/>
-    <w:lsdException w:name="Table Classic 2" w:semiHidden="1" w:unhideWhenUsed="1"/>
-    <w:lsdException w:name="Table Classic 3" w:semiHidden="1" w:unhideWhenUsed="1"/>
-    <w:lsdException w:name="Table Classic 4" w:semiHidden="1" w:unhideWhenUsed="1"/>
-    <w:lsdException w:name="Table Colorful 1" w:semiHidden="1" w:unhideWhenUsed="1"/>
-    <w:lsdException w:name="Table Colorful 2" w:semiHidden="1" w:unhideWhenUsed="1"/>
-    <w:lsdException w:name="Table Colorful 3" w:semiHidden="1" w:unhideWhenUsed="1"/>
-    <w:lsdException w:name="Table Columns 1" w:semiHidden="1" w:unhideWhenUsed="1"/>
-    <w:lsdException w:name="Table Columns 2" w:semiHidden="1" w:unhideWhenUsed="1"/>
-    <w:lsdException w:name="Table Columns 3" w:semiHidden="1" w:unhideWhenUsed="1"/>
-    <w:lsdException w:name="Table Columns 4" w:semiHidden="1" w:unhideWhenUsed="1"/>
-    <w:lsdException w:name="Table Columns 5" w:semiHidden="1" w:unhideWhenUsed="1"/>
-    <w:lsdException w:name="Table Grid 1" w:semiHidden="1" w:unhideWhenUsed="1"/>
-    <w:lsdException w:name="Table Grid 2" w:semiHidden="1" w:unhideWhenUsed="1"/>
-    <w:lsdException w:name="Table Grid 3" w:semiHidden="1" w:unhideWhenUsed="1"/>
-    <w:lsdException w:name="Table Grid 4" w:semiHidden="1" w:unhideWhenUsed="1"/>
-    <w:lsdException w:name="Table Grid 5" w:semiHidden="1" w:unhideWhenUsed="1"/>
-    <w:lsdException w:name="Table Grid 6" w:semiHidden="1" w:unhideWhenUsed="1"/>
-    <w:lsdException w:name="Table Grid 7" w:semiHidden="1" w:unhideWhenUsed="1"/>
-    <w:lsdException w:name="Table Grid 8" w:semiHidden="1" w:unhideWhenUsed="1"/>
-    <w:lsdException w:name="Table List 1" w:semiHidden="1" w:unhideWhenUsed="1"/>
-    <w:lsdException w:name="Table List 2" w:semiHidden="1" w:unhideWhenUsed="1"/>
-    <w:lsdException w:name="Table List 3" w:semiHidden="1" w:unhideWhenUsed="1"/>
-    <w:lsdException w:name="Table List 4" w:semiHidden="1" w:unhideWhenUsed="1"/>
-    <w:lsdException w:name="Table List 5" w:semiHidden="1" w:unhideWhenUsed="1"/>
-    <w:lsdException w:name="Table List 6" w:semiHidden="1" w:unhideWhenUsed="1"/>
-    <w:lsdException w:name="Table List 7" w:semiHidden="1" w:unhideWhenUsed="1"/>
-    <w:lsdException w:name="Table List 8" w:semiHidden="1" w:unhideWhenUsed="1"/>
-    <w:lsdException w:name="Table 3D effects 1" w:semiHidden="1" w:unhideWhenUsed="1"/>
-    <w:lsdException w:name="Table 3D effects 2" w:semiHidden="1" w:unhideWhenUsed="1"/>
-    <w:lsdException w:name="Table 3D effects 3" w:semiHidden="1" w:unhideWhenUsed="1"/>
-    <w:lsdException w:name="Table Contemporary" w:semiHidden="1" w:unhideWhenUsed="1"/>
-    <w:lsdException w:name="Table Elegant" w:semiHidden="1" w:unhideWhenUsed="1"/>
-    <w:lsdException w:name="Table Professional" w:semiHidden="1" w:unhideWhenUsed="1"/>
-    <w:lsdException w:name="Table Subtle 1" w:semiHidden="1" w:unhideWhenUsed="1"/>
-    <w:lsdException w:name="Table Subtle 2" w:semiHidden="1" w:unhideWhenUsed="1"/>
-    <w:lsdException w:name="Table Web 1" w:semiHidden="1" w:unhideWhenUsed="1"/>
-    <w:lsdException w:name="Table Web 2" w:semiHidden="1" w:unhideWhenUsed="1"/>
-    <w:lsdException w:name="Table Web 3" w:semiHidden="1" w:unhideWhenUsed="1"/>
-    <w:lsdException w:name="Balloon Text" w:semiHidden="1" w:unhideWhenUsed="1"/>
-    <w:lsdException w:name="Table Grid" w:uiPriority="39" w:qFormat="1"/>
-    <w:lsdException w:name="Table Theme" w:semiHidden="1" w:unhideWhenUsed="1"/>
-    <w:lsdException w:name="Placeholder Text" w:semiHidden="1"/>
-    <w:lsdException w:name="Light Shading" w:uiPriority="60"/>
-    <w:lsdException w:name="Light List" w:uiPriority="61"/>
-    <w:lsdException w:name="Light Grid" w:uiPriority="62"/>
-    <w:lsdException w:name="Medium Shading 1" w:uiPriority="63"/>
-    <w:lsdException w:name="Medium Shading 2" w:uiPriority="64"/>
-    <w:lsdException w:name="Medium List 1" w:uiPriority="65"/>
-    <w:lsdException w:name="Medium List 2" w:uiPriority="66"/>
-    <w:lsdException w:name="Medium Grid 1" w:uiPriority="67"/>
-    <w:lsdException w:name="Medium Grid 2" w:uiPriority="68"/>
-    <w:lsdException w:name="Medium Grid 3" w:uiPriority="69"/>
-    <w:lsdException w:name="Dark List" w:uiPriority="70"/>
-    <w:lsdException w:name="Colorful Shading" w:uiPriority="71"/>
-    <w:lsdException w:name="Colorful List" w:uiPriority="72"/>
-    <w:lsdException w:name="Colorful Grid" w:uiPriority="73"/>
-    <w:lsdException w:name="Light Shading Accent 1" w:uiPriority="60"/>
-    <w:lsdException w:name="Light List Accent 1" w:uiPriority="61"/>
-    <w:lsdException w:name="Light Grid Accent 1" w:uiPriority="62"/>
-    <w:lsdException w:name="Medium Shading 1 Accent 1" w:uiPriority="63"/>
-    <w:lsdException w:name="Medium Shading 2 Accent 1" w:uiPriority="64"/>
-    <w:lsdException w:name="Medium List 1 Accent 1" w:uiPriority="65"/>
-    <w:lsdException w:name="Revision" w:semiHidden="1"/>
-    <w:lsdException w:name="List Paragraph" w:uiPriority="1" w:qFormat="1"/>
-    <w:lsdException w:name="Medium List 2 Accent 1" w:uiPriority="66"/>
-    <w:lsdException w:name="Medium Grid 1 Accent 1" w:uiPriority="67"/>
-    <w:lsdException w:name="Medium Grid 2 Accent 1" w:uiPriority="68"/>
-    <w:lsdException w:name="Medium Grid 3 Accent 1" w:uiPriority="69"/>
-    <w:lsdException w:name="Dark List Accent 1" w:uiPriority="70"/>
-    <w:lsdException w:name="Colorful Shading Accent 1" w:uiPriority="71"/>
-    <w:lsdException w:name="Colorful List Accent 1" w:uiPriority="72"/>
-    <w:lsdException w:name="Colorful Grid Accent 1" w:uiPriority="73"/>
-    <w:lsdException w:name="Light Shading Accent 2" w:uiPriority="60"/>
-    <w:lsdException w:name="Light List Accent 2" w:uiPriority="61"/>
-    <w:lsdException w:name="Light Grid Accent 2" w:uiPriority="62"/>
-    <w:lsdException w:name="Medium Shading 1 Accent 2" w:uiPriority="63"/>
-    <w:lsdException w:name="Medium Shading 2 Accent 2" w:uiPriority="64"/>
-    <w:lsdException w:name="Medium List 1 Accent 2" w:uiPriority="65"/>
-    <w:lsdException w:name="Medium List 2 Accent 2" w:uiPriority="66"/>
-    <w:lsdException w:name="Medium Grid 1 Accent 2" w:uiPriority="67"/>
-    <w:lsdException w:name="Medium Grid 2 Accent 2" w:uiPriority="68"/>
-    <w:lsdException w:name="Medium Grid 3 Accent 2" w:uiPriority="69"/>
-    <w:lsdException w:name="Dark List Accent 2" w:uiPriority="70"/>
-    <w:lsdException w:name="Colorful Shading Accent 2" w:uiPriority="71"/>
-    <w:lsdException w:name="Colorful List Accent 2" w:uiPriority="72"/>
-    <w:lsdException w:name="Colorful Grid Accent 2" w:uiPriority="73"/>
-    <w:lsdException w:name="Light Shading Accent 3" w:uiPriority="60"/>
-    <w:lsdException w:name="Light List Accent 3" w:uiPriority="61"/>
-    <w:lsdException w:name="Light Grid Accent 3" w:uiPriority="62"/>
-    <w:lsdException w:name="Medium Shading 1 Accent 3" w:uiPriority="63"/>
-    <w:lsdException w:name="Medium Shading 2 Accent 3" w:uiPriority="64"/>
-    <w:lsdException w:name="Medium List 1 Accent 3" w:uiPriority="65"/>
-    <w:lsdException w:name="Medium List 2 Accent 3" w:uiPriority="66"/>
-    <w:lsdException w:name="Medium Grid 1 Accent 3" w:uiPriority="67"/>
-    <w:lsdException w:name="Medium Grid 2 Accent 3" w:uiPriority="68"/>
-    <w:lsdException w:name="Medium Grid 3 Accent 3" w:uiPriority="69"/>
-    <w:lsdException w:name="Dark List Accent 3" w:uiPriority="70"/>
-    <w:lsdException w:name="Colorful Shading Accent 3" w:uiPriority="71"/>
-    <w:lsdException w:name="Colorful List Accent 3" w:uiPriority="72"/>
-    <w:lsdException w:name="Colorful Grid Accent 3" w:uiPriority="73"/>
-    <w:lsdException w:name="Light Shading Accent 4" w:uiPriority="60"/>
-    <w:lsdException w:name="Light List Accent 4" w:uiPriority="61"/>
-    <w:lsdException w:name="Light Grid Accent 4" w:uiPriority="62"/>
-    <w:lsdException w:name="Medium Shading 1 Accent 4" w:uiPriority="63"/>
-    <w:lsdException w:name="Medium Shading 2 Accent 4" w:uiPriority="64"/>
-    <w:lsdException w:name="Medium List 1 Accent 4" w:uiPriority="65"/>
-    <w:lsdException w:name="Medium List 2 Accent 4" w:uiPriority="66"/>
-    <w:lsdException w:name="Medium Grid 1 Accent 4" w:uiPriority="67"/>
-    <w:lsdException w:name="Medium Grid 2 Accent 4" w:uiPriority="68"/>
-    <w:lsdException w:name="Medium Grid 3 Accent 4" w:uiPriority="69"/>
-    <w:lsdException w:name="Dark List Accent 4" w:uiPriority="70"/>
-    <w:lsdException w:name="Colorful Shading Accent 4" w:uiPriority="71"/>
-    <w:lsdException w:name="Colorful List Accent 4" w:uiPriority="72"/>
-    <w:lsdException w:name="Colorful Grid Accent 4" w:uiPriority="73"/>
-    <w:lsdException w:name="Light Shading Accent 5" w:uiPriority="60"/>
-    <w:lsdException w:name="Light List Accent 5" w:uiPriority="61"/>
-    <w:lsdException w:name="Light Grid Accent 5" w:uiPriority="62"/>
-    <w:lsdException w:name="Medium Shading 1 Accent 5" w:uiPriority="63"/>
-    <w:lsdException w:name="Medium Shading 2 Accent 5" w:uiPriority="64"/>
-    <w:lsdException w:name="Medium List 1 Accent 5" w:uiPriority="65"/>
-    <w:lsdException w:name="Medium List 2 Accent 5" w:uiPriority="66"/>
-    <w:lsdException w:name="Medium Grid 1 Accent 5" w:uiPriority="67"/>
-    <w:lsdException w:name="Medium Grid 2 Accent 5" w:uiPriority="68"/>
-    <w:lsdException w:name="Medium Grid 3 Accent 5" w:uiPriority="69"/>
-    <w:lsdException w:name="Dark List Accent 5" w:uiPriority="70"/>
-    <w:lsdException w:name="Colorful Shading Accent 5" w:uiPriority="71"/>
-    <w:lsdException w:name="Colorful List Accent 5" w:uiPriority="72"/>
-    <w:lsdException w:name="Colorful Grid Accent 5" w:uiPriority="73"/>
-    <w:lsdException w:name="Light Shading Accent 6" w:uiPriority="60"/>
-    <w:lsdException w:name="Light List Accent 6" w:uiPriority="61"/>
-    <w:lsdException w:name="Light Grid Accent 6" w:uiPriority="62"/>
-    <w:lsdException w:name="Medium Shading 1 Accent 6" w:uiPriority="63"/>
-    <w:lsdException w:name="Medium Shading 2 Accent 6" w:uiPriority="64"/>
-    <w:lsdException w:name="Medium List 1 Accent 6" w:uiPriority="65"/>
-    <w:lsdException w:name="Medium List 2 Accent 6" w:uiPriority="66"/>
-    <w:lsdException w:name="Medium Grid 1 Accent 6" w:uiPriority="67"/>
-    <w:lsdException w:name="Medium Grid 2 Accent 6" w:uiPriority="68"/>
-    <w:lsdException w:name="Medium Grid 3 Accent 6" w:uiPriority="69"/>
-    <w:lsdException w:name="Dark List Accent 6" w:uiPriority="70"/>
-    <w:lsdException w:name="Colorful Shading Accent 6" w:uiPriority="71"/>
-    <w:lsdException w:name="Colorful List Accent 6" w:uiPriority="72"/>
-    <w:lsdException w:name="Colorful Grid Accent 6" w:uiPriority="73"/>
-    <w:lsdException w:name="Subtle Emphasis" w:uiPriority="19" w:qFormat="1"/>
-    <w:lsdException w:name="Intense Emphasis" w:uiPriority="21" w:qFormat="1"/>
-    <w:lsdException w:name="Subtle Reference" w:uiPriority="31" w:qFormat="1"/>
-    <w:lsdException w:name="Intense Reference" w:uiPriority="32" w:qFormat="1"/>
-    <w:lsdException w:name="Book Title" w:uiPriority="33" w:qFormat="1"/>
-    <w:lsdException w:name="Bibliography" w:semiHidden="1" w:uiPriority="37" w:unhideWhenUsed="1"/>
-    <w:lsdException w:name="TOC Heading" w:semiHidden="1" w:uiPriority="39" w:unhideWhenUsed="1" w:qFormat="1"/>
-    <w:lsdException w:name="Plain Table 1" w:uiPriority="41"/>
-    <w:lsdException w:name="Plain Table 2" w:uiPriority="42"/>
-    <w:lsdException w:name="Plain Table 3" w:uiPriority="43"/>
-    <w:lsdException w:name="Plain Table 4" w:uiPriority="44"/>
-    <w:lsdException w:name="Plain Table 5" w:uiPriority="45"/>
-    <w:lsdException w:name="Grid Table Light" w:uiPriority="40"/>
-    <w:lsdException w:name="Grid Table 1 Light" w:uiPriority="46"/>
-    <w:lsdException w:name="Grid Table 2" w:uiPriority="47"/>
-    <w:lsdException w:name="Grid Table 3" w:uiPriority="48"/>
-    <w:lsdException w:name="Grid Table 4" w:uiPriority="49"/>
-    <w:lsdException w:name="Grid Table 5 Dark" w:uiPriority="50"/>
-    <w:lsdException w:name="Grid Table 6 Colorful" w:uiPriority="51"/>
-    <w:lsdException w:name="Grid Table 7 Colorful" w:uiPriority="52"/>
-    <w:lsdException w:name="Grid Table 1 Light Accent 1" w:uiPriority="46"/>
-    <w:lsdException w:name="Grid Table 2 Accent 1" w:uiPriority="47"/>
-    <w:lsdException w:name="Grid Table 3 Accent 1" w:uiPriority="48"/>
-    <w:lsdException w:name="Grid Table 4 Accent 1" w:uiPriority="49"/>
-    <w:lsdException w:name="Grid Table 5 Dark Accent 1" w:uiPriority="50"/>
-    <w:lsdException w:name="Grid Table 6 Colorful Accent 1" w:uiPriority="51"/>
-    <w:lsdException w:name="Grid Table 7 Colorful Accent 1" w:uiPriority="52"/>
-    <w:lsdException w:name="Grid Table 1 Light Accent 2" w:uiPriority="46"/>
-    <w:lsdException w:name="Grid Table 2 Accent 2" w:uiPriority="47"/>
-    <w:lsdException w:name="Grid Table 3 Accent 2" w:uiPriority="48"/>
-    <w:lsdException w:name="Grid Table 4 Accent 2" w:uiPriority="49"/>
-    <w:lsdException w:name="Grid Table 5 Dark Accent 2" w:uiPriority="50"/>
-    <w:lsdException w:name="Grid Table 6 Colorful Accent 2" w:uiPriority="51"/>
-    <w:lsdException w:name="Grid Table 7 Colorful Accent 2" w:uiPriority="52"/>
-    <w:lsdException w:name="Grid Table 1 Light Accent 3" w:uiPriority="46"/>
-    <w:lsdException w:name="Grid Table 2 Accent 3" w:uiPriority="47"/>
-    <w:lsdException w:name="Grid Table 3 Accent 3" w:uiPriority="48"/>
-    <w:lsdException w:name="Grid Table 4 Accent 3" w:uiPriority="49"/>
-    <w:lsdException w:name="Grid Table 5 Dark Accent 3" w:uiPriority="50"/>
-    <w:lsdException w:name="Grid Table 6 Colorful Accent 3" w:uiPriority="51"/>
-    <w:lsdException w:name="Grid Table 7 Colorful Accent 3" w:uiPriority="52"/>
-    <w:lsdException w:name="Grid Table 1 Light Accent 4" w:uiPriority="46"/>
-    <w:lsdException w:name="Grid Table 2 Accent 4" w:uiPriority="47"/>
-    <w:lsdException w:name="Grid Table 3 Accent 4" w:uiPriority="48"/>
-    <w:lsdException w:name="Grid Table 4 Accent 4" w:uiPriority="49"/>
-    <w:lsdException w:name="Grid Table 5 Dark Accent 4" w:uiPriority="50"/>
-    <w:lsdException w:name="Grid Table 6 Colorful Accent 4" w:uiPriority="51"/>
-    <w:lsdException w:name="Grid Table 7 Colorful Accent 4" w:uiPriority="52"/>
-    <w:lsdException w:name="Grid Table 1 Light Accent 5" w:uiPriority="46"/>
-    <w:lsdException w:name="Grid Table 2 Accent 5" w:uiPriority="47"/>
-    <w:lsdException w:name="Grid Table 3 Accent 5" w:uiPriority="48"/>
-    <w:lsdException w:name="Grid Table 4 Accent 5" w:uiPriority="49"/>
-    <w:lsdException w:name="Grid Table 5 Dark Accent 5" w:uiPriority="50"/>
-    <w:lsdException w:name="Grid Table 6 Colorful Accent 5" w:uiPriority="51"/>
-    <w:lsdException w:name="Grid Table 7 Colorful Accent 5" w:uiPriority="52"/>
-    <w:lsdException w:name="Grid Table 1 Light Accent 6" w:uiPriority="46"/>
-    <w:lsdException w:name="Grid Table 2 Accent 6" w:uiPriority="47"/>
-    <w:lsdException w:name="Grid Table 3 Accent 6" w:uiPriority="48"/>
-    <w:lsdException w:name="Grid Table 4 Accent 6" w:uiPriority="49"/>
-    <w:lsdException w:name="Grid Table 5 Dark Accent 6" w:uiPriority="50"/>
-    <w:lsdException w:name="Grid Table 6 Colorful Accent 6" w:uiPriority="51"/>
-    <w:lsdException w:name="Grid Table 7 Colorful Accent 6" w:uiPriority="52"/>
-    <w:lsdException w:name="List Table 1 Light" w:uiPriority="46"/>
-    <w:lsdException w:name="List Table 2" w:uiPriority="47"/>
-    <w:lsdException w:name="List Table 3" w:uiPriority="48"/>
-    <w:lsdException w:name="List Table 4" w:uiPriority="49"/>
-    <w:lsdException w:name="List Table 5 Dark" w:uiPriority="50"/>
-    <w:lsdException w:name="List Table 6 Colorful" w:uiPriority="51"/>
-    <w:lsdException w:name="List Table 7 Colorful" w:uiPriority="52"/>
-    <w:lsdException w:name="List Table 1 Light Accent 1" w:uiPriority="46"/>
-    <w:lsdException w:name="List Table 2 Accent 1" w:uiPriority="47"/>
-    <w:lsdException w:name="List Table 3 Accent 1" w:uiPriority="48"/>
-    <w:lsdException w:name="List Table 4 Accent 1" w:uiPriority="49"/>
-    <w:lsdException w:name="List Table 5 Dark Accent 1" w:uiPriority="50"/>
-    <w:lsdException w:name="List Table 6 Colorful Accent 1" w:uiPriority="51"/>
-    <w:lsdException w:name="List Table 7 Colorful Accent 1" w:uiPriority="52"/>
-    <w:lsdException w:name="List Table 1 Light Accent 2" w:uiPriority="46"/>
-    <w:lsdException w:name="List Table 2 Accent 2" w:uiPriority="47"/>
-    <w:lsdException w:name="List Table 3 Accent 2" w:uiPriority="48"/>
-    <w:lsdException w:name="List Table 4 Accent 2" w:uiPriority="49"/>
-    <w:lsdException w:name="List Table 5 Dark Accent 2" w:uiPriority="50"/>
-    <w:lsdException w:name="List Table 6 Colorful Accent 2" w:uiPriority="51"/>
-    <w:lsdException w:name="List Table 7 Colorful Accent 2" w:uiPriority="52"/>
-    <w:lsdException w:name="List Table 1 Light Accent 3" w:uiPriority="46"/>
-    <w:lsdException w:name="List Table 2 Accent 3" w:uiPriority="47"/>
-    <w:lsdException w:name="List Table 3 Accent 3" w:uiPriority="48"/>
-    <w:lsdException w:name="List Table 4 Accent 3" w:uiPriority="49"/>
-    <w:lsdException w:name="List Table 5 Dark Accent 3" w:uiPriority="50"/>
-    <w:lsdException w:name="List Table 6 Colorful Accent 3" w:uiPriority="51"/>
-    <w:lsdException w:name="List Table 7 Colorful Accent 3" w:uiPriority="52"/>
-    <w:lsdException w:name="List Table 1 Light Accent 4" w:uiPriority="46"/>
-    <w:lsdException w:name="List Table 2 Accent 4" w:uiPriority="47"/>
-    <w:lsdException w:name="List Table 3 Accent 4" w:uiPriority="48"/>
-    <w:lsdException w:name="List Table 4 Accent 4" w:uiPriority="49"/>
-    <w:lsdException w:name="List Table 5 Dark Accent 4" w:uiPriority="50"/>
-    <w:lsdException w:name="List Table 6 Colorful Accent 4" w:uiPriority="51"/>
-    <w:lsdException w:name="List Table 7 Colorful Accent 4" w:uiPriority="52"/>
-    <w:lsdException w:name="List Table 1 Light Accent 5" w:uiPriority="46"/>
-    <w:lsdException w:name="List Table 2 Accent 5" w:uiPriority="47"/>
-    <w:lsdException w:name="List Table 3 Accent 5" w:uiPriority="48"/>
-    <w:lsdException w:name="List Table 4 Accent 5" w:uiPriority="49"/>
-    <w:lsdException w:name="List Table 5 Dark Accent 5" w:uiPriority="50"/>
-    <w:lsdException w:name="List Table 6 Colorful Accent 5" w:uiPriority="51"/>
-    <w:lsdException w:name="List Table 7 Colorful Accent 5" w:uiPriority="52"/>
-    <w:lsdException w:name="List Table 1 Light Accent 6" w:uiPriority="46"/>
-    <w:lsdException w:name="List Table 2 Accent 6" w:uiPriority="47"/>
-    <w:lsdException w:name="List Table 3 Accent 6" w:uiPriority="48"/>
-    <w:lsdException w:name="List Table 4 Accent 6" w:uiPriority="49"/>
-    <w:lsdException w:name="List Table 5 Dark Accent 6" w:uiPriority="50"/>
-    <w:lsdException w:name="List Table 6 Colorful Accent 6" w:uiPriority="51"/>
-    <w:lsdException w:name="List Table 7 Colorful Accent 6" w:uiPriority="52"/>
+  <w:latentStyles w:defLockedState="0" w:defUIPriority="99" w:defSemiHidden="1" w:defUnhideWhenUsed="1" w:defQFormat="0" w:count="267">
+    <w:lsdException w:name="Normal" w:semiHidden="0" w:uiPriority="0" w:unhideWhenUsed="0" w:qFormat="1"/>
+    <w:lsdException w:name="heading 1" w:semiHidden="0" w:uiPriority="9" w:unhideWhenUsed="0" w:qFormat="1"/>
+    <w:lsdException w:name="heading 2" w:semiHidden="0" w:uiPriority="9" w:qFormat="1"/>
+    <w:lsdException w:name="heading 3" w:semiHidden="0" w:uiPriority="9" w:qFormat="1"/>
+    <w:lsdException w:name="heading 4" w:semiHidden="0" w:uiPriority="9" w:qFormat="1"/>
+    <w:lsdException w:name="heading 5" w:uiPriority="9" w:qFormat="1"/>
+    <w:lsdException w:name="heading 6" w:uiPriority="9" w:qFormat="1"/>
+    <w:lsdException w:name="heading 7" w:uiPriority="9" w:qFormat="1"/>
+    <w:lsdException w:name="heading 8" w:uiPriority="9" w:qFormat="1"/>
+    <w:lsdException w:name="heading 9" w:uiPriority="9" w:qFormat="1"/>
+    <w:lsdException w:name="toc 1" w:uiPriority="39"/>
+    <w:lsdException w:name="toc 2" w:uiPriority="39"/>
+    <w:lsdException w:name="toc 3" w:uiPriority="39"/>
+    <w:lsdException w:name="toc 4" w:uiPriority="39"/>
+    <w:lsdException w:name="toc 5" w:uiPriority="39"/>
+    <w:lsdException w:name="toc 6" w:uiPriority="39"/>
+    <w:lsdException w:name="toc 7" w:uiPriority="39"/>
+    <w:lsdException w:name="toc 8" w:uiPriority="39"/>
+    <w:lsdException w:name="toc 9" w:uiPriority="39"/>
+    <w:lsdException w:name="header" w:semiHidden="0" w:qFormat="1"/>
+    <w:lsdException w:name="footer" w:semiHidden="0" w:qFormat="1"/>
+    <w:lsdException w:name="caption" w:uiPriority="35" w:qFormat="1"/>
+    <w:lsdException w:name="Title" w:semiHidden="0" w:uiPriority="10" w:unhideWhenUsed="0" w:qFormat="1"/>
+    <w:lsdException w:name="Default Paragraph Font" w:uiPriority="1" w:qFormat="1"/>
+    <w:lsdException w:name="Body Text" w:semiHidden="0" w:uiPriority="1" w:unhideWhenUsed="0" w:qFormat="1"/>
+    <w:lsdException w:name="Subtitle" w:semiHidden="0" w:uiPriority="11" w:unhideWhenUsed="0" w:qFormat="1"/>
+    <w:lsdException w:name="Hyperlink" w:semiHidden="0" w:qFormat="1"/>
+    <w:lsdException w:name="FollowedHyperlink" w:qFormat="1"/>
+    <w:lsdException w:name="Strong" w:semiHidden="0" w:uiPriority="22" w:unhideWhenUsed="0" w:qFormat="1"/>
+    <w:lsdException w:name="Emphasis" w:semiHidden="0" w:uiPriority="20" w:unhideWhenUsed="0" w:qFormat="1"/>
+    <w:lsdException w:name="Normal (Web)" w:semiHidden="0"/>
+    <w:lsdException w:name="Normal Table" w:qFormat="1"/>
+    <w:lsdException w:name="Table Grid" w:semiHidden="0" w:uiPriority="39" w:unhideWhenUsed="0" w:qFormat="1"/>
+    <w:lsdException w:name="Placeholder Text" w:unhideWhenUsed="0"/>
+    <w:lsdException w:name="No Spacing" w:semiHidden="0" w:unhideWhenUsed="0"/>
+    <w:lsdException w:name="Light Shading" w:semiHidden="0" w:uiPriority="60" w:unhideWhenUsed="0"/>
+    <w:lsdException w:name="Light List" w:semiHidden="0" w:uiPriority="61" w:unhideWhenUsed="0"/>
+    <w:lsdException w:name="Light Grid" w:semiHidden="0" w:uiPriority="62" w:unhideWhenUsed="0"/>
+    <w:lsdException w:name="Medium Shading 1" w:semiHidden="0" w:uiPriority="63" w:unhideWhenUsed="0"/>
+    <w:lsdException w:name="Medium Shading 2" w:semiHidden="0" w:uiPriority="64" w:unhideWhenUsed="0"/>
+    <w:lsdException w:name="Medium List 1" w:semiHidden="0" w:uiPriority="65" w:unhideWhenUsed="0"/>
+    <w:lsdException w:name="Medium List 2" w:semiHidden="0" w:uiPriority="66" w:unhideWhenUsed="0"/>
+    <w:lsdException w:name="Medium Grid 1" w:semiHidden="0" w:uiPriority="67" w:unhideWhenUsed="0"/>
+    <w:lsdException w:name="Medium Grid 2" w:semiHidden="0" w:uiPriority="68" w:unhideWhenUsed="0"/>
+    <w:lsdException w:name="Medium Grid 3" w:semiHidden="0" w:uiPriority="69" w:unhideWhenUsed="0"/>
+    <w:lsdException w:name="Dark List" w:semiHidden="0" w:uiPriority="70" w:unhideWhenUsed="0"/>
+    <w:lsdException w:name="Colorful Shading" w:semiHidden="0" w:uiPriority="71" w:unhideWhenUsed="0"/>
+    <w:lsdException w:name="Colorful List" w:semiHidden="0" w:uiPriority="72" w:unhideWhenUsed="0"/>
+    <w:lsdException w:name="Colorful Grid" w:semiHidden="0" w:uiPriority="73" w:unhideWhenUsed="0"/>
+    <w:lsdException w:name="Light Shading Accent 1" w:semiHidden="0" w:uiPriority="60" w:unhideWhenUsed="0"/>
+    <w:lsdException w:name="Light List Accent 1" w:semiHidden="0" w:uiPriority="61" w:unhideWhenUsed="0"/>
+    <w:lsdException w:name="Light Grid Accent 1" w:semiHidden="0" w:uiPriority="62" w:unhideWhenUsed="0"/>
+    <w:lsdException w:name="Medium Shading 1 Accent 1" w:semiHidden="0" w:uiPriority="63" w:unhideWhenUsed="0"/>
+    <w:lsdException w:name="Medium Shading 2 Accent 1" w:semiHidden="0" w:uiPriority="64" w:unhideWhenUsed="0"/>
+    <w:lsdException w:name="Medium List 1 Accent 1" w:semiHidden="0" w:uiPriority="65" w:unhideWhenUsed="0"/>
+    <w:lsdException w:name="Revision" w:unhideWhenUsed="0"/>
+    <w:lsdException w:name="List Paragraph" w:semiHidden="0" w:uiPriority="1" w:unhideWhenUsed="0" w:qFormat="1"/>
+    <w:lsdException w:name="Quote" w:semiHidden="0" w:unhideWhenUsed="0"/>
+    <w:lsdException w:name="Intense Quote" w:semiHidden="0" w:unhideWhenUsed="0"/>
+    <w:lsdException w:name="Medium List 2 Accent 1" w:semiHidden="0" w:uiPriority="66" w:unhideWhenUsed="0"/>
+    <w:lsdException w:name="Medium Grid 1 Accent 1" w:semiHidden="0" w:uiPriority="67" w:unhideWhenUsed="0"/>
+    <w:lsdException w:name="Medium Grid 2 Accent 1" w:semiHidden="0" w:uiPriority="68" w:unhideWhenUsed="0"/>
+    <w:lsdException w:name="Medium Grid 3 Accent 1" w:semiHidden="0" w:uiPriority="69" w:unhideWhenUsed="0"/>
+    <w:lsdException w:name="Dark List Accent 1" w:semiHidden="0" w:uiPriority="70" w:unhideWhenUsed="0"/>
+    <w:lsdException w:name="Colorful Shading Accent 1" w:semiHidden="0" w:uiPriority="71" w:unhideWhenUsed="0"/>
+    <w:lsdException w:name="Colorful List Accent 1" w:semiHidden="0" w:uiPriority="72" w:unhideWhenUsed="0"/>
+    <w:lsdException w:name="Colorful Grid Accent 1" w:semiHidden="0" w:uiPriority="73" w:unhideWhenUsed="0"/>
+    <w:lsdException w:name="Light Shading Accent 2" w:semiHidden="0" w:uiPriority="60" w:unhideWhenUsed="0"/>
+    <w:lsdException w:name="Light List Accent 2" w:semiHidden="0" w:uiPriority="61" w:unhideWhenUsed="0"/>
+    <w:lsdException w:name="Light Grid Accent 2" w:semiHidden="0" w:uiPriority="62" w:unhideWhenUsed="0"/>
+    <w:lsdException w:name="Medium Shading 1 Accent 2" w:semiHidden="0" w:uiPriority="63" w:unhideWhenUsed="0"/>
+    <w:lsdException w:name="Medium Shading 2 Accent 2" w:semiHidden="0" w:uiPriority="64" w:unhideWhenUsed="0"/>
+    <w:lsdException w:name="Medium List 1 Accent 2" w:semiHidden="0" w:uiPriority="65" w:unhideWhenUsed="0"/>
+    <w:lsdException w:name="Medium List 2 Accent 2" w:semiHidden="0" w:uiPriority="66" w:unhideWhenUsed="0"/>
+    <w:lsdException w:name="Medium Grid 1 Accent 2" w:semiHidden="0" w:uiPriority="67" w:unhideWhenUsed="0"/>
+    <w:lsdException w:name="Medium Grid 2 Accent 2" w:semiHidden="0" w:uiPriority="68" w:unhideWhenUsed="0"/>
+    <w:lsdException w:name="Medium Grid 3 Accent 2" w:semiHidden="0" w:uiPriority="69" w:unhideWhenUsed="0"/>
+    <w:lsdException w:name="Dark List Accent 2" w:semiHidden="0" w:uiPriority="70" w:unhideWhenUsed="0"/>
+    <w:lsdException w:name="Colorful Shading Accent 2" w:semiHidden="0" w:uiPriority="71" w:unhideWhenUsed="0"/>
+    <w:lsdException w:name="Colorful List Accent 2" w:semiHidden="0" w:uiPriority="72" w:unhideWhenUsed="0"/>
+    <w:lsdException w:name="Colorful Grid Accent 2" w:semiHidden="0" w:uiPriority="73" w:unhideWhenUsed="0"/>
+    <w:lsdException w:name="Light Shading Accent 3" w:semiHidden="0" w:uiPriority="60" w:unhideWhenUsed="0"/>
+    <w:lsdException w:name="Light List Accent 3" w:semiHidden="0" w:uiPriority="61" w:unhideWhenUsed="0"/>
+    <w:lsdException w:name="Light Grid Accent 3" w:semiHidden="0" w:uiPriority="62" w:unhideWhenUsed="0"/>
+    <w:lsdException w:name="Medium Shading 1 Accent 3" w:semiHidden="0" w:uiPriority="63" w:unhideWhenUsed="0"/>
+    <w:lsdException w:name="Medium Shading 2 Accent 3" w:semiHidden="0" w:uiPriority="64" w:unhideWhenUsed="0"/>
+    <w:lsdException w:name="Medium List 1 Accent 3" w:semiHidden="0" w:uiPriority="65" w:unhideWhenUsed="0"/>
+    <w:lsdException w:name="Medium List 2 Accent 3" w:semiHidden="0" w:uiPriority="66" w:unhideWhenUsed="0"/>
+    <w:lsdException w:name="Medium Grid 1 Accent 3" w:semiHidden="0" w:uiPriority="67" w:unhideWhenUsed="0"/>
+    <w:lsdException w:name="Medium Grid 2 Accent 3" w:semiHidden="0" w:uiPriority="68" w:unhideWhenUsed="0"/>
+    <w:lsdException w:name="Medium Grid 3 Accent 3" w:semiHidden="0" w:uiPriority="69" w:unhideWhenUsed="0"/>
+    <w:lsdException w:name="Dark List Accent 3" w:semiHidden="0" w:uiPriority="70" w:unhideWhenUsed="0"/>
+    <w:lsdException w:name="Colorful Shading Accent 3" w:semiHidden="0" w:uiPriority="71" w:unhideWhenUsed="0"/>
+    <w:lsdException w:name="Colorful List Accent 3" w:semiHidden="0" w:uiPriority="72" w:unhideWhenUsed="0"/>
+    <w:lsdException w:name="Colorful Grid Accent 3" w:semiHidden="0" w:uiPriority="73" w:unhideWhenUsed="0"/>
+    <w:lsdException w:name="Light Shading Accent 4" w:semiHidden="0" w:uiPriority="60" w:unhideWhenUsed="0"/>
+    <w:lsdException w:name="Light List Accent 4" w:semiHidden="0" w:uiPriority="61" w:unhideWhenUsed="0"/>
+    <w:lsdException w:name="Light Grid Accent 4" w:semiHidden="0" w:uiPriority="62" w:unhideWhenUsed="0"/>
+    <w:lsdException w:name="Medium Shading 1 Accent 4" w:semiHidden="0" w:uiPriority="63" w:unhideWhenUsed="0"/>
+    <w:lsdException w:name="Medium Shading 2 Accent 4" w:semiHidden="0" w:uiPriority="64" w:unhideWhenUsed="0"/>
+    <w:lsdException w:name="Medium List 1 Accent 4" w:semiHidden="0" w:uiPriority="65" w:unhideWhenUsed="0"/>
+    <w:lsdException w:name="Medium List 2 Accent 4" w:semiHidden="0" w:uiPriority="66" w:unhideWhenUsed="0"/>
+    <w:lsdException w:name="Medium Grid 1 Accent 4" w:semiHidden="0" w:uiPriority="67" w:unhideWhenUsed="0"/>
+    <w:lsdException w:name="Medium Grid 2 Accent 4" w:semiHidden="0" w:uiPriority="68" w:unhideWhenUsed="0"/>
+    <w:lsdException w:name="Medium Grid 3 Accent 4" w:semiHidden="0" w:uiPriority="69" w:unhideWhenUsed="0"/>
+    <w:lsdException w:name="Dark List Accent 4" w:semiHidden="0" w:uiPriority="70" w:unhideWhenUsed="0"/>
+    <w:lsdException w:name="Colorful Shading Accent 4" w:semiHidden="0" w:uiPriority="71" w:unhideWhenUsed="0"/>
+    <w:lsdException w:name="Colorful List Accent 4" w:semiHidden="0" w:uiPriority="72" w:unhideWhenUsed="0"/>
+    <w:lsdException w:name="Colorful Grid Accent 4" w:semiHidden="0" w:uiPriority="73" w:unhideWhenUsed="0"/>
+    <w:lsdException w:name="Light Shading Accent 5" w:semiHidden="0" w:uiPriority="60" w:unhideWhenUsed="0"/>
+    <w:lsdException w:name="Light List Accent 5" w:semiHidden="0" w:uiPriority="61" w:unhideWhenUsed="0"/>
+    <w:lsdException w:name="Light Grid Accent 5" w:semiHidden="0" w:uiPriority="62" w:unhideWhenUsed="0"/>
+    <w:lsdException w:name="Medium Shading 1 Accent 5" w:semiHidden="0" w:uiPriority="63" w:unhideWhenUsed="0"/>
+    <w:lsdException w:name="Medium Shading 2 Accent 5" w:semiHidden="0" w:uiPriority="64" w:unhideWhenUsed="0"/>
+    <w:lsdException w:name="Medium List 1 Accent 5" w:semiHidden="0" w:uiPriority="65" w:unhideWhenUsed="0"/>
+    <w:lsdException w:name="Medium List 2 Accent 5" w:semiHidden="0" w:uiPriority="66" w:unhideWhenUsed="0"/>
+    <w:lsdException w:name="Medium Grid 1 Accent 5" w:semiHidden="0" w:uiPriority="67" w:unhideWhenUsed="0"/>
+    <w:lsdException w:name="Medium Grid 2 Accent 5" w:semiHidden="0" w:uiPriority="68" w:unhideWhenUsed="0"/>
+    <w:lsdException w:name="Medium Grid 3 Accent 5" w:semiHidden="0" w:uiPriority="69" w:unhideWhenUsed="0"/>
+    <w:lsdException w:name="Dark List Accent 5" w:semiHidden="0" w:uiPriority="70" w:unhideWhenUsed="0"/>
+    <w:lsdException w:name="Colorful Shading Accent 5" w:semiHidden="0" w:uiPriority="71" w:unhideWhenUsed="0"/>
+    <w:lsdException w:name="Colorful List Accent 5" w:semiHidden="0" w:uiPriority="72" w:unhideWhenUsed="0"/>
+    <w:lsdException w:name="Colorful Grid Accent 5" w:semiHidden="0" w:uiPriority="73" w:unhideWhenUsed="0"/>
+    <w:lsdException w:name="Light Shading Accent 6" w:semiHidden="0" w:uiPriority="60" w:unhideWhenUsed="0"/>
+    <w:lsdException w:name="Light List Accent 6" w:semiHidden="0" w:uiPriority="61" w:unhideWhenUsed="0"/>
+    <w:lsdException w:name="Light Grid Accent 6" w:semiHidden="0" w:uiPriority="62" w:unhideWhenUsed="0"/>
+    <w:lsdException w:name="Medium Shading 1 Accent 6" w:semiHidden="0" w:uiPriority="63" w:unhideWhenUsed="0"/>
+    <w:lsdException w:name="Medium Shading 2 Accent 6" w:semiHidden="0" w:uiPriority="64" w:unhideWhenUsed="0"/>
+    <w:lsdException w:name="Medium List 1 Accent 6" w:semiHidden="0" w:uiPriority="65" w:unhideWhenUsed="0"/>
+    <w:lsdException w:name="Medium List 2 Accent 6" w:semiHidden="0" w:uiPriority="66" w:unhideWhenUsed="0"/>
+    <w:lsdException w:name="Medium Grid 1 Accent 6" w:semiHidden="0" w:uiPriority="67" w:unhideWhenUsed="0"/>
+    <w:lsdException w:name="Medium Grid 2 Accent 6" w:semiHidden="0" w:uiPriority="68" w:unhideWhenUsed="0"/>
+    <w:lsdException w:name="Medium Grid 3 Accent 6" w:semiHidden="0" w:uiPriority="69" w:unhideWhenUsed="0"/>
+    <w:lsdException w:name="Dark List Accent 6" w:semiHidden="0" w:uiPriority="70" w:unhideWhenUsed="0"/>
+    <w:lsdException w:name="Colorful Shading Accent 6" w:semiHidden="0" w:uiPriority="71" w:unhideWhenUsed="0"/>
+    <w:lsdException w:name="Colorful List Accent 6" w:semiHidden="0" w:uiPriority="72" w:unhideWhenUsed="0"/>
+    <w:lsdException w:name="Colorful Grid Accent 6" w:semiHidden="0" w:uiPriority="73" w:unhideWhenUsed="0"/>
+    <w:lsdException w:name="Subtle Emphasis" w:semiHidden="0" w:uiPriority="19" w:unhideWhenUsed="0" w:qFormat="1"/>
+    <w:lsdException w:name="Intense Emphasis" w:semiHidden="0" w:uiPriority="21" w:unhideWhenUsed="0" w:qFormat="1"/>
+    <w:lsdException w:name="Subtle Reference" w:semiHidden="0" w:uiPriority="31" w:unhideWhenUsed="0" w:qFormat="1"/>
+    <w:lsdException w:name="Intense Reference" w:semiHidden="0" w:uiPriority="32" w:unhideWhenUsed="0" w:qFormat="1"/>
+    <w:lsdException w:name="Book Title" w:semiHidden="0" w:uiPriority="33" w:unhideWhenUsed="0" w:qFormat="1"/>
+    <w:lsdException w:name="Bibliography" w:uiPriority="37"/>
+    <w:lsdException w:name="TOC Heading" w:uiPriority="39" w:qFormat="1"/>
   </w:latentStyles>
   <w:style w:type="paragraph" w:default="1" w:styleId="Normal">
     <w:name w:val="Normal"/>
@@ -15353,6 +16804,7 @@
     <w:uiPriority w:val="39"/>
     <w:qFormat/>
     <w:tblPr>
+      <w:tblInd w:w="0" w:type="dxa"/>
       <w:tblBorders>
         <w:top w:val="single" w:sz="4" w:space="0" w:color="auto"/>
         <w:left w:val="single" w:sz="4" w:space="0" w:color="auto"/>
@@ -15361,6 +16813,660 @@
         <w:insideH w:val="single" w:sz="4" w:space="0" w:color="auto"/>
         <w:insideV w:val="single" w:sz="4" w:space="0" w:color="auto"/>
       </w:tblBorders>
+      <w:tblCellMar>
+        <w:top w:w="0" w:type="dxa"/>
+        <w:left w:w="108" w:type="dxa"/>
+        <w:bottom w:w="0" w:type="dxa"/>
+        <w:right w:w="108" w:type="dxa"/>
+      </w:tblCellMar>
+    </w:tblPr>
+  </w:style>
+  <w:style w:type="paragraph" w:styleId="ListParagraph">
+    <w:name w:val="List Paragraph"/>
+    <w:basedOn w:val="Normal"/>
+    <w:uiPriority w:val="1"/>
+    <w:qFormat/>
+    <w:pPr>
+      <w:ind w:left="1078" w:hanging="358"/>
+      <w:jc w:val="both"/>
+    </w:pPr>
+  </w:style>
+  <w:style w:type="paragraph" w:customStyle="1" w:styleId="TableParagraph">
+    <w:name w:val="Table Paragraph"/>
+    <w:basedOn w:val="Normal"/>
+    <w:uiPriority w:val="1"/>
+    <w:qFormat/>
+  </w:style>
+  <w:style w:type="character" w:customStyle="1" w:styleId="HeaderChar">
+    <w:name w:val="Header Char"/>
+    <w:basedOn w:val="DefaultParagraphFont"/>
+    <w:link w:val="Header"/>
+    <w:uiPriority w:val="99"/>
+    <w:qFormat/>
+    <w:rPr>
+      <w:rFonts w:eastAsia="Times New Roman"/>
+      <w:sz w:val="22"/>
+      <w:szCs w:val="22"/>
+      <w:lang w:val="vi"/>
+    </w:rPr>
+  </w:style>
+  <w:style w:type="character" w:customStyle="1" w:styleId="FooterChar">
+    <w:name w:val="Footer Char"/>
+    <w:basedOn w:val="DefaultParagraphFont"/>
+    <w:link w:val="Footer"/>
+    <w:uiPriority w:val="99"/>
+    <w:qFormat/>
+    <w:rPr>
+      <w:rFonts w:eastAsia="Times New Roman"/>
+      <w:sz w:val="22"/>
+      <w:szCs w:val="22"/>
+      <w:lang w:val="vi"/>
+    </w:rPr>
+  </w:style>
+  <w:style w:type="character" w:customStyle="1" w:styleId="katex-mathml">
+    <w:name w:val="katex-mathml"/>
+    <w:basedOn w:val="DefaultParagraphFont"/>
+    <w:qFormat/>
+  </w:style>
+  <w:style w:type="character" w:customStyle="1" w:styleId="mopen">
+    <w:name w:val="mopen"/>
+    <w:basedOn w:val="DefaultParagraphFont"/>
+    <w:qFormat/>
+  </w:style>
+  <w:style w:type="character" w:customStyle="1" w:styleId="mord">
+    <w:name w:val="mord"/>
+    <w:basedOn w:val="DefaultParagraphFont"/>
+    <w:qFormat/>
+  </w:style>
+  <w:style w:type="character" w:customStyle="1" w:styleId="mpunct">
+    <w:name w:val="mpunct"/>
+    <w:basedOn w:val="DefaultParagraphFont"/>
+    <w:qFormat/>
+  </w:style>
+  <w:style w:type="character" w:customStyle="1" w:styleId="mclose">
+    <w:name w:val="mclose"/>
+    <w:basedOn w:val="DefaultParagraphFont"/>
+    <w:qFormat/>
+  </w:style>
+  <w:style w:type="character" w:customStyle="1" w:styleId="Heading1Char">
+    <w:name w:val="Heading 1 Char"/>
+    <w:basedOn w:val="DefaultParagraphFont"/>
+    <w:link w:val="Heading1"/>
+    <w:uiPriority w:val="9"/>
+    <w:rsid w:val="00442FEE"/>
+    <w:rPr>
+      <w:rFonts w:eastAsia="Times New Roman"/>
+      <w:b/>
+      <w:bCs/>
+      <w:sz w:val="40"/>
+      <w:szCs w:val="40"/>
+      <w:lang w:val="vi"/>
+    </w:rPr>
+  </w:style>
+  <w:style w:type="paragraph" w:styleId="Bibliography">
+    <w:name w:val="Bibliography"/>
+    <w:basedOn w:val="Normal"/>
+    <w:next w:val="Normal"/>
+    <w:uiPriority w:val="37"/>
+    <w:unhideWhenUsed/>
+    <w:rsid w:val="00442FEE"/>
+  </w:style>
+  <w:style w:type="character" w:styleId="CommentReference">
+    <w:name w:val="annotation reference"/>
+    <w:basedOn w:val="DefaultParagraphFont"/>
+    <w:uiPriority w:val="99"/>
+    <w:semiHidden/>
+    <w:unhideWhenUsed/>
+    <w:rsid w:val="00EF7E37"/>
+    <w:rPr>
+      <w:sz w:val="16"/>
+      <w:szCs w:val="16"/>
+    </w:rPr>
+  </w:style>
+  <w:style w:type="paragraph" w:styleId="CommentText">
+    <w:name w:val="annotation text"/>
+    <w:basedOn w:val="Normal"/>
+    <w:link w:val="CommentTextChar"/>
+    <w:uiPriority w:val="99"/>
+    <w:semiHidden/>
+    <w:unhideWhenUsed/>
+    <w:rsid w:val="00EF7E37"/>
+    <w:rPr>
+      <w:sz w:val="20"/>
+      <w:szCs w:val="20"/>
+    </w:rPr>
+  </w:style>
+  <w:style w:type="character" w:customStyle="1" w:styleId="CommentTextChar">
+    <w:name w:val="Comment Text Char"/>
+    <w:basedOn w:val="DefaultParagraphFont"/>
+    <w:link w:val="CommentText"/>
+    <w:uiPriority w:val="99"/>
+    <w:semiHidden/>
+    <w:rsid w:val="00EF7E37"/>
+    <w:rPr>
+      <w:rFonts w:eastAsia="Times New Roman"/>
+      <w:lang w:val="vi"/>
+    </w:rPr>
+  </w:style>
+  <w:style w:type="paragraph" w:styleId="CommentSubject">
+    <w:name w:val="annotation subject"/>
+    <w:basedOn w:val="CommentText"/>
+    <w:next w:val="CommentText"/>
+    <w:link w:val="CommentSubjectChar"/>
+    <w:uiPriority w:val="99"/>
+    <w:semiHidden/>
+    <w:unhideWhenUsed/>
+    <w:rsid w:val="00EF7E37"/>
+    <w:rPr>
+      <w:b/>
+      <w:bCs/>
+    </w:rPr>
+  </w:style>
+  <w:style w:type="character" w:customStyle="1" w:styleId="CommentSubjectChar">
+    <w:name w:val="Comment Subject Char"/>
+    <w:basedOn w:val="CommentTextChar"/>
+    <w:link w:val="CommentSubject"/>
+    <w:uiPriority w:val="99"/>
+    <w:semiHidden/>
+    <w:rsid w:val="00EF7E37"/>
+    <w:rPr>
+      <w:rFonts w:eastAsia="Times New Roman"/>
+      <w:b/>
+      <w:bCs/>
+      <w:lang w:val="vi"/>
+    </w:rPr>
+  </w:style>
+  <w:style w:type="paragraph" w:styleId="BalloonText">
+    <w:name w:val="Balloon Text"/>
+    <w:basedOn w:val="Normal"/>
+    <w:link w:val="BalloonTextChar"/>
+    <w:uiPriority w:val="99"/>
+    <w:semiHidden/>
+    <w:unhideWhenUsed/>
+    <w:rsid w:val="00EF7E37"/>
+    <w:rPr>
+      <w:rFonts w:ascii="Segoe UI" w:hAnsi="Segoe UI" w:cs="Segoe UI"/>
+      <w:sz w:val="18"/>
+      <w:szCs w:val="18"/>
+    </w:rPr>
+  </w:style>
+  <w:style w:type="character" w:customStyle="1" w:styleId="BalloonTextChar">
+    <w:name w:val="Balloon Text Char"/>
+    <w:basedOn w:val="DefaultParagraphFont"/>
+    <w:link w:val="BalloonText"/>
+    <w:uiPriority w:val="99"/>
+    <w:semiHidden/>
+    <w:rsid w:val="00EF7E37"/>
+    <w:rPr>
+      <w:rFonts w:ascii="Segoe UI" w:eastAsia="Times New Roman" w:hAnsi="Segoe UI" w:cs="Segoe UI"/>
+      <w:sz w:val="18"/>
+      <w:szCs w:val="18"/>
+      <w:lang w:val="vi"/>
+    </w:rPr>
+  </w:style>
+  <w:style w:type="paragraph" w:styleId="Caption">
+    <w:name w:val="caption"/>
+    <w:basedOn w:val="Normal"/>
+    <w:next w:val="Normal"/>
+    <w:uiPriority w:val="35"/>
+    <w:unhideWhenUsed/>
+    <w:qFormat/>
+    <w:rsid w:val="00953E3C"/>
+    <w:pPr>
+      <w:spacing w:after="200"/>
+    </w:pPr>
+    <w:rPr>
+      <w:i/>
+      <w:iCs/>
+      <w:color w:val="1F497D" w:themeColor="text2"/>
+      <w:sz w:val="18"/>
+      <w:szCs w:val="18"/>
+    </w:rPr>
+  </w:style>
+  <w:style w:type="character" w:styleId="PlaceholderText">
+    <w:name w:val="Placeholder Text"/>
+    <w:basedOn w:val="DefaultParagraphFont"/>
+    <w:uiPriority w:val="99"/>
+    <w:semiHidden/>
+    <w:rsid w:val="00010FF5"/>
+    <w:rPr>
+      <w:color w:val="808080"/>
+    </w:rPr>
+  </w:style>
+  <w:style w:type="character" w:customStyle="1" w:styleId="mrel">
+    <w:name w:val="mrel"/>
+    <w:basedOn w:val="DefaultParagraphFont"/>
+    <w:rsid w:val="00A74B5D"/>
+  </w:style>
+  <w:style w:type="character" w:customStyle="1" w:styleId="mbin">
+    <w:name w:val="mbin"/>
+    <w:basedOn w:val="DefaultParagraphFont"/>
+    <w:rsid w:val="00A74B5D"/>
+  </w:style>
+  <w:style w:type="character" w:customStyle="1" w:styleId="vlist-s">
+    <w:name w:val="vlist-s"/>
+    <w:basedOn w:val="DefaultParagraphFont"/>
+    <w:rsid w:val="00C27D9E"/>
+  </w:style>
+  <w:style w:type="character" w:customStyle="1" w:styleId="mop">
+    <w:name w:val="mop"/>
+    <w:basedOn w:val="DefaultParagraphFont"/>
+    <w:rsid w:val="00465565"/>
+  </w:style>
+  <w:style w:type="character" w:customStyle="1" w:styleId="delimsizing">
+    <w:name w:val="delimsizing"/>
+    <w:basedOn w:val="DefaultParagraphFont"/>
+    <w:rsid w:val="00465565"/>
+  </w:style>
+  <w:style w:type="character" w:customStyle="1" w:styleId="BodyTextChar">
+    <w:name w:val="Body Text Char"/>
+    <w:basedOn w:val="DefaultParagraphFont"/>
+    <w:link w:val="BodyText"/>
+    <w:uiPriority w:val="1"/>
+    <w:rsid w:val="00F03A1A"/>
+    <w:rPr>
+      <w:rFonts w:eastAsia="Times New Roman"/>
+      <w:sz w:val="26"/>
+      <w:szCs w:val="26"/>
+      <w:lang w:val="vi"/>
+    </w:rPr>
+  </w:style>
+  <w:style w:type="character" w:styleId="HTMLCode">
+    <w:name w:val="HTML Code"/>
+    <w:basedOn w:val="DefaultParagraphFont"/>
+    <w:uiPriority w:val="99"/>
+    <w:semiHidden/>
+    <w:unhideWhenUsed/>
+    <w:rsid w:val="00FC1DD9"/>
+    <w:rPr>
+      <w:rFonts w:ascii="Courier New" w:eastAsia="Times New Roman" w:hAnsi="Courier New" w:cs="Courier New"/>
+      <w:sz w:val="20"/>
+      <w:szCs w:val="20"/>
+    </w:rPr>
+  </w:style>
+</w:styles>
+</file>
+
+<file path=word/stylesWithEffects.xml><?xml version="1.0" encoding="utf-8"?>
+<w:styles xmlns:wpc="http://schemas.microsoft.com/office/word/2010/wordprocessingCanvas" xmlns:mc="http://schemas.openxmlformats.org/markup-compatibility/2006" xmlns:o="urn:schemas-microsoft-com:office:office" xmlns:r="http://schemas.openxmlformats.org/officeDocument/2006/relationships" xmlns:m="http://schemas.openxmlformats.org/officeDocument/2006/math" xmlns:v="urn:schemas-microsoft-com:vml" xmlns:wp14="http://schemas.microsoft.com/office/word/2010/wordprocessingDrawing" xmlns:wp="http://schemas.openxmlformats.org/drawingml/2006/wordprocessingDrawing" xmlns:w10="urn:schemas-microsoft-com:office:word" xmlns:w="http://schemas.openxmlformats.org/wordprocessingml/2006/main" xmlns:w14="http://schemas.microsoft.com/office/word/2010/wordml" xmlns:wpg="http://schemas.microsoft.com/office/word/2010/wordprocessingGroup" xmlns:wpi="http://schemas.microsoft.com/office/word/2010/wordprocessingInk" xmlns:wne="http://schemas.microsoft.com/office/word/2006/wordml" xmlns:wps="http://schemas.microsoft.com/office/word/2010/wordprocessingShape" mc:Ignorable="w14 wp14">
+  <w:docDefaults>
+    <w:rPrDefault>
+      <w:rPr>
+        <w:rFonts w:ascii="Times New Roman" w:eastAsia="SimSun" w:hAnsi="Times New Roman" w:cs="Times New Roman"/>
+        <w:lang w:val="en-US" w:eastAsia="en-US" w:bidi="ar-SA"/>
+      </w:rPr>
+    </w:rPrDefault>
+    <w:pPrDefault/>
+  </w:docDefaults>
+  <w:latentStyles w:defLockedState="0" w:defUIPriority="99" w:defSemiHidden="1" w:defUnhideWhenUsed="1" w:defQFormat="0" w:count="267">
+    <w:lsdException w:name="Normal" w:semiHidden="0" w:uiPriority="0" w:unhideWhenUsed="0" w:qFormat="1"/>
+    <w:lsdException w:name="heading 1" w:semiHidden="0" w:uiPriority="9" w:unhideWhenUsed="0" w:qFormat="1"/>
+    <w:lsdException w:name="heading 2" w:semiHidden="0" w:uiPriority="9" w:qFormat="1"/>
+    <w:lsdException w:name="heading 3" w:semiHidden="0" w:uiPriority="9" w:qFormat="1"/>
+    <w:lsdException w:name="heading 4" w:semiHidden="0" w:uiPriority="9" w:qFormat="1"/>
+    <w:lsdException w:name="heading 5" w:uiPriority="9" w:qFormat="1"/>
+    <w:lsdException w:name="heading 6" w:uiPriority="9" w:qFormat="1"/>
+    <w:lsdException w:name="heading 7" w:uiPriority="9" w:qFormat="1"/>
+    <w:lsdException w:name="heading 8" w:uiPriority="9" w:qFormat="1"/>
+    <w:lsdException w:name="heading 9" w:uiPriority="9" w:qFormat="1"/>
+    <w:lsdException w:name="toc 1" w:uiPriority="39"/>
+    <w:lsdException w:name="toc 2" w:uiPriority="39"/>
+    <w:lsdException w:name="toc 3" w:uiPriority="39"/>
+    <w:lsdException w:name="toc 4" w:uiPriority="39"/>
+    <w:lsdException w:name="toc 5" w:uiPriority="39"/>
+    <w:lsdException w:name="toc 6" w:uiPriority="39"/>
+    <w:lsdException w:name="toc 7" w:uiPriority="39"/>
+    <w:lsdException w:name="toc 8" w:uiPriority="39"/>
+    <w:lsdException w:name="toc 9" w:uiPriority="39"/>
+    <w:lsdException w:name="header" w:semiHidden="0" w:qFormat="1"/>
+    <w:lsdException w:name="footer" w:semiHidden="0" w:qFormat="1"/>
+    <w:lsdException w:name="caption" w:uiPriority="35" w:qFormat="1"/>
+    <w:lsdException w:name="Title" w:semiHidden="0" w:uiPriority="10" w:unhideWhenUsed="0" w:qFormat="1"/>
+    <w:lsdException w:name="Default Paragraph Font" w:uiPriority="1" w:qFormat="1"/>
+    <w:lsdException w:name="Body Text" w:semiHidden="0" w:uiPriority="1" w:unhideWhenUsed="0" w:qFormat="1"/>
+    <w:lsdException w:name="Subtitle" w:semiHidden="0" w:uiPriority="11" w:unhideWhenUsed="0" w:qFormat="1"/>
+    <w:lsdException w:name="Hyperlink" w:semiHidden="0" w:qFormat="1"/>
+    <w:lsdException w:name="FollowedHyperlink" w:qFormat="1"/>
+    <w:lsdException w:name="Strong" w:semiHidden="0" w:uiPriority="22" w:unhideWhenUsed="0" w:qFormat="1"/>
+    <w:lsdException w:name="Emphasis" w:semiHidden="0" w:uiPriority="20" w:unhideWhenUsed="0" w:qFormat="1"/>
+    <w:lsdException w:name="Normal (Web)" w:semiHidden="0"/>
+    <w:lsdException w:name="Normal Table" w:qFormat="1"/>
+    <w:lsdException w:name="Table Grid" w:semiHidden="0" w:uiPriority="39" w:unhideWhenUsed="0" w:qFormat="1"/>
+    <w:lsdException w:name="Placeholder Text" w:unhideWhenUsed="0"/>
+    <w:lsdException w:name="No Spacing" w:semiHidden="0" w:unhideWhenUsed="0"/>
+    <w:lsdException w:name="Light Shading" w:semiHidden="0" w:uiPriority="60" w:unhideWhenUsed="0"/>
+    <w:lsdException w:name="Light List" w:semiHidden="0" w:uiPriority="61" w:unhideWhenUsed="0"/>
+    <w:lsdException w:name="Light Grid" w:semiHidden="0" w:uiPriority="62" w:unhideWhenUsed="0"/>
+    <w:lsdException w:name="Medium Shading 1" w:semiHidden="0" w:uiPriority="63" w:unhideWhenUsed="0"/>
+    <w:lsdException w:name="Medium Shading 2" w:semiHidden="0" w:uiPriority="64" w:unhideWhenUsed="0"/>
+    <w:lsdException w:name="Medium List 1" w:semiHidden="0" w:uiPriority="65" w:unhideWhenUsed="0"/>
+    <w:lsdException w:name="Medium List 2" w:semiHidden="0" w:uiPriority="66" w:unhideWhenUsed="0"/>
+    <w:lsdException w:name="Medium Grid 1" w:semiHidden="0" w:uiPriority="67" w:unhideWhenUsed="0"/>
+    <w:lsdException w:name="Medium Grid 2" w:semiHidden="0" w:uiPriority="68" w:unhideWhenUsed="0"/>
+    <w:lsdException w:name="Medium Grid 3" w:semiHidden="0" w:uiPriority="69" w:unhideWhenUsed="0"/>
+    <w:lsdException w:name="Dark List" w:semiHidden="0" w:uiPriority="70" w:unhideWhenUsed="0"/>
+    <w:lsdException w:name="Colorful Shading" w:semiHidden="0" w:uiPriority="71" w:unhideWhenUsed="0"/>
+    <w:lsdException w:name="Colorful List" w:semiHidden="0" w:uiPriority="72" w:unhideWhenUsed="0"/>
+    <w:lsdException w:name="Colorful Grid" w:semiHidden="0" w:uiPriority="73" w:unhideWhenUsed="0"/>
+    <w:lsdException w:name="Light Shading Accent 1" w:semiHidden="0" w:uiPriority="60" w:unhideWhenUsed="0"/>
+    <w:lsdException w:name="Light List Accent 1" w:semiHidden="0" w:uiPriority="61" w:unhideWhenUsed="0"/>
+    <w:lsdException w:name="Light Grid Accent 1" w:semiHidden="0" w:uiPriority="62" w:unhideWhenUsed="0"/>
+    <w:lsdException w:name="Medium Shading 1 Accent 1" w:semiHidden="0" w:uiPriority="63" w:unhideWhenUsed="0"/>
+    <w:lsdException w:name="Medium Shading 2 Accent 1" w:semiHidden="0" w:uiPriority="64" w:unhideWhenUsed="0"/>
+    <w:lsdException w:name="Medium List 1 Accent 1" w:semiHidden="0" w:uiPriority="65" w:unhideWhenUsed="0"/>
+    <w:lsdException w:name="Revision" w:unhideWhenUsed="0"/>
+    <w:lsdException w:name="List Paragraph" w:semiHidden="0" w:uiPriority="1" w:unhideWhenUsed="0" w:qFormat="1"/>
+    <w:lsdException w:name="Quote" w:semiHidden="0" w:unhideWhenUsed="0"/>
+    <w:lsdException w:name="Intense Quote" w:semiHidden="0" w:unhideWhenUsed="0"/>
+    <w:lsdException w:name="Medium List 2 Accent 1" w:semiHidden="0" w:uiPriority="66" w:unhideWhenUsed="0"/>
+    <w:lsdException w:name="Medium Grid 1 Accent 1" w:semiHidden="0" w:uiPriority="67" w:unhideWhenUsed="0"/>
+    <w:lsdException w:name="Medium Grid 2 Accent 1" w:semiHidden="0" w:uiPriority="68" w:unhideWhenUsed="0"/>
+    <w:lsdException w:name="Medium Grid 3 Accent 1" w:semiHidden="0" w:uiPriority="69" w:unhideWhenUsed="0"/>
+    <w:lsdException w:name="Dark List Accent 1" w:semiHidden="0" w:uiPriority="70" w:unhideWhenUsed="0"/>
+    <w:lsdException w:name="Colorful Shading Accent 1" w:semiHidden="0" w:uiPriority="71" w:unhideWhenUsed="0"/>
+    <w:lsdException w:name="Colorful List Accent 1" w:semiHidden="0" w:uiPriority="72" w:unhideWhenUsed="0"/>
+    <w:lsdException w:name="Colorful Grid Accent 1" w:semiHidden="0" w:uiPriority="73" w:unhideWhenUsed="0"/>
+    <w:lsdException w:name="Light Shading Accent 2" w:semiHidden="0" w:uiPriority="60" w:unhideWhenUsed="0"/>
+    <w:lsdException w:name="Light List Accent 2" w:semiHidden="0" w:uiPriority="61" w:unhideWhenUsed="0"/>
+    <w:lsdException w:name="Light Grid Accent 2" w:semiHidden="0" w:uiPriority="62" w:unhideWhenUsed="0"/>
+    <w:lsdException w:name="Medium Shading 1 Accent 2" w:semiHidden="0" w:uiPriority="63" w:unhideWhenUsed="0"/>
+    <w:lsdException w:name="Medium Shading 2 Accent 2" w:semiHidden="0" w:uiPriority="64" w:unhideWhenUsed="0"/>
+    <w:lsdException w:name="Medium List 1 Accent 2" w:semiHidden="0" w:uiPriority="65" w:unhideWhenUsed="0"/>
+    <w:lsdException w:name="Medium List 2 Accent 2" w:semiHidden="0" w:uiPriority="66" w:unhideWhenUsed="0"/>
+    <w:lsdException w:name="Medium Grid 1 Accent 2" w:semiHidden="0" w:uiPriority="67" w:unhideWhenUsed="0"/>
+    <w:lsdException w:name="Medium Grid 2 Accent 2" w:semiHidden="0" w:uiPriority="68" w:unhideWhenUsed="0"/>
+    <w:lsdException w:name="Medium Grid 3 Accent 2" w:semiHidden="0" w:uiPriority="69" w:unhideWhenUsed="0"/>
+    <w:lsdException w:name="Dark List Accent 2" w:semiHidden="0" w:uiPriority="70" w:unhideWhenUsed="0"/>
+    <w:lsdException w:name="Colorful Shading Accent 2" w:semiHidden="0" w:uiPriority="71" w:unhideWhenUsed="0"/>
+    <w:lsdException w:name="Colorful List Accent 2" w:semiHidden="0" w:uiPriority="72" w:unhideWhenUsed="0"/>
+    <w:lsdException w:name="Colorful Grid Accent 2" w:semiHidden="0" w:uiPriority="73" w:unhideWhenUsed="0"/>
+    <w:lsdException w:name="Light Shading Accent 3" w:semiHidden="0" w:uiPriority="60" w:unhideWhenUsed="0"/>
+    <w:lsdException w:name="Light List Accent 3" w:semiHidden="0" w:uiPriority="61" w:unhideWhenUsed="0"/>
+    <w:lsdException w:name="Light Grid Accent 3" w:semiHidden="0" w:uiPriority="62" w:unhideWhenUsed="0"/>
+    <w:lsdException w:name="Medium Shading 1 Accent 3" w:semiHidden="0" w:uiPriority="63" w:unhideWhenUsed="0"/>
+    <w:lsdException w:name="Medium Shading 2 Accent 3" w:semiHidden="0" w:uiPriority="64" w:unhideWhenUsed="0"/>
+    <w:lsdException w:name="Medium List 1 Accent 3" w:semiHidden="0" w:uiPriority="65" w:unhideWhenUsed="0"/>
+    <w:lsdException w:name="Medium List 2 Accent 3" w:semiHidden="0" w:uiPriority="66" w:unhideWhenUsed="0"/>
+    <w:lsdException w:name="Medium Grid 1 Accent 3" w:semiHidden="0" w:uiPriority="67" w:unhideWhenUsed="0"/>
+    <w:lsdException w:name="Medium Grid 2 Accent 3" w:semiHidden="0" w:uiPriority="68" w:unhideWhenUsed="0"/>
+    <w:lsdException w:name="Medium Grid 3 Accent 3" w:semiHidden="0" w:uiPriority="69" w:unhideWhenUsed="0"/>
+    <w:lsdException w:name="Dark List Accent 3" w:semiHidden="0" w:uiPriority="70" w:unhideWhenUsed="0"/>
+    <w:lsdException w:name="Colorful Shading Accent 3" w:semiHidden="0" w:uiPriority="71" w:unhideWhenUsed="0"/>
+    <w:lsdException w:name="Colorful List Accent 3" w:semiHidden="0" w:uiPriority="72" w:unhideWhenUsed="0"/>
+    <w:lsdException w:name="Colorful Grid Accent 3" w:semiHidden="0" w:uiPriority="73" w:unhideWhenUsed="0"/>
+    <w:lsdException w:name="Light Shading Accent 4" w:semiHidden="0" w:uiPriority="60" w:unhideWhenUsed="0"/>
+    <w:lsdException w:name="Light List Accent 4" w:semiHidden="0" w:uiPriority="61" w:unhideWhenUsed="0"/>
+    <w:lsdException w:name="Light Grid Accent 4" w:semiHidden="0" w:uiPriority="62" w:unhideWhenUsed="0"/>
+    <w:lsdException w:name="Medium Shading 1 Accent 4" w:semiHidden="0" w:uiPriority="63" w:unhideWhenUsed="0"/>
+    <w:lsdException w:name="Medium Shading 2 Accent 4" w:semiHidden="0" w:uiPriority="64" w:unhideWhenUsed="0"/>
+    <w:lsdException w:name="Medium List 1 Accent 4" w:semiHidden="0" w:uiPriority="65" w:unhideWhenUsed="0"/>
+    <w:lsdException w:name="Medium List 2 Accent 4" w:semiHidden="0" w:uiPriority="66" w:unhideWhenUsed="0"/>
+    <w:lsdException w:name="Medium Grid 1 Accent 4" w:semiHidden="0" w:uiPriority="67" w:unhideWhenUsed="0"/>
+    <w:lsdException w:name="Medium Grid 2 Accent 4" w:semiHidden="0" w:uiPriority="68" w:unhideWhenUsed="0"/>
+    <w:lsdException w:name="Medium Grid 3 Accent 4" w:semiHidden="0" w:uiPriority="69" w:unhideWhenUsed="0"/>
+    <w:lsdException w:name="Dark List Accent 4" w:semiHidden="0" w:uiPriority="70" w:unhideWhenUsed="0"/>
+    <w:lsdException w:name="Colorful Shading Accent 4" w:semiHidden="0" w:uiPriority="71" w:unhideWhenUsed="0"/>
+    <w:lsdException w:name="Colorful List Accent 4" w:semiHidden="0" w:uiPriority="72" w:unhideWhenUsed="0"/>
+    <w:lsdException w:name="Colorful Grid Accent 4" w:semiHidden="0" w:uiPriority="73" w:unhideWhenUsed="0"/>
+    <w:lsdException w:name="Light Shading Accent 5" w:semiHidden="0" w:uiPriority="60" w:unhideWhenUsed="0"/>
+    <w:lsdException w:name="Light List Accent 5" w:semiHidden="0" w:uiPriority="61" w:unhideWhenUsed="0"/>
+    <w:lsdException w:name="Light Grid Accent 5" w:semiHidden="0" w:uiPriority="62" w:unhideWhenUsed="0"/>
+    <w:lsdException w:name="Medium Shading 1 Accent 5" w:semiHidden="0" w:uiPriority="63" w:unhideWhenUsed="0"/>
+    <w:lsdException w:name="Medium Shading 2 Accent 5" w:semiHidden="0" w:uiPriority="64" w:unhideWhenUsed="0"/>
+    <w:lsdException w:name="Medium List 1 Accent 5" w:semiHidden="0" w:uiPriority="65" w:unhideWhenUsed="0"/>
+    <w:lsdException w:name="Medium List 2 Accent 5" w:semiHidden="0" w:uiPriority="66" w:unhideWhenUsed="0"/>
+    <w:lsdException w:name="Medium Grid 1 Accent 5" w:semiHidden="0" w:uiPriority="67" w:unhideWhenUsed="0"/>
+    <w:lsdException w:name="Medium Grid 2 Accent 5" w:semiHidden="0" w:uiPriority="68" w:unhideWhenUsed="0"/>
+    <w:lsdException w:name="Medium Grid 3 Accent 5" w:semiHidden="0" w:uiPriority="69" w:unhideWhenUsed="0"/>
+    <w:lsdException w:name="Dark List Accent 5" w:semiHidden="0" w:uiPriority="70" w:unhideWhenUsed="0"/>
+    <w:lsdException w:name="Colorful Shading Accent 5" w:semiHidden="0" w:uiPriority="71" w:unhideWhenUsed="0"/>
+    <w:lsdException w:name="Colorful List Accent 5" w:semiHidden="0" w:uiPriority="72" w:unhideWhenUsed="0"/>
+    <w:lsdException w:name="Colorful Grid Accent 5" w:semiHidden="0" w:uiPriority="73" w:unhideWhenUsed="0"/>
+    <w:lsdException w:name="Light Shading Accent 6" w:semiHidden="0" w:uiPriority="60" w:unhideWhenUsed="0"/>
+    <w:lsdException w:name="Light List Accent 6" w:semiHidden="0" w:uiPriority="61" w:unhideWhenUsed="0"/>
+    <w:lsdException w:name="Light Grid Accent 6" w:semiHidden="0" w:uiPriority="62" w:unhideWhenUsed="0"/>
+    <w:lsdException w:name="Medium Shading 1 Accent 6" w:semiHidden="0" w:uiPriority="63" w:unhideWhenUsed="0"/>
+    <w:lsdException w:name="Medium Shading 2 Accent 6" w:semiHidden="0" w:uiPriority="64" w:unhideWhenUsed="0"/>
+    <w:lsdException w:name="Medium List 1 Accent 6" w:semiHidden="0" w:uiPriority="65" w:unhideWhenUsed="0"/>
+    <w:lsdException w:name="Medium List 2 Accent 6" w:semiHidden="0" w:uiPriority="66" w:unhideWhenUsed="0"/>
+    <w:lsdException w:name="Medium Grid 1 Accent 6" w:semiHidden="0" w:uiPriority="67" w:unhideWhenUsed="0"/>
+    <w:lsdException w:name="Medium Grid 2 Accent 6" w:semiHidden="0" w:uiPriority="68" w:unhideWhenUsed="0"/>
+    <w:lsdException w:name="Medium Grid 3 Accent 6" w:semiHidden="0" w:uiPriority="69" w:unhideWhenUsed="0"/>
+    <w:lsdException w:name="Dark List Accent 6" w:semiHidden="0" w:uiPriority="70" w:unhideWhenUsed="0"/>
+    <w:lsdException w:name="Colorful Shading Accent 6" w:semiHidden="0" w:uiPriority="71" w:unhideWhenUsed="0"/>
+    <w:lsdException w:name="Colorful List Accent 6" w:semiHidden="0" w:uiPriority="72" w:unhideWhenUsed="0"/>
+    <w:lsdException w:name="Colorful Grid Accent 6" w:semiHidden="0" w:uiPriority="73" w:unhideWhenUsed="0"/>
+    <w:lsdException w:name="Subtle Emphasis" w:semiHidden="0" w:uiPriority="19" w:unhideWhenUsed="0" w:qFormat="1"/>
+    <w:lsdException w:name="Intense Emphasis" w:semiHidden="0" w:uiPriority="21" w:unhideWhenUsed="0" w:qFormat="1"/>
+    <w:lsdException w:name="Subtle Reference" w:semiHidden="0" w:uiPriority="31" w:unhideWhenUsed="0" w:qFormat="1"/>
+    <w:lsdException w:name="Intense Reference" w:semiHidden="0" w:uiPriority="32" w:unhideWhenUsed="0" w:qFormat="1"/>
+    <w:lsdException w:name="Book Title" w:semiHidden="0" w:uiPriority="33" w:unhideWhenUsed="0" w:qFormat="1"/>
+    <w:lsdException w:name="Bibliography" w:uiPriority="37"/>
+    <w:lsdException w:name="TOC Heading" w:uiPriority="39" w:qFormat="1"/>
+  </w:latentStyles>
+  <w:style w:type="paragraph" w:default="1" w:styleId="Normal">
+    <w:name w:val="Normal"/>
+    <w:qFormat/>
+    <w:pPr>
+      <w:widowControl w:val="0"/>
+      <w:autoSpaceDE w:val="0"/>
+      <w:autoSpaceDN w:val="0"/>
+    </w:pPr>
+    <w:rPr>
+      <w:rFonts w:eastAsia="Times New Roman"/>
+      <w:sz w:val="22"/>
+      <w:szCs w:val="22"/>
+      <w:lang w:val="vi"/>
+    </w:rPr>
+  </w:style>
+  <w:style w:type="paragraph" w:styleId="Heading1">
+    <w:name w:val="heading 1"/>
+    <w:basedOn w:val="Normal"/>
+    <w:link w:val="Heading1Char"/>
+    <w:uiPriority w:val="9"/>
+    <w:qFormat/>
+    <w:pPr>
+      <w:outlineLvl w:val="0"/>
+    </w:pPr>
+    <w:rPr>
+      <w:b/>
+      <w:bCs/>
+      <w:sz w:val="40"/>
+      <w:szCs w:val="40"/>
+    </w:rPr>
+  </w:style>
+  <w:style w:type="paragraph" w:styleId="Heading2">
+    <w:name w:val="heading 2"/>
+    <w:basedOn w:val="Normal"/>
+    <w:uiPriority w:val="9"/>
+    <w:unhideWhenUsed/>
+    <w:qFormat/>
+    <w:pPr>
+      <w:spacing w:before="61"/>
+      <w:ind w:left="409" w:hanging="409"/>
+      <w:outlineLvl w:val="1"/>
+    </w:pPr>
+    <w:rPr>
+      <w:b/>
+      <w:bCs/>
+      <w:sz w:val="40"/>
+      <w:szCs w:val="40"/>
+    </w:rPr>
+  </w:style>
+  <w:style w:type="paragraph" w:styleId="Heading3">
+    <w:name w:val="heading 3"/>
+    <w:basedOn w:val="Normal"/>
+    <w:uiPriority w:val="9"/>
+    <w:unhideWhenUsed/>
+    <w:qFormat/>
+    <w:pPr>
+      <w:spacing w:before="157"/>
+      <w:ind w:left="1215" w:hanging="495"/>
+      <w:jc w:val="both"/>
+      <w:outlineLvl w:val="2"/>
+    </w:pPr>
+    <w:rPr>
+      <w:b/>
+      <w:bCs/>
+      <w:sz w:val="28"/>
+      <w:szCs w:val="28"/>
+    </w:rPr>
+  </w:style>
+  <w:style w:type="paragraph" w:styleId="Heading4">
+    <w:name w:val="heading 4"/>
+    <w:basedOn w:val="Normal"/>
+    <w:uiPriority w:val="9"/>
+    <w:unhideWhenUsed/>
+    <w:qFormat/>
+    <w:pPr>
+      <w:spacing w:before="62"/>
+      <w:ind w:left="1377" w:hanging="657"/>
+      <w:outlineLvl w:val="3"/>
+    </w:pPr>
+    <w:rPr>
+      <w:b/>
+      <w:bCs/>
+      <w:sz w:val="26"/>
+      <w:szCs w:val="26"/>
+    </w:rPr>
+  </w:style>
+  <w:style w:type="character" w:default="1" w:styleId="DefaultParagraphFont">
+    <w:name w:val="Default Paragraph Font"/>
+    <w:uiPriority w:val="1"/>
+    <w:semiHidden/>
+    <w:unhideWhenUsed/>
+  </w:style>
+  <w:style w:type="table" w:default="1" w:styleId="TableNormal">
+    <w:name w:val="Normal Table"/>
+    <w:uiPriority w:val="99"/>
+    <w:semiHidden/>
+    <w:unhideWhenUsed/>
+    <w:tblPr>
+      <w:tblInd w:w="0" w:type="dxa"/>
+      <w:tblCellMar>
+        <w:top w:w="0" w:type="dxa"/>
+        <w:left w:w="108" w:type="dxa"/>
+        <w:bottom w:w="0" w:type="dxa"/>
+        <w:right w:w="108" w:type="dxa"/>
+      </w:tblCellMar>
+    </w:tblPr>
+  </w:style>
+  <w:style w:type="numbering" w:default="1" w:styleId="NoList">
+    <w:name w:val="No List"/>
+    <w:uiPriority w:val="99"/>
+    <w:semiHidden/>
+    <w:unhideWhenUsed/>
+  </w:style>
+  <w:style w:type="paragraph" w:styleId="BodyText">
+    <w:name w:val="Body Text"/>
+    <w:basedOn w:val="Normal"/>
+    <w:link w:val="BodyTextChar"/>
+    <w:uiPriority w:val="1"/>
+    <w:qFormat/>
+    <w:rPr>
+      <w:sz w:val="26"/>
+      <w:szCs w:val="26"/>
+    </w:rPr>
+  </w:style>
+  <w:style w:type="character" w:styleId="FollowedHyperlink">
+    <w:name w:val="FollowedHyperlink"/>
+    <w:basedOn w:val="DefaultParagraphFont"/>
+    <w:uiPriority w:val="99"/>
+    <w:semiHidden/>
+    <w:unhideWhenUsed/>
+    <w:qFormat/>
+    <w:rPr>
+      <w:color w:val="800080" w:themeColor="followedHyperlink"/>
+      <w:u w:val="single"/>
+    </w:rPr>
+  </w:style>
+  <w:style w:type="paragraph" w:styleId="Footer">
+    <w:name w:val="footer"/>
+    <w:basedOn w:val="Normal"/>
+    <w:link w:val="FooterChar"/>
+    <w:uiPriority w:val="99"/>
+    <w:unhideWhenUsed/>
+    <w:qFormat/>
+    <w:pPr>
+      <w:tabs>
+        <w:tab w:val="center" w:pos="4680"/>
+        <w:tab w:val="right" w:pos="9360"/>
+      </w:tabs>
+    </w:pPr>
+  </w:style>
+  <w:style w:type="paragraph" w:styleId="Header">
+    <w:name w:val="header"/>
+    <w:basedOn w:val="Normal"/>
+    <w:link w:val="HeaderChar"/>
+    <w:uiPriority w:val="99"/>
+    <w:unhideWhenUsed/>
+    <w:qFormat/>
+    <w:pPr>
+      <w:tabs>
+        <w:tab w:val="center" w:pos="4680"/>
+        <w:tab w:val="right" w:pos="9360"/>
+      </w:tabs>
+    </w:pPr>
+  </w:style>
+  <w:style w:type="character" w:styleId="Hyperlink">
+    <w:name w:val="Hyperlink"/>
+    <w:basedOn w:val="DefaultParagraphFont"/>
+    <w:uiPriority w:val="99"/>
+    <w:unhideWhenUsed/>
+    <w:qFormat/>
+    <w:rPr>
+      <w:color w:val="0000FF" w:themeColor="hyperlink"/>
+      <w:u w:val="single"/>
+    </w:rPr>
+  </w:style>
+  <w:style w:type="paragraph" w:styleId="NormalWeb">
+    <w:name w:val="Normal (Web)"/>
+    <w:basedOn w:val="Normal"/>
+    <w:uiPriority w:val="99"/>
+    <w:unhideWhenUsed/>
+    <w:pPr>
+      <w:widowControl/>
+      <w:autoSpaceDE/>
+      <w:autoSpaceDN/>
+      <w:spacing w:before="100" w:beforeAutospacing="1" w:after="100" w:afterAutospacing="1"/>
+    </w:pPr>
+    <w:rPr>
+      <w:sz w:val="24"/>
+      <w:szCs w:val="24"/>
+      <w:lang w:val="en-US"/>
+    </w:rPr>
+  </w:style>
+  <w:style w:type="character" w:styleId="Strong">
+    <w:name w:val="Strong"/>
+    <w:basedOn w:val="DefaultParagraphFont"/>
+    <w:uiPriority w:val="22"/>
+    <w:qFormat/>
+    <w:rPr>
+      <w:b/>
+      <w:bCs/>
+    </w:rPr>
+  </w:style>
+  <w:style w:type="table" w:styleId="TableGrid">
+    <w:name w:val="Table Grid"/>
+    <w:basedOn w:val="TableNormal"/>
+    <w:uiPriority w:val="39"/>
+    <w:qFormat/>
+    <w:tblPr>
+      <w:tblInd w:w="0" w:type="dxa"/>
+      <w:tblBorders>
+        <w:top w:val="single" w:sz="4" w:space="0" w:color="auto"/>
+        <w:left w:val="single" w:sz="4" w:space="0" w:color="auto"/>
+        <w:bottom w:val="single" w:sz="4" w:space="0" w:color="auto"/>
+        <w:right w:val="single" w:sz="4" w:space="0" w:color="auto"/>
+        <w:insideH w:val="single" w:sz="4" w:space="0" w:color="auto"/>
+        <w:insideV w:val="single" w:sz="4" w:space="0" w:color="auto"/>
+      </w:tblBorders>
+      <w:tblCellMar>
+        <w:top w:w="0" w:type="dxa"/>
+        <w:left w:w="108" w:type="dxa"/>
+        <w:bottom w:w="0" w:type="dxa"/>
+        <w:right w:w="108" w:type="dxa"/>
+      </w:tblCellMar>
     </w:tblPr>
   </w:style>
   <w:style w:type="paragraph" w:styleId="ListParagraph">
@@ -16003,7 +18109,7 @@
 </file>
 
 <file path=customXml/itemProps2.xml><?xml version="1.0" encoding="utf-8"?>
-<ds:datastoreItem xmlns:ds="http://schemas.openxmlformats.org/officeDocument/2006/customXml" ds:itemID="{17BD34C4-23E1-471F-B0D0-A3B549400205}">
+<ds:datastoreItem xmlns:ds="http://schemas.openxmlformats.org/officeDocument/2006/customXml" ds:itemID="{74EB1D9A-6A27-4022-9486-5A10941F9AD2}">
   <ds:schemaRefs>
     <ds:schemaRef ds:uri="http://schemas.openxmlformats.org/officeDocument/2006/bibliography"/>
   </ds:schemaRefs>

</xml_diff>

<commit_message>
commit lại bảng thực nghiệm
</commit_message>
<xml_diff>
--- a/Báo cáo NCKH.docx
+++ b/Báo cáo NCKH.docx
@@ -1,6 +1,6 @@
 
 <file path=word/document.xml><?xml version="1.0" encoding="utf-8"?>
-<w:document xmlns:wpc="http://schemas.microsoft.com/office/word/2010/wordprocessingCanvas" xmlns:cx="http://schemas.microsoft.com/office/drawing/2014/chartex" xmlns:cx1="http://schemas.microsoft.com/office/drawing/2015/9/8/chartex" xmlns:mc="http://schemas.openxmlformats.org/markup-compatibility/2006" xmlns:o="urn:schemas-microsoft-com:office:office" xmlns:r="http://schemas.openxmlformats.org/officeDocument/2006/relationships" xmlns:m="http://schemas.openxmlformats.org/officeDocument/2006/math" xmlns:v="urn:schemas-microsoft-com:vml" xmlns:wp14="http://schemas.microsoft.com/office/word/2010/wordprocessingDrawing" xmlns:wp="http://schemas.openxmlformats.org/drawingml/2006/wordprocessingDrawing" xmlns:w10="urn:schemas-microsoft-com:office:word" xmlns:w="http://schemas.openxmlformats.org/wordprocessingml/2006/main" xmlns:w14="http://schemas.microsoft.com/office/word/2010/wordml" xmlns:w15="http://schemas.microsoft.com/office/word/2012/wordml" xmlns:w16se="http://schemas.microsoft.com/office/word/2015/wordml/symex" xmlns:wpg="http://schemas.microsoft.com/office/word/2010/wordprocessingGroup" xmlns:wpi="http://schemas.microsoft.com/office/word/2010/wordprocessingInk" xmlns:wne="http://schemas.microsoft.com/office/word/2006/wordml" xmlns:wps="http://schemas.microsoft.com/office/word/2010/wordprocessingShape" mc:Ignorable="w14 w15 w16se wp14">
+<w:document xmlns:wpc="http://schemas.microsoft.com/office/word/2010/wordprocessingCanvas" xmlns:mc="http://schemas.openxmlformats.org/markup-compatibility/2006" xmlns:o="urn:schemas-microsoft-com:office:office" xmlns:r="http://schemas.openxmlformats.org/officeDocument/2006/relationships" xmlns:m="http://schemas.openxmlformats.org/officeDocument/2006/math" xmlns:v="urn:schemas-microsoft-com:vml" xmlns:wp14="http://schemas.microsoft.com/office/word/2010/wordprocessingDrawing" xmlns:wp="http://schemas.openxmlformats.org/drawingml/2006/wordprocessingDrawing" xmlns:w10="urn:schemas-microsoft-com:office:word" xmlns:w="http://schemas.openxmlformats.org/wordprocessingml/2006/main" xmlns:w14="http://schemas.microsoft.com/office/word/2010/wordml" xmlns:wpg="http://schemas.microsoft.com/office/word/2010/wordprocessingGroup" xmlns:wpi="http://schemas.microsoft.com/office/word/2010/wordprocessingInk" xmlns:wne="http://schemas.microsoft.com/office/word/2006/wordml" xmlns:wps="http://schemas.microsoft.com/office/word/2010/wordprocessingShape" mc:Ignorable="w14 wp14">
   <w:body>
     <w:p>
       <w:pPr>
@@ -50,7 +50,7 @@
                           <pic:cNvPicPr/>
                         </pic:nvPicPr>
                         <pic:blipFill>
-                          <a:blip r:embed="rId9" cstate="print"/>
+                          <a:blip r:embed="rId10" cstate="print"/>
                           <a:stretch>
                             <a:fillRect/>
                           </a:stretch>
@@ -117,7 +117,7 @@
                           <pic:cNvPicPr/>
                         </pic:nvPicPr>
                         <pic:blipFill>
-                          <a:blip r:embed="rId10" cstate="print"/>
+                          <a:blip r:embed="rId11" cstate="print"/>
                           <a:stretch>
                             <a:fillRect/>
                           </a:stretch>
@@ -138,7 +138,7 @@
               </wp:anchor>
             </w:drawing>
           </mc:Choice>
-          <mc:Fallback>
+          <mc:Fallback xmlns:w16se="http://schemas.microsoft.com/office/word/2015/wordml/symex" xmlns:w15="http://schemas.microsoft.com/office/word/2012/wordml" xmlns:cx1="http://schemas.microsoft.com/office/drawing/2015/9/8/chartex" xmlns:cx="http://schemas.microsoft.com/office/drawing/2014/chartex">
             <w:pict>
               <v:group w14:anchorId="0025A159" id="Group 1" o:spid="_x0000_s1026" style="position:absolute;margin-left:54.6pt;margin-top:52.8pt;width:497.7pt;height:691.8pt;z-index:-251657216;mso-wrap-distance-left:0;mso-wrap-distance-right:0;mso-position-horizontal-relative:page;mso-position-vertical-relative:page" coordsize="63207,88652" o:gfxdata="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">
                 <v:shapetype id="_x0000_t75" coordsize="21600,21600" o:spt="75" o:preferrelative="t" path="m@4@5l@4@11@9@11@9@5xe" filled="f" stroked="f">
@@ -161,13 +161,13 @@
                   <o:lock v:ext="edit" aspectratio="t"/>
                 </v:shapetype>
                 <v:shape id="Image 2" o:spid="_x0000_s1027" type="#_x0000_t75" style="position:absolute;left:95;top:95;width:63017;height:88462;visibility:visible;mso-wrap-style:square" o:gfxdata="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">
-                  <v:imagedata r:id="rId11" o:title=""/>
+                  <v:imagedata r:id="rId12" o:title=""/>
                 </v:shape>
                 <v:shape id="Graphic 3" o:spid="_x0000_s1028" style="position:absolute;left:47;top:47;width:63113;height:88557;visibility:visible;mso-wrap-style:square;v-text-anchor:top" coordsize="6311265,8855710" o:gfxdata="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" path="m,8855710r6311264,l6311264,,,,,8855710xe" filled="f" strokecolor="blue">
                   <v:path arrowok="t"/>
                 </v:shape>
                 <v:shape id="Image 4" o:spid="_x0000_s1029" type="#_x0000_t75" alt="A blue text on a black background  Description automatically generated" style="position:absolute;left:17100;top:17671;width:29585;height:5392;visibility:visible;mso-wrap-style:square" o:gfxdata="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">
-                  <v:imagedata r:id="rId12" o:title="A blue text on a black background  Description automatically generated"/>
+                  <v:imagedata r:id="rId13" o:title="A blue text on a black background  Description automatically generated"/>
                 </v:shape>
                 <w10:wrap anchorx="page" anchory="page"/>
               </v:group>
@@ -2327,11 +2327,11 @@
                           <pic:cNvPicPr/>
                         </pic:nvPicPr>
                         <pic:blipFill rotWithShape="1">
-                          <a:blip r:embed="rId13">
+                          <a:blip r:embed="rId14">
                             <a:extLst>
                               <a:ext uri="{BEBA8EAE-BF5A-486C-A8C5-ECC9F3942E4B}">
                                 <a14:imgProps xmlns:a14="http://schemas.microsoft.com/office/drawing/2010/main">
-                                  <a14:imgLayer r:embed="rId14">
+                                  <a14:imgLayer r:embed="rId15">
                                     <a14:imgEffect>
                                       <a14:artisticPhotocopy/>
                                     </a14:imgEffect>
@@ -2389,7 +2389,7 @@
                           </pic:cNvPicPr>
                         </pic:nvPicPr>
                         <pic:blipFill>
-                          <a:blip r:embed="rId15">
+                          <a:blip r:embed="rId16">
                             <a:extLst>
                               <a:ext uri="{28A0092B-C50C-407E-A947-70E740481C1C}">
                                 <a14:useLocalDpi xmlns:a14="http://schemas.microsoft.com/office/drawing/2010/main" val="0"/>
@@ -2462,11 +2462,11 @@
                           <pic:cNvPicPr/>
                         </pic:nvPicPr>
                         <pic:blipFill>
-                          <a:blip r:embed="rId16">
+                          <a:blip r:embed="rId17">
                             <a:extLst>
                               <a:ext uri="{BEBA8EAE-BF5A-486C-A8C5-ECC9F3942E4B}">
                                 <a14:imgProps xmlns:a14="http://schemas.microsoft.com/office/drawing/2010/main">
-                                  <a14:imgLayer r:embed="rId17">
+                                  <a14:imgLayer r:embed="rId18">
                                     <a14:imgEffect>
                                       <a14:artisticPhotocopy/>
                                     </a14:imgEffect>
@@ -2526,11 +2526,11 @@
                           <pic:cNvPicPr/>
                         </pic:nvPicPr>
                         <pic:blipFill rotWithShape="1">
-                          <a:blip r:embed="rId18">
+                          <a:blip r:embed="rId19">
                             <a:extLst>
                               <a:ext uri="{BEBA8EAE-BF5A-486C-A8C5-ECC9F3942E4B}">
                                 <a14:imgProps xmlns:a14="http://schemas.microsoft.com/office/drawing/2010/main">
-                                  <a14:imgLayer r:embed="rId19">
+                                  <a14:imgLayer r:embed="rId20">
                                     <a14:imgEffect>
                                       <a14:artisticPhotocopy/>
                                     </a14:imgEffect>
@@ -2666,6 +2666,11 @@
             <w:id w:val="-1635163662"/>
             <w:citation/>
           </w:sdtPr>
+          <w:sdtEndPr>
+            <w:rPr>
+              <w:rStyle w:val="Hyperlink"/>
+            </w:rPr>
+          </w:sdtEndPr>
           <w:sdtContent>
             <w:r>
               <w:rPr>
@@ -5789,7 +5794,7 @@
                     <pic:cNvPicPr/>
                   </pic:nvPicPr>
                   <pic:blipFill>
-                    <a:blip r:embed="rId20" cstate="print">
+                    <a:blip r:embed="rId21" cstate="print">
                       <a:extLst>
                         <a:ext uri="{28A0092B-C50C-407E-A947-70E740481C1C}">
                           <a14:useLocalDpi xmlns:a14="http://schemas.microsoft.com/office/drawing/2010/main" val="0"/>
@@ -9569,9 +9574,9 @@
         <w:tblLook w:val="04A0" w:firstRow="1" w:lastRow="0" w:firstColumn="1" w:lastColumn="0" w:noHBand="0" w:noVBand="1"/>
       </w:tblPr>
       <w:tblGrid>
-        <w:gridCol w:w="1124"/>
-        <w:gridCol w:w="3442"/>
-        <w:gridCol w:w="3535"/>
+        <w:gridCol w:w="1300"/>
+        <w:gridCol w:w="3819"/>
+        <w:gridCol w:w="2982"/>
       </w:tblGrid>
       <w:tr>
         <w:trPr>
@@ -9580,21 +9585,17 @@
         <w:tc>
           <w:tcPr>
             <w:tcW w:w="0" w:type="auto"/>
+            <w:vAlign w:val="center"/>
             <w:hideMark/>
           </w:tcPr>
           <w:p>
             <w:pPr>
-              <w:widowControl/>
-              <w:autoSpaceDE/>
-              <w:autoSpaceDN/>
-              <w:spacing w:line="312" w:lineRule="auto"/>
               <w:jc w:val="center"/>
               <w:rPr>
                 <w:b/>
                 <w:bCs/>
                 <w:sz w:val="26"/>
                 <w:szCs w:val="26"/>
-                <w:lang w:val="en-US"/>
               </w:rPr>
             </w:pPr>
             <w:r>
@@ -9603,7 +9604,6 @@
                 <w:bCs/>
                 <w:sz w:val="26"/>
                 <w:szCs w:val="26"/>
-                <w:lang w:val="en-US"/>
               </w:rPr>
               <w:t>Mô hình</w:t>
             </w:r>
@@ -9612,21 +9612,17 @@
         <w:tc>
           <w:tcPr>
             <w:tcW w:w="0" w:type="auto"/>
+            <w:vAlign w:val="center"/>
             <w:hideMark/>
           </w:tcPr>
           <w:p>
             <w:pPr>
-              <w:widowControl/>
-              <w:autoSpaceDE/>
-              <w:autoSpaceDN/>
-              <w:spacing w:line="312" w:lineRule="auto"/>
               <w:jc w:val="center"/>
               <w:rPr>
                 <w:b/>
                 <w:bCs/>
                 <w:sz w:val="26"/>
                 <w:szCs w:val="26"/>
-                <w:lang w:val="en-US"/>
               </w:rPr>
             </w:pPr>
             <w:r>
@@ -9635,30 +9631,25 @@
                 <w:bCs/>
                 <w:sz w:val="26"/>
                 <w:szCs w:val="26"/>
-                <w:lang w:val="en-US"/>
-              </w:rPr>
-              <w:t>Đặc điểm kỹ thuật chính</w:t>
+              </w:rPr>
+              <w:t>Đặc điểm chính</w:t>
             </w:r>
           </w:p>
         </w:tc>
         <w:tc>
           <w:tcPr>
             <w:tcW w:w="0" w:type="auto"/>
+            <w:vAlign w:val="center"/>
             <w:hideMark/>
           </w:tcPr>
           <w:p>
             <w:pPr>
-              <w:widowControl/>
-              <w:autoSpaceDE/>
-              <w:autoSpaceDN/>
-              <w:spacing w:line="312" w:lineRule="auto"/>
               <w:jc w:val="center"/>
               <w:rPr>
                 <w:b/>
                 <w:bCs/>
                 <w:sz w:val="26"/>
                 <w:szCs w:val="26"/>
-                <w:lang w:val="en-US"/>
               </w:rPr>
             </w:pPr>
             <w:r>
@@ -9667,9 +9658,8 @@
                 <w:bCs/>
                 <w:sz w:val="26"/>
                 <w:szCs w:val="26"/>
-                <w:lang w:val="en-US"/>
-              </w:rPr>
-              <w:t>So với CorrSTN</w:t>
+              </w:rPr>
+              <w:t>So sánh với CorrSTN</w:t>
             </w:r>
           </w:p>
         </w:tc>
@@ -9681,81 +9671,67 @@
         <w:tc>
           <w:tcPr>
             <w:tcW w:w="0" w:type="auto"/>
+            <w:vAlign w:val="center"/>
             <w:hideMark/>
           </w:tcPr>
           <w:p>
             <w:pPr>
-              <w:widowControl/>
-              <w:autoSpaceDE/>
-              <w:autoSpaceDN/>
-              <w:spacing w:line="312" w:lineRule="auto"/>
-              <w:rPr>
-                <w:sz w:val="26"/>
-                <w:szCs w:val="26"/>
-                <w:lang w:val="en-US"/>
+              <w:rPr>
+                <w:sz w:val="26"/>
+                <w:szCs w:val="26"/>
               </w:rPr>
             </w:pPr>
             <w:r>
               <w:rPr>
-                <w:sz w:val="26"/>
-                <w:szCs w:val="26"/>
-                <w:lang w:val="en-US"/>
-              </w:rPr>
-              <w:t>ARIMA</w:t>
+                <w:rStyle w:val="Strong"/>
+                <w:sz w:val="26"/>
+                <w:szCs w:val="26"/>
+              </w:rPr>
+              <w:t>LSTM</w:t>
             </w:r>
           </w:p>
         </w:tc>
         <w:tc>
           <w:tcPr>
             <w:tcW w:w="0" w:type="auto"/>
+            <w:vAlign w:val="center"/>
             <w:hideMark/>
           </w:tcPr>
           <w:p>
             <w:pPr>
-              <w:widowControl/>
-              <w:autoSpaceDE/>
-              <w:autoSpaceDN/>
-              <w:spacing w:line="312" w:lineRule="auto"/>
-              <w:rPr>
-                <w:sz w:val="26"/>
-                <w:szCs w:val="26"/>
-                <w:lang w:val="en-US"/>
+              <w:rPr>
+                <w:sz w:val="26"/>
+                <w:szCs w:val="26"/>
               </w:rPr>
             </w:pPr>
             <w:r>
               <w:rPr>
                 <w:sz w:val="26"/>
                 <w:szCs w:val="26"/>
-                <w:lang w:val="en-US"/>
-              </w:rPr>
-              <w:t>Tuyến tính, không xử lý tốt dữ liệu nhiều chiều</w:t>
+              </w:rPr>
+              <w:t>Học tốt chuỗi thời gian, không tận dụng mối quan hệ không gian giữa các cổ phiếu</w:t>
             </w:r>
           </w:p>
         </w:tc>
         <w:tc>
           <w:tcPr>
             <w:tcW w:w="0" w:type="auto"/>
+            <w:vAlign w:val="center"/>
             <w:hideMark/>
           </w:tcPr>
           <w:p>
             <w:pPr>
-              <w:widowControl/>
-              <w:autoSpaceDE/>
-              <w:autoSpaceDN/>
-              <w:spacing w:line="312" w:lineRule="auto"/>
-              <w:rPr>
-                <w:sz w:val="26"/>
-                <w:szCs w:val="26"/>
-                <w:lang w:val="en-US"/>
+              <w:rPr>
+                <w:sz w:val="26"/>
+                <w:szCs w:val="26"/>
               </w:rPr>
             </w:pPr>
             <w:r>
               <w:rPr>
                 <w:sz w:val="26"/>
                 <w:szCs w:val="26"/>
-                <w:lang w:val="en-US"/>
-              </w:rPr>
-              <w:t>Không khai thác quan hệ giữa các cổ phiếu</w:t>
+              </w:rPr>
+              <w:t>CorrSTN tích hợp attention không gian-thời gian nên học toàn diện hơn</w:t>
             </w:r>
           </w:p>
         </w:tc>
@@ -9767,81 +9743,67 @@
         <w:tc>
           <w:tcPr>
             <w:tcW w:w="0" w:type="auto"/>
+            <w:vAlign w:val="center"/>
             <w:hideMark/>
           </w:tcPr>
           <w:p>
             <w:pPr>
-              <w:widowControl/>
-              <w:autoSpaceDE/>
-              <w:autoSpaceDN/>
-              <w:spacing w:line="312" w:lineRule="auto"/>
-              <w:rPr>
-                <w:sz w:val="26"/>
-                <w:szCs w:val="26"/>
-                <w:lang w:val="en-US"/>
+              <w:rPr>
+                <w:sz w:val="26"/>
+                <w:szCs w:val="26"/>
               </w:rPr>
             </w:pPr>
             <w:r>
               <w:rPr>
-                <w:sz w:val="26"/>
-                <w:szCs w:val="26"/>
-                <w:lang w:val="en-US"/>
-              </w:rPr>
-              <w:t>LSTM</w:t>
+                <w:rStyle w:val="Strong"/>
+                <w:sz w:val="26"/>
+                <w:szCs w:val="26"/>
+              </w:rPr>
+              <w:t>WGAN</w:t>
             </w:r>
           </w:p>
         </w:tc>
         <w:tc>
           <w:tcPr>
             <w:tcW w:w="0" w:type="auto"/>
+            <w:vAlign w:val="center"/>
             <w:hideMark/>
           </w:tcPr>
           <w:p>
             <w:pPr>
-              <w:widowControl/>
-              <w:autoSpaceDE/>
-              <w:autoSpaceDN/>
-              <w:spacing w:line="312" w:lineRule="auto"/>
-              <w:rPr>
-                <w:sz w:val="26"/>
-                <w:szCs w:val="26"/>
-                <w:lang w:val="en-US"/>
+              <w:rPr>
+                <w:sz w:val="26"/>
+                <w:szCs w:val="26"/>
               </w:rPr>
             </w:pPr>
             <w:r>
               <w:rPr>
                 <w:sz w:val="26"/>
                 <w:szCs w:val="26"/>
-                <w:lang w:val="en-US"/>
-              </w:rPr>
-              <w:t>Học tốt chuỗi thời gian, không có xử lý không gian</w:t>
+              </w:rPr>
+              <w:t>Sinh dữ liệu thời gian bằng đối kháng, giúp tạo thêm mẫu học</w:t>
             </w:r>
           </w:p>
         </w:tc>
         <w:tc>
           <w:tcPr>
             <w:tcW w:w="0" w:type="auto"/>
+            <w:vAlign w:val="center"/>
             <w:hideMark/>
           </w:tcPr>
           <w:p>
             <w:pPr>
-              <w:widowControl/>
-              <w:autoSpaceDE/>
-              <w:autoSpaceDN/>
-              <w:spacing w:line="312" w:lineRule="auto"/>
-              <w:rPr>
-                <w:sz w:val="26"/>
-                <w:szCs w:val="26"/>
-                <w:lang w:val="en-US"/>
+              <w:rPr>
+                <w:sz w:val="26"/>
+                <w:szCs w:val="26"/>
               </w:rPr>
             </w:pPr>
             <w:r>
               <w:rPr>
                 <w:sz w:val="26"/>
                 <w:szCs w:val="26"/>
-                <w:lang w:val="en-US"/>
-              </w:rPr>
-              <w:t>CorrSTN học được cả mối quan hệ không gian</w:t>
+              </w:rPr>
+              <w:t>CorrSTN tập trung vào dự đoán thực tế, không cần sinh dữ liệu</w:t>
             </w:r>
           </w:p>
         </w:tc>
@@ -9853,81 +9815,67 @@
         <w:tc>
           <w:tcPr>
             <w:tcW w:w="0" w:type="auto"/>
+            <w:vAlign w:val="center"/>
             <w:hideMark/>
           </w:tcPr>
           <w:p>
             <w:pPr>
-              <w:widowControl/>
-              <w:autoSpaceDE/>
-              <w:autoSpaceDN/>
-              <w:spacing w:line="312" w:lineRule="auto"/>
-              <w:rPr>
-                <w:sz w:val="26"/>
-                <w:szCs w:val="26"/>
-                <w:lang w:val="en-US"/>
+              <w:rPr>
+                <w:sz w:val="26"/>
+                <w:szCs w:val="26"/>
               </w:rPr>
             </w:pPr>
             <w:r>
               <w:rPr>
-                <w:sz w:val="26"/>
-                <w:szCs w:val="26"/>
-                <w:lang w:val="en-US"/>
-              </w:rPr>
-              <w:t>GAT</w:t>
+                <w:rStyle w:val="Strong"/>
+                <w:sz w:val="26"/>
+                <w:szCs w:val="26"/>
+              </w:rPr>
+              <w:t>ASTGCN</w:t>
             </w:r>
           </w:p>
         </w:tc>
         <w:tc>
           <w:tcPr>
             <w:tcW w:w="0" w:type="auto"/>
+            <w:vAlign w:val="center"/>
             <w:hideMark/>
           </w:tcPr>
           <w:p>
             <w:pPr>
-              <w:widowControl/>
-              <w:autoSpaceDE/>
-              <w:autoSpaceDN/>
-              <w:spacing w:line="312" w:lineRule="auto"/>
-              <w:rPr>
-                <w:sz w:val="26"/>
-                <w:szCs w:val="26"/>
-                <w:lang w:val="en-US"/>
+              <w:rPr>
+                <w:sz w:val="26"/>
+                <w:szCs w:val="26"/>
               </w:rPr>
             </w:pPr>
             <w:r>
               <w:rPr>
                 <w:sz w:val="26"/>
                 <w:szCs w:val="26"/>
-                <w:lang w:val="en-US"/>
-              </w:rPr>
-              <w:t>Chỉ tập trung vào attention không gian</w:t>
+              </w:rPr>
+              <w:t>Áp dụng attention không gian &amp; thời gian, sử dụng biểu đồ tĩnh</w:t>
             </w:r>
           </w:p>
         </w:tc>
         <w:tc>
           <w:tcPr>
             <w:tcW w:w="0" w:type="auto"/>
+            <w:vAlign w:val="center"/>
             <w:hideMark/>
           </w:tcPr>
           <w:p>
             <w:pPr>
-              <w:widowControl/>
-              <w:autoSpaceDE/>
-              <w:autoSpaceDN/>
-              <w:spacing w:line="312" w:lineRule="auto"/>
-              <w:rPr>
-                <w:sz w:val="26"/>
-                <w:szCs w:val="26"/>
-                <w:lang w:val="en-US"/>
+              <w:rPr>
+                <w:sz w:val="26"/>
+                <w:szCs w:val="26"/>
               </w:rPr>
             </w:pPr>
             <w:r>
               <w:rPr>
                 <w:sz w:val="26"/>
                 <w:szCs w:val="26"/>
-                <w:lang w:val="en-US"/>
-              </w:rPr>
-              <w:t>CorrSTN kết hợp attention cả không gian – thời gian</w:t>
+              </w:rPr>
+              <w:t>CorrSTN sử dụng biểu đồ động với attention top-k linh hoạt hơn</w:t>
             </w:r>
           </w:p>
         </w:tc>
@@ -9939,81 +9887,67 @@
         <w:tc>
           <w:tcPr>
             <w:tcW w:w="0" w:type="auto"/>
+            <w:vAlign w:val="center"/>
             <w:hideMark/>
           </w:tcPr>
           <w:p>
             <w:pPr>
-              <w:widowControl/>
-              <w:autoSpaceDE/>
-              <w:autoSpaceDN/>
-              <w:spacing w:line="312" w:lineRule="auto"/>
-              <w:rPr>
-                <w:sz w:val="26"/>
-                <w:szCs w:val="26"/>
-                <w:lang w:val="en-US"/>
+              <w:rPr>
+                <w:sz w:val="26"/>
+                <w:szCs w:val="26"/>
               </w:rPr>
             </w:pPr>
             <w:r>
               <w:rPr>
-                <w:sz w:val="26"/>
-                <w:szCs w:val="26"/>
-                <w:lang w:val="en-US"/>
-              </w:rPr>
-              <w:t>STGCN</w:t>
+                <w:rStyle w:val="Strong"/>
+                <w:sz w:val="26"/>
+                <w:szCs w:val="26"/>
+              </w:rPr>
+              <w:t>CorrSTN</w:t>
             </w:r>
           </w:p>
         </w:tc>
         <w:tc>
           <w:tcPr>
             <w:tcW w:w="0" w:type="auto"/>
+            <w:vAlign w:val="center"/>
             <w:hideMark/>
           </w:tcPr>
           <w:p>
             <w:pPr>
-              <w:widowControl/>
-              <w:autoSpaceDE/>
-              <w:autoSpaceDN/>
-              <w:spacing w:line="312" w:lineRule="auto"/>
-              <w:rPr>
-                <w:sz w:val="26"/>
-                <w:szCs w:val="26"/>
-                <w:lang w:val="en-US"/>
+              <w:rPr>
+                <w:sz w:val="26"/>
+                <w:szCs w:val="26"/>
               </w:rPr>
             </w:pPr>
             <w:r>
               <w:rPr>
                 <w:sz w:val="26"/>
                 <w:szCs w:val="26"/>
-                <w:lang w:val="en-US"/>
-              </w:rPr>
-              <w:t>Dùng adjacency cố định, mô hình cứng nhắc</w:t>
+              </w:rPr>
+              <w:t>Kết hợp GCN + attention động + top-k, khai thác mối quan hệ ảnh hưởng chéo giữa các công ty theo thời gian</w:t>
             </w:r>
           </w:p>
         </w:tc>
         <w:tc>
           <w:tcPr>
             <w:tcW w:w="0" w:type="auto"/>
+            <w:vAlign w:val="center"/>
             <w:hideMark/>
           </w:tcPr>
           <w:p>
             <w:pPr>
-              <w:widowControl/>
-              <w:autoSpaceDE/>
-              <w:autoSpaceDN/>
-              <w:spacing w:line="312" w:lineRule="auto"/>
-              <w:rPr>
-                <w:sz w:val="26"/>
-                <w:szCs w:val="26"/>
-                <w:lang w:val="en-US"/>
+              <w:rPr>
+                <w:sz w:val="26"/>
+                <w:szCs w:val="26"/>
               </w:rPr>
             </w:pPr>
             <w:r>
               <w:rPr>
                 <w:sz w:val="26"/>
                 <w:szCs w:val="26"/>
-                <w:lang w:val="en-US"/>
-              </w:rPr>
-              <w:t>CorrSTN dùng attention động, linh hoạt hơn</w:t>
+              </w:rPr>
+              <w:t>Ưu điểm nổi bật về tính linh hoạt, thích ứng với sự thay đổi trên thị trường</w:t>
             </w:r>
           </w:p>
         </w:tc>
@@ -10648,9 +10582,9 @@
       </w:tblPr>
       <w:tblGrid>
         <w:gridCol w:w="1271"/>
-        <w:gridCol w:w="1391"/>
-        <w:gridCol w:w="2429"/>
-        <w:gridCol w:w="2990"/>
+        <w:gridCol w:w="1385"/>
+        <w:gridCol w:w="2668"/>
+        <w:gridCol w:w="2757"/>
       </w:tblGrid>
       <w:tr>
         <w:trPr>
@@ -10659,21 +10593,17 @@
         <w:tc>
           <w:tcPr>
             <w:tcW w:w="0" w:type="auto"/>
+            <w:vAlign w:val="center"/>
             <w:hideMark/>
           </w:tcPr>
           <w:p>
             <w:pPr>
-              <w:widowControl/>
-              <w:autoSpaceDE/>
-              <w:autoSpaceDN/>
-              <w:spacing w:line="312" w:lineRule="auto"/>
               <w:jc w:val="center"/>
               <w:rPr>
                 <w:b/>
                 <w:bCs/>
                 <w:sz w:val="26"/>
                 <w:szCs w:val="26"/>
-                <w:lang w:val="en-US"/>
               </w:rPr>
             </w:pPr>
             <w:r>
@@ -10682,7 +10612,6 @@
                 <w:bCs/>
                 <w:sz w:val="26"/>
                 <w:szCs w:val="26"/>
-                <w:lang w:val="en-US"/>
               </w:rPr>
               <w:t>Mô hình</w:t>
             </w:r>
@@ -10691,21 +10620,17 @@
         <w:tc>
           <w:tcPr>
             <w:tcW w:w="0" w:type="auto"/>
+            <w:vAlign w:val="center"/>
             <w:hideMark/>
           </w:tcPr>
           <w:p>
             <w:pPr>
-              <w:widowControl/>
-              <w:autoSpaceDE/>
-              <w:autoSpaceDN/>
-              <w:spacing w:line="312" w:lineRule="auto"/>
               <w:jc w:val="center"/>
               <w:rPr>
                 <w:b/>
                 <w:bCs/>
                 <w:sz w:val="26"/>
                 <w:szCs w:val="26"/>
-                <w:lang w:val="en-US"/>
               </w:rPr>
             </w:pPr>
             <w:r>
@@ -10714,7 +10639,6 @@
                 <w:bCs/>
                 <w:sz w:val="26"/>
                 <w:szCs w:val="26"/>
-                <w:lang w:val="en-US"/>
               </w:rPr>
               <w:t>Khả năng mở rộng</w:t>
             </w:r>
@@ -10723,21 +10647,17 @@
         <w:tc>
           <w:tcPr>
             <w:tcW w:w="0" w:type="auto"/>
+            <w:vAlign w:val="center"/>
             <w:hideMark/>
           </w:tcPr>
           <w:p>
             <w:pPr>
-              <w:widowControl/>
-              <w:autoSpaceDE/>
-              <w:autoSpaceDN/>
-              <w:spacing w:line="312" w:lineRule="auto"/>
               <w:jc w:val="center"/>
               <w:rPr>
                 <w:b/>
                 <w:bCs/>
                 <w:sz w:val="26"/>
                 <w:szCs w:val="26"/>
-                <w:lang w:val="en-US"/>
               </w:rPr>
             </w:pPr>
             <w:r>
@@ -10746,30 +10666,25 @@
                 <w:bCs/>
                 <w:sz w:val="26"/>
                 <w:szCs w:val="26"/>
-                <w:lang w:val="en-US"/>
-              </w:rPr>
-              <w:t>Tính linh hoạt</w:t>
+              </w:rPr>
+              <w:t>Linh hoạt mô hình</w:t>
             </w:r>
           </w:p>
         </w:tc>
         <w:tc>
           <w:tcPr>
             <w:tcW w:w="0" w:type="auto"/>
+            <w:vAlign w:val="center"/>
             <w:hideMark/>
           </w:tcPr>
           <w:p>
             <w:pPr>
-              <w:widowControl/>
-              <w:autoSpaceDE/>
-              <w:autoSpaceDN/>
-              <w:spacing w:line="312" w:lineRule="auto"/>
               <w:jc w:val="center"/>
               <w:rPr>
                 <w:b/>
                 <w:bCs/>
                 <w:sz w:val="26"/>
                 <w:szCs w:val="26"/>
-                <w:lang w:val="en-US"/>
               </w:rPr>
             </w:pPr>
             <w:r>
@@ -10778,9 +10693,8 @@
                 <w:bCs/>
                 <w:sz w:val="26"/>
                 <w:szCs w:val="26"/>
-                <w:lang w:val="en-US"/>
-              </w:rPr>
-              <w:t>Độ phù hợp bài toán cổ phiếu</w:t>
+              </w:rPr>
+              <w:t>Độ phù hợp với bài toán cổ phiếu</w:t>
             </w:r>
           </w:p>
         </w:tc>
@@ -10792,108 +10706,96 @@
         <w:tc>
           <w:tcPr>
             <w:tcW w:w="0" w:type="auto"/>
+            <w:vAlign w:val="center"/>
             <w:hideMark/>
           </w:tcPr>
           <w:p>
             <w:pPr>
-              <w:widowControl/>
-              <w:autoSpaceDE/>
-              <w:autoSpaceDN/>
-              <w:spacing w:line="312" w:lineRule="auto"/>
-              <w:rPr>
-                <w:sz w:val="26"/>
-                <w:szCs w:val="26"/>
-                <w:lang w:val="en-US"/>
+              <w:rPr>
+                <w:sz w:val="26"/>
+                <w:szCs w:val="26"/>
               </w:rPr>
             </w:pPr>
             <w:r>
               <w:rPr>
                 <w:sz w:val="26"/>
                 <w:szCs w:val="26"/>
-                <w:lang w:val="en-US"/>
-              </w:rPr>
-              <w:t>ARIMA</w:t>
+              </w:rPr>
+              <w:t>LSTM</w:t>
             </w:r>
           </w:p>
         </w:tc>
         <w:tc>
           <w:tcPr>
             <w:tcW w:w="0" w:type="auto"/>
+            <w:vAlign w:val="center"/>
             <w:hideMark/>
           </w:tcPr>
           <w:p>
             <w:pPr>
-              <w:widowControl/>
-              <w:autoSpaceDE/>
-              <w:autoSpaceDN/>
-              <w:spacing w:line="312" w:lineRule="auto"/>
-              <w:rPr>
-                <w:sz w:val="26"/>
-                <w:szCs w:val="26"/>
-                <w:lang w:val="en-US"/>
+              <w:rPr>
+                <w:sz w:val="26"/>
+                <w:szCs w:val="26"/>
               </w:rPr>
             </w:pPr>
             <w:r>
               <w:rPr>
                 <w:sz w:val="26"/>
                 <w:szCs w:val="26"/>
-                <w:lang w:val="en-US"/>
-              </w:rPr>
-              <w:t>Thấp</w:t>
+              </w:rPr>
+              <w:t>Trung bình</w:t>
             </w:r>
           </w:p>
         </w:tc>
         <w:tc>
           <w:tcPr>
             <w:tcW w:w="0" w:type="auto"/>
+            <w:vAlign w:val="center"/>
             <w:hideMark/>
           </w:tcPr>
           <w:p>
             <w:pPr>
-              <w:widowControl/>
-              <w:autoSpaceDE/>
-              <w:autoSpaceDN/>
-              <w:spacing w:line="312" w:lineRule="auto"/>
-              <w:rPr>
-                <w:sz w:val="26"/>
-                <w:szCs w:val="26"/>
-                <w:lang w:val="en-US"/>
+              <w:rPr>
+                <w:sz w:val="26"/>
+                <w:szCs w:val="26"/>
               </w:rPr>
             </w:pPr>
             <w:r>
               <w:rPr>
                 <w:sz w:val="26"/>
                 <w:szCs w:val="26"/>
-                <w:lang w:val="en-US"/>
-              </w:rPr>
-              <w:t>Cứng nhắc</w:t>
+              </w:rPr>
+              <w:t>Tốt cho chuỗi thời gian</w:t>
             </w:r>
           </w:p>
         </w:tc>
         <w:tc>
           <w:tcPr>
             <w:tcW w:w="0" w:type="auto"/>
+            <w:vAlign w:val="center"/>
             <w:hideMark/>
           </w:tcPr>
           <w:p>
             <w:pPr>
-              <w:widowControl/>
-              <w:autoSpaceDE/>
-              <w:autoSpaceDN/>
-              <w:spacing w:line="312" w:lineRule="auto"/>
-              <w:rPr>
-                <w:sz w:val="26"/>
-                <w:szCs w:val="26"/>
-                <w:lang w:val="en-US"/>
+              <w:rPr>
+                <w:sz w:val="26"/>
+                <w:szCs w:val="26"/>
               </w:rPr>
             </w:pPr>
             <w:r>
               <w:rPr>
                 <w:sz w:val="26"/>
                 <w:szCs w:val="26"/>
-                <w:lang w:val="en-US"/>
-              </w:rPr>
-              <w:t>Kém phù hợp</w:t>
+              </w:rPr>
+              <w:t xml:space="preserve">Thiếu thông tin tương </w:t>
+            </w:r>
+            <w:r>
+              <w:rPr>
+                <w:sz w:val="26"/>
+                <w:szCs w:val="26"/>
+              </w:rPr>
+              <w:lastRenderedPageBreak/>
+              <w:t>quan công ty</w:t>
             </w:r>
           </w:p>
         </w:tc>
@@ -10905,117 +10807,89 @@
         <w:tc>
           <w:tcPr>
             <w:tcW w:w="0" w:type="auto"/>
+            <w:vAlign w:val="center"/>
             <w:hideMark/>
           </w:tcPr>
           <w:p>
             <w:pPr>
-              <w:widowControl/>
-              <w:autoSpaceDE/>
-              <w:autoSpaceDN/>
-              <w:spacing w:line="312" w:lineRule="auto"/>
-              <w:rPr>
-                <w:sz w:val="26"/>
-                <w:szCs w:val="26"/>
-                <w:lang w:val="en-US"/>
+              <w:rPr>
+                <w:sz w:val="26"/>
+                <w:szCs w:val="26"/>
               </w:rPr>
             </w:pPr>
             <w:r>
               <w:rPr>
                 <w:sz w:val="26"/>
                 <w:szCs w:val="26"/>
-                <w:lang w:val="en-US"/>
-              </w:rPr>
-              <w:t>LSTM</w:t>
+              </w:rPr>
+              <w:lastRenderedPageBreak/>
+              <w:t>WGAN</w:t>
             </w:r>
           </w:p>
         </w:tc>
         <w:tc>
           <w:tcPr>
             <w:tcW w:w="0" w:type="auto"/>
+            <w:vAlign w:val="center"/>
             <w:hideMark/>
           </w:tcPr>
           <w:p>
             <w:pPr>
-              <w:widowControl/>
-              <w:autoSpaceDE/>
-              <w:autoSpaceDN/>
-              <w:spacing w:line="312" w:lineRule="auto"/>
-              <w:rPr>
-                <w:sz w:val="26"/>
-                <w:szCs w:val="26"/>
-                <w:lang w:val="en-US"/>
+              <w:rPr>
+                <w:sz w:val="26"/>
+                <w:szCs w:val="26"/>
               </w:rPr>
             </w:pPr>
             <w:r>
               <w:rPr>
                 <w:sz w:val="26"/>
                 <w:szCs w:val="26"/>
-                <w:lang w:val="en-US"/>
-              </w:rPr>
-              <w:t>Trung bình</w:t>
+              </w:rPr>
+              <w:t>Thấp</w:t>
             </w:r>
           </w:p>
         </w:tc>
         <w:tc>
           <w:tcPr>
             <w:tcW w:w="0" w:type="auto"/>
+            <w:vAlign w:val="center"/>
             <w:hideMark/>
           </w:tcPr>
           <w:p>
             <w:pPr>
-              <w:widowControl/>
-              <w:autoSpaceDE/>
-              <w:autoSpaceDN/>
-              <w:spacing w:line="312" w:lineRule="auto"/>
-              <w:rPr>
-                <w:sz w:val="26"/>
-                <w:szCs w:val="26"/>
-                <w:lang w:val="en-US"/>
+              <w:rPr>
+                <w:sz w:val="26"/>
+                <w:szCs w:val="26"/>
               </w:rPr>
             </w:pPr>
             <w:r>
               <w:rPr>
                 <w:sz w:val="26"/>
                 <w:szCs w:val="26"/>
-                <w:lang w:val="en-US"/>
-              </w:rPr>
-              <w:t>Khá linh hoạt</w:t>
+              </w:rPr>
+              <w:t>Chủ yếu dùng cho sinh dữ liệu</w:t>
             </w:r>
           </w:p>
         </w:tc>
         <w:tc>
           <w:tcPr>
             <w:tcW w:w="0" w:type="auto"/>
+            <w:vAlign w:val="center"/>
             <w:hideMark/>
           </w:tcPr>
           <w:p>
             <w:pPr>
-              <w:widowControl/>
-              <w:autoSpaceDE/>
-              <w:autoSpaceDN/>
-              <w:spacing w:line="312" w:lineRule="auto"/>
-              <w:rPr>
-                <w:sz w:val="26"/>
-                <w:szCs w:val="26"/>
-                <w:lang w:val="en-US"/>
+              <w:rPr>
+                <w:sz w:val="26"/>
+                <w:szCs w:val="26"/>
               </w:rPr>
             </w:pPr>
             <w:r>
               <w:rPr>
                 <w:sz w:val="26"/>
                 <w:szCs w:val="26"/>
-                <w:lang w:val="en-US"/>
-              </w:rPr>
-              <w:t xml:space="preserve">Phù hợp với chuỗi thời </w:t>
-            </w:r>
-            <w:r>
-              <w:rPr>
-                <w:sz w:val="26"/>
-                <w:szCs w:val="26"/>
-                <w:lang w:val="en-US"/>
-              </w:rPr>
-              <w:lastRenderedPageBreak/>
-              <w:t>gian, thiếu quan hệ giữa các công ty</w:t>
+              </w:rPr>
+              <w:t>Không phù hợp cho dự đoán trực tiếp</w:t>
             </w:r>
           </w:p>
         </w:tc>
@@ -11027,109 +10901,88 @@
         <w:tc>
           <w:tcPr>
             <w:tcW w:w="0" w:type="auto"/>
+            <w:vAlign w:val="center"/>
             <w:hideMark/>
           </w:tcPr>
           <w:p>
             <w:pPr>
-              <w:widowControl/>
-              <w:autoSpaceDE/>
-              <w:autoSpaceDN/>
-              <w:spacing w:line="312" w:lineRule="auto"/>
-              <w:rPr>
-                <w:sz w:val="26"/>
-                <w:szCs w:val="26"/>
-                <w:lang w:val="en-US"/>
+              <w:rPr>
+                <w:sz w:val="26"/>
+                <w:szCs w:val="26"/>
               </w:rPr>
             </w:pPr>
             <w:r>
               <w:rPr>
                 <w:sz w:val="26"/>
                 <w:szCs w:val="26"/>
-                <w:lang w:val="en-US"/>
-              </w:rPr>
-              <w:lastRenderedPageBreak/>
-              <w:t>GAT</w:t>
+              </w:rPr>
+              <w:t>ASTGCN</w:t>
             </w:r>
           </w:p>
         </w:tc>
         <w:tc>
           <w:tcPr>
             <w:tcW w:w="0" w:type="auto"/>
+            <w:vAlign w:val="center"/>
             <w:hideMark/>
           </w:tcPr>
           <w:p>
             <w:pPr>
-              <w:widowControl/>
-              <w:autoSpaceDE/>
-              <w:autoSpaceDN/>
-              <w:spacing w:line="312" w:lineRule="auto"/>
-              <w:rPr>
-                <w:sz w:val="26"/>
-                <w:szCs w:val="26"/>
-                <w:lang w:val="en-US"/>
+              <w:rPr>
+                <w:sz w:val="26"/>
+                <w:szCs w:val="26"/>
               </w:rPr>
             </w:pPr>
             <w:r>
               <w:rPr>
                 <w:sz w:val="26"/>
                 <w:szCs w:val="26"/>
-                <w:lang w:val="en-US"/>
-              </w:rPr>
-              <w:t>Khá</w:t>
+              </w:rPr>
+              <w:t>Tốt</w:t>
             </w:r>
           </w:p>
         </w:tc>
         <w:tc>
           <w:tcPr>
             <w:tcW w:w="0" w:type="auto"/>
+            <w:vAlign w:val="center"/>
             <w:hideMark/>
           </w:tcPr>
           <w:p>
             <w:pPr>
-              <w:widowControl/>
-              <w:autoSpaceDE/>
-              <w:autoSpaceDN/>
-              <w:spacing w:line="312" w:lineRule="auto"/>
-              <w:rPr>
-                <w:sz w:val="26"/>
-                <w:szCs w:val="26"/>
-                <w:lang w:val="en-US"/>
+              <w:rPr>
+                <w:sz w:val="26"/>
+                <w:szCs w:val="26"/>
               </w:rPr>
             </w:pPr>
             <w:r>
               <w:rPr>
                 <w:sz w:val="26"/>
                 <w:szCs w:val="26"/>
-                <w:lang w:val="en-US"/>
-              </w:rPr>
-              <w:t>Chỉ không gian</w:t>
+              </w:rPr>
+              <w:t>Có attention nhưng phụ thuộc đồ thị cố định</w:t>
             </w:r>
           </w:p>
         </w:tc>
         <w:tc>
           <w:tcPr>
             <w:tcW w:w="0" w:type="auto"/>
+            <w:vAlign w:val="center"/>
             <w:hideMark/>
           </w:tcPr>
           <w:p>
             <w:pPr>
-              <w:widowControl/>
-              <w:autoSpaceDE/>
-              <w:autoSpaceDN/>
-              <w:spacing w:line="312" w:lineRule="auto"/>
-              <w:rPr>
-                <w:sz w:val="26"/>
-                <w:szCs w:val="26"/>
-                <w:lang w:val="en-US"/>
+              <w:rPr>
+                <w:sz w:val="26"/>
+                <w:szCs w:val="26"/>
               </w:rPr>
             </w:pPr>
             <w:r>
               <w:rPr>
                 <w:sz w:val="26"/>
                 <w:szCs w:val="26"/>
-                <w:lang w:val="en-US"/>
-              </w:rPr>
-              <w:t>Thiếu thông tin thời gian</w:t>
+              </w:rPr>
+              <w:t>Phù hợp tương đối</w:t>
             </w:r>
           </w:p>
         </w:tc>
@@ -11141,229 +10994,94 @@
         <w:tc>
           <w:tcPr>
             <w:tcW w:w="0" w:type="auto"/>
+            <w:vAlign w:val="center"/>
             <w:hideMark/>
           </w:tcPr>
           <w:p>
             <w:pPr>
-              <w:widowControl/>
-              <w:autoSpaceDE/>
-              <w:autoSpaceDN/>
-              <w:spacing w:line="312" w:lineRule="auto"/>
-              <w:rPr>
-                <w:sz w:val="26"/>
-                <w:szCs w:val="26"/>
-                <w:lang w:val="en-US"/>
+              <w:rPr>
+                <w:sz w:val="26"/>
+                <w:szCs w:val="26"/>
               </w:rPr>
             </w:pPr>
             <w:r>
               <w:rPr>
-                <w:sz w:val="26"/>
-                <w:szCs w:val="26"/>
-                <w:lang w:val="en-US"/>
-              </w:rPr>
-              <w:t>STGCN</w:t>
+                <w:rStyle w:val="Strong"/>
+                <w:sz w:val="26"/>
+                <w:szCs w:val="26"/>
+              </w:rPr>
+              <w:t>CorrSTN</w:t>
             </w:r>
           </w:p>
         </w:tc>
         <w:tc>
           <w:tcPr>
             <w:tcW w:w="0" w:type="auto"/>
+            <w:vAlign w:val="center"/>
             <w:hideMark/>
           </w:tcPr>
           <w:p>
             <w:pPr>
-              <w:widowControl/>
-              <w:autoSpaceDE/>
-              <w:autoSpaceDN/>
-              <w:spacing w:line="312" w:lineRule="auto"/>
-              <w:rPr>
-                <w:sz w:val="26"/>
-                <w:szCs w:val="26"/>
-                <w:lang w:val="en-US"/>
+              <w:rPr>
+                <w:sz w:val="26"/>
+                <w:szCs w:val="26"/>
               </w:rPr>
             </w:pPr>
             <w:r>
               <w:rPr>
-                <w:sz w:val="26"/>
-                <w:szCs w:val="26"/>
-                <w:lang w:val="en-US"/>
-              </w:rPr>
-              <w:t>Trung bình</w:t>
-            </w:r>
+                <w:rStyle w:val="Strong"/>
+                <w:sz w:val="26"/>
+                <w:szCs w:val="26"/>
+              </w:rPr>
+              <w:t>Cao</w:t>
+            </w:r>
+            <w:bookmarkStart w:id="0" w:name="_GoBack"/>
+            <w:bookmarkEnd w:id="0"/>
           </w:p>
         </w:tc>
         <w:tc>
           <w:tcPr>
             <w:tcW w:w="0" w:type="auto"/>
+            <w:vAlign w:val="center"/>
             <w:hideMark/>
           </w:tcPr>
           <w:p>
             <w:pPr>
-              <w:widowControl/>
-              <w:autoSpaceDE/>
-              <w:autoSpaceDN/>
-              <w:spacing w:line="312" w:lineRule="auto"/>
-              <w:rPr>
-                <w:sz w:val="26"/>
-                <w:szCs w:val="26"/>
-                <w:lang w:val="en-US"/>
+              <w:rPr>
+                <w:sz w:val="26"/>
+                <w:szCs w:val="26"/>
               </w:rPr>
             </w:pPr>
             <w:r>
               <w:rPr>
-                <w:sz w:val="26"/>
-                <w:szCs w:val="26"/>
-                <w:lang w:val="en-US"/>
-              </w:rPr>
-              <w:t>Có xử lý không gian – thời gian nhưng cố định</w:t>
+                <w:rStyle w:val="Strong"/>
+                <w:sz w:val="26"/>
+                <w:szCs w:val="26"/>
+              </w:rPr>
+              <w:t>Linh hoạt với biểu đồ động &amp; attention top-k</w:t>
             </w:r>
           </w:p>
         </w:tc>
         <w:tc>
           <w:tcPr>
             <w:tcW w:w="0" w:type="auto"/>
+            <w:vAlign w:val="center"/>
             <w:hideMark/>
           </w:tcPr>
           <w:p>
             <w:pPr>
-              <w:widowControl/>
-              <w:autoSpaceDE/>
-              <w:autoSpaceDN/>
-              <w:spacing w:line="312" w:lineRule="auto"/>
-              <w:rPr>
-                <w:sz w:val="26"/>
-                <w:szCs w:val="26"/>
-                <w:lang w:val="en-US"/>
+              <w:rPr>
+                <w:sz w:val="26"/>
+                <w:szCs w:val="26"/>
               </w:rPr>
             </w:pPr>
             <w:r>
               <w:rPr>
-                <w:sz w:val="26"/>
-                <w:szCs w:val="26"/>
-                <w:lang w:val="en-US"/>
-              </w:rPr>
-              <w:t>Phù hợp nhưng khó thích ứng với thị trường biến động</w:t>
-            </w:r>
-          </w:p>
-        </w:tc>
-      </w:tr>
-      <w:tr>
-        <w:trPr>
-          <w:trHeight w:val="237"/>
-        </w:trPr>
-        <w:tc>
-          <w:tcPr>
-            <w:tcW w:w="0" w:type="auto"/>
-            <w:hideMark/>
-          </w:tcPr>
-          <w:p>
-            <w:pPr>
-              <w:widowControl/>
-              <w:autoSpaceDE/>
-              <w:autoSpaceDN/>
-              <w:spacing w:line="312" w:lineRule="auto"/>
-              <w:rPr>
-                <w:sz w:val="26"/>
-                <w:szCs w:val="26"/>
-                <w:lang w:val="en-US"/>
-              </w:rPr>
-            </w:pPr>
-            <w:r>
-              <w:rPr>
-                <w:b/>
-                <w:bCs/>
-                <w:sz w:val="26"/>
-                <w:szCs w:val="26"/>
-                <w:lang w:val="en-US"/>
-              </w:rPr>
-              <w:t>CorrSTN</w:t>
-            </w:r>
-          </w:p>
-        </w:tc>
-        <w:tc>
-          <w:tcPr>
-            <w:tcW w:w="0" w:type="auto"/>
-            <w:hideMark/>
-          </w:tcPr>
-          <w:p>
-            <w:pPr>
-              <w:widowControl/>
-              <w:autoSpaceDE/>
-              <w:autoSpaceDN/>
-              <w:spacing w:line="312" w:lineRule="auto"/>
-              <w:rPr>
-                <w:sz w:val="26"/>
-                <w:szCs w:val="26"/>
-                <w:lang w:val="en-US"/>
-              </w:rPr>
-            </w:pPr>
-            <w:r>
-              <w:rPr>
-                <w:b/>
-                <w:bCs/>
-                <w:sz w:val="26"/>
-                <w:szCs w:val="26"/>
-                <w:lang w:val="en-US"/>
-              </w:rPr>
-              <w:t>Cao</w:t>
-            </w:r>
-          </w:p>
-        </w:tc>
-        <w:tc>
-          <w:tcPr>
-            <w:tcW w:w="0" w:type="auto"/>
-            <w:hideMark/>
-          </w:tcPr>
-          <w:p>
-            <w:pPr>
-              <w:widowControl/>
-              <w:autoSpaceDE/>
-              <w:autoSpaceDN/>
-              <w:spacing w:line="312" w:lineRule="auto"/>
-              <w:rPr>
-                <w:sz w:val="26"/>
-                <w:szCs w:val="26"/>
-                <w:lang w:val="en-US"/>
-              </w:rPr>
-            </w:pPr>
-            <w:r>
-              <w:rPr>
-                <w:b/>
-                <w:bCs/>
-                <w:sz w:val="26"/>
-                <w:szCs w:val="26"/>
-                <w:lang w:val="en-US"/>
-              </w:rPr>
-              <w:t>Linh hoạt cao</w:t>
-            </w:r>
-          </w:p>
-        </w:tc>
-        <w:tc>
-          <w:tcPr>
-            <w:tcW w:w="0" w:type="auto"/>
-            <w:hideMark/>
-          </w:tcPr>
-          <w:p>
-            <w:pPr>
-              <w:widowControl/>
-              <w:autoSpaceDE/>
-              <w:autoSpaceDN/>
-              <w:spacing w:line="312" w:lineRule="auto"/>
-              <w:rPr>
-                <w:sz w:val="26"/>
-                <w:szCs w:val="26"/>
-                <w:lang w:val="en-US"/>
-              </w:rPr>
-            </w:pPr>
-            <w:r>
-              <w:rPr>
-                <w:b/>
-                <w:bCs/>
-                <w:sz w:val="26"/>
-                <w:szCs w:val="26"/>
-                <w:lang w:val="en-US"/>
-              </w:rPr>
-              <w:t>Rất phù hợp, thích ứng với thị trường động</w:t>
+                <w:rStyle w:val="Strong"/>
+                <w:sz w:val="26"/>
+                <w:szCs w:val="26"/>
+              </w:rPr>
+              <w:t>Rất phù hợp và thích ứng với thị trường biến động</w:t>
             </w:r>
           </w:p>
         </w:tc>
@@ -12326,8 +12044,6 @@
           <w:lang w:val="en-US"/>
         </w:rPr>
       </w:pPr>
-      <w:bookmarkStart w:id="0" w:name="_GoBack"/>
-      <w:bookmarkEnd w:id="0"/>
     </w:p>
     <w:tbl>
       <w:tblPr>
@@ -12370,6 +12086,7 @@
                 <w:szCs w:val="26"/>
                 <w:lang w:val="en-US"/>
               </w:rPr>
+              <w:lastRenderedPageBreak/>
               <w:t>Version</w:t>
             </w:r>
           </w:p>
@@ -13849,11 +13566,7 @@
         <w:t>ằng một mạng nơ-ron nhiều lớp</w:t>
       </w:r>
       <w:r>
-        <w:t xml:space="preserve"> (MLP – </w:t>
-      </w:r>
-      <w:r>
-        <w:lastRenderedPageBreak/>
-        <w:t>Multilayer Perceptron),</w:t>
+        <w:t xml:space="preserve"> (MLP – Multilayer Perceptron),</w:t>
       </w:r>
       <w:r>
         <w:rPr>
@@ -13885,6 +13598,7 @@
               <w:rStyle w:val="mord"/>
               <w:rFonts w:ascii="Cambria Math" w:hAnsi="Cambria Math"/>
             </w:rPr>
+            <w:lastRenderedPageBreak/>
             <m:t>Θ</m:t>
           </m:r>
           <m:r>
@@ -15547,7 +15261,6 @@
           <w:sz w:val="28"/>
           <w:szCs w:val="28"/>
         </w:rPr>
-        <w:lastRenderedPageBreak/>
         <w:t>Hạn chế của nghiên cứu</w:t>
       </w:r>
     </w:p>
@@ -15572,6 +15285,7 @@
           <w:szCs w:val="26"/>
           <w:lang w:val="en-US"/>
         </w:rPr>
+        <w:lastRenderedPageBreak/>
         <w:t>Giới hạn về loại dữ liệu: Mô hình chỉ sử dụng dữ liệu kỹ thuật, cụ thể là các đặc trưng liên quan đến giá (mở cửa, đóng cửa, cao nhất, thấp nhất) và khối lượng giao dịch. Tuy nhiên, giá cổ phiếu còn bị ảnh hưởng mạnh bởi các yếu tố phi kỹ thuật như tin tức, tâm lý nhà đầu tư, chính sách vĩ mô hoặc các sự kiện bất thường (chiến tranh, dịch bệnh...).</w:t>
       </w:r>
     </w:p>
@@ -15866,7 +15580,7 @@
           <w:sz w:val="26"/>
           <w:szCs w:val="26"/>
         </w:rPr>
-        <w:t xml:space="preserve">Trong nghiên cứu này, mô hình CorrSTN – vốn được phát triển ban đầu cho bài toán </w:t>
+        <w:t xml:space="preserve">Trong nghiên cứu này, mô hình CorrSTN – vốn được phát triển ban đầu cho bài toán dự đoán lưu lượng giao thông – đã được điều chỉnh và áp dụng thành công vào lĩnh vực tài </w:t>
       </w:r>
       <w:r>
         <w:rPr>
@@ -15874,7 +15588,7 @@
           <w:szCs w:val="26"/>
         </w:rPr>
         <w:lastRenderedPageBreak/>
-        <w:t>dự đoán lưu lượng giao thông – đã được điều chỉnh và áp dụng thành công vào lĩnh vực tài chính, cụ thể là dự đoán giá cổ phiếu của nhiều công ty. Bằng cách tận dụng thông tin tương quan thời gian và không gian giữa các giá cổ phiếu, CorrSTN đã chứng minh được khả năng học đặc trưng sâu và mô hình hóa mối quan hệ phức tạp trong dữ liệu chuỗi thời gian tài chính.</w:t>
+        <w:t>chính, cụ thể là dự đoán giá cổ phiếu của nhiều công ty. Bằng cách tận dụng thông tin tương quan thời gian và không gian giữa các giá cổ phiếu, CorrSTN đã chứng minh được khả năng học đặc trưng sâu và mô hình hóa mối quan hệ phức tạp trong dữ liệu chuỗi thời gian tài chính.</w:t>
       </w:r>
     </w:p>
     <w:p>
@@ -16032,12 +15746,14 @@
           <w:docPartUnique/>
         </w:docPartObj>
       </w:sdtPr>
+      <w:sdtEndPr/>
       <w:sdtContent>
         <w:sdt>
           <w:sdtPr>
             <w:id w:val="-573587230"/>
             <w:bibliography/>
           </w:sdtPr>
+          <w:sdtEndPr/>
           <w:sdtContent>
             <w:p>
               <w:pPr>
@@ -16398,7 +16114,6 @@
                         <w:szCs w:val="26"/>
                         <w:lang w:val="vi-VN"/>
                       </w:rPr>
-                      <w:lastRenderedPageBreak/>
                       <w:t xml:space="preserve">Neural Computing and Applications, </w:t>
                     </w:r>
                     <w:r>
@@ -16439,7 +16154,7 @@
       </w:pPr>
     </w:p>
     <w:sectPr>
-      <w:footerReference w:type="default" r:id="rId21"/>
+      <w:footerReference w:type="default" r:id="rId22"/>
       <w:pgSz w:w="12240" w:h="15840"/>
       <w:pgMar w:top="1380" w:right="360" w:bottom="1460" w:left="1440" w:header="0" w:footer="1228" w:gutter="0"/>
       <w:cols w:space="720"/>
@@ -16449,7 +16164,7 @@
 </file>
 
 <file path=word/endnotes.xml><?xml version="1.0" encoding="utf-8"?>
-<w:endnotes xmlns:wpc="http://schemas.microsoft.com/office/word/2010/wordprocessingCanvas" xmlns:cx="http://schemas.microsoft.com/office/drawing/2014/chartex" xmlns:cx1="http://schemas.microsoft.com/office/drawing/2015/9/8/chartex" xmlns:mc="http://schemas.openxmlformats.org/markup-compatibility/2006" xmlns:o="urn:schemas-microsoft-com:office:office" xmlns:r="http://schemas.openxmlformats.org/officeDocument/2006/relationships" xmlns:m="http://schemas.openxmlformats.org/officeDocument/2006/math" xmlns:v="urn:schemas-microsoft-com:vml" xmlns:wp14="http://schemas.microsoft.com/office/word/2010/wordprocessingDrawing" xmlns:wp="http://schemas.openxmlformats.org/drawingml/2006/wordprocessingDrawing" xmlns:w10="urn:schemas-microsoft-com:office:word" xmlns:w="http://schemas.openxmlformats.org/wordprocessingml/2006/main" xmlns:w14="http://schemas.microsoft.com/office/word/2010/wordml" xmlns:w15="http://schemas.microsoft.com/office/word/2012/wordml" xmlns:w16se="http://schemas.microsoft.com/office/word/2015/wordml/symex" xmlns:wpg="http://schemas.microsoft.com/office/word/2010/wordprocessingGroup" xmlns:wpi="http://schemas.microsoft.com/office/word/2010/wordprocessingInk" xmlns:wne="http://schemas.microsoft.com/office/word/2006/wordml" xmlns:wps="http://schemas.microsoft.com/office/word/2010/wordprocessingShape" mc:Ignorable="w14 w15 w16se wp14">
+<w:endnotes xmlns:wpc="http://schemas.microsoft.com/office/word/2010/wordprocessingCanvas" xmlns:mc="http://schemas.openxmlformats.org/markup-compatibility/2006" xmlns:o="urn:schemas-microsoft-com:office:office" xmlns:r="http://schemas.openxmlformats.org/officeDocument/2006/relationships" xmlns:m="http://schemas.openxmlformats.org/officeDocument/2006/math" xmlns:v="urn:schemas-microsoft-com:vml" xmlns:wp14="http://schemas.microsoft.com/office/word/2010/wordprocessingDrawing" xmlns:wp="http://schemas.openxmlformats.org/drawingml/2006/wordprocessingDrawing" xmlns:w10="urn:schemas-microsoft-com:office:word" xmlns:w="http://schemas.openxmlformats.org/wordprocessingml/2006/main" xmlns:w14="http://schemas.microsoft.com/office/word/2010/wordml" xmlns:wpg="http://schemas.microsoft.com/office/word/2010/wordprocessingGroup" xmlns:wpi="http://schemas.microsoft.com/office/word/2010/wordprocessingInk" xmlns:wne="http://schemas.microsoft.com/office/word/2006/wordml" xmlns:wps="http://schemas.microsoft.com/office/word/2010/wordprocessingShape" mc:Ignorable="w14 wp14">
   <w:endnote w:type="separator" w:id="-1">
     <w:p>
       <w:r>
@@ -16468,7 +16183,7 @@
 </file>
 
 <file path=word/footer1.xml><?xml version="1.0" encoding="utf-8"?>
-<w:ftr xmlns:wpc="http://schemas.microsoft.com/office/word/2010/wordprocessingCanvas" xmlns:cx="http://schemas.microsoft.com/office/drawing/2014/chartex" xmlns:cx1="http://schemas.microsoft.com/office/drawing/2015/9/8/chartex" xmlns:mc="http://schemas.openxmlformats.org/markup-compatibility/2006" xmlns:o="urn:schemas-microsoft-com:office:office" xmlns:r="http://schemas.openxmlformats.org/officeDocument/2006/relationships" xmlns:m="http://schemas.openxmlformats.org/officeDocument/2006/math" xmlns:v="urn:schemas-microsoft-com:vml" xmlns:wp14="http://schemas.microsoft.com/office/word/2010/wordprocessingDrawing" xmlns:wp="http://schemas.openxmlformats.org/drawingml/2006/wordprocessingDrawing" xmlns:w10="urn:schemas-microsoft-com:office:word" xmlns:w="http://schemas.openxmlformats.org/wordprocessingml/2006/main" xmlns:w14="http://schemas.microsoft.com/office/word/2010/wordml" xmlns:w15="http://schemas.microsoft.com/office/word/2012/wordml" xmlns:w16se="http://schemas.microsoft.com/office/word/2015/wordml/symex" xmlns:wpg="http://schemas.microsoft.com/office/word/2010/wordprocessingGroup" xmlns:wpi="http://schemas.microsoft.com/office/word/2010/wordprocessingInk" xmlns:wne="http://schemas.microsoft.com/office/word/2006/wordml" xmlns:wps="http://schemas.microsoft.com/office/word/2010/wordprocessingShape" mc:Ignorable="w14 w15 w16se wp14">
+<w:ftr xmlns:wpc="http://schemas.microsoft.com/office/word/2010/wordprocessingCanvas" xmlns:mc="http://schemas.openxmlformats.org/markup-compatibility/2006" xmlns:o="urn:schemas-microsoft-com:office:office" xmlns:r="http://schemas.openxmlformats.org/officeDocument/2006/relationships" xmlns:m="http://schemas.openxmlformats.org/officeDocument/2006/math" xmlns:v="urn:schemas-microsoft-com:vml" xmlns:wp14="http://schemas.microsoft.com/office/word/2010/wordprocessingDrawing" xmlns:wp="http://schemas.openxmlformats.org/drawingml/2006/wordprocessingDrawing" xmlns:w10="urn:schemas-microsoft-com:office:word" xmlns:w="http://schemas.openxmlformats.org/wordprocessingml/2006/main" xmlns:w14="http://schemas.microsoft.com/office/word/2010/wordml" xmlns:wpg="http://schemas.microsoft.com/office/word/2010/wordprocessingGroup" xmlns:wpi="http://schemas.microsoft.com/office/word/2010/wordprocessingInk" xmlns:wne="http://schemas.microsoft.com/office/word/2006/wordml" xmlns:wps="http://schemas.microsoft.com/office/word/2010/wordprocessingShape" mc:Ignorable="w14 wp14">
   <w:sdt>
     <w:sdtPr>
       <w:id w:val="1283006590"/>
@@ -16476,6 +16191,7 @@
         <w:docPartGallery w:val="AutoText"/>
       </w:docPartObj>
     </w:sdtPr>
+    <w:sdtEndPr/>
     <w:sdtContent>
       <w:p>
         <w:pPr>
@@ -16516,7 +16232,7 @@
 </file>
 
 <file path=word/footnotes.xml><?xml version="1.0" encoding="utf-8"?>
-<w:footnotes xmlns:wpc="http://schemas.microsoft.com/office/word/2010/wordprocessingCanvas" xmlns:cx="http://schemas.microsoft.com/office/drawing/2014/chartex" xmlns:cx1="http://schemas.microsoft.com/office/drawing/2015/9/8/chartex" xmlns:mc="http://schemas.openxmlformats.org/markup-compatibility/2006" xmlns:o="urn:schemas-microsoft-com:office:office" xmlns:r="http://schemas.openxmlformats.org/officeDocument/2006/relationships" xmlns:m="http://schemas.openxmlformats.org/officeDocument/2006/math" xmlns:v="urn:schemas-microsoft-com:vml" xmlns:wp14="http://schemas.microsoft.com/office/word/2010/wordprocessingDrawing" xmlns:wp="http://schemas.openxmlformats.org/drawingml/2006/wordprocessingDrawing" xmlns:w10="urn:schemas-microsoft-com:office:word" xmlns:w="http://schemas.openxmlformats.org/wordprocessingml/2006/main" xmlns:w14="http://schemas.microsoft.com/office/word/2010/wordml" xmlns:w15="http://schemas.microsoft.com/office/word/2012/wordml" xmlns:w16se="http://schemas.microsoft.com/office/word/2015/wordml/symex" xmlns:wpg="http://schemas.microsoft.com/office/word/2010/wordprocessingGroup" xmlns:wpi="http://schemas.microsoft.com/office/word/2010/wordprocessingInk" xmlns:wne="http://schemas.microsoft.com/office/word/2006/wordml" xmlns:wps="http://schemas.microsoft.com/office/word/2010/wordprocessingShape" mc:Ignorable="w14 w15 w16se wp14">
+<w:footnotes xmlns:wpc="http://schemas.microsoft.com/office/word/2010/wordprocessingCanvas" xmlns:mc="http://schemas.openxmlformats.org/markup-compatibility/2006" xmlns:o="urn:schemas-microsoft-com:office:office" xmlns:r="http://schemas.openxmlformats.org/officeDocument/2006/relationships" xmlns:m="http://schemas.openxmlformats.org/officeDocument/2006/math" xmlns:v="urn:schemas-microsoft-com:vml" xmlns:wp14="http://schemas.microsoft.com/office/word/2010/wordprocessingDrawing" xmlns:wp="http://schemas.openxmlformats.org/drawingml/2006/wordprocessingDrawing" xmlns:w10="urn:schemas-microsoft-com:office:word" xmlns:w="http://schemas.openxmlformats.org/wordprocessingml/2006/main" xmlns:w14="http://schemas.microsoft.com/office/word/2010/wordml" xmlns:wpg="http://schemas.microsoft.com/office/word/2010/wordprocessingGroup" xmlns:wpi="http://schemas.microsoft.com/office/word/2010/wordprocessingInk" xmlns:wne="http://schemas.microsoft.com/office/word/2006/wordml" xmlns:wps="http://schemas.microsoft.com/office/word/2010/wordprocessingShape" mc:Ignorable="w14 wp14">
   <w:footnote w:type="separator" w:id="-1">
     <w:p>
       <w:r>
@@ -16535,8 +16251,8 @@
 </file>
 
 <file path=word/numbering.xml><?xml version="1.0" encoding="utf-8"?>
-<w:numbering xmlns:wpc="http://schemas.microsoft.com/office/word/2010/wordprocessingCanvas" xmlns:cx="http://schemas.microsoft.com/office/drawing/2014/chartex" xmlns:cx1="http://schemas.microsoft.com/office/drawing/2015/9/8/chartex" xmlns:mc="http://schemas.openxmlformats.org/markup-compatibility/2006" xmlns:o="urn:schemas-microsoft-com:office:office" xmlns:r="http://schemas.openxmlformats.org/officeDocument/2006/relationships" xmlns:m="http://schemas.openxmlformats.org/officeDocument/2006/math" xmlns:v="urn:schemas-microsoft-com:vml" xmlns:wp14="http://schemas.microsoft.com/office/word/2010/wordprocessingDrawing" xmlns:wp="http://schemas.openxmlformats.org/drawingml/2006/wordprocessingDrawing" xmlns:w10="urn:schemas-microsoft-com:office:word" xmlns:w="http://schemas.openxmlformats.org/wordprocessingml/2006/main" xmlns:w14="http://schemas.microsoft.com/office/word/2010/wordml" xmlns:w15="http://schemas.microsoft.com/office/word/2012/wordml" xmlns:w16se="http://schemas.microsoft.com/office/word/2015/wordml/symex" xmlns:wpg="http://schemas.microsoft.com/office/word/2010/wordprocessingGroup" xmlns:wpi="http://schemas.microsoft.com/office/word/2010/wordprocessingInk" xmlns:wne="http://schemas.microsoft.com/office/word/2006/wordml" xmlns:wps="http://schemas.microsoft.com/office/word/2010/wordprocessingShape" mc:Ignorable="w14 w15 w16se wp14">
-  <w:abstractNum w:abstractNumId="0" w15:restartNumberingAfterBreak="0">
+<w:numbering xmlns:wpc="http://schemas.microsoft.com/office/word/2010/wordprocessingCanvas" xmlns:mc="http://schemas.openxmlformats.org/markup-compatibility/2006" xmlns:o="urn:schemas-microsoft-com:office:office" xmlns:r="http://schemas.openxmlformats.org/officeDocument/2006/relationships" xmlns:m="http://schemas.openxmlformats.org/officeDocument/2006/math" xmlns:v="urn:schemas-microsoft-com:vml" xmlns:wp14="http://schemas.microsoft.com/office/word/2010/wordprocessingDrawing" xmlns:wp="http://schemas.openxmlformats.org/drawingml/2006/wordprocessingDrawing" xmlns:w10="urn:schemas-microsoft-com:office:word" xmlns:w="http://schemas.openxmlformats.org/wordprocessingml/2006/main" xmlns:w14="http://schemas.microsoft.com/office/word/2010/wordml" xmlns:wpg="http://schemas.microsoft.com/office/word/2010/wordprocessingGroup" xmlns:wpi="http://schemas.microsoft.com/office/word/2010/wordprocessingInk" xmlns:wne="http://schemas.microsoft.com/office/word/2006/wordml" xmlns:wps="http://schemas.microsoft.com/office/word/2010/wordprocessingShape" mc:Ignorable="w14 wp14">
+  <w:abstractNum w:abstractNumId="0">
     <w:nsid w:val="01722B8B"/>
     <w:multiLevelType w:val="hybridMultilevel"/>
     <w:tmpl w:val="18E6A52A"/>
@@ -16625,7 +16341,7 @@
       </w:pPr>
     </w:lvl>
   </w:abstractNum>
-  <w:abstractNum w:abstractNumId="1" w15:restartNumberingAfterBreak="0">
+  <w:abstractNum w:abstractNumId="1">
     <w:nsid w:val="244B1A97"/>
     <w:multiLevelType w:val="hybridMultilevel"/>
     <w:tmpl w:val="87D2FAC6"/>
@@ -16738,7 +16454,7 @@
       </w:rPr>
     </w:lvl>
   </w:abstractNum>
-  <w:abstractNum w:abstractNumId="2" w15:restartNumberingAfterBreak="0">
+  <w:abstractNum w:abstractNumId="2">
     <w:nsid w:val="34DC1F91"/>
     <w:multiLevelType w:val="multilevel"/>
     <w:tmpl w:val="4A30AA6E"/>
@@ -16887,7 +16603,7 @@
       </w:rPr>
     </w:lvl>
   </w:abstractNum>
-  <w:abstractNum w:abstractNumId="3" w15:restartNumberingAfterBreak="0">
+  <w:abstractNum w:abstractNumId="3">
     <w:nsid w:val="5B42296E"/>
     <w:multiLevelType w:val="multilevel"/>
     <w:tmpl w:val="3E7EBDA0"/>
@@ -17032,7 +16748,7 @@
       </w:rPr>
     </w:lvl>
   </w:abstractNum>
-  <w:abstractNum w:abstractNumId="4" w15:restartNumberingAfterBreak="0">
+  <w:abstractNum w:abstractNumId="4">
     <w:nsid w:val="69936F4C"/>
     <w:multiLevelType w:val="hybridMultilevel"/>
     <w:tmpl w:val="F07A02CE"/>
@@ -17145,7 +16861,7 @@
       </w:rPr>
     </w:lvl>
   </w:abstractNum>
-  <w:abstractNum w:abstractNumId="5" w15:restartNumberingAfterBreak="0">
+  <w:abstractNum w:abstractNumId="5">
     <w:nsid w:val="7B3D2ADB"/>
     <w:multiLevelType w:val="multilevel"/>
     <w:tmpl w:val="DCC297C0"/>
@@ -17316,7 +17032,7 @@
 </file>
 
 <file path=word/styles.xml><?xml version="1.0" encoding="utf-8"?>
-<w:styles xmlns:mc="http://schemas.openxmlformats.org/markup-compatibility/2006" xmlns:r="http://schemas.openxmlformats.org/officeDocument/2006/relationships" xmlns:w="http://schemas.openxmlformats.org/wordprocessingml/2006/main" xmlns:w14="http://schemas.microsoft.com/office/word/2010/wordml" xmlns:w15="http://schemas.microsoft.com/office/word/2012/wordml" xmlns:w16se="http://schemas.microsoft.com/office/word/2015/wordml/symex" mc:Ignorable="w14 w15 w16se">
+<w:styles xmlns:mc="http://schemas.openxmlformats.org/markup-compatibility/2006" xmlns:r="http://schemas.openxmlformats.org/officeDocument/2006/relationships" xmlns:w="http://schemas.openxmlformats.org/wordprocessingml/2006/main" xmlns:w14="http://schemas.microsoft.com/office/word/2010/wordml" mc:Ignorable="w14">
   <w:docDefaults>
     <w:rPrDefault>
       <w:rPr>
@@ -17326,375 +17042,151 @@
     </w:rPrDefault>
     <w:pPrDefault/>
   </w:docDefaults>
-  <w:latentStyles w:defLockedState="0" w:defUIPriority="99" w:defSemiHidden="0" w:defUnhideWhenUsed="0" w:defQFormat="0" w:count="371">
-    <w:lsdException w:name="Normal" w:uiPriority="0" w:qFormat="1"/>
-    <w:lsdException w:name="heading 1" w:uiPriority="9" w:qFormat="1"/>
-    <w:lsdException w:name="heading 2" w:uiPriority="9" w:unhideWhenUsed="1" w:qFormat="1"/>
-    <w:lsdException w:name="heading 3" w:uiPriority="9" w:unhideWhenUsed="1" w:qFormat="1"/>
-    <w:lsdException w:name="heading 4" w:uiPriority="9" w:unhideWhenUsed="1" w:qFormat="1"/>
-    <w:lsdException w:name="heading 5" w:semiHidden="1" w:uiPriority="9" w:unhideWhenUsed="1" w:qFormat="1"/>
-    <w:lsdException w:name="heading 6" w:semiHidden="1" w:uiPriority="9" w:unhideWhenUsed="1" w:qFormat="1"/>
-    <w:lsdException w:name="heading 7" w:semiHidden="1" w:uiPriority="9" w:unhideWhenUsed="1" w:qFormat="1"/>
-    <w:lsdException w:name="heading 8" w:semiHidden="1" w:uiPriority="9" w:unhideWhenUsed="1" w:qFormat="1"/>
-    <w:lsdException w:name="heading 9" w:semiHidden="1" w:uiPriority="9" w:unhideWhenUsed="1" w:qFormat="1"/>
-    <w:lsdException w:name="index 1" w:semiHidden="1" w:unhideWhenUsed="1"/>
-    <w:lsdException w:name="index 2" w:semiHidden="1" w:unhideWhenUsed="1"/>
-    <w:lsdException w:name="index 3" w:semiHidden="1" w:unhideWhenUsed="1"/>
-    <w:lsdException w:name="index 4" w:semiHidden="1" w:unhideWhenUsed="1"/>
-    <w:lsdException w:name="index 5" w:semiHidden="1" w:unhideWhenUsed="1"/>
-    <w:lsdException w:name="index 6" w:semiHidden="1" w:unhideWhenUsed="1"/>
-    <w:lsdException w:name="index 7" w:semiHidden="1" w:unhideWhenUsed="1"/>
-    <w:lsdException w:name="index 8" w:semiHidden="1" w:unhideWhenUsed="1"/>
-    <w:lsdException w:name="index 9" w:semiHidden="1" w:unhideWhenUsed="1"/>
-    <w:lsdException w:name="toc 1" w:semiHidden="1" w:uiPriority="39" w:unhideWhenUsed="1"/>
-    <w:lsdException w:name="toc 2" w:semiHidden="1" w:uiPriority="39" w:unhideWhenUsed="1"/>
-    <w:lsdException w:name="toc 3" w:semiHidden="1" w:uiPriority="39" w:unhideWhenUsed="1"/>
-    <w:lsdException w:name="toc 4" w:semiHidden="1" w:uiPriority="39" w:unhideWhenUsed="1"/>
-    <w:lsdException w:name="toc 5" w:semiHidden="1" w:uiPriority="39" w:unhideWhenUsed="1"/>
-    <w:lsdException w:name="toc 6" w:semiHidden="1" w:uiPriority="39" w:unhideWhenUsed="1"/>
-    <w:lsdException w:name="toc 7" w:semiHidden="1" w:uiPriority="39" w:unhideWhenUsed="1"/>
-    <w:lsdException w:name="toc 8" w:semiHidden="1" w:uiPriority="39" w:unhideWhenUsed="1"/>
-    <w:lsdException w:name="toc 9" w:semiHidden="1" w:uiPriority="39" w:unhideWhenUsed="1"/>
-    <w:lsdException w:name="Normal Indent" w:semiHidden="1" w:unhideWhenUsed="1"/>
-    <w:lsdException w:name="footnote text" w:semiHidden="1" w:unhideWhenUsed="1"/>
-    <w:lsdException w:name="annotation text" w:semiHidden="1" w:unhideWhenUsed="1"/>
-    <w:lsdException w:name="header" w:unhideWhenUsed="1" w:qFormat="1"/>
-    <w:lsdException w:name="footer" w:unhideWhenUsed="1" w:qFormat="1"/>
-    <w:lsdException w:name="index heading" w:semiHidden="1" w:unhideWhenUsed="1"/>
-    <w:lsdException w:name="caption" w:semiHidden="1" w:uiPriority="35" w:unhideWhenUsed="1" w:qFormat="1"/>
-    <w:lsdException w:name="table of figures" w:semiHidden="1" w:unhideWhenUsed="1"/>
-    <w:lsdException w:name="envelope address" w:semiHidden="1" w:unhideWhenUsed="1"/>
-    <w:lsdException w:name="envelope return" w:semiHidden="1" w:unhideWhenUsed="1"/>
-    <w:lsdException w:name="footnote reference" w:semiHidden="1" w:unhideWhenUsed="1"/>
-    <w:lsdException w:name="annotation reference" w:semiHidden="1" w:unhideWhenUsed="1"/>
-    <w:lsdException w:name="line number" w:semiHidden="1" w:unhideWhenUsed="1"/>
-    <w:lsdException w:name="page number" w:semiHidden="1" w:unhideWhenUsed="1"/>
-    <w:lsdException w:name="endnote reference" w:semiHidden="1" w:unhideWhenUsed="1"/>
-    <w:lsdException w:name="endnote text" w:semiHidden="1" w:unhideWhenUsed="1"/>
-    <w:lsdException w:name="table of authorities" w:semiHidden="1" w:unhideWhenUsed="1"/>
-    <w:lsdException w:name="macro" w:semiHidden="1" w:unhideWhenUsed="1"/>
-    <w:lsdException w:name="toa heading" w:semiHidden="1" w:unhideWhenUsed="1"/>
-    <w:lsdException w:name="List" w:semiHidden="1" w:unhideWhenUsed="1"/>
-    <w:lsdException w:name="List Bullet" w:semiHidden="1" w:unhideWhenUsed="1"/>
-    <w:lsdException w:name="List Number" w:semiHidden="1" w:unhideWhenUsed="1"/>
-    <w:lsdException w:name="List 2" w:semiHidden="1" w:unhideWhenUsed="1"/>
-    <w:lsdException w:name="List 3" w:semiHidden="1" w:unhideWhenUsed="1"/>
-    <w:lsdException w:name="List 4" w:semiHidden="1" w:unhideWhenUsed="1"/>
-    <w:lsdException w:name="List 5" w:semiHidden="1" w:unhideWhenUsed="1"/>
-    <w:lsdException w:name="List Bullet 2" w:semiHidden="1" w:unhideWhenUsed="1"/>
-    <w:lsdException w:name="List Bullet 3" w:semiHidden="1" w:unhideWhenUsed="1"/>
-    <w:lsdException w:name="List Bullet 4" w:semiHidden="1" w:unhideWhenUsed="1"/>
-    <w:lsdException w:name="List Bullet 5" w:semiHidden="1" w:unhideWhenUsed="1"/>
-    <w:lsdException w:name="List Number 2" w:semiHidden="1" w:unhideWhenUsed="1"/>
-    <w:lsdException w:name="List Number 3" w:semiHidden="1" w:unhideWhenUsed="1"/>
-    <w:lsdException w:name="List Number 4" w:semiHidden="1" w:unhideWhenUsed="1"/>
-    <w:lsdException w:name="List Number 5" w:semiHidden="1" w:unhideWhenUsed="1"/>
-    <w:lsdException w:name="Title" w:uiPriority="10" w:qFormat="1"/>
-    <w:lsdException w:name="Closing" w:semiHidden="1" w:unhideWhenUsed="1"/>
-    <w:lsdException w:name="Signature" w:semiHidden="1" w:unhideWhenUsed="1"/>
-    <w:lsdException w:name="Default Paragraph Font" w:semiHidden="1" w:uiPriority="1" w:unhideWhenUsed="1" w:qFormat="1"/>
-    <w:lsdException w:name="Body Text" w:uiPriority="1" w:qFormat="1"/>
-    <w:lsdException w:name="Body Text Indent" w:semiHidden="1" w:unhideWhenUsed="1"/>
-    <w:lsdException w:name="List Continue" w:semiHidden="1" w:unhideWhenUsed="1"/>
-    <w:lsdException w:name="List Continue 2" w:semiHidden="1" w:unhideWhenUsed="1"/>
-    <w:lsdException w:name="List Continue 3" w:semiHidden="1" w:unhideWhenUsed="1"/>
-    <w:lsdException w:name="List Continue 4" w:semiHidden="1" w:unhideWhenUsed="1"/>
-    <w:lsdException w:name="List Continue 5" w:semiHidden="1" w:unhideWhenUsed="1"/>
-    <w:lsdException w:name="Message Header" w:semiHidden="1" w:unhideWhenUsed="1"/>
-    <w:lsdException w:name="Subtitle" w:uiPriority="11" w:qFormat="1"/>
-    <w:lsdException w:name="Salutation" w:semiHidden="1" w:unhideWhenUsed="1"/>
-    <w:lsdException w:name="Date" w:semiHidden="1" w:unhideWhenUsed="1"/>
-    <w:lsdException w:name="Body Text First Indent" w:semiHidden="1" w:unhideWhenUsed="1"/>
-    <w:lsdException w:name="Body Text First Indent 2" w:semiHidden="1" w:unhideWhenUsed="1"/>
-    <w:lsdException w:name="Note Heading" w:semiHidden="1" w:unhideWhenUsed="1"/>
-    <w:lsdException w:name="Body Text 2" w:semiHidden="1" w:unhideWhenUsed="1"/>
-    <w:lsdException w:name="Body Text 3" w:semiHidden="1" w:unhideWhenUsed="1"/>
-    <w:lsdException w:name="Body Text Indent 2" w:semiHidden="1" w:unhideWhenUsed="1"/>
-    <w:lsdException w:name="Body Text Indent 3" w:semiHidden="1" w:unhideWhenUsed="1"/>
-    <w:lsdException w:name="Block Text" w:semiHidden="1" w:unhideWhenUsed="1"/>
-    <w:lsdException w:name="Hyperlink" w:unhideWhenUsed="1" w:qFormat="1"/>
-    <w:lsdException w:name="FollowedHyperlink" w:semiHidden="1" w:unhideWhenUsed="1" w:qFormat="1"/>
-    <w:lsdException w:name="Strong" w:uiPriority="22" w:qFormat="1"/>
-    <w:lsdException w:name="Emphasis" w:uiPriority="20" w:qFormat="1"/>
-    <w:lsdException w:name="Document Map" w:semiHidden="1" w:unhideWhenUsed="1"/>
-    <w:lsdException w:name="Plain Text" w:semiHidden="1" w:unhideWhenUsed="1"/>
-    <w:lsdException w:name="E-mail Signature" w:semiHidden="1" w:unhideWhenUsed="1"/>
-    <w:lsdException w:name="HTML Top of Form" w:semiHidden="1" w:unhideWhenUsed="1"/>
-    <w:lsdException w:name="HTML Bottom of Form" w:semiHidden="1" w:unhideWhenUsed="1"/>
-    <w:lsdException w:name="Normal (Web)" w:unhideWhenUsed="1"/>
-    <w:lsdException w:name="HTML Acronym" w:semiHidden="1" w:unhideWhenUsed="1"/>
-    <w:lsdException w:name="HTML Address" w:semiHidden="1" w:unhideWhenUsed="1"/>
-    <w:lsdException w:name="HTML Cite" w:semiHidden="1" w:unhideWhenUsed="1"/>
-    <w:lsdException w:name="HTML Code" w:semiHidden="1" w:unhideWhenUsed="1"/>
-    <w:lsdException w:name="HTML Definition" w:semiHidden="1" w:unhideWhenUsed="1"/>
-    <w:lsdException w:name="HTML Keyboard" w:semiHidden="1" w:unhideWhenUsed="1"/>
-    <w:lsdException w:name="HTML Preformatted" w:semiHidden="1" w:unhideWhenUsed="1"/>
-    <w:lsdException w:name="HTML Sample" w:semiHidden="1" w:unhideWhenUsed="1"/>
-    <w:lsdException w:name="HTML Typewriter" w:semiHidden="1" w:unhideWhenUsed="1"/>
-    <w:lsdException w:name="HTML Variable" w:semiHidden="1" w:unhideWhenUsed="1"/>
-    <w:lsdException w:name="Normal Table" w:semiHidden="1" w:unhideWhenUsed="1" w:qFormat="1"/>
-    <w:lsdException w:name="annotation subject" w:semiHidden="1" w:unhideWhenUsed="1"/>
-    <w:lsdException w:name="No List" w:semiHidden="1" w:unhideWhenUsed="1"/>
-    <w:lsdException w:name="Outline List 1" w:semiHidden="1" w:unhideWhenUsed="1"/>
-    <w:lsdException w:name="Outline List 2" w:semiHidden="1" w:unhideWhenUsed="1"/>
-    <w:lsdException w:name="Outline List 3" w:semiHidden="1" w:unhideWhenUsed="1"/>
-    <w:lsdException w:name="Table Simple 1" w:semiHidden="1" w:unhideWhenUsed="1"/>
-    <w:lsdException w:name="Table Simple 2" w:semiHidden="1" w:unhideWhenUsed="1"/>
-    <w:lsdException w:name="Table Simple 3" w:semiHidden="1" w:unhideWhenUsed="1"/>
-    <w:lsdException w:name="Table Classic 1" w:semiHidden="1" w:unhideWhenUsed="1"/>
-    <w:lsdException w:name="Table Classic 2" w:semiHidden="1" w:unhideWhenUsed="1"/>
-    <w:lsdException w:name="Table Classic 3" w:semiHidden="1" w:unhideWhenUsed="1"/>
-    <w:lsdException w:name="Table Classic 4" w:semiHidden="1" w:unhideWhenUsed="1"/>
-    <w:lsdException w:name="Table Colorful 1" w:semiHidden="1" w:unhideWhenUsed="1"/>
-    <w:lsdException w:name="Table Colorful 2" w:semiHidden="1" w:unhideWhenUsed="1"/>
-    <w:lsdException w:name="Table Colorful 3" w:semiHidden="1" w:unhideWhenUsed="1"/>
-    <w:lsdException w:name="Table Columns 1" w:semiHidden="1" w:unhideWhenUsed="1"/>
-    <w:lsdException w:name="Table Columns 2" w:semiHidden="1" w:unhideWhenUsed="1"/>
-    <w:lsdException w:name="Table Columns 3" w:semiHidden="1" w:unhideWhenUsed="1"/>
-    <w:lsdException w:name="Table Columns 4" w:semiHidden="1" w:unhideWhenUsed="1"/>
-    <w:lsdException w:name="Table Columns 5" w:semiHidden="1" w:unhideWhenUsed="1"/>
-    <w:lsdException w:name="Table Grid 1" w:semiHidden="1" w:unhideWhenUsed="1"/>
-    <w:lsdException w:name="Table Grid 2" w:semiHidden="1" w:unhideWhenUsed="1"/>
-    <w:lsdException w:name="Table Grid 3" w:semiHidden="1" w:unhideWhenUsed="1"/>
-    <w:lsdException w:name="Table Grid 4" w:semiHidden="1" w:unhideWhenUsed="1"/>
-    <w:lsdException w:name="Table Grid 5" w:semiHidden="1" w:unhideWhenUsed="1"/>
-    <w:lsdException w:name="Table Grid 6" w:semiHidden="1" w:unhideWhenUsed="1"/>
-    <w:lsdException w:name="Table Grid 7" w:semiHidden="1" w:unhideWhenUsed="1"/>
-    <w:lsdException w:name="Table Grid 8" w:semiHidden="1" w:unhideWhenUsed="1"/>
-    <w:lsdException w:name="Table List 1" w:semiHidden="1" w:unhideWhenUsed="1"/>
-    <w:lsdException w:name="Table List 2" w:semiHidden="1" w:unhideWhenUsed="1"/>
-    <w:lsdException w:name="Table List 3" w:semiHidden="1" w:unhideWhenUsed="1"/>
-    <w:lsdException w:name="Table List 4" w:semiHidden="1" w:unhideWhenUsed="1"/>
-    <w:lsdException w:name="Table List 5" w:semiHidden="1" w:unhideWhenUsed="1"/>
-    <w:lsdException w:name="Table List 6" w:semiHidden="1" w:unhideWhenUsed="1"/>
-    <w:lsdException w:name="Table List 7" w:semiHidden="1" w:unhideWhenUsed="1"/>
-    <w:lsdException w:name="Table List 8" w:semiHidden="1" w:unhideWhenUsed="1"/>
-    <w:lsdException w:name="Table 3D effects 1" w:semiHidden="1" w:unhideWhenUsed="1"/>
-    <w:lsdException w:name="Table 3D effects 2" w:semiHidden="1" w:unhideWhenUsed="1"/>
-    <w:lsdException w:name="Table 3D effects 3" w:semiHidden="1" w:unhideWhenUsed="1"/>
-    <w:lsdException w:name="Table Contemporary" w:semiHidden="1" w:unhideWhenUsed="1"/>
-    <w:lsdException w:name="Table Elegant" w:semiHidden="1" w:unhideWhenUsed="1"/>
-    <w:lsdException w:name="Table Professional" w:semiHidden="1" w:unhideWhenUsed="1"/>
-    <w:lsdException w:name="Table Subtle 1" w:semiHidden="1" w:unhideWhenUsed="1"/>
-    <w:lsdException w:name="Table Subtle 2" w:semiHidden="1" w:unhideWhenUsed="1"/>
-    <w:lsdException w:name="Table Web 1" w:semiHidden="1" w:unhideWhenUsed="1"/>
-    <w:lsdException w:name="Table Web 2" w:semiHidden="1" w:unhideWhenUsed="1"/>
-    <w:lsdException w:name="Table Web 3" w:semiHidden="1" w:unhideWhenUsed="1"/>
-    <w:lsdException w:name="Balloon Text" w:semiHidden="1" w:unhideWhenUsed="1"/>
-    <w:lsdException w:name="Table Grid" w:uiPriority="39" w:qFormat="1"/>
-    <w:lsdException w:name="Table Theme" w:semiHidden="1" w:unhideWhenUsed="1"/>
-    <w:lsdException w:name="Placeholder Text" w:semiHidden="1"/>
-    <w:lsdException w:name="Light Shading" w:uiPriority="60"/>
-    <w:lsdException w:name="Light List" w:uiPriority="61"/>
-    <w:lsdException w:name="Light Grid" w:uiPriority="62"/>
-    <w:lsdException w:name="Medium Shading 1" w:uiPriority="63"/>
-    <w:lsdException w:name="Medium Shading 2" w:uiPriority="64"/>
-    <w:lsdException w:name="Medium List 1" w:uiPriority="65"/>
-    <w:lsdException w:name="Medium List 2" w:uiPriority="66"/>
-    <w:lsdException w:name="Medium Grid 1" w:uiPriority="67"/>
-    <w:lsdException w:name="Medium Grid 2" w:uiPriority="68"/>
-    <w:lsdException w:name="Medium Grid 3" w:uiPriority="69"/>
-    <w:lsdException w:name="Dark List" w:uiPriority="70"/>
-    <w:lsdException w:name="Colorful Shading" w:uiPriority="71"/>
-    <w:lsdException w:name="Colorful List" w:uiPriority="72"/>
-    <w:lsdException w:name="Colorful Grid" w:uiPriority="73"/>
-    <w:lsdException w:name="Light Shading Accent 1" w:uiPriority="60"/>
-    <w:lsdException w:name="Light List Accent 1" w:uiPriority="61"/>
-    <w:lsdException w:name="Light Grid Accent 1" w:uiPriority="62"/>
-    <w:lsdException w:name="Medium Shading 1 Accent 1" w:uiPriority="63"/>
-    <w:lsdException w:name="Medium Shading 2 Accent 1" w:uiPriority="64"/>
-    <w:lsdException w:name="Medium List 1 Accent 1" w:uiPriority="65"/>
-    <w:lsdException w:name="Revision" w:semiHidden="1"/>
-    <w:lsdException w:name="List Paragraph" w:uiPriority="1" w:qFormat="1"/>
-    <w:lsdException w:name="Medium List 2 Accent 1" w:uiPriority="66"/>
-    <w:lsdException w:name="Medium Grid 1 Accent 1" w:uiPriority="67"/>
-    <w:lsdException w:name="Medium Grid 2 Accent 1" w:uiPriority="68"/>
-    <w:lsdException w:name="Medium Grid 3 Accent 1" w:uiPriority="69"/>
-    <w:lsdException w:name="Dark List Accent 1" w:uiPriority="70"/>
-    <w:lsdException w:name="Colorful Shading Accent 1" w:uiPriority="71"/>
-    <w:lsdException w:name="Colorful List Accent 1" w:uiPriority="72"/>
-    <w:lsdException w:name="Colorful Grid Accent 1" w:uiPriority="73"/>
-    <w:lsdException w:name="Light Shading Accent 2" w:uiPriority="60"/>
-    <w:lsdException w:name="Light List Accent 2" w:uiPriority="61"/>
-    <w:lsdException w:name="Light Grid Accent 2" w:uiPriority="62"/>
-    <w:lsdException w:name="Medium Shading 1 Accent 2" w:uiPriority="63"/>
-    <w:lsdException w:name="Medium Shading 2 Accent 2" w:uiPriority="64"/>
-    <w:lsdException w:name="Medium List 1 Accent 2" w:uiPriority="65"/>
-    <w:lsdException w:name="Medium List 2 Accent 2" w:uiPriority="66"/>
-    <w:lsdException w:name="Medium Grid 1 Accent 2" w:uiPriority="67"/>
-    <w:lsdException w:name="Medium Grid 2 Accent 2" w:uiPriority="68"/>
-    <w:lsdException w:name="Medium Grid 3 Accent 2" w:uiPriority="69"/>
-    <w:lsdException w:name="Dark List Accent 2" w:uiPriority="70"/>
-    <w:lsdException w:name="Colorful Shading Accent 2" w:uiPriority="71"/>
-    <w:lsdException w:name="Colorful List Accent 2" w:uiPriority="72"/>
-    <w:lsdException w:name="Colorful Grid Accent 2" w:uiPriority="73"/>
-    <w:lsdException w:name="Light Shading Accent 3" w:uiPriority="60"/>
-    <w:lsdException w:name="Light List Accent 3" w:uiPriority="61"/>
-    <w:lsdException w:name="Light Grid Accent 3" w:uiPriority="62"/>
-    <w:lsdException w:name="Medium Shading 1 Accent 3" w:uiPriority="63"/>
-    <w:lsdException w:name="Medium Shading 2 Accent 3" w:uiPriority="64"/>
-    <w:lsdException w:name="Medium List 1 Accent 3" w:uiPriority="65"/>
-    <w:lsdException w:name="Medium List 2 Accent 3" w:uiPriority="66"/>
-    <w:lsdException w:name="Medium Grid 1 Accent 3" w:uiPriority="67"/>
-    <w:lsdException w:name="Medium Grid 2 Accent 3" w:uiPriority="68"/>
-    <w:lsdException w:name="Medium Grid 3 Accent 3" w:uiPriority="69"/>
-    <w:lsdException w:name="Dark List Accent 3" w:uiPriority="70"/>
-    <w:lsdException w:name="Colorful Shading Accent 3" w:uiPriority="71"/>
-    <w:lsdException w:name="Colorful List Accent 3" w:uiPriority="72"/>
-    <w:lsdException w:name="Colorful Grid Accent 3" w:uiPriority="73"/>
-    <w:lsdException w:name="Light Shading Accent 4" w:uiPriority="60"/>
-    <w:lsdException w:name="Light List Accent 4" w:uiPriority="61"/>
-    <w:lsdException w:name="Light Grid Accent 4" w:uiPriority="62"/>
-    <w:lsdException w:name="Medium Shading 1 Accent 4" w:uiPriority="63"/>
-    <w:lsdException w:name="Medium Shading 2 Accent 4" w:uiPriority="64"/>
-    <w:lsdException w:name="Medium List 1 Accent 4" w:uiPriority="65"/>
-    <w:lsdException w:name="Medium List 2 Accent 4" w:uiPriority="66"/>
-    <w:lsdException w:name="Medium Grid 1 Accent 4" w:uiPriority="67"/>
-    <w:lsdException w:name="Medium Grid 2 Accent 4" w:uiPriority="68"/>
-    <w:lsdException w:name="Medium Grid 3 Accent 4" w:uiPriority="69"/>
-    <w:lsdException w:name="Dark List Accent 4" w:uiPriority="70"/>
-    <w:lsdException w:name="Colorful Shading Accent 4" w:uiPriority="71"/>
-    <w:lsdException w:name="Colorful List Accent 4" w:uiPriority="72"/>
-    <w:lsdException w:name="Colorful Grid Accent 4" w:uiPriority="73"/>
-    <w:lsdException w:name="Light Shading Accent 5" w:uiPriority="60"/>
-    <w:lsdException w:name="Light List Accent 5" w:uiPriority="61"/>
-    <w:lsdException w:name="Light Grid Accent 5" w:uiPriority="62"/>
-    <w:lsdException w:name="Medium Shading 1 Accent 5" w:uiPriority="63"/>
-    <w:lsdException w:name="Medium Shading 2 Accent 5" w:uiPriority="64"/>
-    <w:lsdException w:name="Medium List 1 Accent 5" w:uiPriority="65"/>
-    <w:lsdException w:name="Medium List 2 Accent 5" w:uiPriority="66"/>
-    <w:lsdException w:name="Medium Grid 1 Accent 5" w:uiPriority="67"/>
-    <w:lsdException w:name="Medium Grid 2 Accent 5" w:uiPriority="68"/>
-    <w:lsdException w:name="Medium Grid 3 Accent 5" w:uiPriority="69"/>
-    <w:lsdException w:name="Dark List Accent 5" w:uiPriority="70"/>
-    <w:lsdException w:name="Colorful Shading Accent 5" w:uiPriority="71"/>
-    <w:lsdException w:name="Colorful List Accent 5" w:uiPriority="72"/>
-    <w:lsdException w:name="Colorful Grid Accent 5" w:uiPriority="73"/>
-    <w:lsdException w:name="Light Shading Accent 6" w:uiPriority="60"/>
-    <w:lsdException w:name="Light List Accent 6" w:uiPriority="61"/>
-    <w:lsdException w:name="Light Grid Accent 6" w:uiPriority="62"/>
-    <w:lsdException w:name="Medium Shading 1 Accent 6" w:uiPriority="63"/>
-    <w:lsdException w:name="Medium Shading 2 Accent 6" w:uiPriority="64"/>
-    <w:lsdException w:name="Medium List 1 Accent 6" w:uiPriority="65"/>
-    <w:lsdException w:name="Medium List 2 Accent 6" w:uiPriority="66"/>
-    <w:lsdException w:name="Medium Grid 1 Accent 6" w:uiPriority="67"/>
-    <w:lsdException w:name="Medium Grid 2 Accent 6" w:uiPriority="68"/>
-    <w:lsdException w:name="Medium Grid 3 Accent 6" w:uiPriority="69"/>
-    <w:lsdException w:name="Dark List Accent 6" w:uiPriority="70"/>
-    <w:lsdException w:name="Colorful Shading Accent 6" w:uiPriority="71"/>
-    <w:lsdException w:name="Colorful List Accent 6" w:uiPriority="72"/>
-    <w:lsdException w:name="Colorful Grid Accent 6" w:uiPriority="73"/>
-    <w:lsdException w:name="Subtle Emphasis" w:uiPriority="19" w:qFormat="1"/>
-    <w:lsdException w:name="Intense Emphasis" w:uiPriority="21" w:qFormat="1"/>
-    <w:lsdException w:name="Subtle Reference" w:uiPriority="31" w:qFormat="1"/>
-    <w:lsdException w:name="Intense Reference" w:uiPriority="32" w:qFormat="1"/>
-    <w:lsdException w:name="Book Title" w:uiPriority="33" w:qFormat="1"/>
-    <w:lsdException w:name="Bibliography" w:semiHidden="1" w:uiPriority="37" w:unhideWhenUsed="1"/>
-    <w:lsdException w:name="TOC Heading" w:semiHidden="1" w:uiPriority="39" w:unhideWhenUsed="1" w:qFormat="1"/>
-    <w:lsdException w:name="Plain Table 1" w:uiPriority="41"/>
-    <w:lsdException w:name="Plain Table 2" w:uiPriority="42"/>
-    <w:lsdException w:name="Plain Table 3" w:uiPriority="43"/>
-    <w:lsdException w:name="Plain Table 4" w:uiPriority="44"/>
-    <w:lsdException w:name="Plain Table 5" w:uiPriority="45"/>
-    <w:lsdException w:name="Grid Table Light" w:uiPriority="40"/>
-    <w:lsdException w:name="Grid Table 1 Light" w:uiPriority="46"/>
-    <w:lsdException w:name="Grid Table 2" w:uiPriority="47"/>
-    <w:lsdException w:name="Grid Table 3" w:uiPriority="48"/>
-    <w:lsdException w:name="Grid Table 4" w:uiPriority="49"/>
-    <w:lsdException w:name="Grid Table 5 Dark" w:uiPriority="50"/>
-    <w:lsdException w:name="Grid Table 6 Colorful" w:uiPriority="51"/>
-    <w:lsdException w:name="Grid Table 7 Colorful" w:uiPriority="52"/>
-    <w:lsdException w:name="Grid Table 1 Light Accent 1" w:uiPriority="46"/>
-    <w:lsdException w:name="Grid Table 2 Accent 1" w:uiPriority="47"/>
-    <w:lsdException w:name="Grid Table 3 Accent 1" w:uiPriority="48"/>
-    <w:lsdException w:name="Grid Table 4 Accent 1" w:uiPriority="49"/>
-    <w:lsdException w:name="Grid Table 5 Dark Accent 1" w:uiPriority="50"/>
-    <w:lsdException w:name="Grid Table 6 Colorful Accent 1" w:uiPriority="51"/>
-    <w:lsdException w:name="Grid Table 7 Colorful Accent 1" w:uiPriority="52"/>
-    <w:lsdException w:name="Grid Table 1 Light Accent 2" w:uiPriority="46"/>
-    <w:lsdException w:name="Grid Table 2 Accent 2" w:uiPriority="47"/>
-    <w:lsdException w:name="Grid Table 3 Accent 2" w:uiPriority="48"/>
-    <w:lsdException w:name="Grid Table 4 Accent 2" w:uiPriority="49"/>
-    <w:lsdException w:name="Grid Table 5 Dark Accent 2" w:uiPriority="50"/>
-    <w:lsdException w:name="Grid Table 6 Colorful Accent 2" w:uiPriority="51"/>
-    <w:lsdException w:name="Grid Table 7 Colorful Accent 2" w:uiPriority="52"/>
-    <w:lsdException w:name="Grid Table 1 Light Accent 3" w:uiPriority="46"/>
-    <w:lsdException w:name="Grid Table 2 Accent 3" w:uiPriority="47"/>
-    <w:lsdException w:name="Grid Table 3 Accent 3" w:uiPriority="48"/>
-    <w:lsdException w:name="Grid Table 4 Accent 3" w:uiPriority="49"/>
-    <w:lsdException w:name="Grid Table 5 Dark Accent 3" w:uiPriority="50"/>
-    <w:lsdException w:name="Grid Table 6 Colorful Accent 3" w:uiPriority="51"/>
-    <w:lsdException w:name="Grid Table 7 Colorful Accent 3" w:uiPriority="52"/>
-    <w:lsdException w:name="Grid Table 1 Light Accent 4" w:uiPriority="46"/>
-    <w:lsdException w:name="Grid Table 2 Accent 4" w:uiPriority="47"/>
-    <w:lsdException w:name="Grid Table 3 Accent 4" w:uiPriority="48"/>
-    <w:lsdException w:name="Grid Table 4 Accent 4" w:uiPriority="49"/>
-    <w:lsdException w:name="Grid Table 5 Dark Accent 4" w:uiPriority="50"/>
-    <w:lsdException w:name="Grid Table 6 Colorful Accent 4" w:uiPriority="51"/>
-    <w:lsdException w:name="Grid Table 7 Colorful Accent 4" w:uiPriority="52"/>
-    <w:lsdException w:name="Grid Table 1 Light Accent 5" w:uiPriority="46"/>
-    <w:lsdException w:name="Grid Table 2 Accent 5" w:uiPriority="47"/>
-    <w:lsdException w:name="Grid Table 3 Accent 5" w:uiPriority="48"/>
-    <w:lsdException w:name="Grid Table 4 Accent 5" w:uiPriority="49"/>
-    <w:lsdException w:name="Grid Table 5 Dark Accent 5" w:uiPriority="50"/>
-    <w:lsdException w:name="Grid Table 6 Colorful Accent 5" w:uiPriority="51"/>
-    <w:lsdException w:name="Grid Table 7 Colorful Accent 5" w:uiPriority="52"/>
-    <w:lsdException w:name="Grid Table 1 Light Accent 6" w:uiPriority="46"/>
-    <w:lsdException w:name="Grid Table 2 Accent 6" w:uiPriority="47"/>
-    <w:lsdException w:name="Grid Table 3 Accent 6" w:uiPriority="48"/>
-    <w:lsdException w:name="Grid Table 4 Accent 6" w:uiPriority="49"/>
-    <w:lsdException w:name="Grid Table 5 Dark Accent 6" w:uiPriority="50"/>
-    <w:lsdException w:name="Grid Table 6 Colorful Accent 6" w:uiPriority="51"/>
-    <w:lsdException w:name="Grid Table 7 Colorful Accent 6" w:uiPriority="52"/>
-    <w:lsdException w:name="List Table 1 Light" w:uiPriority="46"/>
-    <w:lsdException w:name="List Table 2" w:uiPriority="47"/>
-    <w:lsdException w:name="List Table 3" w:uiPriority="48"/>
-    <w:lsdException w:name="List Table 4" w:uiPriority="49"/>
-    <w:lsdException w:name="List Table 5 Dark" w:uiPriority="50"/>
-    <w:lsdException w:name="List Table 6 Colorful" w:uiPriority="51"/>
-    <w:lsdException w:name="List Table 7 Colorful" w:uiPriority="52"/>
-    <w:lsdException w:name="List Table 1 Light Accent 1" w:uiPriority="46"/>
-    <w:lsdException w:name="List Table 2 Accent 1" w:uiPriority="47"/>
-    <w:lsdException w:name="List Table 3 Accent 1" w:uiPriority="48"/>
-    <w:lsdException w:name="List Table 4 Accent 1" w:uiPriority="49"/>
-    <w:lsdException w:name="List Table 5 Dark Accent 1" w:uiPriority="50"/>
-    <w:lsdException w:name="List Table 6 Colorful Accent 1" w:uiPriority="51"/>
-    <w:lsdException w:name="List Table 7 Colorful Accent 1" w:uiPriority="52"/>
-    <w:lsdException w:name="List Table 1 Light Accent 2" w:uiPriority="46"/>
-    <w:lsdException w:name="List Table 2 Accent 2" w:uiPriority="47"/>
-    <w:lsdException w:name="List Table 3 Accent 2" w:uiPriority="48"/>
-    <w:lsdException w:name="List Table 4 Accent 2" w:uiPriority="49"/>
-    <w:lsdException w:name="List Table 5 Dark Accent 2" w:uiPriority="50"/>
-    <w:lsdException w:name="List Table 6 Colorful Accent 2" w:uiPriority="51"/>
-    <w:lsdException w:name="List Table 7 Colorful Accent 2" w:uiPriority="52"/>
-    <w:lsdException w:name="List Table 1 Light Accent 3" w:uiPriority="46"/>
-    <w:lsdException w:name="List Table 2 Accent 3" w:uiPriority="47"/>
-    <w:lsdException w:name="List Table 3 Accent 3" w:uiPriority="48"/>
-    <w:lsdException w:name="List Table 4 Accent 3" w:uiPriority="49"/>
-    <w:lsdException w:name="List Table 5 Dark Accent 3" w:uiPriority="50"/>
-    <w:lsdException w:name="List Table 6 Colorful Accent 3" w:uiPriority="51"/>
-    <w:lsdException w:name="List Table 7 Colorful Accent 3" w:uiPriority="52"/>
-    <w:lsdException w:name="List Table 1 Light Accent 4" w:uiPriority="46"/>
-    <w:lsdException w:name="List Table 2 Accent 4" w:uiPriority="47"/>
-    <w:lsdException w:name="List Table 3 Accent 4" w:uiPriority="48"/>
-    <w:lsdException w:name="List Table 4 Accent 4" w:uiPriority="49"/>
-    <w:lsdException w:name="List Table 5 Dark Accent 4" w:uiPriority="50"/>
-    <w:lsdException w:name="List Table 6 Colorful Accent 4" w:uiPriority="51"/>
-    <w:lsdException w:name="List Table 7 Colorful Accent 4" w:uiPriority="52"/>
-    <w:lsdException w:name="List Table 1 Light Accent 5" w:uiPriority="46"/>
-    <w:lsdException w:name="List Table 2 Accent 5" w:uiPriority="47"/>
-    <w:lsdException w:name="List Table 3 Accent 5" w:uiPriority="48"/>
-    <w:lsdException w:name="List Table 4 Accent 5" w:uiPriority="49"/>
-    <w:lsdException w:name="List Table 5 Dark Accent 5" w:uiPriority="50"/>
-    <w:lsdException w:name="List Table 6 Colorful Accent 5" w:uiPriority="51"/>
-    <w:lsdException w:name="List Table 7 Colorful Accent 5" w:uiPriority="52"/>
-    <w:lsdException w:name="List Table 1 Light Accent 6" w:uiPriority="46"/>
-    <w:lsdException w:name="List Table 2 Accent 6" w:uiPriority="47"/>
-    <w:lsdException w:name="List Table 3 Accent 6" w:uiPriority="48"/>
-    <w:lsdException w:name="List Table 4 Accent 6" w:uiPriority="49"/>
-    <w:lsdException w:name="List Table 5 Dark Accent 6" w:uiPriority="50"/>
-    <w:lsdException w:name="List Table 6 Colorful Accent 6" w:uiPriority="51"/>
-    <w:lsdException w:name="List Table 7 Colorful Accent 6" w:uiPriority="52"/>
+  <w:latentStyles w:defLockedState="0" w:defUIPriority="99" w:defSemiHidden="1" w:defUnhideWhenUsed="1" w:defQFormat="0" w:count="267">
+    <w:lsdException w:name="Normal" w:semiHidden="0" w:uiPriority="0" w:unhideWhenUsed="0" w:qFormat="1"/>
+    <w:lsdException w:name="heading 1" w:semiHidden="0" w:uiPriority="9" w:unhideWhenUsed="0" w:qFormat="1"/>
+    <w:lsdException w:name="heading 2" w:semiHidden="0" w:uiPriority="9" w:qFormat="1"/>
+    <w:lsdException w:name="heading 3" w:semiHidden="0" w:uiPriority="9" w:qFormat="1"/>
+    <w:lsdException w:name="heading 4" w:semiHidden="0" w:uiPriority="9" w:qFormat="1"/>
+    <w:lsdException w:name="heading 5" w:uiPriority="9" w:qFormat="1"/>
+    <w:lsdException w:name="heading 6" w:uiPriority="9" w:qFormat="1"/>
+    <w:lsdException w:name="heading 7" w:uiPriority="9" w:qFormat="1"/>
+    <w:lsdException w:name="heading 8" w:uiPriority="9" w:qFormat="1"/>
+    <w:lsdException w:name="heading 9" w:uiPriority="9" w:qFormat="1"/>
+    <w:lsdException w:name="toc 1" w:uiPriority="39"/>
+    <w:lsdException w:name="toc 2" w:uiPriority="39"/>
+    <w:lsdException w:name="toc 3" w:uiPriority="39"/>
+    <w:lsdException w:name="toc 4" w:uiPriority="39"/>
+    <w:lsdException w:name="toc 5" w:uiPriority="39"/>
+    <w:lsdException w:name="toc 6" w:uiPriority="39"/>
+    <w:lsdException w:name="toc 7" w:uiPriority="39"/>
+    <w:lsdException w:name="toc 8" w:uiPriority="39"/>
+    <w:lsdException w:name="toc 9" w:uiPriority="39"/>
+    <w:lsdException w:name="header" w:semiHidden="0" w:qFormat="1"/>
+    <w:lsdException w:name="footer" w:semiHidden="0" w:qFormat="1"/>
+    <w:lsdException w:name="caption" w:uiPriority="35" w:qFormat="1"/>
+    <w:lsdException w:name="Title" w:semiHidden="0" w:uiPriority="10" w:unhideWhenUsed="0" w:qFormat="1"/>
+    <w:lsdException w:name="Default Paragraph Font" w:uiPriority="1" w:qFormat="1"/>
+    <w:lsdException w:name="Body Text" w:semiHidden="0" w:uiPriority="1" w:unhideWhenUsed="0" w:qFormat="1"/>
+    <w:lsdException w:name="Subtitle" w:semiHidden="0" w:uiPriority="11" w:unhideWhenUsed="0" w:qFormat="1"/>
+    <w:lsdException w:name="Hyperlink" w:semiHidden="0" w:qFormat="1"/>
+    <w:lsdException w:name="FollowedHyperlink" w:qFormat="1"/>
+    <w:lsdException w:name="Strong" w:semiHidden="0" w:uiPriority="22" w:unhideWhenUsed="0" w:qFormat="1"/>
+    <w:lsdException w:name="Emphasis" w:semiHidden="0" w:uiPriority="20" w:unhideWhenUsed="0" w:qFormat="1"/>
+    <w:lsdException w:name="Normal (Web)" w:semiHidden="0"/>
+    <w:lsdException w:name="Normal Table" w:qFormat="1"/>
+    <w:lsdException w:name="Table Grid" w:semiHidden="0" w:uiPriority="39" w:unhideWhenUsed="0" w:qFormat="1"/>
+    <w:lsdException w:name="Placeholder Text" w:unhideWhenUsed="0"/>
+    <w:lsdException w:name="No Spacing" w:semiHidden="0" w:unhideWhenUsed="0"/>
+    <w:lsdException w:name="Light Shading" w:semiHidden="0" w:uiPriority="60" w:unhideWhenUsed="0"/>
+    <w:lsdException w:name="Light List" w:semiHidden="0" w:uiPriority="61" w:unhideWhenUsed="0"/>
+    <w:lsdException w:name="Light Grid" w:semiHidden="0" w:uiPriority="62" w:unhideWhenUsed="0"/>
+    <w:lsdException w:name="Medium Shading 1" w:semiHidden="0" w:uiPriority="63" w:unhideWhenUsed="0"/>
+    <w:lsdException w:name="Medium Shading 2" w:semiHidden="0" w:uiPriority="64" w:unhideWhenUsed="0"/>
+    <w:lsdException w:name="Medium List 1" w:semiHidden="0" w:uiPriority="65" w:unhideWhenUsed="0"/>
+    <w:lsdException w:name="Medium List 2" w:semiHidden="0" w:uiPriority="66" w:unhideWhenUsed="0"/>
+    <w:lsdException w:name="Medium Grid 1" w:semiHidden="0" w:uiPriority="67" w:unhideWhenUsed="0"/>
+    <w:lsdException w:name="Medium Grid 2" w:semiHidden="0" w:uiPriority="68" w:unhideWhenUsed="0"/>
+    <w:lsdException w:name="Medium Grid 3" w:semiHidden="0" w:uiPriority="69" w:unhideWhenUsed="0"/>
+    <w:lsdException w:name="Dark List" w:semiHidden="0" w:uiPriority="70" w:unhideWhenUsed="0"/>
+    <w:lsdException w:name="Colorful Shading" w:semiHidden="0" w:uiPriority="71" w:unhideWhenUsed="0"/>
+    <w:lsdException w:name="Colorful List" w:semiHidden="0" w:uiPriority="72" w:unhideWhenUsed="0"/>
+    <w:lsdException w:name="Colorful Grid" w:semiHidden="0" w:uiPriority="73" w:unhideWhenUsed="0"/>
+    <w:lsdException w:name="Light Shading Accent 1" w:semiHidden="0" w:uiPriority="60" w:unhideWhenUsed="0"/>
+    <w:lsdException w:name="Light List Accent 1" w:semiHidden="0" w:uiPriority="61" w:unhideWhenUsed="0"/>
+    <w:lsdException w:name="Light Grid Accent 1" w:semiHidden="0" w:uiPriority="62" w:unhideWhenUsed="0"/>
+    <w:lsdException w:name="Medium Shading 1 Accent 1" w:semiHidden="0" w:uiPriority="63" w:unhideWhenUsed="0"/>
+    <w:lsdException w:name="Medium Shading 2 Accent 1" w:semiHidden="0" w:uiPriority="64" w:unhideWhenUsed="0"/>
+    <w:lsdException w:name="Medium List 1 Accent 1" w:semiHidden="0" w:uiPriority="65" w:unhideWhenUsed="0"/>
+    <w:lsdException w:name="Revision" w:unhideWhenUsed="0"/>
+    <w:lsdException w:name="List Paragraph" w:semiHidden="0" w:uiPriority="1" w:unhideWhenUsed="0" w:qFormat="1"/>
+    <w:lsdException w:name="Quote" w:semiHidden="0" w:unhideWhenUsed="0"/>
+    <w:lsdException w:name="Intense Quote" w:semiHidden="0" w:unhideWhenUsed="0"/>
+    <w:lsdException w:name="Medium List 2 Accent 1" w:semiHidden="0" w:uiPriority="66" w:unhideWhenUsed="0"/>
+    <w:lsdException w:name="Medium Grid 1 Accent 1" w:semiHidden="0" w:uiPriority="67" w:unhideWhenUsed="0"/>
+    <w:lsdException w:name="Medium Grid 2 Accent 1" w:semiHidden="0" w:uiPriority="68" w:unhideWhenUsed="0"/>
+    <w:lsdException w:name="Medium Grid 3 Accent 1" w:semiHidden="0" w:uiPriority="69" w:unhideWhenUsed="0"/>
+    <w:lsdException w:name="Dark List Accent 1" w:semiHidden="0" w:uiPriority="70" w:unhideWhenUsed="0"/>
+    <w:lsdException w:name="Colorful Shading Accent 1" w:semiHidden="0" w:uiPriority="71" w:unhideWhenUsed="0"/>
+    <w:lsdException w:name="Colorful List Accent 1" w:semiHidden="0" w:uiPriority="72" w:unhideWhenUsed="0"/>
+    <w:lsdException w:name="Colorful Grid Accent 1" w:semiHidden="0" w:uiPriority="73" w:unhideWhenUsed="0"/>
+    <w:lsdException w:name="Light Shading Accent 2" w:semiHidden="0" w:uiPriority="60" w:unhideWhenUsed="0"/>
+    <w:lsdException w:name="Light List Accent 2" w:semiHidden="0" w:uiPriority="61" w:unhideWhenUsed="0"/>
+    <w:lsdException w:name="Light Grid Accent 2" w:semiHidden="0" w:uiPriority="62" w:unhideWhenUsed="0"/>
+    <w:lsdException w:name="Medium Shading 1 Accent 2" w:semiHidden="0" w:uiPriority="63" w:unhideWhenUsed="0"/>
+    <w:lsdException w:name="Medium Shading 2 Accent 2" w:semiHidden="0" w:uiPriority="64" w:unhideWhenUsed="0"/>
+    <w:lsdException w:name="Medium List 1 Accent 2" w:semiHidden="0" w:uiPriority="65" w:unhideWhenUsed="0"/>
+    <w:lsdException w:name="Medium List 2 Accent 2" w:semiHidden="0" w:uiPriority="66" w:unhideWhenUsed="0"/>
+    <w:lsdException w:name="Medium Grid 1 Accent 2" w:semiHidden="0" w:uiPriority="67" w:unhideWhenUsed="0"/>
+    <w:lsdException w:name="Medium Grid 2 Accent 2" w:semiHidden="0" w:uiPriority="68" w:unhideWhenUsed="0"/>
+    <w:lsdException w:name="Medium Grid 3 Accent 2" w:semiHidden="0" w:uiPriority="69" w:unhideWhenUsed="0"/>
+    <w:lsdException w:name="Dark List Accent 2" w:semiHidden="0" w:uiPriority="70" w:unhideWhenUsed="0"/>
+    <w:lsdException w:name="Colorful Shading Accent 2" w:semiHidden="0" w:uiPriority="71" w:unhideWhenUsed="0"/>
+    <w:lsdException w:name="Colorful List Accent 2" w:semiHidden="0" w:uiPriority="72" w:unhideWhenUsed="0"/>
+    <w:lsdException w:name="Colorful Grid Accent 2" w:semiHidden="0" w:uiPriority="73" w:unhideWhenUsed="0"/>
+    <w:lsdException w:name="Light Shading Accent 3" w:semiHidden="0" w:uiPriority="60" w:unhideWhenUsed="0"/>
+    <w:lsdException w:name="Light List Accent 3" w:semiHidden="0" w:uiPriority="61" w:unhideWhenUsed="0"/>
+    <w:lsdException w:name="Light Grid Accent 3" w:semiHidden="0" w:uiPriority="62" w:unhideWhenUsed="0"/>
+    <w:lsdException w:name="Medium Shading 1 Accent 3" w:semiHidden="0" w:uiPriority="63" w:unhideWhenUsed="0"/>
+    <w:lsdException w:name="Medium Shading 2 Accent 3" w:semiHidden="0" w:uiPriority="64" w:unhideWhenUsed="0"/>
+    <w:lsdException w:name="Medium List 1 Accent 3" w:semiHidden="0" w:uiPriority="65" w:unhideWhenUsed="0"/>
+    <w:lsdException w:name="Medium List 2 Accent 3" w:semiHidden="0" w:uiPriority="66" w:unhideWhenUsed="0"/>
+    <w:lsdException w:name="Medium Grid 1 Accent 3" w:semiHidden="0" w:uiPriority="67" w:unhideWhenUsed="0"/>
+    <w:lsdException w:name="Medium Grid 2 Accent 3" w:semiHidden="0" w:uiPriority="68" w:unhideWhenUsed="0"/>
+    <w:lsdException w:name="Medium Grid 3 Accent 3" w:semiHidden="0" w:uiPriority="69" w:unhideWhenUsed="0"/>
+    <w:lsdException w:name="Dark List Accent 3" w:semiHidden="0" w:uiPriority="70" w:unhideWhenUsed="0"/>
+    <w:lsdException w:name="Colorful Shading Accent 3" w:semiHidden="0" w:uiPriority="71" w:unhideWhenUsed="0"/>
+    <w:lsdException w:name="Colorful List Accent 3" w:semiHidden="0" w:uiPriority="72" w:unhideWhenUsed="0"/>
+    <w:lsdException w:name="Colorful Grid Accent 3" w:semiHidden="0" w:uiPriority="73" w:unhideWhenUsed="0"/>
+    <w:lsdException w:name="Light Shading Accent 4" w:semiHidden="0" w:uiPriority="60" w:unhideWhenUsed="0"/>
+    <w:lsdException w:name="Light List Accent 4" w:semiHidden="0" w:uiPriority="61" w:unhideWhenUsed="0"/>
+    <w:lsdException w:name="Light Grid Accent 4" w:semiHidden="0" w:uiPriority="62" w:unhideWhenUsed="0"/>
+    <w:lsdException w:name="Medium Shading 1 Accent 4" w:semiHidden="0" w:uiPriority="63" w:unhideWhenUsed="0"/>
+    <w:lsdException w:name="Medium Shading 2 Accent 4" w:semiHidden="0" w:uiPriority="64" w:unhideWhenUsed="0"/>
+    <w:lsdException w:name="Medium List 1 Accent 4" w:semiHidden="0" w:uiPriority="65" w:unhideWhenUsed="0"/>
+    <w:lsdException w:name="Medium List 2 Accent 4" w:semiHidden="0" w:uiPriority="66" w:unhideWhenUsed="0"/>
+    <w:lsdException w:name="Medium Grid 1 Accent 4" w:semiHidden="0" w:uiPriority="67" w:unhideWhenUsed="0"/>
+    <w:lsdException w:name="Medium Grid 2 Accent 4" w:semiHidden="0" w:uiPriority="68" w:unhideWhenUsed="0"/>
+    <w:lsdException w:name="Medium Grid 3 Accent 4" w:semiHidden="0" w:uiPriority="69" w:unhideWhenUsed="0"/>
+    <w:lsdException w:name="Dark List Accent 4" w:semiHidden="0" w:uiPriority="70" w:unhideWhenUsed="0"/>
+    <w:lsdException w:name="Colorful Shading Accent 4" w:semiHidden="0" w:uiPriority="71" w:unhideWhenUsed="0"/>
+    <w:lsdException w:name="Colorful List Accent 4" w:semiHidden="0" w:uiPriority="72" w:unhideWhenUsed="0"/>
+    <w:lsdException w:name="Colorful Grid Accent 4" w:semiHidden="0" w:uiPriority="73" w:unhideWhenUsed="0"/>
+    <w:lsdException w:name="Light Shading Accent 5" w:semiHidden="0" w:uiPriority="60" w:unhideWhenUsed="0"/>
+    <w:lsdException w:name="Light List Accent 5" w:semiHidden="0" w:uiPriority="61" w:unhideWhenUsed="0"/>
+    <w:lsdException w:name="Light Grid Accent 5" w:semiHidden="0" w:uiPriority="62" w:unhideWhenUsed="0"/>
+    <w:lsdException w:name="Medium Shading 1 Accent 5" w:semiHidden="0" w:uiPriority="63" w:unhideWhenUsed="0"/>
+    <w:lsdException w:name="Medium Shading 2 Accent 5" w:semiHidden="0" w:uiPriority="64" w:unhideWhenUsed="0"/>
+    <w:lsdException w:name="Medium List 1 Accent 5" w:semiHidden="0" w:uiPriority="65" w:unhideWhenUsed="0"/>
+    <w:lsdException w:name="Medium List 2 Accent 5" w:semiHidden="0" w:uiPriority="66" w:unhideWhenUsed="0"/>
+    <w:lsdException w:name="Medium Grid 1 Accent 5" w:semiHidden="0" w:uiPriority="67" w:unhideWhenUsed="0"/>
+    <w:lsdException w:name="Medium Grid 2 Accent 5" w:semiHidden="0" w:uiPriority="68" w:unhideWhenUsed="0"/>
+    <w:lsdException w:name="Medium Grid 3 Accent 5" w:semiHidden="0" w:uiPriority="69" w:unhideWhenUsed="0"/>
+    <w:lsdException w:name="Dark List Accent 5" w:semiHidden="0" w:uiPriority="70" w:unhideWhenUsed="0"/>
+    <w:lsdException w:name="Colorful Shading Accent 5" w:semiHidden="0" w:uiPriority="71" w:unhideWhenUsed="0"/>
+    <w:lsdException w:name="Colorful List Accent 5" w:semiHidden="0" w:uiPriority="72" w:unhideWhenUsed="0"/>
+    <w:lsdException w:name="Colorful Grid Accent 5" w:semiHidden="0" w:uiPriority="73" w:unhideWhenUsed="0"/>
+    <w:lsdException w:name="Light Shading Accent 6" w:semiHidden="0" w:uiPriority="60" w:unhideWhenUsed="0"/>
+    <w:lsdException w:name="Light List Accent 6" w:semiHidden="0" w:uiPriority="61" w:unhideWhenUsed="0"/>
+    <w:lsdException w:name="Light Grid Accent 6" w:semiHidden="0" w:uiPriority="62" w:unhideWhenUsed="0"/>
+    <w:lsdException w:name="Medium Shading 1 Accent 6" w:semiHidden="0" w:uiPriority="63" w:unhideWhenUsed="0"/>
+    <w:lsdException w:name="Medium Shading 2 Accent 6" w:semiHidden="0" w:uiPriority="64" w:unhideWhenUsed="0"/>
+    <w:lsdException w:name="Medium List 1 Accent 6" w:semiHidden="0" w:uiPriority="65" w:unhideWhenUsed="0"/>
+    <w:lsdException w:name="Medium List 2 Accent 6" w:semiHidden="0" w:uiPriority="66" w:unhideWhenUsed="0"/>
+    <w:lsdException w:name="Medium Grid 1 Accent 6" w:semiHidden="0" w:uiPriority="67" w:unhideWhenUsed="0"/>
+    <w:lsdException w:name="Medium Grid 2 Accent 6" w:semiHidden="0" w:uiPriority="68" w:unhideWhenUsed="0"/>
+    <w:lsdException w:name="Medium Grid 3 Accent 6" w:semiHidden="0" w:uiPriority="69" w:unhideWhenUsed="0"/>
+    <w:lsdException w:name="Dark List Accent 6" w:semiHidden="0" w:uiPriority="70" w:unhideWhenUsed="0"/>
+    <w:lsdException w:name="Colorful Shading Accent 6" w:semiHidden="0" w:uiPriority="71" w:unhideWhenUsed="0"/>
+    <w:lsdException w:name="Colorful List Accent 6" w:semiHidden="0" w:uiPriority="72" w:unhideWhenUsed="0"/>
+    <w:lsdException w:name="Colorful Grid Accent 6" w:semiHidden="0" w:uiPriority="73" w:unhideWhenUsed="0"/>
+    <w:lsdException w:name="Subtle Emphasis" w:semiHidden="0" w:uiPriority="19" w:unhideWhenUsed="0" w:qFormat="1"/>
+    <w:lsdException w:name="Intense Emphasis" w:semiHidden="0" w:uiPriority="21" w:unhideWhenUsed="0" w:qFormat="1"/>
+    <w:lsdException w:name="Subtle Reference" w:semiHidden="0" w:uiPriority="31" w:unhideWhenUsed="0" w:qFormat="1"/>
+    <w:lsdException w:name="Intense Reference" w:semiHidden="0" w:uiPriority="32" w:unhideWhenUsed="0" w:qFormat="1"/>
+    <w:lsdException w:name="Book Title" w:semiHidden="0" w:uiPriority="33" w:unhideWhenUsed="0" w:qFormat="1"/>
+    <w:lsdException w:name="Bibliography" w:uiPriority="37"/>
+    <w:lsdException w:name="TOC Heading" w:uiPriority="39" w:qFormat="1"/>
   </w:latentStyles>
   <w:style w:type="paragraph" w:default="1" w:styleId="Normal">
     <w:name w:val="Normal"/>
@@ -17905,6 +17397,7 @@
     <w:uiPriority w:val="39"/>
     <w:qFormat/>
     <w:tblPr>
+      <w:tblInd w:w="0" w:type="dxa"/>
       <w:tblBorders>
         <w:top w:val="single" w:sz="4" w:space="0" w:color="auto"/>
         <w:left w:val="single" w:sz="4" w:space="0" w:color="auto"/>
@@ -17913,6 +17406,661 @@
         <w:insideH w:val="single" w:sz="4" w:space="0" w:color="auto"/>
         <w:insideV w:val="single" w:sz="4" w:space="0" w:color="auto"/>
       </w:tblBorders>
+      <w:tblCellMar>
+        <w:top w:w="0" w:type="dxa"/>
+        <w:left w:w="108" w:type="dxa"/>
+        <w:bottom w:w="0" w:type="dxa"/>
+        <w:right w:w="108" w:type="dxa"/>
+      </w:tblCellMar>
+    </w:tblPr>
+  </w:style>
+  <w:style w:type="paragraph" w:styleId="ListParagraph">
+    <w:name w:val="List Paragraph"/>
+    <w:basedOn w:val="Normal"/>
+    <w:uiPriority w:val="1"/>
+    <w:qFormat/>
+    <w:pPr>
+      <w:ind w:left="1078" w:hanging="358"/>
+      <w:jc w:val="both"/>
+    </w:pPr>
+  </w:style>
+  <w:style w:type="paragraph" w:customStyle="1" w:styleId="TableParagraph">
+    <w:name w:val="Table Paragraph"/>
+    <w:basedOn w:val="Normal"/>
+    <w:uiPriority w:val="1"/>
+    <w:qFormat/>
+  </w:style>
+  <w:style w:type="character" w:customStyle="1" w:styleId="HeaderChar">
+    <w:name w:val="Header Char"/>
+    <w:basedOn w:val="DefaultParagraphFont"/>
+    <w:link w:val="Header"/>
+    <w:uiPriority w:val="99"/>
+    <w:qFormat/>
+    <w:rPr>
+      <w:rFonts w:eastAsia="Times New Roman"/>
+      <w:sz w:val="22"/>
+      <w:szCs w:val="22"/>
+      <w:lang w:val="vi"/>
+    </w:rPr>
+  </w:style>
+  <w:style w:type="character" w:customStyle="1" w:styleId="FooterChar">
+    <w:name w:val="Footer Char"/>
+    <w:basedOn w:val="DefaultParagraphFont"/>
+    <w:link w:val="Footer"/>
+    <w:uiPriority w:val="99"/>
+    <w:qFormat/>
+    <w:rPr>
+      <w:rFonts w:eastAsia="Times New Roman"/>
+      <w:sz w:val="22"/>
+      <w:szCs w:val="22"/>
+      <w:lang w:val="vi"/>
+    </w:rPr>
+  </w:style>
+  <w:style w:type="character" w:customStyle="1" w:styleId="katex-mathml">
+    <w:name w:val="katex-mathml"/>
+    <w:basedOn w:val="DefaultParagraphFont"/>
+    <w:qFormat/>
+  </w:style>
+  <w:style w:type="character" w:customStyle="1" w:styleId="mopen">
+    <w:name w:val="mopen"/>
+    <w:basedOn w:val="DefaultParagraphFont"/>
+    <w:qFormat/>
+  </w:style>
+  <w:style w:type="character" w:customStyle="1" w:styleId="mord">
+    <w:name w:val="mord"/>
+    <w:basedOn w:val="DefaultParagraphFont"/>
+    <w:qFormat/>
+  </w:style>
+  <w:style w:type="character" w:customStyle="1" w:styleId="mpunct">
+    <w:name w:val="mpunct"/>
+    <w:basedOn w:val="DefaultParagraphFont"/>
+    <w:qFormat/>
+  </w:style>
+  <w:style w:type="character" w:customStyle="1" w:styleId="mclose">
+    <w:name w:val="mclose"/>
+    <w:basedOn w:val="DefaultParagraphFont"/>
+    <w:qFormat/>
+  </w:style>
+  <w:style w:type="character" w:customStyle="1" w:styleId="Heading1Char">
+    <w:name w:val="Heading 1 Char"/>
+    <w:basedOn w:val="DefaultParagraphFont"/>
+    <w:link w:val="Heading1"/>
+    <w:uiPriority w:val="9"/>
+    <w:rsid w:val="00442FEE"/>
+    <w:rPr>
+      <w:rFonts w:eastAsia="Times New Roman"/>
+      <w:b/>
+      <w:bCs/>
+      <w:sz w:val="40"/>
+      <w:szCs w:val="40"/>
+      <w:lang w:val="vi"/>
+    </w:rPr>
+  </w:style>
+  <w:style w:type="paragraph" w:styleId="Bibliography">
+    <w:name w:val="Bibliography"/>
+    <w:basedOn w:val="Normal"/>
+    <w:next w:val="Normal"/>
+    <w:uiPriority w:val="37"/>
+    <w:unhideWhenUsed/>
+    <w:rsid w:val="00442FEE"/>
+  </w:style>
+  <w:style w:type="character" w:styleId="CommentReference">
+    <w:name w:val="annotation reference"/>
+    <w:basedOn w:val="DefaultParagraphFont"/>
+    <w:uiPriority w:val="99"/>
+    <w:semiHidden/>
+    <w:unhideWhenUsed/>
+    <w:rsid w:val="00EF7E37"/>
+    <w:rPr>
+      <w:sz w:val="16"/>
+      <w:szCs w:val="16"/>
+    </w:rPr>
+  </w:style>
+  <w:style w:type="paragraph" w:styleId="CommentText">
+    <w:name w:val="annotation text"/>
+    <w:basedOn w:val="Normal"/>
+    <w:link w:val="CommentTextChar"/>
+    <w:uiPriority w:val="99"/>
+    <w:semiHidden/>
+    <w:unhideWhenUsed/>
+    <w:rsid w:val="00EF7E37"/>
+    <w:rPr>
+      <w:sz w:val="20"/>
+      <w:szCs w:val="20"/>
+    </w:rPr>
+  </w:style>
+  <w:style w:type="character" w:customStyle="1" w:styleId="CommentTextChar">
+    <w:name w:val="Comment Text Char"/>
+    <w:basedOn w:val="DefaultParagraphFont"/>
+    <w:link w:val="CommentText"/>
+    <w:uiPriority w:val="99"/>
+    <w:semiHidden/>
+    <w:rsid w:val="00EF7E37"/>
+    <w:rPr>
+      <w:rFonts w:eastAsia="Times New Roman"/>
+      <w:lang w:val="vi"/>
+    </w:rPr>
+  </w:style>
+  <w:style w:type="paragraph" w:styleId="CommentSubject">
+    <w:name w:val="annotation subject"/>
+    <w:basedOn w:val="CommentText"/>
+    <w:next w:val="CommentText"/>
+    <w:link w:val="CommentSubjectChar"/>
+    <w:uiPriority w:val="99"/>
+    <w:semiHidden/>
+    <w:unhideWhenUsed/>
+    <w:rsid w:val="00EF7E37"/>
+    <w:rPr>
+      <w:b/>
+      <w:bCs/>
+    </w:rPr>
+  </w:style>
+  <w:style w:type="character" w:customStyle="1" w:styleId="CommentSubjectChar">
+    <w:name w:val="Comment Subject Char"/>
+    <w:basedOn w:val="CommentTextChar"/>
+    <w:link w:val="CommentSubject"/>
+    <w:uiPriority w:val="99"/>
+    <w:semiHidden/>
+    <w:rsid w:val="00EF7E37"/>
+    <w:rPr>
+      <w:rFonts w:eastAsia="Times New Roman"/>
+      <w:b/>
+      <w:bCs/>
+      <w:lang w:val="vi"/>
+    </w:rPr>
+  </w:style>
+  <w:style w:type="paragraph" w:styleId="BalloonText">
+    <w:name w:val="Balloon Text"/>
+    <w:basedOn w:val="Normal"/>
+    <w:link w:val="BalloonTextChar"/>
+    <w:uiPriority w:val="99"/>
+    <w:semiHidden/>
+    <w:unhideWhenUsed/>
+    <w:rsid w:val="00EF7E37"/>
+    <w:rPr>
+      <w:rFonts w:ascii="Segoe UI" w:hAnsi="Segoe UI" w:cs="Segoe UI"/>
+      <w:sz w:val="18"/>
+      <w:szCs w:val="18"/>
+    </w:rPr>
+  </w:style>
+  <w:style w:type="character" w:customStyle="1" w:styleId="BalloonTextChar">
+    <w:name w:val="Balloon Text Char"/>
+    <w:basedOn w:val="DefaultParagraphFont"/>
+    <w:link w:val="BalloonText"/>
+    <w:uiPriority w:val="99"/>
+    <w:semiHidden/>
+    <w:rsid w:val="00EF7E37"/>
+    <w:rPr>
+      <w:rFonts w:ascii="Segoe UI" w:eastAsia="Times New Roman" w:hAnsi="Segoe UI" w:cs="Segoe UI"/>
+      <w:sz w:val="18"/>
+      <w:szCs w:val="18"/>
+      <w:lang w:val="vi"/>
+    </w:rPr>
+  </w:style>
+  <w:style w:type="paragraph" w:styleId="Caption">
+    <w:name w:val="caption"/>
+    <w:basedOn w:val="Normal"/>
+    <w:next w:val="Normal"/>
+    <w:uiPriority w:val="35"/>
+    <w:unhideWhenUsed/>
+    <w:qFormat/>
+    <w:rsid w:val="00953E3C"/>
+    <w:pPr>
+      <w:spacing w:after="200"/>
+    </w:pPr>
+    <w:rPr>
+      <w:i/>
+      <w:iCs/>
+      <w:color w:val="1F497D" w:themeColor="text2"/>
+      <w:sz w:val="18"/>
+      <w:szCs w:val="18"/>
+    </w:rPr>
+  </w:style>
+  <w:style w:type="character" w:styleId="PlaceholderText">
+    <w:name w:val="Placeholder Text"/>
+    <w:basedOn w:val="DefaultParagraphFont"/>
+    <w:uiPriority w:val="99"/>
+    <w:semiHidden/>
+    <w:rsid w:val="00010FF5"/>
+    <w:rPr>
+      <w:color w:val="808080"/>
+    </w:rPr>
+  </w:style>
+  <w:style w:type="character" w:customStyle="1" w:styleId="mrel">
+    <w:name w:val="mrel"/>
+    <w:basedOn w:val="DefaultParagraphFont"/>
+    <w:rsid w:val="00A74B5D"/>
+  </w:style>
+  <w:style w:type="character" w:customStyle="1" w:styleId="mbin">
+    <w:name w:val="mbin"/>
+    <w:basedOn w:val="DefaultParagraphFont"/>
+    <w:rsid w:val="00A74B5D"/>
+  </w:style>
+  <w:style w:type="character" w:customStyle="1" w:styleId="vlist-s">
+    <w:name w:val="vlist-s"/>
+    <w:basedOn w:val="DefaultParagraphFont"/>
+    <w:rsid w:val="00C27D9E"/>
+  </w:style>
+  <w:style w:type="character" w:customStyle="1" w:styleId="mop">
+    <w:name w:val="mop"/>
+    <w:basedOn w:val="DefaultParagraphFont"/>
+    <w:rsid w:val="00465565"/>
+  </w:style>
+  <w:style w:type="character" w:customStyle="1" w:styleId="delimsizing">
+    <w:name w:val="delimsizing"/>
+    <w:basedOn w:val="DefaultParagraphFont"/>
+    <w:rsid w:val="00465565"/>
+  </w:style>
+  <w:style w:type="character" w:customStyle="1" w:styleId="BodyTextChar">
+    <w:name w:val="Body Text Char"/>
+    <w:basedOn w:val="DefaultParagraphFont"/>
+    <w:link w:val="BodyText"/>
+    <w:uiPriority w:val="1"/>
+    <w:rsid w:val="00F03A1A"/>
+    <w:rPr>
+      <w:rFonts w:eastAsia="Times New Roman"/>
+      <w:sz w:val="26"/>
+      <w:szCs w:val="26"/>
+      <w:lang w:val="vi"/>
+    </w:rPr>
+  </w:style>
+  <w:style w:type="character" w:styleId="HTMLCode">
+    <w:name w:val="HTML Code"/>
+    <w:basedOn w:val="DefaultParagraphFont"/>
+    <w:uiPriority w:val="99"/>
+    <w:semiHidden/>
+    <w:unhideWhenUsed/>
+    <w:rsid w:val="00FC1DD9"/>
+    <w:rPr>
+      <w:rFonts w:ascii="Courier New" w:eastAsia="Times New Roman" w:hAnsi="Courier New" w:cs="Courier New"/>
+      <w:sz w:val="20"/>
+      <w:szCs w:val="20"/>
+    </w:rPr>
+  </w:style>
+</w:styles>
+</file>
+
+<file path=word/stylesWithEffects.xml><?xml version="1.0" encoding="utf-8"?>
+<w:styles xmlns:wpc="http://schemas.microsoft.com/office/word/2010/wordprocessingCanvas" xmlns:mc="http://schemas.openxmlformats.org/markup-compatibility/2006" xmlns:o="urn:schemas-microsoft-com:office:office" xmlns:r="http://schemas.openxmlformats.org/officeDocument/2006/relationships" xmlns:m="http://schemas.openxmlformats.org/officeDocument/2006/math" xmlns:v="urn:schemas-microsoft-com:vml" xmlns:wp14="http://schemas.microsoft.com/office/word/2010/wordprocessingDrawing" xmlns:wp="http://schemas.openxmlformats.org/drawingml/2006/wordprocessingDrawing" xmlns:w10="urn:schemas-microsoft-com:office:word" xmlns:w="http://schemas.openxmlformats.org/wordprocessingml/2006/main" xmlns:w14="http://schemas.microsoft.com/office/word/2010/wordml" xmlns:wpg="http://schemas.microsoft.com/office/word/2010/wordprocessingGroup" xmlns:wpi="http://schemas.microsoft.com/office/word/2010/wordprocessingInk" xmlns:wne="http://schemas.microsoft.com/office/word/2006/wordml" xmlns:wps="http://schemas.microsoft.com/office/word/2010/wordprocessingShape" mc:Ignorable="w14 wp14">
+  <w:docDefaults>
+    <w:rPrDefault>
+      <w:rPr>
+        <w:rFonts w:ascii="Times New Roman" w:eastAsia="SimSun" w:hAnsi="Times New Roman" w:cs="Times New Roman"/>
+        <w:lang w:val="en-US" w:eastAsia="en-US" w:bidi="ar-SA"/>
+      </w:rPr>
+    </w:rPrDefault>
+    <w:pPrDefault/>
+  </w:docDefaults>
+  <w:latentStyles w:defLockedState="0" w:defUIPriority="99" w:defSemiHidden="1" w:defUnhideWhenUsed="1" w:defQFormat="0" w:count="267">
+    <w:lsdException w:name="Normal" w:semiHidden="0" w:uiPriority="0" w:unhideWhenUsed="0" w:qFormat="1"/>
+    <w:lsdException w:name="heading 1" w:semiHidden="0" w:uiPriority="9" w:unhideWhenUsed="0" w:qFormat="1"/>
+    <w:lsdException w:name="heading 2" w:semiHidden="0" w:uiPriority="9" w:qFormat="1"/>
+    <w:lsdException w:name="heading 3" w:semiHidden="0" w:uiPriority="9" w:qFormat="1"/>
+    <w:lsdException w:name="heading 4" w:semiHidden="0" w:uiPriority="9" w:qFormat="1"/>
+    <w:lsdException w:name="heading 5" w:uiPriority="9" w:qFormat="1"/>
+    <w:lsdException w:name="heading 6" w:uiPriority="9" w:qFormat="1"/>
+    <w:lsdException w:name="heading 7" w:uiPriority="9" w:qFormat="1"/>
+    <w:lsdException w:name="heading 8" w:uiPriority="9" w:qFormat="1"/>
+    <w:lsdException w:name="heading 9" w:uiPriority="9" w:qFormat="1"/>
+    <w:lsdException w:name="toc 1" w:uiPriority="39"/>
+    <w:lsdException w:name="toc 2" w:uiPriority="39"/>
+    <w:lsdException w:name="toc 3" w:uiPriority="39"/>
+    <w:lsdException w:name="toc 4" w:uiPriority="39"/>
+    <w:lsdException w:name="toc 5" w:uiPriority="39"/>
+    <w:lsdException w:name="toc 6" w:uiPriority="39"/>
+    <w:lsdException w:name="toc 7" w:uiPriority="39"/>
+    <w:lsdException w:name="toc 8" w:uiPriority="39"/>
+    <w:lsdException w:name="toc 9" w:uiPriority="39"/>
+    <w:lsdException w:name="header" w:semiHidden="0" w:qFormat="1"/>
+    <w:lsdException w:name="footer" w:semiHidden="0" w:qFormat="1"/>
+    <w:lsdException w:name="caption" w:uiPriority="35" w:qFormat="1"/>
+    <w:lsdException w:name="Title" w:semiHidden="0" w:uiPriority="10" w:unhideWhenUsed="0" w:qFormat="1"/>
+    <w:lsdException w:name="Default Paragraph Font" w:uiPriority="1" w:qFormat="1"/>
+    <w:lsdException w:name="Body Text" w:semiHidden="0" w:uiPriority="1" w:unhideWhenUsed="0" w:qFormat="1"/>
+    <w:lsdException w:name="Subtitle" w:semiHidden="0" w:uiPriority="11" w:unhideWhenUsed="0" w:qFormat="1"/>
+    <w:lsdException w:name="Hyperlink" w:semiHidden="0" w:qFormat="1"/>
+    <w:lsdException w:name="FollowedHyperlink" w:qFormat="1"/>
+    <w:lsdException w:name="Strong" w:semiHidden="0" w:uiPriority="22" w:unhideWhenUsed="0" w:qFormat="1"/>
+    <w:lsdException w:name="Emphasis" w:semiHidden="0" w:uiPriority="20" w:unhideWhenUsed="0" w:qFormat="1"/>
+    <w:lsdException w:name="Normal (Web)" w:semiHidden="0"/>
+    <w:lsdException w:name="Normal Table" w:qFormat="1"/>
+    <w:lsdException w:name="Table Grid" w:semiHidden="0" w:uiPriority="39" w:unhideWhenUsed="0" w:qFormat="1"/>
+    <w:lsdException w:name="Placeholder Text" w:unhideWhenUsed="0"/>
+    <w:lsdException w:name="No Spacing" w:semiHidden="0" w:unhideWhenUsed="0"/>
+    <w:lsdException w:name="Light Shading" w:semiHidden="0" w:uiPriority="60" w:unhideWhenUsed="0"/>
+    <w:lsdException w:name="Light List" w:semiHidden="0" w:uiPriority="61" w:unhideWhenUsed="0"/>
+    <w:lsdException w:name="Light Grid" w:semiHidden="0" w:uiPriority="62" w:unhideWhenUsed="0"/>
+    <w:lsdException w:name="Medium Shading 1" w:semiHidden="0" w:uiPriority="63" w:unhideWhenUsed="0"/>
+    <w:lsdException w:name="Medium Shading 2" w:semiHidden="0" w:uiPriority="64" w:unhideWhenUsed="0"/>
+    <w:lsdException w:name="Medium List 1" w:semiHidden="0" w:uiPriority="65" w:unhideWhenUsed="0"/>
+    <w:lsdException w:name="Medium List 2" w:semiHidden="0" w:uiPriority="66" w:unhideWhenUsed="0"/>
+    <w:lsdException w:name="Medium Grid 1" w:semiHidden="0" w:uiPriority="67" w:unhideWhenUsed="0"/>
+    <w:lsdException w:name="Medium Grid 2" w:semiHidden="0" w:uiPriority="68" w:unhideWhenUsed="0"/>
+    <w:lsdException w:name="Medium Grid 3" w:semiHidden="0" w:uiPriority="69" w:unhideWhenUsed="0"/>
+    <w:lsdException w:name="Dark List" w:semiHidden="0" w:uiPriority="70" w:unhideWhenUsed="0"/>
+    <w:lsdException w:name="Colorful Shading" w:semiHidden="0" w:uiPriority="71" w:unhideWhenUsed="0"/>
+    <w:lsdException w:name="Colorful List" w:semiHidden="0" w:uiPriority="72" w:unhideWhenUsed="0"/>
+    <w:lsdException w:name="Colorful Grid" w:semiHidden="0" w:uiPriority="73" w:unhideWhenUsed="0"/>
+    <w:lsdException w:name="Light Shading Accent 1" w:semiHidden="0" w:uiPriority="60" w:unhideWhenUsed="0"/>
+    <w:lsdException w:name="Light List Accent 1" w:semiHidden="0" w:uiPriority="61" w:unhideWhenUsed="0"/>
+    <w:lsdException w:name="Light Grid Accent 1" w:semiHidden="0" w:uiPriority="62" w:unhideWhenUsed="0"/>
+    <w:lsdException w:name="Medium Shading 1 Accent 1" w:semiHidden="0" w:uiPriority="63" w:unhideWhenUsed="0"/>
+    <w:lsdException w:name="Medium Shading 2 Accent 1" w:semiHidden="0" w:uiPriority="64" w:unhideWhenUsed="0"/>
+    <w:lsdException w:name="Medium List 1 Accent 1" w:semiHidden="0" w:uiPriority="65" w:unhideWhenUsed="0"/>
+    <w:lsdException w:name="Revision" w:unhideWhenUsed="0"/>
+    <w:lsdException w:name="List Paragraph" w:semiHidden="0" w:uiPriority="1" w:unhideWhenUsed="0" w:qFormat="1"/>
+    <w:lsdException w:name="Quote" w:semiHidden="0" w:unhideWhenUsed="0"/>
+    <w:lsdException w:name="Intense Quote" w:semiHidden="0" w:unhideWhenUsed="0"/>
+    <w:lsdException w:name="Medium List 2 Accent 1" w:semiHidden="0" w:uiPriority="66" w:unhideWhenUsed="0"/>
+    <w:lsdException w:name="Medium Grid 1 Accent 1" w:semiHidden="0" w:uiPriority="67" w:unhideWhenUsed="0"/>
+    <w:lsdException w:name="Medium Grid 2 Accent 1" w:semiHidden="0" w:uiPriority="68" w:unhideWhenUsed="0"/>
+    <w:lsdException w:name="Medium Grid 3 Accent 1" w:semiHidden="0" w:uiPriority="69" w:unhideWhenUsed="0"/>
+    <w:lsdException w:name="Dark List Accent 1" w:semiHidden="0" w:uiPriority="70" w:unhideWhenUsed="0"/>
+    <w:lsdException w:name="Colorful Shading Accent 1" w:semiHidden="0" w:uiPriority="71" w:unhideWhenUsed="0"/>
+    <w:lsdException w:name="Colorful List Accent 1" w:semiHidden="0" w:uiPriority="72" w:unhideWhenUsed="0"/>
+    <w:lsdException w:name="Colorful Grid Accent 1" w:semiHidden="0" w:uiPriority="73" w:unhideWhenUsed="0"/>
+    <w:lsdException w:name="Light Shading Accent 2" w:semiHidden="0" w:uiPriority="60" w:unhideWhenUsed="0"/>
+    <w:lsdException w:name="Light List Accent 2" w:semiHidden="0" w:uiPriority="61" w:unhideWhenUsed="0"/>
+    <w:lsdException w:name="Light Grid Accent 2" w:semiHidden="0" w:uiPriority="62" w:unhideWhenUsed="0"/>
+    <w:lsdException w:name="Medium Shading 1 Accent 2" w:semiHidden="0" w:uiPriority="63" w:unhideWhenUsed="0"/>
+    <w:lsdException w:name="Medium Shading 2 Accent 2" w:semiHidden="0" w:uiPriority="64" w:unhideWhenUsed="0"/>
+    <w:lsdException w:name="Medium List 1 Accent 2" w:semiHidden="0" w:uiPriority="65" w:unhideWhenUsed="0"/>
+    <w:lsdException w:name="Medium List 2 Accent 2" w:semiHidden="0" w:uiPriority="66" w:unhideWhenUsed="0"/>
+    <w:lsdException w:name="Medium Grid 1 Accent 2" w:semiHidden="0" w:uiPriority="67" w:unhideWhenUsed="0"/>
+    <w:lsdException w:name="Medium Grid 2 Accent 2" w:semiHidden="0" w:uiPriority="68" w:unhideWhenUsed="0"/>
+    <w:lsdException w:name="Medium Grid 3 Accent 2" w:semiHidden="0" w:uiPriority="69" w:unhideWhenUsed="0"/>
+    <w:lsdException w:name="Dark List Accent 2" w:semiHidden="0" w:uiPriority="70" w:unhideWhenUsed="0"/>
+    <w:lsdException w:name="Colorful Shading Accent 2" w:semiHidden="0" w:uiPriority="71" w:unhideWhenUsed="0"/>
+    <w:lsdException w:name="Colorful List Accent 2" w:semiHidden="0" w:uiPriority="72" w:unhideWhenUsed="0"/>
+    <w:lsdException w:name="Colorful Grid Accent 2" w:semiHidden="0" w:uiPriority="73" w:unhideWhenUsed="0"/>
+    <w:lsdException w:name="Light Shading Accent 3" w:semiHidden="0" w:uiPriority="60" w:unhideWhenUsed="0"/>
+    <w:lsdException w:name="Light List Accent 3" w:semiHidden="0" w:uiPriority="61" w:unhideWhenUsed="0"/>
+    <w:lsdException w:name="Light Grid Accent 3" w:semiHidden="0" w:uiPriority="62" w:unhideWhenUsed="0"/>
+    <w:lsdException w:name="Medium Shading 1 Accent 3" w:semiHidden="0" w:uiPriority="63" w:unhideWhenUsed="0"/>
+    <w:lsdException w:name="Medium Shading 2 Accent 3" w:semiHidden="0" w:uiPriority="64" w:unhideWhenUsed="0"/>
+    <w:lsdException w:name="Medium List 1 Accent 3" w:semiHidden="0" w:uiPriority="65" w:unhideWhenUsed="0"/>
+    <w:lsdException w:name="Medium List 2 Accent 3" w:semiHidden="0" w:uiPriority="66" w:unhideWhenUsed="0"/>
+    <w:lsdException w:name="Medium Grid 1 Accent 3" w:semiHidden="0" w:uiPriority="67" w:unhideWhenUsed="0"/>
+    <w:lsdException w:name="Medium Grid 2 Accent 3" w:semiHidden="0" w:uiPriority="68" w:unhideWhenUsed="0"/>
+    <w:lsdException w:name="Medium Grid 3 Accent 3" w:semiHidden="0" w:uiPriority="69" w:unhideWhenUsed="0"/>
+    <w:lsdException w:name="Dark List Accent 3" w:semiHidden="0" w:uiPriority="70" w:unhideWhenUsed="0"/>
+    <w:lsdException w:name="Colorful Shading Accent 3" w:semiHidden="0" w:uiPriority="71" w:unhideWhenUsed="0"/>
+    <w:lsdException w:name="Colorful List Accent 3" w:semiHidden="0" w:uiPriority="72" w:unhideWhenUsed="0"/>
+    <w:lsdException w:name="Colorful Grid Accent 3" w:semiHidden="0" w:uiPriority="73" w:unhideWhenUsed="0"/>
+    <w:lsdException w:name="Light Shading Accent 4" w:semiHidden="0" w:uiPriority="60" w:unhideWhenUsed="0"/>
+    <w:lsdException w:name="Light List Accent 4" w:semiHidden="0" w:uiPriority="61" w:unhideWhenUsed="0"/>
+    <w:lsdException w:name="Light Grid Accent 4" w:semiHidden="0" w:uiPriority="62" w:unhideWhenUsed="0"/>
+    <w:lsdException w:name="Medium Shading 1 Accent 4" w:semiHidden="0" w:uiPriority="63" w:unhideWhenUsed="0"/>
+    <w:lsdException w:name="Medium Shading 2 Accent 4" w:semiHidden="0" w:uiPriority="64" w:unhideWhenUsed="0"/>
+    <w:lsdException w:name="Medium List 1 Accent 4" w:semiHidden="0" w:uiPriority="65" w:unhideWhenUsed="0"/>
+    <w:lsdException w:name="Medium List 2 Accent 4" w:semiHidden="0" w:uiPriority="66" w:unhideWhenUsed="0"/>
+    <w:lsdException w:name="Medium Grid 1 Accent 4" w:semiHidden="0" w:uiPriority="67" w:unhideWhenUsed="0"/>
+    <w:lsdException w:name="Medium Grid 2 Accent 4" w:semiHidden="0" w:uiPriority="68" w:unhideWhenUsed="0"/>
+    <w:lsdException w:name="Medium Grid 3 Accent 4" w:semiHidden="0" w:uiPriority="69" w:unhideWhenUsed="0"/>
+    <w:lsdException w:name="Dark List Accent 4" w:semiHidden="0" w:uiPriority="70" w:unhideWhenUsed="0"/>
+    <w:lsdException w:name="Colorful Shading Accent 4" w:semiHidden="0" w:uiPriority="71" w:unhideWhenUsed="0"/>
+    <w:lsdException w:name="Colorful List Accent 4" w:semiHidden="0" w:uiPriority="72" w:unhideWhenUsed="0"/>
+    <w:lsdException w:name="Colorful Grid Accent 4" w:semiHidden="0" w:uiPriority="73" w:unhideWhenUsed="0"/>
+    <w:lsdException w:name="Light Shading Accent 5" w:semiHidden="0" w:uiPriority="60" w:unhideWhenUsed="0"/>
+    <w:lsdException w:name="Light List Accent 5" w:semiHidden="0" w:uiPriority="61" w:unhideWhenUsed="0"/>
+    <w:lsdException w:name="Light Grid Accent 5" w:semiHidden="0" w:uiPriority="62" w:unhideWhenUsed="0"/>
+    <w:lsdException w:name="Medium Shading 1 Accent 5" w:semiHidden="0" w:uiPriority="63" w:unhideWhenUsed="0"/>
+    <w:lsdException w:name="Medium Shading 2 Accent 5" w:semiHidden="0" w:uiPriority="64" w:unhideWhenUsed="0"/>
+    <w:lsdException w:name="Medium List 1 Accent 5" w:semiHidden="0" w:uiPriority="65" w:unhideWhenUsed="0"/>
+    <w:lsdException w:name="Medium List 2 Accent 5" w:semiHidden="0" w:uiPriority="66" w:unhideWhenUsed="0"/>
+    <w:lsdException w:name="Medium Grid 1 Accent 5" w:semiHidden="0" w:uiPriority="67" w:unhideWhenUsed="0"/>
+    <w:lsdException w:name="Medium Grid 2 Accent 5" w:semiHidden="0" w:uiPriority="68" w:unhideWhenUsed="0"/>
+    <w:lsdException w:name="Medium Grid 3 Accent 5" w:semiHidden="0" w:uiPriority="69" w:unhideWhenUsed="0"/>
+    <w:lsdException w:name="Dark List Accent 5" w:semiHidden="0" w:uiPriority="70" w:unhideWhenUsed="0"/>
+    <w:lsdException w:name="Colorful Shading Accent 5" w:semiHidden="0" w:uiPriority="71" w:unhideWhenUsed="0"/>
+    <w:lsdException w:name="Colorful List Accent 5" w:semiHidden="0" w:uiPriority="72" w:unhideWhenUsed="0"/>
+    <w:lsdException w:name="Colorful Grid Accent 5" w:semiHidden="0" w:uiPriority="73" w:unhideWhenUsed="0"/>
+    <w:lsdException w:name="Light Shading Accent 6" w:semiHidden="0" w:uiPriority="60" w:unhideWhenUsed="0"/>
+    <w:lsdException w:name="Light List Accent 6" w:semiHidden="0" w:uiPriority="61" w:unhideWhenUsed="0"/>
+    <w:lsdException w:name="Light Grid Accent 6" w:semiHidden="0" w:uiPriority="62" w:unhideWhenUsed="0"/>
+    <w:lsdException w:name="Medium Shading 1 Accent 6" w:semiHidden="0" w:uiPriority="63" w:unhideWhenUsed="0"/>
+    <w:lsdException w:name="Medium Shading 2 Accent 6" w:semiHidden="0" w:uiPriority="64" w:unhideWhenUsed="0"/>
+    <w:lsdException w:name="Medium List 1 Accent 6" w:semiHidden="0" w:uiPriority="65" w:unhideWhenUsed="0"/>
+    <w:lsdException w:name="Medium List 2 Accent 6" w:semiHidden="0" w:uiPriority="66" w:unhideWhenUsed="0"/>
+    <w:lsdException w:name="Medium Grid 1 Accent 6" w:semiHidden="0" w:uiPriority="67" w:unhideWhenUsed="0"/>
+    <w:lsdException w:name="Medium Grid 2 Accent 6" w:semiHidden="0" w:uiPriority="68" w:unhideWhenUsed="0"/>
+    <w:lsdException w:name="Medium Grid 3 Accent 6" w:semiHidden="0" w:uiPriority="69" w:unhideWhenUsed="0"/>
+    <w:lsdException w:name="Dark List Accent 6" w:semiHidden="0" w:uiPriority="70" w:unhideWhenUsed="0"/>
+    <w:lsdException w:name="Colorful Shading Accent 6" w:semiHidden="0" w:uiPriority="71" w:unhideWhenUsed="0"/>
+    <w:lsdException w:name="Colorful List Accent 6" w:semiHidden="0" w:uiPriority="72" w:unhideWhenUsed="0"/>
+    <w:lsdException w:name="Colorful Grid Accent 6" w:semiHidden="0" w:uiPriority="73" w:unhideWhenUsed="0"/>
+    <w:lsdException w:name="Subtle Emphasis" w:semiHidden="0" w:uiPriority="19" w:unhideWhenUsed="0" w:qFormat="1"/>
+    <w:lsdException w:name="Intense Emphasis" w:semiHidden="0" w:uiPriority="21" w:unhideWhenUsed="0" w:qFormat="1"/>
+    <w:lsdException w:name="Subtle Reference" w:semiHidden="0" w:uiPriority="31" w:unhideWhenUsed="0" w:qFormat="1"/>
+    <w:lsdException w:name="Intense Reference" w:semiHidden="0" w:uiPriority="32" w:unhideWhenUsed="0" w:qFormat="1"/>
+    <w:lsdException w:name="Book Title" w:semiHidden="0" w:uiPriority="33" w:unhideWhenUsed="0" w:qFormat="1"/>
+    <w:lsdException w:name="Bibliography" w:uiPriority="37"/>
+    <w:lsdException w:name="TOC Heading" w:uiPriority="39" w:qFormat="1"/>
+  </w:latentStyles>
+  <w:style w:type="paragraph" w:default="1" w:styleId="Normal">
+    <w:name w:val="Normal"/>
+    <w:qFormat/>
+    <w:rsid w:val="00DC2F6F"/>
+    <w:pPr>
+      <w:widowControl w:val="0"/>
+      <w:autoSpaceDE w:val="0"/>
+      <w:autoSpaceDN w:val="0"/>
+    </w:pPr>
+    <w:rPr>
+      <w:rFonts w:eastAsia="Times New Roman"/>
+      <w:sz w:val="22"/>
+      <w:szCs w:val="22"/>
+      <w:lang w:val="vi"/>
+    </w:rPr>
+  </w:style>
+  <w:style w:type="paragraph" w:styleId="Heading1">
+    <w:name w:val="heading 1"/>
+    <w:basedOn w:val="Normal"/>
+    <w:link w:val="Heading1Char"/>
+    <w:uiPriority w:val="9"/>
+    <w:qFormat/>
+    <w:pPr>
+      <w:outlineLvl w:val="0"/>
+    </w:pPr>
+    <w:rPr>
+      <w:b/>
+      <w:bCs/>
+      <w:sz w:val="40"/>
+      <w:szCs w:val="40"/>
+    </w:rPr>
+  </w:style>
+  <w:style w:type="paragraph" w:styleId="Heading2">
+    <w:name w:val="heading 2"/>
+    <w:basedOn w:val="Normal"/>
+    <w:uiPriority w:val="9"/>
+    <w:unhideWhenUsed/>
+    <w:qFormat/>
+    <w:pPr>
+      <w:spacing w:before="61"/>
+      <w:ind w:left="409" w:hanging="409"/>
+      <w:outlineLvl w:val="1"/>
+    </w:pPr>
+    <w:rPr>
+      <w:b/>
+      <w:bCs/>
+      <w:sz w:val="40"/>
+      <w:szCs w:val="40"/>
+    </w:rPr>
+  </w:style>
+  <w:style w:type="paragraph" w:styleId="Heading3">
+    <w:name w:val="heading 3"/>
+    <w:basedOn w:val="Normal"/>
+    <w:uiPriority w:val="9"/>
+    <w:unhideWhenUsed/>
+    <w:qFormat/>
+    <w:pPr>
+      <w:spacing w:before="157"/>
+      <w:ind w:left="1215" w:hanging="495"/>
+      <w:jc w:val="both"/>
+      <w:outlineLvl w:val="2"/>
+    </w:pPr>
+    <w:rPr>
+      <w:b/>
+      <w:bCs/>
+      <w:sz w:val="28"/>
+      <w:szCs w:val="28"/>
+    </w:rPr>
+  </w:style>
+  <w:style w:type="paragraph" w:styleId="Heading4">
+    <w:name w:val="heading 4"/>
+    <w:basedOn w:val="Normal"/>
+    <w:uiPriority w:val="9"/>
+    <w:unhideWhenUsed/>
+    <w:qFormat/>
+    <w:pPr>
+      <w:spacing w:before="62"/>
+      <w:ind w:left="1377" w:hanging="657"/>
+      <w:outlineLvl w:val="3"/>
+    </w:pPr>
+    <w:rPr>
+      <w:b/>
+      <w:bCs/>
+      <w:sz w:val="26"/>
+      <w:szCs w:val="26"/>
+    </w:rPr>
+  </w:style>
+  <w:style w:type="character" w:default="1" w:styleId="DefaultParagraphFont">
+    <w:name w:val="Default Paragraph Font"/>
+    <w:uiPriority w:val="1"/>
+    <w:semiHidden/>
+    <w:unhideWhenUsed/>
+  </w:style>
+  <w:style w:type="table" w:default="1" w:styleId="TableNormal">
+    <w:name w:val="Normal Table"/>
+    <w:uiPriority w:val="99"/>
+    <w:semiHidden/>
+    <w:unhideWhenUsed/>
+    <w:tblPr>
+      <w:tblInd w:w="0" w:type="dxa"/>
+      <w:tblCellMar>
+        <w:top w:w="0" w:type="dxa"/>
+        <w:left w:w="108" w:type="dxa"/>
+        <w:bottom w:w="0" w:type="dxa"/>
+        <w:right w:w="108" w:type="dxa"/>
+      </w:tblCellMar>
+    </w:tblPr>
+  </w:style>
+  <w:style w:type="numbering" w:default="1" w:styleId="NoList">
+    <w:name w:val="No List"/>
+    <w:uiPriority w:val="99"/>
+    <w:semiHidden/>
+    <w:unhideWhenUsed/>
+  </w:style>
+  <w:style w:type="paragraph" w:styleId="BodyText">
+    <w:name w:val="Body Text"/>
+    <w:basedOn w:val="Normal"/>
+    <w:link w:val="BodyTextChar"/>
+    <w:uiPriority w:val="1"/>
+    <w:qFormat/>
+    <w:rPr>
+      <w:sz w:val="26"/>
+      <w:szCs w:val="26"/>
+    </w:rPr>
+  </w:style>
+  <w:style w:type="character" w:styleId="FollowedHyperlink">
+    <w:name w:val="FollowedHyperlink"/>
+    <w:basedOn w:val="DefaultParagraphFont"/>
+    <w:uiPriority w:val="99"/>
+    <w:semiHidden/>
+    <w:unhideWhenUsed/>
+    <w:qFormat/>
+    <w:rPr>
+      <w:color w:val="800080" w:themeColor="followedHyperlink"/>
+      <w:u w:val="single"/>
+    </w:rPr>
+  </w:style>
+  <w:style w:type="paragraph" w:styleId="Footer">
+    <w:name w:val="footer"/>
+    <w:basedOn w:val="Normal"/>
+    <w:link w:val="FooterChar"/>
+    <w:uiPriority w:val="99"/>
+    <w:unhideWhenUsed/>
+    <w:qFormat/>
+    <w:pPr>
+      <w:tabs>
+        <w:tab w:val="center" w:pos="4680"/>
+        <w:tab w:val="right" w:pos="9360"/>
+      </w:tabs>
+    </w:pPr>
+  </w:style>
+  <w:style w:type="paragraph" w:styleId="Header">
+    <w:name w:val="header"/>
+    <w:basedOn w:val="Normal"/>
+    <w:link w:val="HeaderChar"/>
+    <w:uiPriority w:val="99"/>
+    <w:unhideWhenUsed/>
+    <w:qFormat/>
+    <w:pPr>
+      <w:tabs>
+        <w:tab w:val="center" w:pos="4680"/>
+        <w:tab w:val="right" w:pos="9360"/>
+      </w:tabs>
+    </w:pPr>
+  </w:style>
+  <w:style w:type="character" w:styleId="Hyperlink">
+    <w:name w:val="Hyperlink"/>
+    <w:basedOn w:val="DefaultParagraphFont"/>
+    <w:uiPriority w:val="99"/>
+    <w:unhideWhenUsed/>
+    <w:qFormat/>
+    <w:rPr>
+      <w:color w:val="0000FF" w:themeColor="hyperlink"/>
+      <w:u w:val="single"/>
+    </w:rPr>
+  </w:style>
+  <w:style w:type="paragraph" w:styleId="NormalWeb">
+    <w:name w:val="Normal (Web)"/>
+    <w:basedOn w:val="Normal"/>
+    <w:uiPriority w:val="99"/>
+    <w:unhideWhenUsed/>
+    <w:pPr>
+      <w:widowControl/>
+      <w:autoSpaceDE/>
+      <w:autoSpaceDN/>
+      <w:spacing w:before="100" w:beforeAutospacing="1" w:after="100" w:afterAutospacing="1"/>
+    </w:pPr>
+    <w:rPr>
+      <w:sz w:val="24"/>
+      <w:szCs w:val="24"/>
+      <w:lang w:val="en-US"/>
+    </w:rPr>
+  </w:style>
+  <w:style w:type="character" w:styleId="Strong">
+    <w:name w:val="Strong"/>
+    <w:basedOn w:val="DefaultParagraphFont"/>
+    <w:uiPriority w:val="22"/>
+    <w:qFormat/>
+    <w:rPr>
+      <w:b/>
+      <w:bCs/>
+    </w:rPr>
+  </w:style>
+  <w:style w:type="table" w:styleId="TableGrid">
+    <w:name w:val="Table Grid"/>
+    <w:basedOn w:val="TableNormal"/>
+    <w:uiPriority w:val="39"/>
+    <w:qFormat/>
+    <w:tblPr>
+      <w:tblInd w:w="0" w:type="dxa"/>
+      <w:tblBorders>
+        <w:top w:val="single" w:sz="4" w:space="0" w:color="auto"/>
+        <w:left w:val="single" w:sz="4" w:space="0" w:color="auto"/>
+        <w:bottom w:val="single" w:sz="4" w:space="0" w:color="auto"/>
+        <w:right w:val="single" w:sz="4" w:space="0" w:color="auto"/>
+        <w:insideH w:val="single" w:sz="4" w:space="0" w:color="auto"/>
+        <w:insideV w:val="single" w:sz="4" w:space="0" w:color="auto"/>
+      </w:tblBorders>
+      <w:tblCellMar>
+        <w:top w:w="0" w:type="dxa"/>
+        <w:left w:w="108" w:type="dxa"/>
+        <w:bottom w:w="0" w:type="dxa"/>
+        <w:right w:w="108" w:type="dxa"/>
+      </w:tblCellMar>
     </w:tblPr>
   </w:style>
   <w:style w:type="paragraph" w:styleId="ListParagraph">
@@ -18555,7 +18703,7 @@
 </file>
 
 <file path=customXml/itemProps2.xml><?xml version="1.0" encoding="utf-8"?>
-<ds:datastoreItem xmlns:ds="http://schemas.openxmlformats.org/officeDocument/2006/customXml" ds:itemID="{F1DB997F-B297-4F56-B0CE-0960F67860A2}">
+<ds:datastoreItem xmlns:ds="http://schemas.openxmlformats.org/officeDocument/2006/customXml" ds:itemID="{FEF11E84-52CA-4A74-87E6-EA0A79838CA5}">
   <ds:schemaRefs>
     <ds:schemaRef ds:uri="http://schemas.openxmlformats.org/officeDocument/2006/bibliography"/>
   </ds:schemaRefs>

</xml_diff>